<commit_message>
added top sentiment tweets
</commit_message>
<xml_diff>
--- a/reports/documents/Working_Thesis.docx
+++ b/reports/documents/Working_Thesis.docx
@@ -396,7 +396,7 @@
             <w:rPr>
               <w:noProof/>
             </w:rPr>
-            <w:instrText xml:space="preserve"> PAGEREF _Toc354147256 \h </w:instrText>
+            <w:instrText xml:space="preserve"> PAGEREF _Toc354347757 \h </w:instrText>
           </w:r>
           <w:r>
             <w:rPr>
@@ -460,7 +460,7 @@
             <w:rPr>
               <w:noProof/>
             </w:rPr>
-            <w:instrText xml:space="preserve"> PAGEREF _Toc354147257 \h </w:instrText>
+            <w:instrText xml:space="preserve"> PAGEREF _Toc354347758 \h </w:instrText>
           </w:r>
           <w:r>
             <w:rPr>
@@ -524,7 +524,7 @@
             <w:rPr>
               <w:noProof/>
             </w:rPr>
-            <w:instrText xml:space="preserve"> PAGEREF _Toc354147258 \h </w:instrText>
+            <w:instrText xml:space="preserve"> PAGEREF _Toc354347759 \h </w:instrText>
           </w:r>
           <w:r>
             <w:rPr>
@@ -588,7 +588,7 @@
             <w:rPr>
               <w:noProof/>
             </w:rPr>
-            <w:instrText xml:space="preserve"> PAGEREF _Toc354147259 \h </w:instrText>
+            <w:instrText xml:space="preserve"> PAGEREF _Toc354347760 \h </w:instrText>
           </w:r>
           <w:r>
             <w:rPr>
@@ -652,7 +652,7 @@
             <w:rPr>
               <w:noProof/>
             </w:rPr>
-            <w:instrText xml:space="preserve"> PAGEREF _Toc354147260 \h </w:instrText>
+            <w:instrText xml:space="preserve"> PAGEREF _Toc354347761 \h </w:instrText>
           </w:r>
           <w:r>
             <w:rPr>
@@ -716,7 +716,7 @@
             <w:rPr>
               <w:noProof/>
             </w:rPr>
-            <w:instrText xml:space="preserve"> PAGEREF _Toc354147261 \h </w:instrText>
+            <w:instrText xml:space="preserve"> PAGEREF _Toc354347762 \h </w:instrText>
           </w:r>
           <w:r>
             <w:rPr>
@@ -780,7 +780,7 @@
             <w:rPr>
               <w:noProof/>
             </w:rPr>
-            <w:instrText xml:space="preserve"> PAGEREF _Toc354147262 \h </w:instrText>
+            <w:instrText xml:space="preserve"> PAGEREF _Toc354347763 \h </w:instrText>
           </w:r>
           <w:r>
             <w:rPr>
@@ -843,7 +843,7 @@
             <w:rPr>
               <w:noProof/>
             </w:rPr>
-            <w:instrText xml:space="preserve"> PAGEREF _Toc354147263 \h </w:instrText>
+            <w:instrText xml:space="preserve"> PAGEREF _Toc354347764 \h </w:instrText>
           </w:r>
           <w:r>
             <w:rPr>
@@ -906,7 +906,7 @@
             <w:rPr>
               <w:noProof/>
             </w:rPr>
-            <w:instrText xml:space="preserve"> PAGEREF _Toc354147264 \h </w:instrText>
+            <w:instrText xml:space="preserve"> PAGEREF _Toc354347765 \h </w:instrText>
           </w:r>
           <w:r>
             <w:rPr>
@@ -970,7 +970,7 @@
             <w:rPr>
               <w:noProof/>
             </w:rPr>
-            <w:instrText xml:space="preserve"> PAGEREF _Toc354147265 \h </w:instrText>
+            <w:instrText xml:space="preserve"> PAGEREF _Toc354347766 \h </w:instrText>
           </w:r>
           <w:r>
             <w:rPr>
@@ -1034,7 +1034,7 @@
             <w:rPr>
               <w:noProof/>
             </w:rPr>
-            <w:instrText xml:space="preserve"> PAGEREF _Toc354147266 \h </w:instrText>
+            <w:instrText xml:space="preserve"> PAGEREF _Toc354347767 \h </w:instrText>
           </w:r>
           <w:r>
             <w:rPr>
@@ -1052,6 +1052,70 @@
               <w:noProof/>
             </w:rPr>
             <w:t>13</w:t>
+          </w:r>
+          <w:r>
+            <w:rPr>
+              <w:noProof/>
+            </w:rPr>
+            <w:fldChar w:fldCharType="end"/>
+          </w:r>
+        </w:p>
+        <w:p>
+          <w:pPr>
+            <w:pStyle w:val="TOC1"/>
+            <w:tabs>
+              <w:tab w:val="right" w:pos="9350"/>
+            </w:tabs>
+            <w:rPr>
+              <w:rFonts w:cstheme="minorBidi"/>
+              <w:b w:val="0"/>
+              <w:noProof/>
+              <w:sz w:val="24"/>
+              <w:szCs w:val="24"/>
+              <w:lang w:eastAsia="ja-JP"/>
+            </w:rPr>
+          </w:pPr>
+          <w:r>
+            <w:rPr>
+              <w:rFonts w:ascii="Times New Roman" w:hAnsi="Times New Roman" w:cs="Times New Roman"/>
+              <w:noProof/>
+            </w:rPr>
+            <w:t>Discussion</w:t>
+          </w:r>
+          <w:r>
+            <w:rPr>
+              <w:noProof/>
+            </w:rPr>
+            <w:tab/>
+          </w:r>
+          <w:r>
+            <w:rPr>
+              <w:noProof/>
+            </w:rPr>
+            <w:fldChar w:fldCharType="begin"/>
+          </w:r>
+          <w:r>
+            <w:rPr>
+              <w:noProof/>
+            </w:rPr>
+            <w:instrText xml:space="preserve"> PAGEREF _Toc354347768 \h </w:instrText>
+          </w:r>
+          <w:r>
+            <w:rPr>
+              <w:noProof/>
+            </w:rPr>
+          </w:r>
+          <w:r>
+            <w:rPr>
+              <w:noProof/>
+            </w:rPr>
+            <w:fldChar w:fldCharType="separate"/>
+          </w:r>
+          <w:r>
+            <w:rPr>
+              <w:noProof/>
+            </w:rPr>
+            <w:t>20</w:t>
           </w:r>
           <w:r>
             <w:rPr>
@@ -1077,10 +1141,9 @@
           </w:pPr>
           <w:r>
             <w:rPr>
-              <w:rFonts w:ascii="Times New Roman" w:hAnsi="Times New Roman" w:cs="Times New Roman"/>
-              <w:noProof/>
-            </w:rPr>
-            <w:t>Overall</w:t>
+              <w:noProof/>
+            </w:rPr>
+            <w:t>Results</w:t>
           </w:r>
           <w:r>
             <w:rPr>
@@ -1098,7 +1161,7 @@
             <w:rPr>
               <w:noProof/>
             </w:rPr>
-            <w:instrText xml:space="preserve"> PAGEREF _Toc354147267 \h </w:instrText>
+            <w:instrText xml:space="preserve"> PAGEREF _Toc354347769 \h </w:instrText>
           </w:r>
           <w:r>
             <w:rPr>
@@ -1115,7 +1178,7 @@
             <w:rPr>
               <w:noProof/>
             </w:rPr>
-            <w:t>13</w:t>
+            <w:t>20</w:t>
           </w:r>
           <w:r>
             <w:rPr>
@@ -1141,11 +1204,10 @@
           </w:pPr>
           <w:r>
             <w:rPr>
-              <w:rFonts w:ascii="Times New Roman" w:eastAsia="Times New Roman" w:hAnsi="Times New Roman" w:cs="Times New Roman"/>
-              <w:noProof/>
-              <w:highlight w:val="red"/>
-            </w:rPr>
-            <w:t>(ATTEMPT AT UPDATING MODEL)</w:t>
+              <w:rFonts w:ascii="Times New Roman" w:hAnsi="Times New Roman" w:cs="Times New Roman"/>
+              <w:noProof/>
+            </w:rPr>
+            <w:t>Limitations</w:t>
           </w:r>
           <w:r>
             <w:rPr>
@@ -1163,7 +1225,7 @@
             <w:rPr>
               <w:noProof/>
             </w:rPr>
-            <w:instrText xml:space="preserve"> PAGEREF _Toc354147268 \h </w:instrText>
+            <w:instrText xml:space="preserve"> PAGEREF _Toc354347770 \h </w:instrText>
           </w:r>
           <w:r>
             <w:rPr>
@@ -1180,7 +1242,71 @@
             <w:rPr>
               <w:noProof/>
             </w:rPr>
-            <w:t>18</w:t>
+            <w:t>22</w:t>
+          </w:r>
+          <w:r>
+            <w:rPr>
+              <w:noProof/>
+            </w:rPr>
+            <w:fldChar w:fldCharType="end"/>
+          </w:r>
+        </w:p>
+        <w:p>
+          <w:pPr>
+            <w:pStyle w:val="TOC2"/>
+            <w:tabs>
+              <w:tab w:val="right" w:pos="9350"/>
+            </w:tabs>
+            <w:rPr>
+              <w:rFonts w:cstheme="minorBidi"/>
+              <w:i w:val="0"/>
+              <w:noProof/>
+              <w:sz w:val="24"/>
+              <w:szCs w:val="24"/>
+              <w:lang w:eastAsia="ja-JP"/>
+            </w:rPr>
+          </w:pPr>
+          <w:r>
+            <w:rPr>
+              <w:rFonts w:ascii="Times New Roman" w:hAnsi="Times New Roman" w:cs="Times New Roman"/>
+              <w:noProof/>
+            </w:rPr>
+            <w:t>Further Study</w:t>
+          </w:r>
+          <w:r>
+            <w:rPr>
+              <w:noProof/>
+            </w:rPr>
+            <w:tab/>
+          </w:r>
+          <w:r>
+            <w:rPr>
+              <w:noProof/>
+            </w:rPr>
+            <w:fldChar w:fldCharType="begin"/>
+          </w:r>
+          <w:r>
+            <w:rPr>
+              <w:noProof/>
+            </w:rPr>
+            <w:instrText xml:space="preserve"> PAGEREF _Toc354347771 \h </w:instrText>
+          </w:r>
+          <w:r>
+            <w:rPr>
+              <w:noProof/>
+            </w:rPr>
+          </w:r>
+          <w:r>
+            <w:rPr>
+              <w:noProof/>
+            </w:rPr>
+            <w:fldChar w:fldCharType="separate"/>
+          </w:r>
+          <w:r>
+            <w:rPr>
+              <w:noProof/>
+            </w:rPr>
+            <w:t>25</w:t>
           </w:r>
           <w:r>
             <w:rPr>
@@ -1209,7 +1335,7 @@
               <w:rFonts w:ascii="Times New Roman" w:hAnsi="Times New Roman" w:cs="Times New Roman"/>
               <w:noProof/>
             </w:rPr>
-            <w:t>Discussion</w:t>
+            <w:t>Conclusion</w:t>
           </w:r>
           <w:r>
             <w:rPr>
@@ -1227,7 +1353,7 @@
             <w:rPr>
               <w:noProof/>
             </w:rPr>
-            <w:instrText xml:space="preserve"> PAGEREF _Toc354147269 \h </w:instrText>
+            <w:instrText xml:space="preserve"> PAGEREF _Toc354347772 \h </w:instrText>
           </w:r>
           <w:r>
             <w:rPr>
@@ -1244,198 +1370,7 @@
             <w:rPr>
               <w:noProof/>
             </w:rPr>
-            <w:t>20</w:t>
-          </w:r>
-          <w:r>
-            <w:rPr>
-              <w:noProof/>
-            </w:rPr>
-            <w:fldChar w:fldCharType="end"/>
-          </w:r>
-        </w:p>
-        <w:p>
-          <w:pPr>
-            <w:pStyle w:val="TOC2"/>
-            <w:tabs>
-              <w:tab w:val="right" w:pos="9350"/>
-            </w:tabs>
-            <w:rPr>
-              <w:rFonts w:cstheme="minorBidi"/>
-              <w:i w:val="0"/>
-              <w:noProof/>
-              <w:sz w:val="24"/>
-              <w:szCs w:val="24"/>
-              <w:lang w:eastAsia="ja-JP"/>
-            </w:rPr>
-          </w:pPr>
-          <w:r>
-            <w:rPr>
-              <w:noProof/>
-            </w:rPr>
-            <w:t>Results</w:t>
-          </w:r>
-          <w:r>
-            <w:rPr>
-              <w:noProof/>
-            </w:rPr>
-            <w:tab/>
-          </w:r>
-          <w:r>
-            <w:rPr>
-              <w:noProof/>
-            </w:rPr>
-            <w:fldChar w:fldCharType="begin"/>
-          </w:r>
-          <w:r>
-            <w:rPr>
-              <w:noProof/>
-            </w:rPr>
-            <w:instrText xml:space="preserve"> PAGEREF _Toc354147270 \h </w:instrText>
-          </w:r>
-          <w:r>
-            <w:rPr>
-              <w:noProof/>
-            </w:rPr>
-          </w:r>
-          <w:r>
-            <w:rPr>
-              <w:noProof/>
-            </w:rPr>
-            <w:fldChar w:fldCharType="separate"/>
-          </w:r>
-          <w:r>
-            <w:rPr>
-              <w:noProof/>
-            </w:rPr>
-            <w:t>20</w:t>
-          </w:r>
-          <w:r>
-            <w:rPr>
-              <w:noProof/>
-            </w:rPr>
-            <w:fldChar w:fldCharType="end"/>
-          </w:r>
-        </w:p>
-        <w:p>
-          <w:pPr>
-            <w:pStyle w:val="TOC2"/>
-            <w:tabs>
-              <w:tab w:val="right" w:pos="9350"/>
-            </w:tabs>
-            <w:rPr>
-              <w:rFonts w:cstheme="minorBidi"/>
-              <w:i w:val="0"/>
-              <w:noProof/>
-              <w:sz w:val="24"/>
-              <w:szCs w:val="24"/>
-              <w:lang w:eastAsia="ja-JP"/>
-            </w:rPr>
-          </w:pPr>
-          <w:r>
-            <w:rPr>
-              <w:rFonts w:ascii="Times New Roman" w:hAnsi="Times New Roman" w:cs="Times New Roman"/>
-              <w:noProof/>
-            </w:rPr>
-            <w:t>Limitations</w:t>
-          </w:r>
-          <w:r>
-            <w:rPr>
-              <w:noProof/>
-            </w:rPr>
-            <w:tab/>
-          </w:r>
-          <w:r>
-            <w:rPr>
-              <w:noProof/>
-            </w:rPr>
-            <w:fldChar w:fldCharType="begin"/>
-          </w:r>
-          <w:r>
-            <w:rPr>
-              <w:noProof/>
-            </w:rPr>
-            <w:instrText xml:space="preserve"> PAGEREF _Toc354147271 \h </w:instrText>
-          </w:r>
-          <w:r>
-            <w:rPr>
-              <w:noProof/>
-            </w:rPr>
-          </w:r>
-          <w:r>
-            <w:rPr>
-              <w:noProof/>
-            </w:rPr>
-            <w:fldChar w:fldCharType="separate"/>
-          </w:r>
-          <w:r>
-            <w:rPr>
-              <w:noProof/>
-            </w:rPr>
-            <w:t>22</w:t>
-          </w:r>
-          <w:r>
-            <w:rPr>
-              <w:noProof/>
-            </w:rPr>
-            <w:fldChar w:fldCharType="end"/>
-          </w:r>
-        </w:p>
-        <w:p>
-          <w:pPr>
-            <w:pStyle w:val="TOC2"/>
-            <w:tabs>
-              <w:tab w:val="right" w:pos="9350"/>
-            </w:tabs>
-            <w:rPr>
-              <w:rFonts w:cstheme="minorBidi"/>
-              <w:i w:val="0"/>
-              <w:noProof/>
-              <w:sz w:val="24"/>
-              <w:szCs w:val="24"/>
-              <w:lang w:eastAsia="ja-JP"/>
-            </w:rPr>
-          </w:pPr>
-          <w:r>
-            <w:rPr>
-              <w:rFonts w:ascii="Times New Roman" w:hAnsi="Times New Roman" w:cs="Times New Roman"/>
-              <w:noProof/>
-            </w:rPr>
-            <w:t>Further Study</w:t>
-          </w:r>
-          <w:r>
-            <w:rPr>
-              <w:noProof/>
-            </w:rPr>
-            <w:tab/>
-          </w:r>
-          <w:r>
-            <w:rPr>
-              <w:noProof/>
-            </w:rPr>
-            <w:fldChar w:fldCharType="begin"/>
-          </w:r>
-          <w:r>
-            <w:rPr>
-              <w:noProof/>
-            </w:rPr>
-            <w:instrText xml:space="preserve"> PAGEREF _Toc354147272 \h </w:instrText>
-          </w:r>
-          <w:r>
-            <w:rPr>
-              <w:noProof/>
-            </w:rPr>
-          </w:r>
-          <w:r>
-            <w:rPr>
-              <w:noProof/>
-            </w:rPr>
-            <w:fldChar w:fldCharType="separate"/>
-          </w:r>
-          <w:r>
-            <w:rPr>
-              <w:noProof/>
-            </w:rPr>
-            <w:t>25</w:t>
+            <w:t>26</w:t>
           </w:r>
           <w:r>
             <w:rPr>
@@ -1464,7 +1399,7 @@
               <w:rFonts w:ascii="Times New Roman" w:hAnsi="Times New Roman" w:cs="Times New Roman"/>
               <w:noProof/>
             </w:rPr>
-            <w:t>Conclusion</w:t>
+            <w:t>Appendices</w:t>
           </w:r>
           <w:r>
             <w:rPr>
@@ -1482,7 +1417,7 @@
             <w:rPr>
               <w:noProof/>
             </w:rPr>
-            <w:instrText xml:space="preserve"> PAGEREF _Toc354147273 \h </w:instrText>
+            <w:instrText xml:space="preserve"> PAGEREF _Toc354347773 \h </w:instrText>
           </w:r>
           <w:r>
             <w:rPr>
@@ -1499,7 +1434,448 @@
             <w:rPr>
               <w:noProof/>
             </w:rPr>
-            <w:t>26</w:t>
+            <w:t>27</w:t>
+          </w:r>
+          <w:r>
+            <w:rPr>
+              <w:noProof/>
+            </w:rPr>
+            <w:fldChar w:fldCharType="end"/>
+          </w:r>
+        </w:p>
+        <w:p>
+          <w:pPr>
+            <w:pStyle w:val="TOC3"/>
+            <w:tabs>
+              <w:tab w:val="right" w:pos="9350"/>
+            </w:tabs>
+            <w:rPr>
+              <w:rFonts w:cstheme="minorBidi"/>
+              <w:noProof/>
+              <w:sz w:val="24"/>
+              <w:szCs w:val="24"/>
+              <w:lang w:eastAsia="ja-JP"/>
+            </w:rPr>
+          </w:pPr>
+          <w:r>
+            <w:rPr>
+              <w:rFonts w:ascii="Times New Roman" w:hAnsi="Times New Roman" w:cs="Times New Roman"/>
+              <w:noProof/>
+            </w:rPr>
+            <w:t>Appendix A – QMSS G4063 Information</w:t>
+          </w:r>
+          <w:r>
+            <w:rPr>
+              <w:noProof/>
+            </w:rPr>
+            <w:tab/>
+          </w:r>
+          <w:r>
+            <w:rPr>
+              <w:noProof/>
+            </w:rPr>
+            <w:fldChar w:fldCharType="begin"/>
+          </w:r>
+          <w:r>
+            <w:rPr>
+              <w:noProof/>
+            </w:rPr>
+            <w:instrText xml:space="preserve"> PAGEREF _Toc354347774 \h </w:instrText>
+          </w:r>
+          <w:r>
+            <w:rPr>
+              <w:noProof/>
+            </w:rPr>
+          </w:r>
+          <w:r>
+            <w:rPr>
+              <w:noProof/>
+            </w:rPr>
+            <w:fldChar w:fldCharType="separate"/>
+          </w:r>
+          <w:r>
+            <w:rPr>
+              <w:noProof/>
+            </w:rPr>
+            <w:t>27</w:t>
+          </w:r>
+          <w:r>
+            <w:rPr>
+              <w:noProof/>
+            </w:rPr>
+            <w:fldChar w:fldCharType="end"/>
+          </w:r>
+        </w:p>
+        <w:p>
+          <w:pPr>
+            <w:pStyle w:val="TOC3"/>
+            <w:tabs>
+              <w:tab w:val="right" w:pos="9350"/>
+            </w:tabs>
+            <w:rPr>
+              <w:rFonts w:cstheme="minorBidi"/>
+              <w:noProof/>
+              <w:sz w:val="24"/>
+              <w:szCs w:val="24"/>
+              <w:lang w:eastAsia="ja-JP"/>
+            </w:rPr>
+          </w:pPr>
+          <w:r>
+            <w:rPr>
+              <w:rFonts w:ascii="Times New Roman" w:hAnsi="Times New Roman" w:cs="Times New Roman"/>
+              <w:noProof/>
+            </w:rPr>
+            <w:t>Appendix B – All variables associated with a single tweet</w:t>
+          </w:r>
+          <w:r>
+            <w:rPr>
+              <w:noProof/>
+            </w:rPr>
+            <w:tab/>
+          </w:r>
+          <w:r>
+            <w:rPr>
+              <w:noProof/>
+            </w:rPr>
+            <w:fldChar w:fldCharType="begin"/>
+          </w:r>
+          <w:r>
+            <w:rPr>
+              <w:noProof/>
+            </w:rPr>
+            <w:instrText xml:space="preserve"> PAGEREF _Toc354347775 \h </w:instrText>
+          </w:r>
+          <w:r>
+            <w:rPr>
+              <w:noProof/>
+            </w:rPr>
+          </w:r>
+          <w:r>
+            <w:rPr>
+              <w:noProof/>
+            </w:rPr>
+            <w:fldChar w:fldCharType="separate"/>
+          </w:r>
+          <w:r>
+            <w:rPr>
+              <w:noProof/>
+            </w:rPr>
+            <w:t>27</w:t>
+          </w:r>
+          <w:r>
+            <w:rPr>
+              <w:noProof/>
+            </w:rPr>
+            <w:fldChar w:fldCharType="end"/>
+          </w:r>
+        </w:p>
+        <w:p>
+          <w:pPr>
+            <w:pStyle w:val="TOC3"/>
+            <w:tabs>
+              <w:tab w:val="right" w:pos="9350"/>
+            </w:tabs>
+            <w:rPr>
+              <w:rFonts w:cstheme="minorBidi"/>
+              <w:noProof/>
+              <w:sz w:val="24"/>
+              <w:szCs w:val="24"/>
+              <w:lang w:eastAsia="ja-JP"/>
+            </w:rPr>
+          </w:pPr>
+          <w:r>
+            <w:rPr>
+              <w:rFonts w:ascii="Times New Roman" w:hAnsi="Times New Roman" w:cs="Times New Roman"/>
+              <w:noProof/>
+            </w:rPr>
+            <w:t>Appendix C – Unicode List of Emoji</w:t>
+          </w:r>
+          <w:r>
+            <w:rPr>
+              <w:noProof/>
+            </w:rPr>
+            <w:tab/>
+          </w:r>
+          <w:r>
+            <w:rPr>
+              <w:noProof/>
+            </w:rPr>
+            <w:fldChar w:fldCharType="begin"/>
+          </w:r>
+          <w:r>
+            <w:rPr>
+              <w:noProof/>
+            </w:rPr>
+            <w:instrText xml:space="preserve"> PAGEREF _Toc354347776 \h </w:instrText>
+          </w:r>
+          <w:r>
+            <w:rPr>
+              <w:noProof/>
+            </w:rPr>
+          </w:r>
+          <w:r>
+            <w:rPr>
+              <w:noProof/>
+            </w:rPr>
+            <w:fldChar w:fldCharType="separate"/>
+          </w:r>
+          <w:r>
+            <w:rPr>
+              <w:noProof/>
+            </w:rPr>
+            <w:t>27</w:t>
+          </w:r>
+          <w:r>
+            <w:rPr>
+              <w:noProof/>
+            </w:rPr>
+            <w:fldChar w:fldCharType="end"/>
+          </w:r>
+        </w:p>
+        <w:p>
+          <w:pPr>
+            <w:pStyle w:val="TOC3"/>
+            <w:tabs>
+              <w:tab w:val="right" w:pos="9350"/>
+            </w:tabs>
+            <w:rPr>
+              <w:rFonts w:cstheme="minorBidi"/>
+              <w:noProof/>
+              <w:sz w:val="24"/>
+              <w:szCs w:val="24"/>
+              <w:lang w:eastAsia="ja-JP"/>
+            </w:rPr>
+          </w:pPr>
+          <w:r>
+            <w:rPr>
+              <w:rFonts w:ascii="Times New Roman" w:hAnsi="Times New Roman" w:cs="Times New Roman"/>
+              <w:noProof/>
+            </w:rPr>
+            <w:t>Appendix D – Hu and Liu’s Lexicon for Text Analysis</w:t>
+          </w:r>
+          <w:r>
+            <w:rPr>
+              <w:noProof/>
+            </w:rPr>
+            <w:tab/>
+          </w:r>
+          <w:r>
+            <w:rPr>
+              <w:noProof/>
+            </w:rPr>
+            <w:fldChar w:fldCharType="begin"/>
+          </w:r>
+          <w:r>
+            <w:rPr>
+              <w:noProof/>
+            </w:rPr>
+            <w:instrText xml:space="preserve"> PAGEREF _Toc354347777 \h </w:instrText>
+          </w:r>
+          <w:r>
+            <w:rPr>
+              <w:noProof/>
+            </w:rPr>
+          </w:r>
+          <w:r>
+            <w:rPr>
+              <w:noProof/>
+            </w:rPr>
+            <w:fldChar w:fldCharType="separate"/>
+          </w:r>
+          <w:r>
+            <w:rPr>
+              <w:noProof/>
+            </w:rPr>
+            <w:t>28</w:t>
+          </w:r>
+          <w:r>
+            <w:rPr>
+              <w:noProof/>
+            </w:rPr>
+            <w:fldChar w:fldCharType="end"/>
+          </w:r>
+        </w:p>
+        <w:p>
+          <w:pPr>
+            <w:pStyle w:val="TOC3"/>
+            <w:tabs>
+              <w:tab w:val="right" w:pos="9350"/>
+            </w:tabs>
+            <w:rPr>
+              <w:rFonts w:cstheme="minorBidi"/>
+              <w:noProof/>
+              <w:sz w:val="24"/>
+              <w:szCs w:val="24"/>
+              <w:lang w:eastAsia="ja-JP"/>
+            </w:rPr>
+          </w:pPr>
+          <w:r>
+            <w:rPr>
+              <w:rFonts w:ascii="Times New Roman" w:hAnsi="Times New Roman" w:cs="Times New Roman"/>
+              <w:noProof/>
+            </w:rPr>
+            <w:t>Appendix E – Text Sentiment Analysis Visualizations</w:t>
+          </w:r>
+          <w:r>
+            <w:rPr>
+              <w:noProof/>
+            </w:rPr>
+            <w:tab/>
+          </w:r>
+          <w:r>
+            <w:rPr>
+              <w:noProof/>
+            </w:rPr>
+            <w:fldChar w:fldCharType="begin"/>
+          </w:r>
+          <w:r>
+            <w:rPr>
+              <w:noProof/>
+            </w:rPr>
+            <w:instrText xml:space="preserve"> PAGEREF _Toc354347778 \h </w:instrText>
+          </w:r>
+          <w:r>
+            <w:rPr>
+              <w:noProof/>
+            </w:rPr>
+          </w:r>
+          <w:r>
+            <w:rPr>
+              <w:noProof/>
+            </w:rPr>
+            <w:fldChar w:fldCharType="separate"/>
+          </w:r>
+          <w:r>
+            <w:rPr>
+              <w:noProof/>
+            </w:rPr>
+            <w:t>28</w:t>
+          </w:r>
+          <w:r>
+            <w:rPr>
+              <w:noProof/>
+            </w:rPr>
+            <w:fldChar w:fldCharType="end"/>
+          </w:r>
+        </w:p>
+        <w:p>
+          <w:pPr>
+            <w:pStyle w:val="TOC3"/>
+            <w:tabs>
+              <w:tab w:val="right" w:pos="9350"/>
+            </w:tabs>
+            <w:rPr>
+              <w:rFonts w:cstheme="minorBidi"/>
+              <w:noProof/>
+              <w:sz w:val="24"/>
+              <w:szCs w:val="24"/>
+              <w:lang w:eastAsia="ja-JP"/>
+            </w:rPr>
+          </w:pPr>
+          <w:r>
+            <w:rPr>
+              <w:rFonts w:ascii="Times New Roman" w:hAnsi="Times New Roman" w:cs="Times New Roman"/>
+              <w:noProof/>
+            </w:rPr>
+            <w:t>Appendix F – Emoji Sentiment Lexicon</w:t>
+          </w:r>
+          <w:r>
+            <w:rPr>
+              <w:noProof/>
+            </w:rPr>
+            <w:tab/>
+          </w:r>
+          <w:r>
+            <w:rPr>
+              <w:noProof/>
+            </w:rPr>
+            <w:fldChar w:fldCharType="begin"/>
+          </w:r>
+          <w:r>
+            <w:rPr>
+              <w:noProof/>
+            </w:rPr>
+            <w:instrText xml:space="preserve"> PAGEREF _Toc354347779 \h </w:instrText>
+          </w:r>
+          <w:r>
+            <w:rPr>
+              <w:noProof/>
+            </w:rPr>
+          </w:r>
+          <w:r>
+            <w:rPr>
+              <w:noProof/>
+            </w:rPr>
+            <w:fldChar w:fldCharType="separate"/>
+          </w:r>
+          <w:r>
+            <w:rPr>
+              <w:noProof/>
+            </w:rPr>
+            <w:t>29</w:t>
+          </w:r>
+          <w:r>
+            <w:rPr>
+              <w:noProof/>
+            </w:rPr>
+            <w:fldChar w:fldCharType="end"/>
+          </w:r>
+        </w:p>
+        <w:p>
+          <w:pPr>
+            <w:pStyle w:val="TOC3"/>
+            <w:tabs>
+              <w:tab w:val="right" w:pos="9350"/>
+            </w:tabs>
+            <w:rPr>
+              <w:rFonts w:cstheme="minorBidi"/>
+              <w:noProof/>
+              <w:sz w:val="24"/>
+              <w:szCs w:val="24"/>
+              <w:lang w:eastAsia="ja-JP"/>
+            </w:rPr>
+          </w:pPr>
+          <w:r>
+            <w:rPr>
+              <w:rFonts w:ascii="Times New Roman" w:hAnsi="Times New Roman" w:cs="Times New Roman"/>
+              <w:noProof/>
+            </w:rPr>
+            <w:t>Appendix G – Additional Visualizations</w:t>
+          </w:r>
+          <w:r>
+            <w:rPr>
+              <w:noProof/>
+            </w:rPr>
+            <w:tab/>
+          </w:r>
+          <w:r>
+            <w:rPr>
+              <w:noProof/>
+            </w:rPr>
+            <w:fldChar w:fldCharType="begin"/>
+          </w:r>
+          <w:r>
+            <w:rPr>
+              <w:noProof/>
+            </w:rPr>
+            <w:instrText xml:space="preserve"> PAGEREF _Toc354347780 \h </w:instrText>
+          </w:r>
+          <w:r>
+            <w:rPr>
+              <w:noProof/>
+            </w:rPr>
+          </w:r>
+          <w:r>
+            <w:rPr>
+              <w:noProof/>
+            </w:rPr>
+            <w:fldChar w:fldCharType="separate"/>
+          </w:r>
+          <w:r>
+            <w:rPr>
+              <w:noProof/>
+            </w:rPr>
+            <w:t>30</w:t>
           </w:r>
           <w:r>
             <w:rPr>
@@ -1528,7 +1904,7 @@
               <w:rFonts w:ascii="Times New Roman" w:hAnsi="Times New Roman" w:cs="Times New Roman"/>
               <w:noProof/>
             </w:rPr>
-            <w:t>Appendices</w:t>
+            <w:t>References</w:t>
           </w:r>
           <w:r>
             <w:rPr>
@@ -1546,7 +1922,7 @@
             <w:rPr>
               <w:noProof/>
             </w:rPr>
-            <w:instrText xml:space="preserve"> PAGEREF _Toc354147274 \h </w:instrText>
+            <w:instrText xml:space="preserve"> PAGEREF _Toc354347781 \h </w:instrText>
           </w:r>
           <w:r>
             <w:rPr>
@@ -1563,7 +1939,7 @@
             <w:rPr>
               <w:noProof/>
             </w:rPr>
-            <w:t>27</w:t>
+            <w:t>31</w:t>
           </w:r>
           <w:r>
             <w:rPr>
@@ -1574,511 +1950,6 @@
         </w:p>
         <w:p>
           <w:pPr>
-            <w:pStyle w:val="TOC3"/>
-            <w:tabs>
-              <w:tab w:val="right" w:pos="9350"/>
-            </w:tabs>
-            <w:rPr>
-              <w:rFonts w:cstheme="minorBidi"/>
-              <w:noProof/>
-              <w:sz w:val="24"/>
-              <w:szCs w:val="24"/>
-              <w:lang w:eastAsia="ja-JP"/>
-            </w:rPr>
-          </w:pPr>
-          <w:r>
-            <w:rPr>
-              <w:rFonts w:ascii="Times New Roman" w:hAnsi="Times New Roman" w:cs="Times New Roman"/>
-              <w:noProof/>
-            </w:rPr>
-            <w:t>Appendix A – QMSS G4063 Information</w:t>
-          </w:r>
-          <w:r>
-            <w:rPr>
-              <w:noProof/>
-            </w:rPr>
-            <w:tab/>
-          </w:r>
-          <w:r>
-            <w:rPr>
-              <w:noProof/>
-            </w:rPr>
-            <w:fldChar w:fldCharType="begin"/>
-          </w:r>
-          <w:r>
-            <w:rPr>
-              <w:noProof/>
-            </w:rPr>
-            <w:instrText xml:space="preserve"> PAGEREF _Toc354147275 \h </w:instrText>
-          </w:r>
-          <w:r>
-            <w:rPr>
-              <w:noProof/>
-            </w:rPr>
-          </w:r>
-          <w:r>
-            <w:rPr>
-              <w:noProof/>
-            </w:rPr>
-            <w:fldChar w:fldCharType="separate"/>
-          </w:r>
-          <w:r>
-            <w:rPr>
-              <w:noProof/>
-            </w:rPr>
-            <w:t>27</w:t>
-          </w:r>
-          <w:r>
-            <w:rPr>
-              <w:noProof/>
-            </w:rPr>
-            <w:fldChar w:fldCharType="end"/>
-          </w:r>
-        </w:p>
-        <w:p>
-          <w:pPr>
-            <w:pStyle w:val="TOC3"/>
-            <w:tabs>
-              <w:tab w:val="right" w:pos="9350"/>
-            </w:tabs>
-            <w:rPr>
-              <w:rFonts w:cstheme="minorBidi"/>
-              <w:noProof/>
-              <w:sz w:val="24"/>
-              <w:szCs w:val="24"/>
-              <w:lang w:eastAsia="ja-JP"/>
-            </w:rPr>
-          </w:pPr>
-          <w:r>
-            <w:rPr>
-              <w:rFonts w:ascii="Times New Roman" w:hAnsi="Times New Roman" w:cs="Times New Roman"/>
-              <w:noProof/>
-            </w:rPr>
-            <w:t>Appendix B – All variables associated with a single tweet</w:t>
-          </w:r>
-          <w:r>
-            <w:rPr>
-              <w:noProof/>
-            </w:rPr>
-            <w:tab/>
-          </w:r>
-          <w:r>
-            <w:rPr>
-              <w:noProof/>
-            </w:rPr>
-            <w:fldChar w:fldCharType="begin"/>
-          </w:r>
-          <w:r>
-            <w:rPr>
-              <w:noProof/>
-            </w:rPr>
-            <w:instrText xml:space="preserve"> PAGEREF _Toc354147276 \h </w:instrText>
-          </w:r>
-          <w:r>
-            <w:rPr>
-              <w:noProof/>
-            </w:rPr>
-          </w:r>
-          <w:r>
-            <w:rPr>
-              <w:noProof/>
-            </w:rPr>
-            <w:fldChar w:fldCharType="separate"/>
-          </w:r>
-          <w:r>
-            <w:rPr>
-              <w:noProof/>
-            </w:rPr>
-            <w:t>27</w:t>
-          </w:r>
-          <w:r>
-            <w:rPr>
-              <w:noProof/>
-            </w:rPr>
-            <w:fldChar w:fldCharType="end"/>
-          </w:r>
-        </w:p>
-        <w:p>
-          <w:pPr>
-            <w:pStyle w:val="TOC3"/>
-            <w:tabs>
-              <w:tab w:val="right" w:pos="9350"/>
-            </w:tabs>
-            <w:rPr>
-              <w:rFonts w:cstheme="minorBidi"/>
-              <w:noProof/>
-              <w:sz w:val="24"/>
-              <w:szCs w:val="24"/>
-              <w:lang w:eastAsia="ja-JP"/>
-            </w:rPr>
-          </w:pPr>
-          <w:r>
-            <w:rPr>
-              <w:rFonts w:ascii="Times New Roman" w:hAnsi="Times New Roman" w:cs="Times New Roman"/>
-              <w:noProof/>
-            </w:rPr>
-            <w:t>Appendix C – Unicode List of Emoji</w:t>
-          </w:r>
-          <w:r>
-            <w:rPr>
-              <w:noProof/>
-            </w:rPr>
-            <w:tab/>
-          </w:r>
-          <w:r>
-            <w:rPr>
-              <w:noProof/>
-            </w:rPr>
-            <w:fldChar w:fldCharType="begin"/>
-          </w:r>
-          <w:r>
-            <w:rPr>
-              <w:noProof/>
-            </w:rPr>
-            <w:instrText xml:space="preserve"> PAGEREF _Toc354147277 \h </w:instrText>
-          </w:r>
-          <w:r>
-            <w:rPr>
-              <w:noProof/>
-            </w:rPr>
-          </w:r>
-          <w:r>
-            <w:rPr>
-              <w:noProof/>
-            </w:rPr>
-            <w:fldChar w:fldCharType="separate"/>
-          </w:r>
-          <w:r>
-            <w:rPr>
-              <w:noProof/>
-            </w:rPr>
-            <w:t>27</w:t>
-          </w:r>
-          <w:r>
-            <w:rPr>
-              <w:noProof/>
-            </w:rPr>
-            <w:fldChar w:fldCharType="end"/>
-          </w:r>
-        </w:p>
-        <w:p>
-          <w:pPr>
-            <w:pStyle w:val="TOC3"/>
-            <w:tabs>
-              <w:tab w:val="right" w:pos="9350"/>
-            </w:tabs>
-            <w:rPr>
-              <w:rFonts w:cstheme="minorBidi"/>
-              <w:noProof/>
-              <w:sz w:val="24"/>
-              <w:szCs w:val="24"/>
-              <w:lang w:eastAsia="ja-JP"/>
-            </w:rPr>
-          </w:pPr>
-          <w:r>
-            <w:rPr>
-              <w:rFonts w:ascii="Times New Roman" w:hAnsi="Times New Roman" w:cs="Times New Roman"/>
-              <w:noProof/>
-            </w:rPr>
-            <w:t>Appendix D – Hu and Liu’s Lexicon for Text Analysis</w:t>
-          </w:r>
-          <w:r>
-            <w:rPr>
-              <w:noProof/>
-            </w:rPr>
-            <w:tab/>
-          </w:r>
-          <w:r>
-            <w:rPr>
-              <w:noProof/>
-            </w:rPr>
-            <w:fldChar w:fldCharType="begin"/>
-          </w:r>
-          <w:r>
-            <w:rPr>
-              <w:noProof/>
-            </w:rPr>
-            <w:instrText xml:space="preserve"> PAGEREF _Toc354147278 \h </w:instrText>
-          </w:r>
-          <w:r>
-            <w:rPr>
-              <w:noProof/>
-            </w:rPr>
-          </w:r>
-          <w:r>
-            <w:rPr>
-              <w:noProof/>
-            </w:rPr>
-            <w:fldChar w:fldCharType="separate"/>
-          </w:r>
-          <w:r>
-            <w:rPr>
-              <w:noProof/>
-            </w:rPr>
-            <w:t>28</w:t>
-          </w:r>
-          <w:r>
-            <w:rPr>
-              <w:noProof/>
-            </w:rPr>
-            <w:fldChar w:fldCharType="end"/>
-          </w:r>
-        </w:p>
-        <w:p>
-          <w:pPr>
-            <w:pStyle w:val="TOC3"/>
-            <w:tabs>
-              <w:tab w:val="right" w:pos="9350"/>
-            </w:tabs>
-            <w:rPr>
-              <w:rFonts w:cstheme="minorBidi"/>
-              <w:noProof/>
-              <w:sz w:val="24"/>
-              <w:szCs w:val="24"/>
-              <w:lang w:eastAsia="ja-JP"/>
-            </w:rPr>
-          </w:pPr>
-          <w:r>
-            <w:rPr>
-              <w:rFonts w:ascii="Times New Roman" w:hAnsi="Times New Roman" w:cs="Times New Roman"/>
-              <w:noProof/>
-            </w:rPr>
-            <w:t>Appendix E – Text Sentiment Analysis Visualizations</w:t>
-          </w:r>
-          <w:r>
-            <w:rPr>
-              <w:noProof/>
-            </w:rPr>
-            <w:tab/>
-          </w:r>
-          <w:r>
-            <w:rPr>
-              <w:noProof/>
-            </w:rPr>
-            <w:fldChar w:fldCharType="begin"/>
-          </w:r>
-          <w:r>
-            <w:rPr>
-              <w:noProof/>
-            </w:rPr>
-            <w:instrText xml:space="preserve"> PAGEREF _Toc354147279 \h </w:instrText>
-          </w:r>
-          <w:r>
-            <w:rPr>
-              <w:noProof/>
-            </w:rPr>
-          </w:r>
-          <w:r>
-            <w:rPr>
-              <w:noProof/>
-            </w:rPr>
-            <w:fldChar w:fldCharType="separate"/>
-          </w:r>
-          <w:r>
-            <w:rPr>
-              <w:noProof/>
-            </w:rPr>
-            <w:t>28</w:t>
-          </w:r>
-          <w:r>
-            <w:rPr>
-              <w:noProof/>
-            </w:rPr>
-            <w:fldChar w:fldCharType="end"/>
-          </w:r>
-        </w:p>
-        <w:p>
-          <w:pPr>
-            <w:pStyle w:val="TOC3"/>
-            <w:tabs>
-              <w:tab w:val="right" w:pos="9350"/>
-            </w:tabs>
-            <w:rPr>
-              <w:rFonts w:cstheme="minorBidi"/>
-              <w:noProof/>
-              <w:sz w:val="24"/>
-              <w:szCs w:val="24"/>
-              <w:lang w:eastAsia="ja-JP"/>
-            </w:rPr>
-          </w:pPr>
-          <w:r>
-            <w:rPr>
-              <w:rFonts w:ascii="Times New Roman" w:hAnsi="Times New Roman" w:cs="Times New Roman"/>
-              <w:noProof/>
-            </w:rPr>
-            <w:t>Appendix F – Emoji Sentiment Lexicon</w:t>
-          </w:r>
-          <w:r>
-            <w:rPr>
-              <w:noProof/>
-            </w:rPr>
-            <w:tab/>
-          </w:r>
-          <w:r>
-            <w:rPr>
-              <w:noProof/>
-            </w:rPr>
-            <w:fldChar w:fldCharType="begin"/>
-          </w:r>
-          <w:r>
-            <w:rPr>
-              <w:noProof/>
-            </w:rPr>
-            <w:instrText xml:space="preserve"> PAGEREF _Toc354147280 \h </w:instrText>
-          </w:r>
-          <w:r>
-            <w:rPr>
-              <w:noProof/>
-            </w:rPr>
-          </w:r>
-          <w:r>
-            <w:rPr>
-              <w:noProof/>
-            </w:rPr>
-            <w:fldChar w:fldCharType="separate"/>
-          </w:r>
-          <w:r>
-            <w:rPr>
-              <w:noProof/>
-            </w:rPr>
-            <w:t>29</w:t>
-          </w:r>
-          <w:r>
-            <w:rPr>
-              <w:noProof/>
-            </w:rPr>
-            <w:fldChar w:fldCharType="end"/>
-          </w:r>
-        </w:p>
-        <w:p>
-          <w:pPr>
-            <w:pStyle w:val="TOC3"/>
-            <w:tabs>
-              <w:tab w:val="right" w:pos="9350"/>
-            </w:tabs>
-            <w:rPr>
-              <w:rFonts w:cstheme="minorBidi"/>
-              <w:noProof/>
-              <w:sz w:val="24"/>
-              <w:szCs w:val="24"/>
-              <w:lang w:eastAsia="ja-JP"/>
-            </w:rPr>
-          </w:pPr>
-          <w:r>
-            <w:rPr>
-              <w:rFonts w:ascii="Times New Roman" w:hAnsi="Times New Roman" w:cs="Times New Roman"/>
-              <w:noProof/>
-            </w:rPr>
-            <w:t>Appendix G – Additional Visualizations</w:t>
-          </w:r>
-          <w:r>
-            <w:rPr>
-              <w:noProof/>
-            </w:rPr>
-            <w:tab/>
-          </w:r>
-          <w:r>
-            <w:rPr>
-              <w:noProof/>
-            </w:rPr>
-            <w:fldChar w:fldCharType="begin"/>
-          </w:r>
-          <w:r>
-            <w:rPr>
-              <w:noProof/>
-            </w:rPr>
-            <w:instrText xml:space="preserve"> PAGEREF _Toc354147281 \h </w:instrText>
-          </w:r>
-          <w:r>
-            <w:rPr>
-              <w:noProof/>
-            </w:rPr>
-          </w:r>
-          <w:r>
-            <w:rPr>
-              <w:noProof/>
-            </w:rPr>
-            <w:fldChar w:fldCharType="separate"/>
-          </w:r>
-          <w:r>
-            <w:rPr>
-              <w:noProof/>
-            </w:rPr>
-            <w:t>30</w:t>
-          </w:r>
-          <w:r>
-            <w:rPr>
-              <w:noProof/>
-            </w:rPr>
-            <w:fldChar w:fldCharType="end"/>
-          </w:r>
-        </w:p>
-        <w:p>
-          <w:pPr>
-            <w:pStyle w:val="TOC1"/>
-            <w:tabs>
-              <w:tab w:val="right" w:pos="9350"/>
-            </w:tabs>
-            <w:rPr>
-              <w:rFonts w:cstheme="minorBidi"/>
-              <w:b w:val="0"/>
-              <w:noProof/>
-              <w:sz w:val="24"/>
-              <w:szCs w:val="24"/>
-              <w:lang w:eastAsia="ja-JP"/>
-            </w:rPr>
-          </w:pPr>
-          <w:r>
-            <w:rPr>
-              <w:rFonts w:ascii="Times New Roman" w:hAnsi="Times New Roman" w:cs="Times New Roman"/>
-              <w:noProof/>
-            </w:rPr>
-            <w:t>References</w:t>
-          </w:r>
-          <w:r>
-            <w:rPr>
-              <w:noProof/>
-            </w:rPr>
-            <w:tab/>
-          </w:r>
-          <w:r>
-            <w:rPr>
-              <w:noProof/>
-            </w:rPr>
-            <w:fldChar w:fldCharType="begin"/>
-          </w:r>
-          <w:r>
-            <w:rPr>
-              <w:noProof/>
-            </w:rPr>
-            <w:instrText xml:space="preserve"> PAGEREF _Toc354147282 \h </w:instrText>
-          </w:r>
-          <w:r>
-            <w:rPr>
-              <w:noProof/>
-            </w:rPr>
-          </w:r>
-          <w:r>
-            <w:rPr>
-              <w:noProof/>
-            </w:rPr>
-            <w:fldChar w:fldCharType="separate"/>
-          </w:r>
-          <w:r>
-            <w:rPr>
-              <w:noProof/>
-            </w:rPr>
-            <w:t>31</w:t>
-          </w:r>
-          <w:r>
-            <w:rPr>
-              <w:noProof/>
-            </w:rPr>
-            <w:fldChar w:fldCharType="end"/>
-          </w:r>
-        </w:p>
-        <w:p>
-          <w:pPr>
             <w:rPr>
               <w:rFonts w:ascii="Times New Roman" w:hAnsi="Times New Roman" w:cs="Times New Roman"/>
             </w:rPr>
@@ -2109,8 +1980,6 @@
         </w:rPr>
         <w:br w:type="page"/>
       </w:r>
-      <w:bookmarkStart w:id="0" w:name="_GoBack"/>
-      <w:bookmarkEnd w:id="0"/>
     </w:p>
     <w:p>
       <w:pPr>
@@ -2123,7 +1992,7 @@
           <w:szCs w:val="24"/>
         </w:rPr>
       </w:pPr>
-      <w:bookmarkStart w:id="1" w:name="_Toc354147256"/>
+      <w:bookmarkStart w:id="0" w:name="_Toc354347757"/>
       <w:r>
         <w:rPr>
           <w:rFonts w:ascii="Times New Roman" w:hAnsi="Times New Roman" w:cs="Times New Roman"/>
@@ -2132,7 +2001,7 @@
         </w:rPr>
         <w:t>Introduction</w:t>
       </w:r>
-      <w:bookmarkEnd w:id="1"/>
+      <w:bookmarkEnd w:id="0"/>
     </w:p>
     <w:p>
       <w:pPr>
@@ -2770,7 +2639,7 @@
           <w:szCs w:val="24"/>
         </w:rPr>
       </w:pPr>
-      <w:bookmarkStart w:id="2" w:name="_Toc354147257"/>
+      <w:bookmarkStart w:id="1" w:name="_Toc354347758"/>
       <w:r>
         <w:rPr>
           <w:rFonts w:ascii="Times New Roman" w:hAnsi="Times New Roman" w:cs="Times New Roman"/>
@@ -2779,7 +2648,7 @@
         </w:rPr>
         <w:t>Research Problem</w:t>
       </w:r>
-      <w:bookmarkEnd w:id="2"/>
+      <w:bookmarkEnd w:id="1"/>
     </w:p>
     <w:p>
       <w:pPr>
@@ -2791,7 +2660,7 @@
           <w:szCs w:val="24"/>
         </w:rPr>
       </w:pPr>
-      <w:bookmarkStart w:id="3" w:name="_Toc354147258"/>
+      <w:bookmarkStart w:id="2" w:name="_Toc354347759"/>
       <w:r>
         <w:rPr>
           <w:rFonts w:ascii="Times New Roman" w:hAnsi="Times New Roman" w:cs="Times New Roman"/>
@@ -2808,7 +2677,7 @@
         </w:rPr>
         <w:t>s</w:t>
       </w:r>
-      <w:bookmarkEnd w:id="3"/>
+      <w:bookmarkEnd w:id="2"/>
     </w:p>
     <w:p>
       <w:pPr>
@@ -3323,7 +3192,7 @@
           <w:szCs w:val="24"/>
         </w:rPr>
       </w:pPr>
-      <w:bookmarkStart w:id="4" w:name="_Toc354147259"/>
+      <w:bookmarkStart w:id="3" w:name="_Toc354347760"/>
       <w:r>
         <w:rPr>
           <w:rFonts w:ascii="Times New Roman" w:hAnsi="Times New Roman" w:cs="Times New Roman"/>
@@ -3332,7 +3201,7 @@
         </w:rPr>
         <w:t>Previous Research</w:t>
       </w:r>
-      <w:bookmarkEnd w:id="4"/>
+      <w:bookmarkEnd w:id="3"/>
     </w:p>
     <w:p>
       <w:pPr>
@@ -3688,7 +3557,7 @@
           <w:szCs w:val="24"/>
         </w:rPr>
       </w:pPr>
-      <w:bookmarkStart w:id="5" w:name="_Toc354147260"/>
+      <w:bookmarkStart w:id="4" w:name="_Toc354347761"/>
       <w:r>
         <w:rPr>
           <w:rFonts w:ascii="Times New Roman" w:hAnsi="Times New Roman" w:cs="Times New Roman"/>
@@ -3697,7 +3566,7 @@
         </w:rPr>
         <w:t>Research Design</w:t>
       </w:r>
-      <w:bookmarkEnd w:id="5"/>
+      <w:bookmarkEnd w:id="4"/>
     </w:p>
     <w:p>
       <w:pPr>
@@ -3709,7 +3578,7 @@
           <w:szCs w:val="24"/>
         </w:rPr>
       </w:pPr>
-      <w:bookmarkStart w:id="6" w:name="_Toc354147261"/>
+      <w:bookmarkStart w:id="5" w:name="_Toc354347762"/>
       <w:r>
         <w:rPr>
           <w:rFonts w:ascii="Times New Roman" w:hAnsi="Times New Roman" w:cs="Times New Roman"/>
@@ -3718,7 +3587,7 @@
         </w:rPr>
         <w:t>Data</w:t>
       </w:r>
-      <w:bookmarkEnd w:id="6"/>
+      <w:bookmarkEnd w:id="5"/>
     </w:p>
     <w:p>
       <w:pPr>
@@ -4760,7 +4629,7 @@
           <w:szCs w:val="24"/>
         </w:rPr>
       </w:pPr>
-      <w:bookmarkStart w:id="7" w:name="_Toc354147262"/>
+      <w:bookmarkStart w:id="6" w:name="_Toc354347763"/>
       <w:r>
         <w:rPr>
           <w:rFonts w:ascii="Times New Roman" w:hAnsi="Times New Roman" w:cs="Times New Roman"/>
@@ -4769,7 +4638,7 @@
         </w:rPr>
         <w:t>Sentiment Analysis</w:t>
       </w:r>
-      <w:bookmarkEnd w:id="7"/>
+      <w:bookmarkEnd w:id="6"/>
     </w:p>
     <w:p>
       <w:pPr>
@@ -4779,14 +4648,14 @@
           <w:rFonts w:ascii="Times New Roman" w:hAnsi="Times New Roman" w:cs="Times New Roman"/>
         </w:rPr>
       </w:pPr>
-      <w:bookmarkStart w:id="8" w:name="_Toc354147263"/>
+      <w:bookmarkStart w:id="7" w:name="_Toc354347764"/>
       <w:r>
         <w:rPr>
           <w:rFonts w:ascii="Times New Roman" w:hAnsi="Times New Roman" w:cs="Times New Roman"/>
         </w:rPr>
         <w:t>Text</w:t>
       </w:r>
-      <w:bookmarkEnd w:id="8"/>
+      <w:bookmarkEnd w:id="7"/>
     </w:p>
     <w:p>
       <w:pPr>
@@ -5304,14 +5173,14 @@
           <w:rFonts w:ascii="Times New Roman" w:hAnsi="Times New Roman" w:cs="Times New Roman"/>
         </w:rPr>
       </w:pPr>
-      <w:bookmarkStart w:id="9" w:name="_Toc354147264"/>
+      <w:bookmarkStart w:id="8" w:name="_Toc354347765"/>
       <w:r>
         <w:rPr>
           <w:rFonts w:ascii="Times New Roman" w:hAnsi="Times New Roman" w:cs="Times New Roman"/>
         </w:rPr>
         <w:t>Emoji</w:t>
       </w:r>
-      <w:bookmarkEnd w:id="9"/>
+      <w:bookmarkEnd w:id="8"/>
     </w:p>
     <w:p>
       <w:pPr>
@@ -5602,7 +5471,7 @@
           <w:szCs w:val="24"/>
         </w:rPr>
       </w:pPr>
-      <w:bookmarkStart w:id="10" w:name="_Toc354147265"/>
+      <w:bookmarkStart w:id="9" w:name="_Toc354347766"/>
       <w:r>
         <w:rPr>
           <w:rFonts w:ascii="Times New Roman" w:hAnsi="Times New Roman" w:cs="Times New Roman"/>
@@ -5611,7 +5480,7 @@
         </w:rPr>
         <w:t>Data Processing</w:t>
       </w:r>
-      <w:bookmarkEnd w:id="10"/>
+      <w:bookmarkEnd w:id="9"/>
     </w:p>
     <w:p>
       <w:pPr>
@@ -6057,7 +5926,7 @@
           <w:szCs w:val="24"/>
         </w:rPr>
       </w:pPr>
-      <w:bookmarkStart w:id="11" w:name="_Toc354147266"/>
+      <w:bookmarkStart w:id="10" w:name="_Toc354347767"/>
       <w:r>
         <w:rPr>
           <w:rFonts w:ascii="Times New Roman" w:hAnsi="Times New Roman" w:cs="Times New Roman"/>
@@ -6066,35 +5935,7 @@
         </w:rPr>
         <w:t>Results</w:t>
       </w:r>
-      <w:bookmarkEnd w:id="11"/>
-    </w:p>
-    <w:p>
-      <w:pPr>
-        <w:pStyle w:val="Heading2"/>
-        <w:rPr>
-          <w:rFonts w:ascii="Times New Roman" w:hAnsi="Times New Roman" w:cs="Times New Roman"/>
-          <w:sz w:val="24"/>
-          <w:szCs w:val="24"/>
-        </w:rPr>
-      </w:pPr>
-      <w:bookmarkStart w:id="12" w:name="_Toc354147267"/>
-      <w:r>
-        <w:rPr>
-          <w:rFonts w:ascii="Times New Roman" w:hAnsi="Times New Roman" w:cs="Times New Roman"/>
-          <w:sz w:val="24"/>
-          <w:szCs w:val="24"/>
-        </w:rPr>
-        <w:t>Overall</w:t>
-      </w:r>
-      <w:bookmarkEnd w:id="12"/>
-    </w:p>
-    <w:p>
-      <w:pPr>
-        <w:jc w:val="center"/>
-        <w:rPr>
-          <w:rFonts w:ascii="Times New Roman" w:hAnsi="Times New Roman" w:cs="Times New Roman"/>
-        </w:rPr>
-      </w:pPr>
+      <w:bookmarkEnd w:id="10"/>
     </w:p>
     <w:p>
       <w:pPr>
@@ -7742,11 +7583,25 @@
         <w:rPr>
           <w:rFonts w:ascii="Times New Roman" w:hAnsi="Times New Roman" w:cs="Times New Roman"/>
         </w:rPr>
-        <w:t xml:space="preserve">hile this correlation is quite weak it is important to note that this does not prove or disprove any causal relationships between text and emoji sentiment. In order to make claims of statistically significant correlation a regression model would need to be implemented. </w:t>
-      </w:r>
-    </w:p>
-    <w:p>
-      <w:pPr>
+        <w:t>hile this correlation appears</w:t>
+      </w:r>
+      <w:r>
+        <w:rPr>
+          <w:rFonts w:ascii="Times New Roman" w:hAnsi="Times New Roman" w:cs="Times New Roman"/>
+        </w:rPr>
+        <w:t xml:space="preserve"> quite weak it is important to note that this </w:t>
+      </w:r>
+      <w:r>
+        <w:rPr>
+          <w:rFonts w:ascii="Times New Roman" w:hAnsi="Times New Roman" w:cs="Times New Roman"/>
+        </w:rPr>
+        <w:t>correlation is statistically significant with a confident interval of 95%. Thus this positive relationship between text and emoji sentiment is not likely to be a result of chance.</w:t>
+      </w:r>
+    </w:p>
+    <w:p>
+      <w:pPr>
+        <w:spacing w:line="480" w:lineRule="auto"/>
+        <w:ind w:firstLine="720"/>
         <w:jc w:val="center"/>
         <w:rPr>
           <w:rFonts w:ascii="Times New Roman" w:hAnsi="Times New Roman" w:cs="Times New Roman"/>
@@ -7758,10 +7613,10 @@
           <w:noProof/>
         </w:rPr>
         <w:drawing>
-          <wp:inline distT="0" distB="0" distL="0" distR="0" wp14:anchorId="02C4BA27" wp14:editId="4467562F">
-            <wp:extent cx="4229100" cy="2284399"/>
-            <wp:effectExtent l="0" t="0" r="0" b="1905"/>
-            <wp:docPr id="46" name="Picture 46" descr="Macintosh HD:Users:alexandraplassaras:Desktop:Screen Shot 2017-04-07 at 11.58.20 PM.png"/>
+          <wp:inline distT="0" distB="0" distL="0" distR="0" wp14:anchorId="525D03E8" wp14:editId="730C5C4F">
+            <wp:extent cx="4766733" cy="2794663"/>
+            <wp:effectExtent l="0" t="0" r="8890" b="0"/>
+            <wp:docPr id="14" name="Picture 14" descr="Macintosh HD:Users:alexandraplassaras:Desktop:Screen Shot 2017-04-20 at 10.42.05 PM.png"/>
             <wp:cNvGraphicFramePr>
               <a:graphicFrameLocks xmlns:a="http://schemas.openxmlformats.org/drawingml/2006/main" noChangeAspect="1"/>
             </wp:cNvGraphicFramePr>
@@ -7769,7 +7624,7 @@
               <a:graphicData uri="http://schemas.openxmlformats.org/drawingml/2006/picture">
                 <pic:pic xmlns:pic="http://schemas.openxmlformats.org/drawingml/2006/picture">
                   <pic:nvPicPr>
-                    <pic:cNvPr id="0" name="Picture 14" descr="Macintosh HD:Users:alexandraplassaras:Desktop:Screen Shot 2017-04-07 at 11.58.20 PM.png"/>
+                    <pic:cNvPr id="0" name="Picture 1" descr="Macintosh HD:Users:alexandraplassaras:Desktop:Screen Shot 2017-04-20 at 10.42.05 PM.png"/>
                     <pic:cNvPicPr>
                       <a:picLocks noChangeAspect="1" noChangeArrowheads="1"/>
                     </pic:cNvPicPr>
@@ -7790,7 +7645,7 @@
                   <pic:spPr bwMode="auto">
                     <a:xfrm>
                       <a:off x="0" y="0"/>
-                      <a:ext cx="4229519" cy="2284626"/>
+                      <a:ext cx="4767870" cy="2795330"/>
                     </a:xfrm>
                     <a:prstGeom prst="rect">
                       <a:avLst/>
@@ -7809,11 +7664,11 @@
     </w:p>
     <w:p>
       <w:pPr>
+        <w:spacing w:line="480" w:lineRule="auto"/>
+        <w:ind w:firstLine="720"/>
         <w:jc w:val="center"/>
         <w:rPr>
           <w:rFonts w:ascii="Times New Roman" w:hAnsi="Times New Roman" w:cs="Times New Roman"/>
-          <w:sz w:val="20"/>
-          <w:szCs w:val="20"/>
         </w:rPr>
       </w:pPr>
       <w:r>
@@ -10020,53 +9875,6 @@
     </w:p>
     <w:p>
       <w:pPr>
-        <w:pStyle w:val="Heading2"/>
-        <w:rPr>
-          <w:rFonts w:ascii="Times New Roman" w:eastAsia="Times New Roman" w:hAnsi="Times New Roman" w:cs="Times New Roman"/>
-          <w:sz w:val="24"/>
-          <w:szCs w:val="24"/>
-        </w:rPr>
-      </w:pPr>
-      <w:bookmarkStart w:id="13" w:name="_Toc354147268"/>
-      <w:r>
-        <w:rPr>
-          <w:rFonts w:ascii="Times New Roman" w:eastAsia="Times New Roman" w:hAnsi="Times New Roman" w:cs="Times New Roman"/>
-          <w:sz w:val="24"/>
-          <w:szCs w:val="24"/>
-          <w:highlight w:val="red"/>
-        </w:rPr>
-        <w:t>(ATTEMPT AT</w:t>
-      </w:r>
-      <w:r>
-        <w:rPr>
-          <w:rFonts w:ascii="Times New Roman" w:eastAsia="Times New Roman" w:hAnsi="Times New Roman" w:cs="Times New Roman"/>
-          <w:sz w:val="24"/>
-          <w:szCs w:val="24"/>
-          <w:highlight w:val="red"/>
-        </w:rPr>
-        <w:t xml:space="preserve"> UPDATING MODEL</w:t>
-      </w:r>
-      <w:r>
-        <w:rPr>
-          <w:rFonts w:ascii="Times New Roman" w:eastAsia="Times New Roman" w:hAnsi="Times New Roman" w:cs="Times New Roman"/>
-          <w:sz w:val="24"/>
-          <w:szCs w:val="24"/>
-          <w:highlight w:val="red"/>
-        </w:rPr>
-        <w:t>)</w:t>
-      </w:r>
-      <w:bookmarkEnd w:id="13"/>
-      <w:r>
-        <w:rPr>
-          <w:rFonts w:ascii="Times New Roman" w:eastAsia="Times New Roman" w:hAnsi="Times New Roman" w:cs="Times New Roman"/>
-          <w:sz w:val="24"/>
-          <w:szCs w:val="24"/>
-        </w:rPr>
-        <w:t xml:space="preserve"> </w:t>
-      </w:r>
-    </w:p>
-    <w:p>
-      <w:pPr>
         <w:spacing w:line="480" w:lineRule="auto"/>
         <w:ind w:firstLine="720"/>
       </w:pPr>
@@ -12358,22 +12166,2201 @@
           <w:rFonts w:ascii="Times New Roman" w:hAnsi="Times New Roman" w:cs="Times New Roman"/>
         </w:rPr>
       </w:pPr>
-    </w:p>
-    <w:p>
-      <w:pPr>
+      <w:r>
+        <w:rPr>
+          <w:rFonts w:ascii="Times New Roman" w:hAnsi="Times New Roman" w:cs="Times New Roman"/>
+        </w:rPr>
+        <w:t>Fgh</w:t>
+      </w:r>
+    </w:p>
+    <w:p>
+      <w:pPr>
+        <w:rPr>
+          <w:rFonts w:ascii="Times New Roman" w:hAnsi="Times New Roman" w:cs="Times New Roman"/>
+        </w:rPr>
+      </w:pPr>
+    </w:p>
+    <w:tbl>
+      <w:tblPr>
+        <w:tblStyle w:val="TableGrid"/>
+        <w:tblW w:w="10260" w:type="dxa"/>
+        <w:tblInd w:w="-702" w:type="dxa"/>
+        <w:tblLayout w:type="fixed"/>
+        <w:tblLook w:val="04A0" w:firstRow="1" w:lastRow="0" w:firstColumn="1" w:lastColumn="0" w:noHBand="0" w:noVBand="1"/>
+      </w:tblPr>
+      <w:tblGrid>
+        <w:gridCol w:w="4698"/>
+        <w:gridCol w:w="702"/>
+        <w:gridCol w:w="4230"/>
+        <w:gridCol w:w="630"/>
+      </w:tblGrid>
+      <w:tr>
+        <w:trPr>
+          <w:trHeight w:val="282"/>
+        </w:trPr>
+        <w:tc>
+          <w:tcPr>
+            <w:tcW w:w="4698" w:type="dxa"/>
+          </w:tcPr>
+          <w:p>
+            <w:pPr>
+              <w:rPr>
+                <w:rFonts w:ascii="Times New Roman" w:hAnsi="Times New Roman" w:cs="Times New Roman"/>
+                <w:sz w:val="18"/>
+                <w:szCs w:val="18"/>
+              </w:rPr>
+            </w:pPr>
+            <w:r>
+              <w:rPr>
+                <w:rFonts w:ascii="Times New Roman" w:hAnsi="Times New Roman" w:cs="Times New Roman"/>
+                <w:sz w:val="18"/>
+                <w:szCs w:val="18"/>
+              </w:rPr>
+              <w:t>Emoji</w:t>
+            </w:r>
+          </w:p>
+        </w:tc>
+        <w:tc>
+          <w:tcPr>
+            <w:tcW w:w="702" w:type="dxa"/>
+          </w:tcPr>
+          <w:p>
+            <w:pPr>
+              <w:rPr>
+                <w:rFonts w:ascii="Times New Roman" w:hAnsi="Times New Roman" w:cs="Times New Roman"/>
+                <w:sz w:val="18"/>
+                <w:szCs w:val="18"/>
+              </w:rPr>
+            </w:pPr>
+          </w:p>
+        </w:tc>
+        <w:tc>
+          <w:tcPr>
+            <w:tcW w:w="4230" w:type="dxa"/>
+          </w:tcPr>
+          <w:p>
+            <w:pPr>
+              <w:rPr>
+                <w:rFonts w:ascii="Times New Roman" w:hAnsi="Times New Roman" w:cs="Times New Roman"/>
+                <w:sz w:val="18"/>
+                <w:szCs w:val="18"/>
+              </w:rPr>
+            </w:pPr>
+            <w:r>
+              <w:rPr>
+                <w:rFonts w:ascii="Times New Roman" w:hAnsi="Times New Roman" w:cs="Times New Roman"/>
+                <w:sz w:val="18"/>
+                <w:szCs w:val="18"/>
+              </w:rPr>
+              <w:t>Text</w:t>
+            </w:r>
+          </w:p>
+        </w:tc>
+        <w:tc>
+          <w:tcPr>
+            <w:tcW w:w="630" w:type="dxa"/>
+          </w:tcPr>
+          <w:p>
+            <w:pPr>
+              <w:rPr>
+                <w:rFonts w:ascii="Times New Roman" w:hAnsi="Times New Roman" w:cs="Times New Roman"/>
+                <w:sz w:val="18"/>
+                <w:szCs w:val="18"/>
+              </w:rPr>
+            </w:pPr>
+          </w:p>
+        </w:tc>
+      </w:tr>
+      <w:tr>
+        <w:trPr>
+          <w:trHeight w:val="282"/>
+        </w:trPr>
+        <w:tc>
+          <w:tcPr>
+            <w:tcW w:w="4698" w:type="dxa"/>
+          </w:tcPr>
+          <w:p>
+            <w:pPr>
+              <w:rPr>
+                <w:rFonts w:ascii="Times New Roman" w:hAnsi="Times New Roman" w:cs="Times New Roman"/>
+                <w:sz w:val="18"/>
+                <w:szCs w:val="18"/>
+              </w:rPr>
+            </w:pPr>
+            <w:r>
+              <w:rPr>
+                <w:rFonts w:ascii="Times New Roman" w:hAnsi="Times New Roman" w:cs="Times New Roman"/>
+                <w:sz w:val="18"/>
+                <w:szCs w:val="18"/>
+              </w:rPr>
+              <w:t>Top Positive Tweets</w:t>
+            </w:r>
+          </w:p>
+        </w:tc>
+        <w:tc>
+          <w:tcPr>
+            <w:tcW w:w="702" w:type="dxa"/>
+          </w:tcPr>
+          <w:p>
+            <w:pPr>
+              <w:rPr>
+                <w:rFonts w:ascii="Times New Roman" w:hAnsi="Times New Roman" w:cs="Times New Roman"/>
+                <w:sz w:val="18"/>
+                <w:szCs w:val="18"/>
+              </w:rPr>
+            </w:pPr>
+            <w:r>
+              <w:rPr>
+                <w:rFonts w:ascii="Times New Roman" w:hAnsi="Times New Roman" w:cs="Times New Roman"/>
+                <w:sz w:val="18"/>
+                <w:szCs w:val="18"/>
+              </w:rPr>
+              <w:t>Score</w:t>
+            </w:r>
+          </w:p>
+        </w:tc>
+        <w:tc>
+          <w:tcPr>
+            <w:tcW w:w="4230" w:type="dxa"/>
+          </w:tcPr>
+          <w:p>
+            <w:pPr>
+              <w:rPr>
+                <w:rFonts w:ascii="Times New Roman" w:hAnsi="Times New Roman" w:cs="Times New Roman"/>
+                <w:sz w:val="18"/>
+                <w:szCs w:val="18"/>
+              </w:rPr>
+            </w:pPr>
+          </w:p>
+        </w:tc>
+        <w:tc>
+          <w:tcPr>
+            <w:tcW w:w="630" w:type="dxa"/>
+          </w:tcPr>
+          <w:p>
+            <w:pPr>
+              <w:rPr>
+                <w:rFonts w:ascii="Times New Roman" w:hAnsi="Times New Roman" w:cs="Times New Roman"/>
+                <w:sz w:val="18"/>
+                <w:szCs w:val="18"/>
+              </w:rPr>
+            </w:pPr>
+            <w:r>
+              <w:rPr>
+                <w:rFonts w:ascii="Times New Roman" w:hAnsi="Times New Roman" w:cs="Times New Roman"/>
+                <w:sz w:val="18"/>
+                <w:szCs w:val="18"/>
+              </w:rPr>
+              <w:t>Score</w:t>
+            </w:r>
+          </w:p>
+        </w:tc>
+      </w:tr>
+      <w:tr>
+        <w:trPr>
+          <w:trHeight w:val="604"/>
+        </w:trPr>
+        <w:tc>
+          <w:tcPr>
+            <w:tcW w:w="4698" w:type="dxa"/>
+          </w:tcPr>
+          <w:p>
+            <w:pPr>
+              <w:rPr>
+                <w:rFonts w:ascii="Times New Roman" w:hAnsi="Times New Roman" w:cs="Times New Roman"/>
+                <w:sz w:val="18"/>
+                <w:szCs w:val="18"/>
+              </w:rPr>
+            </w:pPr>
+            <w:r>
+              <w:rPr>
+                <w:rFonts w:ascii="Times New Roman" w:hAnsi="Times New Roman" w:cs="Times New Roman"/>
+                <w:noProof/>
+                <w:sz w:val="18"/>
+                <w:szCs w:val="18"/>
+              </w:rPr>
+              <w:drawing>
+                <wp:inline distT="0" distB="0" distL="0" distR="0" wp14:anchorId="27722B6E" wp14:editId="3E4EC2ED">
+                  <wp:extent cx="2857500" cy="273002"/>
+                  <wp:effectExtent l="0" t="0" r="0" b="6985"/>
+                  <wp:docPr id="15" name="Picture 15" descr="Macintosh HD:Users:alexandraplassaras:Desktop:Screen Shot 2017-04-20 at 11.46.09 PM.png"/>
+                  <wp:cNvGraphicFramePr>
+                    <a:graphicFrameLocks xmlns:a="http://schemas.openxmlformats.org/drawingml/2006/main" noChangeAspect="1"/>
+                  </wp:cNvGraphicFramePr>
+                  <a:graphic xmlns:a="http://schemas.openxmlformats.org/drawingml/2006/main">
+                    <a:graphicData uri="http://schemas.openxmlformats.org/drawingml/2006/picture">
+                      <pic:pic xmlns:pic="http://schemas.openxmlformats.org/drawingml/2006/picture">
+                        <pic:nvPicPr>
+                          <pic:cNvPr id="0" name="Picture 2" descr="Macintosh HD:Users:alexandraplassaras:Desktop:Screen Shot 2017-04-20 at 11.46.09 PM.png"/>
+                          <pic:cNvPicPr>
+                            <a:picLocks noChangeAspect="1" noChangeArrowheads="1"/>
+                          </pic:cNvPicPr>
+                        </pic:nvPicPr>
+                        <pic:blipFill>
+                          <a:blip r:embed="rId20">
+                            <a:extLst>
+                              <a:ext uri="{28A0092B-C50C-407E-A947-70E740481C1C}">
+                                <a14:useLocalDpi xmlns:a14="http://schemas.microsoft.com/office/drawing/2010/main" val="0"/>
+                              </a:ext>
+                            </a:extLst>
+                          </a:blip>
+                          <a:srcRect/>
+                          <a:stretch>
+                            <a:fillRect/>
+                          </a:stretch>
+                        </pic:blipFill>
+                        <pic:spPr bwMode="auto">
+                          <a:xfrm>
+                            <a:off x="0" y="0"/>
+                            <a:ext cx="2862060" cy="273438"/>
+                          </a:xfrm>
+                          <a:prstGeom prst="rect">
+                            <a:avLst/>
+                          </a:prstGeom>
+                          <a:noFill/>
+                          <a:ln>
+                            <a:noFill/>
+                          </a:ln>
+                        </pic:spPr>
+                      </pic:pic>
+                    </a:graphicData>
+                  </a:graphic>
+                </wp:inline>
+              </w:drawing>
+            </w:r>
+          </w:p>
+        </w:tc>
+        <w:tc>
+          <w:tcPr>
+            <w:tcW w:w="702" w:type="dxa"/>
+          </w:tcPr>
+          <w:p>
+            <w:pPr>
+              <w:rPr>
+                <w:rFonts w:ascii="Times New Roman" w:hAnsi="Times New Roman" w:cs="Times New Roman"/>
+                <w:sz w:val="18"/>
+                <w:szCs w:val="18"/>
+              </w:rPr>
+            </w:pPr>
+            <w:r>
+              <w:rPr>
+                <w:rFonts w:ascii="Times New Roman" w:hAnsi="Times New Roman" w:cs="Times New Roman"/>
+                <w:sz w:val="18"/>
+                <w:szCs w:val="18"/>
+              </w:rPr>
+              <w:t>0.94</w:t>
+            </w:r>
+          </w:p>
+        </w:tc>
+        <w:tc>
+          <w:tcPr>
+            <w:tcW w:w="4230" w:type="dxa"/>
+          </w:tcPr>
+          <w:p>
+            <w:pPr>
+              <w:rPr>
+                <w:rFonts w:ascii="Times New Roman" w:hAnsi="Times New Roman" w:cs="Times New Roman"/>
+                <w:sz w:val="18"/>
+                <w:szCs w:val="18"/>
+              </w:rPr>
+            </w:pPr>
+            <w:r>
+              <w:rPr>
+                <w:rFonts w:ascii="Times New Roman" w:hAnsi="Times New Roman" w:cs="Times New Roman"/>
+                <w:noProof/>
+                <w:sz w:val="18"/>
+                <w:szCs w:val="18"/>
+              </w:rPr>
+              <w:drawing>
+                <wp:inline distT="0" distB="0" distL="0" distR="0" wp14:anchorId="2C08D929" wp14:editId="7E2E665D">
+                  <wp:extent cx="3628245" cy="364067"/>
+                  <wp:effectExtent l="0" t="0" r="4445" b="0"/>
+                  <wp:docPr id="28" name="Picture 28" descr="Macintosh HD:Users:alexandraplassaras:Desktop:Screen Shot 2017-04-21 at 12.02.04 AM.png"/>
+                  <wp:cNvGraphicFramePr>
+                    <a:graphicFrameLocks xmlns:a="http://schemas.openxmlformats.org/drawingml/2006/main" noChangeAspect="1"/>
+                  </wp:cNvGraphicFramePr>
+                  <a:graphic xmlns:a="http://schemas.openxmlformats.org/drawingml/2006/main">
+                    <a:graphicData uri="http://schemas.openxmlformats.org/drawingml/2006/picture">
+                      <pic:pic xmlns:pic="http://schemas.openxmlformats.org/drawingml/2006/picture">
+                        <pic:nvPicPr>
+                          <pic:cNvPr id="0" name="Picture 14" descr="Macintosh HD:Users:alexandraplassaras:Desktop:Screen Shot 2017-04-21 at 12.02.04 AM.png"/>
+                          <pic:cNvPicPr>
+                            <a:picLocks noChangeAspect="1" noChangeArrowheads="1"/>
+                          </pic:cNvPicPr>
+                        </pic:nvPicPr>
+                        <pic:blipFill>
+                          <a:blip r:embed="rId21">
+                            <a:extLst>
+                              <a:ext uri="{28A0092B-C50C-407E-A947-70E740481C1C}">
+                                <a14:useLocalDpi xmlns:a14="http://schemas.microsoft.com/office/drawing/2010/main" val="0"/>
+                              </a:ext>
+                            </a:extLst>
+                          </a:blip>
+                          <a:srcRect/>
+                          <a:stretch>
+                            <a:fillRect/>
+                          </a:stretch>
+                        </pic:blipFill>
+                        <pic:spPr bwMode="auto">
+                          <a:xfrm>
+                            <a:off x="0" y="0"/>
+                            <a:ext cx="3628245" cy="364067"/>
+                          </a:xfrm>
+                          <a:prstGeom prst="rect">
+                            <a:avLst/>
+                          </a:prstGeom>
+                          <a:noFill/>
+                          <a:ln>
+                            <a:noFill/>
+                          </a:ln>
+                        </pic:spPr>
+                      </pic:pic>
+                    </a:graphicData>
+                  </a:graphic>
+                </wp:inline>
+              </w:drawing>
+            </w:r>
+          </w:p>
+        </w:tc>
+        <w:tc>
+          <w:tcPr>
+            <w:tcW w:w="630" w:type="dxa"/>
+          </w:tcPr>
+          <w:p>
+            <w:pPr>
+              <w:rPr>
+                <w:rFonts w:ascii="Times New Roman" w:hAnsi="Times New Roman" w:cs="Times New Roman"/>
+                <w:sz w:val="18"/>
+                <w:szCs w:val="18"/>
+              </w:rPr>
+            </w:pPr>
+            <w:r>
+              <w:rPr>
+                <w:rFonts w:ascii="Times New Roman" w:hAnsi="Times New Roman" w:cs="Times New Roman"/>
+                <w:sz w:val="18"/>
+                <w:szCs w:val="18"/>
+              </w:rPr>
+              <w:t>0.80</w:t>
+            </w:r>
+          </w:p>
+        </w:tc>
+      </w:tr>
+      <w:tr>
+        <w:trPr>
+          <w:trHeight w:val="644"/>
+        </w:trPr>
+        <w:tc>
+          <w:tcPr>
+            <w:tcW w:w="4698" w:type="dxa"/>
+          </w:tcPr>
+          <w:p>
+            <w:pPr>
+              <w:rPr>
+                <w:rFonts w:ascii="Times New Roman" w:hAnsi="Times New Roman" w:cs="Times New Roman"/>
+                <w:sz w:val="18"/>
+                <w:szCs w:val="18"/>
+              </w:rPr>
+            </w:pPr>
+            <w:r>
+              <w:rPr>
+                <w:rFonts w:ascii="Times New Roman" w:hAnsi="Times New Roman" w:cs="Times New Roman"/>
+                <w:noProof/>
+                <w:sz w:val="18"/>
+                <w:szCs w:val="18"/>
+              </w:rPr>
+              <w:drawing>
+                <wp:inline distT="0" distB="0" distL="0" distR="0" wp14:anchorId="2F20EE2D" wp14:editId="5CC1A1F0">
+                  <wp:extent cx="2857500" cy="289510"/>
+                  <wp:effectExtent l="0" t="0" r="0" b="0"/>
+                  <wp:docPr id="17" name="Picture 17" descr="Macintosh HD:Users:alexandraplassaras:Desktop:Screen Shot 2017-04-20 at 11.46.46 PM.png"/>
+                  <wp:cNvGraphicFramePr>
+                    <a:graphicFrameLocks xmlns:a="http://schemas.openxmlformats.org/drawingml/2006/main" noChangeAspect="1"/>
+                  </wp:cNvGraphicFramePr>
+                  <a:graphic xmlns:a="http://schemas.openxmlformats.org/drawingml/2006/main">
+                    <a:graphicData uri="http://schemas.openxmlformats.org/drawingml/2006/picture">
+                      <pic:pic xmlns:pic="http://schemas.openxmlformats.org/drawingml/2006/picture">
+                        <pic:nvPicPr>
+                          <pic:cNvPr id="0" name="Picture 4" descr="Macintosh HD:Users:alexandraplassaras:Desktop:Screen Shot 2017-04-20 at 11.46.46 PM.png"/>
+                          <pic:cNvPicPr>
+                            <a:picLocks noChangeAspect="1" noChangeArrowheads="1"/>
+                          </pic:cNvPicPr>
+                        </pic:nvPicPr>
+                        <pic:blipFill>
+                          <a:blip r:embed="rId22">
+                            <a:extLst>
+                              <a:ext uri="{28A0092B-C50C-407E-A947-70E740481C1C}">
+                                <a14:useLocalDpi xmlns:a14="http://schemas.microsoft.com/office/drawing/2010/main" val="0"/>
+                              </a:ext>
+                            </a:extLst>
+                          </a:blip>
+                          <a:srcRect/>
+                          <a:stretch>
+                            <a:fillRect/>
+                          </a:stretch>
+                        </pic:blipFill>
+                        <pic:spPr bwMode="auto">
+                          <a:xfrm>
+                            <a:off x="0" y="0"/>
+                            <a:ext cx="2859757" cy="289739"/>
+                          </a:xfrm>
+                          <a:prstGeom prst="rect">
+                            <a:avLst/>
+                          </a:prstGeom>
+                          <a:noFill/>
+                          <a:ln>
+                            <a:noFill/>
+                          </a:ln>
+                        </pic:spPr>
+                      </pic:pic>
+                    </a:graphicData>
+                  </a:graphic>
+                </wp:inline>
+              </w:drawing>
+            </w:r>
+          </w:p>
+        </w:tc>
+        <w:tc>
+          <w:tcPr>
+            <w:tcW w:w="702" w:type="dxa"/>
+          </w:tcPr>
+          <w:p>
+            <w:pPr>
+              <w:rPr>
+                <w:rFonts w:ascii="Times New Roman" w:hAnsi="Times New Roman" w:cs="Times New Roman"/>
+                <w:sz w:val="18"/>
+                <w:szCs w:val="18"/>
+              </w:rPr>
+            </w:pPr>
+            <w:r>
+              <w:rPr>
+                <w:rFonts w:ascii="Times New Roman" w:hAnsi="Times New Roman" w:cs="Times New Roman"/>
+                <w:sz w:val="18"/>
+                <w:szCs w:val="18"/>
+              </w:rPr>
+              <w:t>0.92</w:t>
+            </w:r>
+          </w:p>
+        </w:tc>
+        <w:tc>
+          <w:tcPr>
+            <w:tcW w:w="4230" w:type="dxa"/>
+          </w:tcPr>
+          <w:p>
+            <w:pPr>
+              <w:rPr>
+                <w:rFonts w:ascii="Times New Roman" w:hAnsi="Times New Roman" w:cs="Times New Roman"/>
+                <w:sz w:val="18"/>
+                <w:szCs w:val="18"/>
+              </w:rPr>
+            </w:pPr>
+            <w:r>
+              <w:rPr>
+                <w:rFonts w:ascii="Times New Roman" w:hAnsi="Times New Roman" w:cs="Times New Roman"/>
+                <w:noProof/>
+                <w:sz w:val="18"/>
+                <w:szCs w:val="18"/>
+              </w:rPr>
+              <w:drawing>
+                <wp:inline distT="0" distB="0" distL="0" distR="0" wp14:anchorId="144D5CD7" wp14:editId="0776F220">
+                  <wp:extent cx="3164164" cy="317500"/>
+                  <wp:effectExtent l="0" t="0" r="11430" b="0"/>
+                  <wp:docPr id="29" name="Picture 29" descr="Macintosh HD:Users:alexandraplassaras:Desktop:Screen Shot 2017-04-21 at 12.01.51 AM.png"/>
+                  <wp:cNvGraphicFramePr>
+                    <a:graphicFrameLocks xmlns:a="http://schemas.openxmlformats.org/drawingml/2006/main" noChangeAspect="1"/>
+                  </wp:cNvGraphicFramePr>
+                  <a:graphic xmlns:a="http://schemas.openxmlformats.org/drawingml/2006/main">
+                    <a:graphicData uri="http://schemas.openxmlformats.org/drawingml/2006/picture">
+                      <pic:pic xmlns:pic="http://schemas.openxmlformats.org/drawingml/2006/picture">
+                        <pic:nvPicPr>
+                          <pic:cNvPr id="0" name="Picture 15" descr="Macintosh HD:Users:alexandraplassaras:Desktop:Screen Shot 2017-04-21 at 12.01.51 AM.png"/>
+                          <pic:cNvPicPr>
+                            <a:picLocks noChangeAspect="1" noChangeArrowheads="1"/>
+                          </pic:cNvPicPr>
+                        </pic:nvPicPr>
+                        <pic:blipFill>
+                          <a:blip r:embed="rId23">
+                            <a:extLst>
+                              <a:ext uri="{28A0092B-C50C-407E-A947-70E740481C1C}">
+                                <a14:useLocalDpi xmlns:a14="http://schemas.microsoft.com/office/drawing/2010/main" val="0"/>
+                              </a:ext>
+                            </a:extLst>
+                          </a:blip>
+                          <a:srcRect/>
+                          <a:stretch>
+                            <a:fillRect/>
+                          </a:stretch>
+                        </pic:blipFill>
+                        <pic:spPr bwMode="auto">
+                          <a:xfrm>
+                            <a:off x="0" y="0"/>
+                            <a:ext cx="3164164" cy="317500"/>
+                          </a:xfrm>
+                          <a:prstGeom prst="rect">
+                            <a:avLst/>
+                          </a:prstGeom>
+                          <a:noFill/>
+                          <a:ln>
+                            <a:noFill/>
+                          </a:ln>
+                        </pic:spPr>
+                      </pic:pic>
+                    </a:graphicData>
+                  </a:graphic>
+                </wp:inline>
+              </w:drawing>
+            </w:r>
+          </w:p>
+        </w:tc>
+        <w:tc>
+          <w:tcPr>
+            <w:tcW w:w="630" w:type="dxa"/>
+          </w:tcPr>
+          <w:p>
+            <w:pPr>
+              <w:rPr>
+                <w:rFonts w:ascii="Times New Roman" w:hAnsi="Times New Roman" w:cs="Times New Roman"/>
+                <w:sz w:val="18"/>
+                <w:szCs w:val="18"/>
+              </w:rPr>
+            </w:pPr>
+            <w:r>
+              <w:rPr>
+                <w:rFonts w:ascii="Times New Roman" w:hAnsi="Times New Roman" w:cs="Times New Roman"/>
+                <w:sz w:val="18"/>
+                <w:szCs w:val="18"/>
+              </w:rPr>
+              <w:t>0.80</w:t>
+            </w:r>
+          </w:p>
+        </w:tc>
+      </w:tr>
+      <w:tr>
+        <w:trPr>
+          <w:trHeight w:val="644"/>
+        </w:trPr>
+        <w:tc>
+          <w:tcPr>
+            <w:tcW w:w="4698" w:type="dxa"/>
+          </w:tcPr>
+          <w:p>
+            <w:pPr>
+              <w:rPr>
+                <w:rFonts w:ascii="Times New Roman" w:hAnsi="Times New Roman" w:cs="Times New Roman"/>
+                <w:sz w:val="18"/>
+                <w:szCs w:val="18"/>
+              </w:rPr>
+            </w:pPr>
+            <w:r>
+              <w:rPr>
+                <w:rFonts w:ascii="Times New Roman" w:hAnsi="Times New Roman" w:cs="Times New Roman"/>
+                <w:noProof/>
+                <w:sz w:val="18"/>
+                <w:szCs w:val="18"/>
+              </w:rPr>
+              <w:drawing>
+                <wp:inline distT="0" distB="0" distL="0" distR="0" wp14:anchorId="1B0B7572" wp14:editId="08D5B7CB">
+                  <wp:extent cx="2857500" cy="289108"/>
+                  <wp:effectExtent l="0" t="0" r="0" b="0"/>
+                  <wp:docPr id="18" name="Picture 18" descr="Macintosh HD:Users:alexandraplassaras:Desktop:Screen Shot 2017-04-20 at 11.47.22 PM.png"/>
+                  <wp:cNvGraphicFramePr>
+                    <a:graphicFrameLocks xmlns:a="http://schemas.openxmlformats.org/drawingml/2006/main" noChangeAspect="1"/>
+                  </wp:cNvGraphicFramePr>
+                  <a:graphic xmlns:a="http://schemas.openxmlformats.org/drawingml/2006/main">
+                    <a:graphicData uri="http://schemas.openxmlformats.org/drawingml/2006/picture">
+                      <pic:pic xmlns:pic="http://schemas.openxmlformats.org/drawingml/2006/picture">
+                        <pic:nvPicPr>
+                          <pic:cNvPr id="0" name="Picture 5" descr="Macintosh HD:Users:alexandraplassaras:Desktop:Screen Shot 2017-04-20 at 11.47.22 PM.png"/>
+                          <pic:cNvPicPr>
+                            <a:picLocks noChangeAspect="1" noChangeArrowheads="1"/>
+                          </pic:cNvPicPr>
+                        </pic:nvPicPr>
+                        <pic:blipFill>
+                          <a:blip r:embed="rId24">
+                            <a:extLst>
+                              <a:ext uri="{28A0092B-C50C-407E-A947-70E740481C1C}">
+                                <a14:useLocalDpi xmlns:a14="http://schemas.microsoft.com/office/drawing/2010/main" val="0"/>
+                              </a:ext>
+                            </a:extLst>
+                          </a:blip>
+                          <a:srcRect/>
+                          <a:stretch>
+                            <a:fillRect/>
+                          </a:stretch>
+                        </pic:blipFill>
+                        <pic:spPr bwMode="auto">
+                          <a:xfrm>
+                            <a:off x="0" y="0"/>
+                            <a:ext cx="2859308" cy="289291"/>
+                          </a:xfrm>
+                          <a:prstGeom prst="rect">
+                            <a:avLst/>
+                          </a:prstGeom>
+                          <a:noFill/>
+                          <a:ln>
+                            <a:noFill/>
+                          </a:ln>
+                        </pic:spPr>
+                      </pic:pic>
+                    </a:graphicData>
+                  </a:graphic>
+                </wp:inline>
+              </w:drawing>
+            </w:r>
+          </w:p>
+        </w:tc>
+        <w:tc>
+          <w:tcPr>
+            <w:tcW w:w="702" w:type="dxa"/>
+          </w:tcPr>
+          <w:p>
+            <w:pPr>
+              <w:rPr>
+                <w:rFonts w:ascii="Times New Roman" w:hAnsi="Times New Roman" w:cs="Times New Roman"/>
+                <w:sz w:val="18"/>
+                <w:szCs w:val="18"/>
+              </w:rPr>
+            </w:pPr>
+            <w:r>
+              <w:rPr>
+                <w:rFonts w:ascii="Times New Roman" w:hAnsi="Times New Roman" w:cs="Times New Roman"/>
+                <w:sz w:val="18"/>
+                <w:szCs w:val="18"/>
+              </w:rPr>
+              <w:t>0.92</w:t>
+            </w:r>
+          </w:p>
+        </w:tc>
+        <w:tc>
+          <w:tcPr>
+            <w:tcW w:w="4230" w:type="dxa"/>
+          </w:tcPr>
+          <w:p>
+            <w:pPr>
+              <w:rPr>
+                <w:rFonts w:ascii="Times New Roman" w:hAnsi="Times New Roman" w:cs="Times New Roman"/>
+                <w:sz w:val="18"/>
+                <w:szCs w:val="18"/>
+              </w:rPr>
+            </w:pPr>
+            <w:r>
+              <w:rPr>
+                <w:rFonts w:ascii="Times New Roman" w:hAnsi="Times New Roman" w:cs="Times New Roman"/>
+                <w:noProof/>
+                <w:sz w:val="18"/>
+                <w:szCs w:val="18"/>
+              </w:rPr>
+              <w:drawing>
+                <wp:inline distT="0" distB="0" distL="0" distR="0" wp14:anchorId="53AA66FA" wp14:editId="6A768E94">
+                  <wp:extent cx="3420533" cy="341703"/>
+                  <wp:effectExtent l="0" t="0" r="8890" b="0"/>
+                  <wp:docPr id="30" name="Picture 30" descr="Macintosh HD:Users:alexandraplassaras:Desktop:Screen Shot 2017-04-21 at 12.01.36 AM.png"/>
+                  <wp:cNvGraphicFramePr>
+                    <a:graphicFrameLocks xmlns:a="http://schemas.openxmlformats.org/drawingml/2006/main" noChangeAspect="1"/>
+                  </wp:cNvGraphicFramePr>
+                  <a:graphic xmlns:a="http://schemas.openxmlformats.org/drawingml/2006/main">
+                    <a:graphicData uri="http://schemas.openxmlformats.org/drawingml/2006/picture">
+                      <pic:pic xmlns:pic="http://schemas.openxmlformats.org/drawingml/2006/picture">
+                        <pic:nvPicPr>
+                          <pic:cNvPr id="0" name="Picture 16" descr="Macintosh HD:Users:alexandraplassaras:Desktop:Screen Shot 2017-04-21 at 12.01.36 AM.png"/>
+                          <pic:cNvPicPr>
+                            <a:picLocks noChangeAspect="1" noChangeArrowheads="1"/>
+                          </pic:cNvPicPr>
+                        </pic:nvPicPr>
+                        <pic:blipFill>
+                          <a:blip r:embed="rId25">
+                            <a:extLst>
+                              <a:ext uri="{28A0092B-C50C-407E-A947-70E740481C1C}">
+                                <a14:useLocalDpi xmlns:a14="http://schemas.microsoft.com/office/drawing/2010/main" val="0"/>
+                              </a:ext>
+                            </a:extLst>
+                          </a:blip>
+                          <a:srcRect/>
+                          <a:stretch>
+                            <a:fillRect/>
+                          </a:stretch>
+                        </pic:blipFill>
+                        <pic:spPr bwMode="auto">
+                          <a:xfrm>
+                            <a:off x="0" y="0"/>
+                            <a:ext cx="3430469" cy="342696"/>
+                          </a:xfrm>
+                          <a:prstGeom prst="rect">
+                            <a:avLst/>
+                          </a:prstGeom>
+                          <a:noFill/>
+                          <a:ln>
+                            <a:noFill/>
+                          </a:ln>
+                        </pic:spPr>
+                      </pic:pic>
+                    </a:graphicData>
+                  </a:graphic>
+                </wp:inline>
+              </w:drawing>
+            </w:r>
+          </w:p>
+        </w:tc>
+        <w:tc>
+          <w:tcPr>
+            <w:tcW w:w="630" w:type="dxa"/>
+          </w:tcPr>
+          <w:p>
+            <w:pPr>
+              <w:rPr>
+                <w:rFonts w:ascii="Times New Roman" w:hAnsi="Times New Roman" w:cs="Times New Roman"/>
+                <w:sz w:val="18"/>
+                <w:szCs w:val="18"/>
+              </w:rPr>
+            </w:pPr>
+            <w:r>
+              <w:rPr>
+                <w:rFonts w:ascii="Times New Roman" w:hAnsi="Times New Roman" w:cs="Times New Roman"/>
+                <w:sz w:val="18"/>
+                <w:szCs w:val="18"/>
+              </w:rPr>
+              <w:t>0.80</w:t>
+            </w:r>
+          </w:p>
+        </w:tc>
+      </w:tr>
+      <w:tr>
+        <w:trPr>
+          <w:trHeight w:val="617"/>
+        </w:trPr>
+        <w:tc>
+          <w:tcPr>
+            <w:tcW w:w="4698" w:type="dxa"/>
+          </w:tcPr>
+          <w:p>
+            <w:pPr>
+              <w:rPr>
+                <w:rFonts w:ascii="Times New Roman" w:hAnsi="Times New Roman" w:cs="Times New Roman"/>
+                <w:sz w:val="18"/>
+                <w:szCs w:val="18"/>
+              </w:rPr>
+            </w:pPr>
+            <w:r>
+              <w:rPr>
+                <w:rFonts w:ascii="Times New Roman" w:hAnsi="Times New Roman" w:cs="Times New Roman"/>
+                <w:noProof/>
+                <w:sz w:val="18"/>
+                <w:szCs w:val="18"/>
+              </w:rPr>
+              <w:drawing>
+                <wp:inline distT="0" distB="0" distL="0" distR="0" wp14:anchorId="1775BAED" wp14:editId="2423F19E">
+                  <wp:extent cx="2857500" cy="273001"/>
+                  <wp:effectExtent l="0" t="0" r="0" b="6985"/>
+                  <wp:docPr id="19" name="Picture 19" descr="Macintosh HD:Users:alexandraplassaras:Desktop:Screen Shot 2017-04-20 at 11.47.43 PM.png"/>
+                  <wp:cNvGraphicFramePr>
+                    <a:graphicFrameLocks xmlns:a="http://schemas.openxmlformats.org/drawingml/2006/main" noChangeAspect="1"/>
+                  </wp:cNvGraphicFramePr>
+                  <a:graphic xmlns:a="http://schemas.openxmlformats.org/drawingml/2006/main">
+                    <a:graphicData uri="http://schemas.openxmlformats.org/drawingml/2006/picture">
+                      <pic:pic xmlns:pic="http://schemas.openxmlformats.org/drawingml/2006/picture">
+                        <pic:nvPicPr>
+                          <pic:cNvPr id="0" name="Picture 6" descr="Macintosh HD:Users:alexandraplassaras:Desktop:Screen Shot 2017-04-20 at 11.47.43 PM.png"/>
+                          <pic:cNvPicPr>
+                            <a:picLocks noChangeAspect="1" noChangeArrowheads="1"/>
+                          </pic:cNvPicPr>
+                        </pic:nvPicPr>
+                        <pic:blipFill>
+                          <a:blip r:embed="rId26">
+                            <a:extLst>
+                              <a:ext uri="{28A0092B-C50C-407E-A947-70E740481C1C}">
+                                <a14:useLocalDpi xmlns:a14="http://schemas.microsoft.com/office/drawing/2010/main" val="0"/>
+                              </a:ext>
+                            </a:extLst>
+                          </a:blip>
+                          <a:srcRect/>
+                          <a:stretch>
+                            <a:fillRect/>
+                          </a:stretch>
+                        </pic:blipFill>
+                        <pic:spPr bwMode="auto">
+                          <a:xfrm>
+                            <a:off x="0" y="0"/>
+                            <a:ext cx="2861745" cy="273407"/>
+                          </a:xfrm>
+                          <a:prstGeom prst="rect">
+                            <a:avLst/>
+                          </a:prstGeom>
+                          <a:noFill/>
+                          <a:ln>
+                            <a:noFill/>
+                          </a:ln>
+                        </pic:spPr>
+                      </pic:pic>
+                    </a:graphicData>
+                  </a:graphic>
+                </wp:inline>
+              </w:drawing>
+            </w:r>
+          </w:p>
+        </w:tc>
+        <w:tc>
+          <w:tcPr>
+            <w:tcW w:w="702" w:type="dxa"/>
+          </w:tcPr>
+          <w:p>
+            <w:pPr>
+              <w:rPr>
+                <w:rFonts w:ascii="Times New Roman" w:hAnsi="Times New Roman" w:cs="Times New Roman"/>
+                <w:sz w:val="18"/>
+                <w:szCs w:val="18"/>
+              </w:rPr>
+            </w:pPr>
+            <w:r>
+              <w:rPr>
+                <w:rFonts w:ascii="Times New Roman" w:hAnsi="Times New Roman" w:cs="Times New Roman"/>
+                <w:sz w:val="18"/>
+                <w:szCs w:val="18"/>
+              </w:rPr>
+              <w:t>0.86</w:t>
+            </w:r>
+          </w:p>
+        </w:tc>
+        <w:tc>
+          <w:tcPr>
+            <w:tcW w:w="4230" w:type="dxa"/>
+          </w:tcPr>
+          <w:p>
+            <w:pPr>
+              <w:rPr>
+                <w:rFonts w:ascii="Times New Roman" w:hAnsi="Times New Roman" w:cs="Times New Roman"/>
+                <w:sz w:val="18"/>
+                <w:szCs w:val="18"/>
+              </w:rPr>
+            </w:pPr>
+            <w:r>
+              <w:rPr>
+                <w:rFonts w:ascii="Times New Roman" w:hAnsi="Times New Roman" w:cs="Times New Roman"/>
+                <w:noProof/>
+                <w:sz w:val="18"/>
+                <w:szCs w:val="18"/>
+              </w:rPr>
+              <w:drawing>
+                <wp:inline distT="0" distB="0" distL="0" distR="0" wp14:anchorId="4248B178" wp14:editId="4260A470">
+                  <wp:extent cx="2868845" cy="287867"/>
+                  <wp:effectExtent l="0" t="0" r="1905" b="0"/>
+                  <wp:docPr id="31" name="Picture 31" descr="Macintosh HD:Users:alexandraplassaras:Desktop:Screen Shot 2017-04-21 at 12.01.23 AM.png"/>
+                  <wp:cNvGraphicFramePr>
+                    <a:graphicFrameLocks xmlns:a="http://schemas.openxmlformats.org/drawingml/2006/main" noChangeAspect="1"/>
+                  </wp:cNvGraphicFramePr>
+                  <a:graphic xmlns:a="http://schemas.openxmlformats.org/drawingml/2006/main">
+                    <a:graphicData uri="http://schemas.openxmlformats.org/drawingml/2006/picture">
+                      <pic:pic xmlns:pic="http://schemas.openxmlformats.org/drawingml/2006/picture">
+                        <pic:nvPicPr>
+                          <pic:cNvPr id="0" name="Picture 17" descr="Macintosh HD:Users:alexandraplassaras:Desktop:Screen Shot 2017-04-21 at 12.01.23 AM.png"/>
+                          <pic:cNvPicPr>
+                            <a:picLocks noChangeAspect="1" noChangeArrowheads="1"/>
+                          </pic:cNvPicPr>
+                        </pic:nvPicPr>
+                        <pic:blipFill>
+                          <a:blip r:embed="rId27">
+                            <a:extLst>
+                              <a:ext uri="{28A0092B-C50C-407E-A947-70E740481C1C}">
+                                <a14:useLocalDpi xmlns:a14="http://schemas.microsoft.com/office/drawing/2010/main" val="0"/>
+                              </a:ext>
+                            </a:extLst>
+                          </a:blip>
+                          <a:srcRect/>
+                          <a:stretch>
+                            <a:fillRect/>
+                          </a:stretch>
+                        </pic:blipFill>
+                        <pic:spPr bwMode="auto">
+                          <a:xfrm>
+                            <a:off x="0" y="0"/>
+                            <a:ext cx="2868845" cy="287867"/>
+                          </a:xfrm>
+                          <a:prstGeom prst="rect">
+                            <a:avLst/>
+                          </a:prstGeom>
+                          <a:noFill/>
+                          <a:ln>
+                            <a:noFill/>
+                          </a:ln>
+                        </pic:spPr>
+                      </pic:pic>
+                    </a:graphicData>
+                  </a:graphic>
+                </wp:inline>
+              </w:drawing>
+            </w:r>
+          </w:p>
+        </w:tc>
+        <w:tc>
+          <w:tcPr>
+            <w:tcW w:w="630" w:type="dxa"/>
+          </w:tcPr>
+          <w:p>
+            <w:pPr>
+              <w:rPr>
+                <w:rFonts w:ascii="Times New Roman" w:hAnsi="Times New Roman" w:cs="Times New Roman"/>
+                <w:sz w:val="18"/>
+                <w:szCs w:val="18"/>
+              </w:rPr>
+            </w:pPr>
+            <w:r>
+              <w:rPr>
+                <w:rFonts w:ascii="Times New Roman" w:hAnsi="Times New Roman" w:cs="Times New Roman"/>
+                <w:sz w:val="18"/>
+                <w:szCs w:val="18"/>
+              </w:rPr>
+              <w:t>0.67</w:t>
+            </w:r>
+          </w:p>
+        </w:tc>
+      </w:tr>
+      <w:tr>
+        <w:trPr>
+          <w:trHeight w:val="644"/>
+        </w:trPr>
+        <w:tc>
+          <w:tcPr>
+            <w:tcW w:w="4698" w:type="dxa"/>
+          </w:tcPr>
+          <w:p>
+            <w:pPr>
+              <w:rPr>
+                <w:rFonts w:ascii="Times New Roman" w:hAnsi="Times New Roman" w:cs="Times New Roman"/>
+                <w:sz w:val="18"/>
+                <w:szCs w:val="18"/>
+              </w:rPr>
+            </w:pPr>
+            <w:r>
+              <w:rPr>
+                <w:rFonts w:ascii="Times New Roman" w:hAnsi="Times New Roman" w:cs="Times New Roman"/>
+                <w:noProof/>
+                <w:sz w:val="18"/>
+                <w:szCs w:val="18"/>
+              </w:rPr>
+              <w:drawing>
+                <wp:inline distT="0" distB="0" distL="0" distR="0" wp14:anchorId="2A7D2A6C" wp14:editId="64AABA31">
+                  <wp:extent cx="2743200" cy="277544"/>
+                  <wp:effectExtent l="0" t="0" r="0" b="1905"/>
+                  <wp:docPr id="20" name="Picture 20" descr="Macintosh HD:Users:alexandraplassaras:Desktop:Screen Shot 2017-04-20 at 11.48.16 PM.png"/>
+                  <wp:cNvGraphicFramePr>
+                    <a:graphicFrameLocks xmlns:a="http://schemas.openxmlformats.org/drawingml/2006/main" noChangeAspect="1"/>
+                  </wp:cNvGraphicFramePr>
+                  <a:graphic xmlns:a="http://schemas.openxmlformats.org/drawingml/2006/main">
+                    <a:graphicData uri="http://schemas.openxmlformats.org/drawingml/2006/picture">
+                      <pic:pic xmlns:pic="http://schemas.openxmlformats.org/drawingml/2006/picture">
+                        <pic:nvPicPr>
+                          <pic:cNvPr id="0" name="Picture 7" descr="Macintosh HD:Users:alexandraplassaras:Desktop:Screen Shot 2017-04-20 at 11.48.16 PM.png"/>
+                          <pic:cNvPicPr>
+                            <a:picLocks noChangeAspect="1" noChangeArrowheads="1"/>
+                          </pic:cNvPicPr>
+                        </pic:nvPicPr>
+                        <pic:blipFill>
+                          <a:blip r:embed="rId28">
+                            <a:extLst>
+                              <a:ext uri="{28A0092B-C50C-407E-A947-70E740481C1C}">
+                                <a14:useLocalDpi xmlns:a14="http://schemas.microsoft.com/office/drawing/2010/main" val="0"/>
+                              </a:ext>
+                            </a:extLst>
+                          </a:blip>
+                          <a:srcRect/>
+                          <a:stretch>
+                            <a:fillRect/>
+                          </a:stretch>
+                        </pic:blipFill>
+                        <pic:spPr bwMode="auto">
+                          <a:xfrm>
+                            <a:off x="0" y="0"/>
+                            <a:ext cx="2745424" cy="277769"/>
+                          </a:xfrm>
+                          <a:prstGeom prst="rect">
+                            <a:avLst/>
+                          </a:prstGeom>
+                          <a:noFill/>
+                          <a:ln>
+                            <a:noFill/>
+                          </a:ln>
+                        </pic:spPr>
+                      </pic:pic>
+                    </a:graphicData>
+                  </a:graphic>
+                </wp:inline>
+              </w:drawing>
+            </w:r>
+          </w:p>
+        </w:tc>
+        <w:tc>
+          <w:tcPr>
+            <w:tcW w:w="702" w:type="dxa"/>
+          </w:tcPr>
+          <w:p>
+            <w:pPr>
+              <w:rPr>
+                <w:rFonts w:ascii="Times New Roman" w:hAnsi="Times New Roman" w:cs="Times New Roman"/>
+                <w:sz w:val="18"/>
+                <w:szCs w:val="18"/>
+              </w:rPr>
+            </w:pPr>
+            <w:r>
+              <w:rPr>
+                <w:rFonts w:ascii="Times New Roman" w:hAnsi="Times New Roman" w:cs="Times New Roman"/>
+                <w:sz w:val="18"/>
+                <w:szCs w:val="18"/>
+              </w:rPr>
+              <w:t>0.83</w:t>
+            </w:r>
+          </w:p>
+        </w:tc>
+        <w:tc>
+          <w:tcPr>
+            <w:tcW w:w="4230" w:type="dxa"/>
+          </w:tcPr>
+          <w:p>
+            <w:pPr>
+              <w:rPr>
+                <w:rFonts w:ascii="Times New Roman" w:hAnsi="Times New Roman" w:cs="Times New Roman"/>
+                <w:sz w:val="18"/>
+                <w:szCs w:val="18"/>
+              </w:rPr>
+            </w:pPr>
+            <w:r>
+              <w:rPr>
+                <w:rFonts w:ascii="Times New Roman" w:hAnsi="Times New Roman" w:cs="Times New Roman"/>
+                <w:noProof/>
+                <w:sz w:val="18"/>
+                <w:szCs w:val="18"/>
+              </w:rPr>
+              <w:drawing>
+                <wp:inline distT="0" distB="0" distL="0" distR="0" wp14:anchorId="63A0C08D" wp14:editId="2004B41E">
+                  <wp:extent cx="3347754" cy="334433"/>
+                  <wp:effectExtent l="0" t="0" r="5080" b="0"/>
+                  <wp:docPr id="32" name="Picture 32" descr="Macintosh HD:Users:alexandraplassaras:Desktop:Screen Shot 2017-04-21 at 12.01.10 AM.png"/>
+                  <wp:cNvGraphicFramePr>
+                    <a:graphicFrameLocks xmlns:a="http://schemas.openxmlformats.org/drawingml/2006/main" noChangeAspect="1"/>
+                  </wp:cNvGraphicFramePr>
+                  <a:graphic xmlns:a="http://schemas.openxmlformats.org/drawingml/2006/main">
+                    <a:graphicData uri="http://schemas.openxmlformats.org/drawingml/2006/picture">
+                      <pic:pic xmlns:pic="http://schemas.openxmlformats.org/drawingml/2006/picture">
+                        <pic:nvPicPr>
+                          <pic:cNvPr id="0" name="Picture 18" descr="Macintosh HD:Users:alexandraplassaras:Desktop:Screen Shot 2017-04-21 at 12.01.10 AM.png"/>
+                          <pic:cNvPicPr>
+                            <a:picLocks noChangeAspect="1" noChangeArrowheads="1"/>
+                          </pic:cNvPicPr>
+                        </pic:nvPicPr>
+                        <pic:blipFill>
+                          <a:blip r:embed="rId29">
+                            <a:extLst>
+                              <a:ext uri="{28A0092B-C50C-407E-A947-70E740481C1C}">
+                                <a14:useLocalDpi xmlns:a14="http://schemas.microsoft.com/office/drawing/2010/main" val="0"/>
+                              </a:ext>
+                            </a:extLst>
+                          </a:blip>
+                          <a:srcRect/>
+                          <a:stretch>
+                            <a:fillRect/>
+                          </a:stretch>
+                        </pic:blipFill>
+                        <pic:spPr bwMode="auto">
+                          <a:xfrm>
+                            <a:off x="0" y="0"/>
+                            <a:ext cx="3347754" cy="334433"/>
+                          </a:xfrm>
+                          <a:prstGeom prst="rect">
+                            <a:avLst/>
+                          </a:prstGeom>
+                          <a:noFill/>
+                          <a:ln>
+                            <a:noFill/>
+                          </a:ln>
+                        </pic:spPr>
+                      </pic:pic>
+                    </a:graphicData>
+                  </a:graphic>
+                </wp:inline>
+              </w:drawing>
+            </w:r>
+          </w:p>
+        </w:tc>
+        <w:tc>
+          <w:tcPr>
+            <w:tcW w:w="630" w:type="dxa"/>
+          </w:tcPr>
+          <w:p>
+            <w:pPr>
+              <w:rPr>
+                <w:rFonts w:ascii="Times New Roman" w:hAnsi="Times New Roman" w:cs="Times New Roman"/>
+                <w:sz w:val="18"/>
+                <w:szCs w:val="18"/>
+              </w:rPr>
+            </w:pPr>
+            <w:r>
+              <w:rPr>
+                <w:rFonts w:ascii="Times New Roman" w:hAnsi="Times New Roman" w:cs="Times New Roman"/>
+                <w:sz w:val="18"/>
+                <w:szCs w:val="18"/>
+              </w:rPr>
+              <w:t>0.60</w:t>
+            </w:r>
+          </w:p>
+        </w:tc>
+      </w:tr>
+      <w:tr>
+        <w:trPr>
+          <w:trHeight w:val="269"/>
+        </w:trPr>
+        <w:tc>
+          <w:tcPr>
+            <w:tcW w:w="4698" w:type="dxa"/>
+          </w:tcPr>
+          <w:p>
+            <w:pPr>
+              <w:rPr>
+                <w:rFonts w:ascii="Times New Roman" w:hAnsi="Times New Roman" w:cs="Times New Roman"/>
+                <w:sz w:val="18"/>
+                <w:szCs w:val="18"/>
+              </w:rPr>
+            </w:pPr>
+            <w:r>
+              <w:rPr>
+                <w:rFonts w:ascii="Times New Roman" w:hAnsi="Times New Roman" w:cs="Times New Roman"/>
+                <w:sz w:val="18"/>
+                <w:szCs w:val="18"/>
+              </w:rPr>
+              <w:t>Top Negative Tweets</w:t>
+            </w:r>
+          </w:p>
+        </w:tc>
+        <w:tc>
+          <w:tcPr>
+            <w:tcW w:w="702" w:type="dxa"/>
+          </w:tcPr>
+          <w:p>
+            <w:pPr>
+              <w:rPr>
+                <w:rFonts w:ascii="Times New Roman" w:hAnsi="Times New Roman" w:cs="Times New Roman"/>
+                <w:sz w:val="18"/>
+                <w:szCs w:val="18"/>
+              </w:rPr>
+            </w:pPr>
+          </w:p>
+        </w:tc>
+        <w:tc>
+          <w:tcPr>
+            <w:tcW w:w="4230" w:type="dxa"/>
+          </w:tcPr>
+          <w:p>
+            <w:pPr>
+              <w:rPr>
+                <w:rFonts w:ascii="Times New Roman" w:hAnsi="Times New Roman" w:cs="Times New Roman"/>
+                <w:sz w:val="18"/>
+                <w:szCs w:val="18"/>
+              </w:rPr>
+            </w:pPr>
+          </w:p>
+        </w:tc>
+        <w:tc>
+          <w:tcPr>
+            <w:tcW w:w="630" w:type="dxa"/>
+          </w:tcPr>
+          <w:p>
+            <w:pPr>
+              <w:rPr>
+                <w:rFonts w:ascii="Times New Roman" w:hAnsi="Times New Roman" w:cs="Times New Roman"/>
+                <w:sz w:val="18"/>
+                <w:szCs w:val="18"/>
+              </w:rPr>
+            </w:pPr>
+          </w:p>
+        </w:tc>
+      </w:tr>
+      <w:tr>
+        <w:trPr>
+          <w:trHeight w:val="617"/>
+        </w:trPr>
+        <w:tc>
+          <w:tcPr>
+            <w:tcW w:w="4698" w:type="dxa"/>
+          </w:tcPr>
+          <w:p>
+            <w:pPr>
+              <w:rPr>
+                <w:rFonts w:ascii="Times New Roman" w:hAnsi="Times New Roman" w:cs="Times New Roman"/>
+                <w:sz w:val="18"/>
+                <w:szCs w:val="18"/>
+              </w:rPr>
+            </w:pPr>
+            <w:r>
+              <w:rPr>
+                <w:rFonts w:ascii="Times New Roman" w:hAnsi="Times New Roman" w:cs="Times New Roman"/>
+                <w:noProof/>
+                <w:sz w:val="18"/>
+                <w:szCs w:val="18"/>
+              </w:rPr>
+              <w:drawing>
+                <wp:inline distT="0" distB="0" distL="0" distR="0" wp14:anchorId="4C75C738" wp14:editId="4F728715">
+                  <wp:extent cx="2743200" cy="273440"/>
+                  <wp:effectExtent l="0" t="0" r="0" b="6350"/>
+                  <wp:docPr id="21" name="Picture 21" descr="Macintosh HD:Users:alexandraplassaras:Desktop:Screen Shot 2017-04-20 at 11.50.29 PM.png"/>
+                  <wp:cNvGraphicFramePr>
+                    <a:graphicFrameLocks xmlns:a="http://schemas.openxmlformats.org/drawingml/2006/main" noChangeAspect="1"/>
+                  </wp:cNvGraphicFramePr>
+                  <a:graphic xmlns:a="http://schemas.openxmlformats.org/drawingml/2006/main">
+                    <a:graphicData uri="http://schemas.openxmlformats.org/drawingml/2006/picture">
+                      <pic:pic xmlns:pic="http://schemas.openxmlformats.org/drawingml/2006/picture">
+                        <pic:nvPicPr>
+                          <pic:cNvPr id="0" name="Picture 8" descr="Macintosh HD:Users:alexandraplassaras:Desktop:Screen Shot 2017-04-20 at 11.50.29 PM.png"/>
+                          <pic:cNvPicPr>
+                            <a:picLocks noChangeAspect="1" noChangeArrowheads="1"/>
+                          </pic:cNvPicPr>
+                        </pic:nvPicPr>
+                        <pic:blipFill>
+                          <a:blip r:embed="rId30">
+                            <a:extLst>
+                              <a:ext uri="{28A0092B-C50C-407E-A947-70E740481C1C}">
+                                <a14:useLocalDpi xmlns:a14="http://schemas.microsoft.com/office/drawing/2010/main" val="0"/>
+                              </a:ext>
+                            </a:extLst>
+                          </a:blip>
+                          <a:srcRect/>
+                          <a:stretch>
+                            <a:fillRect/>
+                          </a:stretch>
+                        </pic:blipFill>
+                        <pic:spPr bwMode="auto">
+                          <a:xfrm>
+                            <a:off x="0" y="0"/>
+                            <a:ext cx="2743370" cy="273457"/>
+                          </a:xfrm>
+                          <a:prstGeom prst="rect">
+                            <a:avLst/>
+                          </a:prstGeom>
+                          <a:noFill/>
+                          <a:ln>
+                            <a:noFill/>
+                          </a:ln>
+                        </pic:spPr>
+                      </pic:pic>
+                    </a:graphicData>
+                  </a:graphic>
+                </wp:inline>
+              </w:drawing>
+            </w:r>
+          </w:p>
+        </w:tc>
+        <w:tc>
+          <w:tcPr>
+            <w:tcW w:w="702" w:type="dxa"/>
+          </w:tcPr>
+          <w:p>
+            <w:pPr>
+              <w:rPr>
+                <w:rFonts w:ascii="Times New Roman" w:hAnsi="Times New Roman" w:cs="Times New Roman"/>
+                <w:sz w:val="18"/>
+                <w:szCs w:val="18"/>
+              </w:rPr>
+            </w:pPr>
+            <w:r>
+              <w:rPr>
+                <w:rFonts w:ascii="Times New Roman" w:hAnsi="Times New Roman" w:cs="Times New Roman"/>
+                <w:sz w:val="18"/>
+                <w:szCs w:val="18"/>
+              </w:rPr>
+              <w:t>-0.51</w:t>
+            </w:r>
+          </w:p>
+        </w:tc>
+        <w:tc>
+          <w:tcPr>
+            <w:tcW w:w="4230" w:type="dxa"/>
+          </w:tcPr>
+          <w:p>
+            <w:pPr>
+              <w:rPr>
+                <w:rFonts w:ascii="Times New Roman" w:hAnsi="Times New Roman" w:cs="Times New Roman"/>
+                <w:sz w:val="18"/>
+                <w:szCs w:val="18"/>
+              </w:rPr>
+            </w:pPr>
+            <w:r>
+              <w:rPr>
+                <w:rFonts w:ascii="Times New Roman" w:hAnsi="Times New Roman" w:cs="Times New Roman"/>
+                <w:noProof/>
+                <w:sz w:val="18"/>
+                <w:szCs w:val="18"/>
+              </w:rPr>
+              <w:drawing>
+                <wp:inline distT="0" distB="0" distL="0" distR="0" wp14:anchorId="7F2FAF21" wp14:editId="57912AD9">
+                  <wp:extent cx="2548255" cy="338455"/>
+                  <wp:effectExtent l="0" t="0" r="0" b="0"/>
+                  <wp:docPr id="38" name="Picture 38" descr="Macintosh HD:Users:alexandraplassaras:Desktop:Screen Shot 2017-04-21 at 12.06.01 AM.png"/>
+                  <wp:cNvGraphicFramePr>
+                    <a:graphicFrameLocks xmlns:a="http://schemas.openxmlformats.org/drawingml/2006/main" noChangeAspect="1"/>
+                  </wp:cNvGraphicFramePr>
+                  <a:graphic xmlns:a="http://schemas.openxmlformats.org/drawingml/2006/main">
+                    <a:graphicData uri="http://schemas.openxmlformats.org/drawingml/2006/picture">
+                      <pic:pic xmlns:pic="http://schemas.openxmlformats.org/drawingml/2006/picture">
+                        <pic:nvPicPr>
+                          <pic:cNvPr id="0" name="Picture 23" descr="Macintosh HD:Users:alexandraplassaras:Desktop:Screen Shot 2017-04-21 at 12.06.01 AM.png"/>
+                          <pic:cNvPicPr>
+                            <a:picLocks noChangeAspect="1" noChangeArrowheads="1"/>
+                          </pic:cNvPicPr>
+                        </pic:nvPicPr>
+                        <pic:blipFill>
+                          <a:blip r:embed="rId31">
+                            <a:extLst>
+                              <a:ext uri="{28A0092B-C50C-407E-A947-70E740481C1C}">
+                                <a14:useLocalDpi xmlns:a14="http://schemas.microsoft.com/office/drawing/2010/main" val="0"/>
+                              </a:ext>
+                            </a:extLst>
+                          </a:blip>
+                          <a:srcRect/>
+                          <a:stretch>
+                            <a:fillRect/>
+                          </a:stretch>
+                        </pic:blipFill>
+                        <pic:spPr bwMode="auto">
+                          <a:xfrm>
+                            <a:off x="0" y="0"/>
+                            <a:ext cx="2548255" cy="338455"/>
+                          </a:xfrm>
+                          <a:prstGeom prst="rect">
+                            <a:avLst/>
+                          </a:prstGeom>
+                          <a:noFill/>
+                          <a:ln>
+                            <a:noFill/>
+                          </a:ln>
+                        </pic:spPr>
+                      </pic:pic>
+                    </a:graphicData>
+                  </a:graphic>
+                </wp:inline>
+              </w:drawing>
+            </w:r>
+          </w:p>
+        </w:tc>
+        <w:tc>
+          <w:tcPr>
+            <w:tcW w:w="630" w:type="dxa"/>
+          </w:tcPr>
+          <w:p>
+            <w:pPr>
+              <w:rPr>
+                <w:rFonts w:ascii="Times New Roman" w:hAnsi="Times New Roman" w:cs="Times New Roman"/>
+                <w:sz w:val="18"/>
+                <w:szCs w:val="18"/>
+              </w:rPr>
+            </w:pPr>
+            <w:r>
+              <w:rPr>
+                <w:rFonts w:ascii="Times New Roman" w:hAnsi="Times New Roman" w:cs="Times New Roman"/>
+                <w:sz w:val="18"/>
+                <w:szCs w:val="18"/>
+              </w:rPr>
+              <w:t>-0.53</w:t>
+            </w:r>
+          </w:p>
+        </w:tc>
+      </w:tr>
+      <w:tr>
+        <w:trPr>
+          <w:trHeight w:val="550"/>
+        </w:trPr>
+        <w:tc>
+          <w:tcPr>
+            <w:tcW w:w="4698" w:type="dxa"/>
+          </w:tcPr>
+          <w:p>
+            <w:pPr>
+              <w:rPr>
+                <w:rFonts w:ascii="Times New Roman" w:hAnsi="Times New Roman" w:cs="Times New Roman"/>
+                <w:sz w:val="18"/>
+                <w:szCs w:val="18"/>
+              </w:rPr>
+            </w:pPr>
+            <w:r>
+              <w:rPr>
+                <w:rFonts w:ascii="Times New Roman" w:hAnsi="Times New Roman" w:cs="Times New Roman"/>
+                <w:noProof/>
+                <w:sz w:val="18"/>
+                <w:szCs w:val="18"/>
+              </w:rPr>
+              <w:drawing>
+                <wp:inline distT="0" distB="0" distL="0" distR="0" wp14:anchorId="18B690A5" wp14:editId="644EEC4E">
+                  <wp:extent cx="2877450" cy="258233"/>
+                  <wp:effectExtent l="0" t="0" r="0" b="0"/>
+                  <wp:docPr id="23" name="Picture 23" descr="Macintosh HD:Users:alexandraplassaras:Desktop:Screen Shot 2017-04-20 at 11.50.46 PM.png"/>
+                  <wp:cNvGraphicFramePr>
+                    <a:graphicFrameLocks xmlns:a="http://schemas.openxmlformats.org/drawingml/2006/main" noChangeAspect="1"/>
+                  </wp:cNvGraphicFramePr>
+                  <a:graphic xmlns:a="http://schemas.openxmlformats.org/drawingml/2006/main">
+                    <a:graphicData uri="http://schemas.openxmlformats.org/drawingml/2006/picture">
+                      <pic:pic xmlns:pic="http://schemas.openxmlformats.org/drawingml/2006/picture">
+                        <pic:nvPicPr>
+                          <pic:cNvPr id="0" name="Picture 9" descr="Macintosh HD:Users:alexandraplassaras:Desktop:Screen Shot 2017-04-20 at 11.50.46 PM.png"/>
+                          <pic:cNvPicPr>
+                            <a:picLocks noChangeAspect="1" noChangeArrowheads="1"/>
+                          </pic:cNvPicPr>
+                        </pic:nvPicPr>
+                        <pic:blipFill>
+                          <a:blip r:embed="rId32">
+                            <a:extLst>
+                              <a:ext uri="{28A0092B-C50C-407E-A947-70E740481C1C}">
+                                <a14:useLocalDpi xmlns:a14="http://schemas.microsoft.com/office/drawing/2010/main" val="0"/>
+                              </a:ext>
+                            </a:extLst>
+                          </a:blip>
+                          <a:srcRect/>
+                          <a:stretch>
+                            <a:fillRect/>
+                          </a:stretch>
+                        </pic:blipFill>
+                        <pic:spPr bwMode="auto">
+                          <a:xfrm>
+                            <a:off x="0" y="0"/>
+                            <a:ext cx="2878663" cy="258342"/>
+                          </a:xfrm>
+                          <a:prstGeom prst="rect">
+                            <a:avLst/>
+                          </a:prstGeom>
+                          <a:noFill/>
+                          <a:ln>
+                            <a:noFill/>
+                          </a:ln>
+                        </pic:spPr>
+                      </pic:pic>
+                    </a:graphicData>
+                  </a:graphic>
+                </wp:inline>
+              </w:drawing>
+            </w:r>
+          </w:p>
+        </w:tc>
+        <w:tc>
+          <w:tcPr>
+            <w:tcW w:w="702" w:type="dxa"/>
+          </w:tcPr>
+          <w:p>
+            <w:pPr>
+              <w:rPr>
+                <w:rFonts w:ascii="Times New Roman" w:hAnsi="Times New Roman" w:cs="Times New Roman"/>
+                <w:sz w:val="18"/>
+                <w:szCs w:val="18"/>
+              </w:rPr>
+            </w:pPr>
+            <w:r>
+              <w:rPr>
+                <w:rFonts w:ascii="Times New Roman" w:hAnsi="Times New Roman" w:cs="Times New Roman"/>
+                <w:sz w:val="18"/>
+                <w:szCs w:val="18"/>
+              </w:rPr>
+              <w:t>-0.51</w:t>
+            </w:r>
+          </w:p>
+        </w:tc>
+        <w:tc>
+          <w:tcPr>
+            <w:tcW w:w="4230" w:type="dxa"/>
+          </w:tcPr>
+          <w:p>
+            <w:pPr>
+              <w:rPr>
+                <w:rFonts w:ascii="Times New Roman" w:hAnsi="Times New Roman" w:cs="Times New Roman"/>
+                <w:sz w:val="18"/>
+                <w:szCs w:val="18"/>
+              </w:rPr>
+            </w:pPr>
+            <w:r>
+              <w:rPr>
+                <w:rFonts w:ascii="Times New Roman" w:hAnsi="Times New Roman" w:cs="Times New Roman"/>
+                <w:noProof/>
+                <w:sz w:val="18"/>
+                <w:szCs w:val="18"/>
+              </w:rPr>
+              <w:drawing>
+                <wp:inline distT="0" distB="0" distL="0" distR="0" wp14:anchorId="1C8CA836" wp14:editId="58AD9E05">
+                  <wp:extent cx="2548255" cy="304800"/>
+                  <wp:effectExtent l="0" t="0" r="0" b="0"/>
+                  <wp:docPr id="37" name="Picture 37" descr="Macintosh HD:Users:alexandraplassaras:Desktop:Screen Shot 2017-04-21 at 12.06.16 AM.png"/>
+                  <wp:cNvGraphicFramePr>
+                    <a:graphicFrameLocks xmlns:a="http://schemas.openxmlformats.org/drawingml/2006/main" noChangeAspect="1"/>
+                  </wp:cNvGraphicFramePr>
+                  <a:graphic xmlns:a="http://schemas.openxmlformats.org/drawingml/2006/main">
+                    <a:graphicData uri="http://schemas.openxmlformats.org/drawingml/2006/picture">
+                      <pic:pic xmlns:pic="http://schemas.openxmlformats.org/drawingml/2006/picture">
+                        <pic:nvPicPr>
+                          <pic:cNvPr id="0" name="Picture 22" descr="Macintosh HD:Users:alexandraplassaras:Desktop:Screen Shot 2017-04-21 at 12.06.16 AM.png"/>
+                          <pic:cNvPicPr>
+                            <a:picLocks noChangeAspect="1" noChangeArrowheads="1"/>
+                          </pic:cNvPicPr>
+                        </pic:nvPicPr>
+                        <pic:blipFill>
+                          <a:blip r:embed="rId33">
+                            <a:extLst>
+                              <a:ext uri="{28A0092B-C50C-407E-A947-70E740481C1C}">
+                                <a14:useLocalDpi xmlns:a14="http://schemas.microsoft.com/office/drawing/2010/main" val="0"/>
+                              </a:ext>
+                            </a:extLst>
+                          </a:blip>
+                          <a:srcRect/>
+                          <a:stretch>
+                            <a:fillRect/>
+                          </a:stretch>
+                        </pic:blipFill>
+                        <pic:spPr bwMode="auto">
+                          <a:xfrm>
+                            <a:off x="0" y="0"/>
+                            <a:ext cx="2548255" cy="304800"/>
+                          </a:xfrm>
+                          <a:prstGeom prst="rect">
+                            <a:avLst/>
+                          </a:prstGeom>
+                          <a:noFill/>
+                          <a:ln>
+                            <a:noFill/>
+                          </a:ln>
+                        </pic:spPr>
+                      </pic:pic>
+                    </a:graphicData>
+                  </a:graphic>
+                </wp:inline>
+              </w:drawing>
+            </w:r>
+          </w:p>
+        </w:tc>
+        <w:tc>
+          <w:tcPr>
+            <w:tcW w:w="630" w:type="dxa"/>
+          </w:tcPr>
+          <w:p>
+            <w:pPr>
+              <w:rPr>
+                <w:rFonts w:ascii="Times New Roman" w:hAnsi="Times New Roman" w:cs="Times New Roman"/>
+                <w:sz w:val="18"/>
+                <w:szCs w:val="18"/>
+              </w:rPr>
+            </w:pPr>
+            <w:r>
+              <w:rPr>
+                <w:rFonts w:ascii="Times New Roman" w:hAnsi="Times New Roman" w:cs="Times New Roman"/>
+                <w:sz w:val="18"/>
+                <w:szCs w:val="18"/>
+              </w:rPr>
+              <w:t>-0.53</w:t>
+            </w:r>
+          </w:p>
+        </w:tc>
+      </w:tr>
+      <w:tr>
+        <w:trPr>
+          <w:trHeight w:val="604"/>
+        </w:trPr>
+        <w:tc>
+          <w:tcPr>
+            <w:tcW w:w="4698" w:type="dxa"/>
+          </w:tcPr>
+          <w:p>
+            <w:pPr>
+              <w:rPr>
+                <w:rFonts w:ascii="Times New Roman" w:hAnsi="Times New Roman" w:cs="Times New Roman"/>
+                <w:sz w:val="18"/>
+                <w:szCs w:val="18"/>
+              </w:rPr>
+            </w:pPr>
+            <w:r>
+              <w:rPr>
+                <w:rFonts w:ascii="Times New Roman" w:hAnsi="Times New Roman" w:cs="Times New Roman"/>
+                <w:noProof/>
+                <w:sz w:val="18"/>
+                <w:szCs w:val="18"/>
+              </w:rPr>
+              <w:drawing>
+                <wp:inline distT="0" distB="0" distL="0" distR="0" wp14:anchorId="21D19FD0" wp14:editId="60033796">
+                  <wp:extent cx="2857500" cy="280865"/>
+                  <wp:effectExtent l="0" t="0" r="0" b="0"/>
+                  <wp:docPr id="24" name="Picture 24" descr="Macintosh HD:Users:alexandraplassaras:Desktop:Screen Shot 2017-04-20 at 11.51.05 PM.png"/>
+                  <wp:cNvGraphicFramePr>
+                    <a:graphicFrameLocks xmlns:a="http://schemas.openxmlformats.org/drawingml/2006/main" noChangeAspect="1"/>
+                  </wp:cNvGraphicFramePr>
+                  <a:graphic xmlns:a="http://schemas.openxmlformats.org/drawingml/2006/main">
+                    <a:graphicData uri="http://schemas.openxmlformats.org/drawingml/2006/picture">
+                      <pic:pic xmlns:pic="http://schemas.openxmlformats.org/drawingml/2006/picture">
+                        <pic:nvPicPr>
+                          <pic:cNvPr id="0" name="Picture 10" descr="Macintosh HD:Users:alexandraplassaras:Desktop:Screen Shot 2017-04-20 at 11.51.05 PM.png"/>
+                          <pic:cNvPicPr>
+                            <a:picLocks noChangeAspect="1" noChangeArrowheads="1"/>
+                          </pic:cNvPicPr>
+                        </pic:nvPicPr>
+                        <pic:blipFill>
+                          <a:blip r:embed="rId34">
+                            <a:extLst>
+                              <a:ext uri="{28A0092B-C50C-407E-A947-70E740481C1C}">
+                                <a14:useLocalDpi xmlns:a14="http://schemas.microsoft.com/office/drawing/2010/main" val="0"/>
+                              </a:ext>
+                            </a:extLst>
+                          </a:blip>
+                          <a:srcRect/>
+                          <a:stretch>
+                            <a:fillRect/>
+                          </a:stretch>
+                        </pic:blipFill>
+                        <pic:spPr bwMode="auto">
+                          <a:xfrm>
+                            <a:off x="0" y="0"/>
+                            <a:ext cx="2861645" cy="281272"/>
+                          </a:xfrm>
+                          <a:prstGeom prst="rect">
+                            <a:avLst/>
+                          </a:prstGeom>
+                          <a:noFill/>
+                          <a:ln>
+                            <a:noFill/>
+                          </a:ln>
+                        </pic:spPr>
+                      </pic:pic>
+                    </a:graphicData>
+                  </a:graphic>
+                </wp:inline>
+              </w:drawing>
+            </w:r>
+          </w:p>
+        </w:tc>
+        <w:tc>
+          <w:tcPr>
+            <w:tcW w:w="702" w:type="dxa"/>
+          </w:tcPr>
+          <w:p>
+            <w:pPr>
+              <w:rPr>
+                <w:rFonts w:ascii="Times New Roman" w:hAnsi="Times New Roman" w:cs="Times New Roman"/>
+                <w:sz w:val="18"/>
+                <w:szCs w:val="18"/>
+              </w:rPr>
+            </w:pPr>
+            <w:r>
+              <w:rPr>
+                <w:rFonts w:ascii="Times New Roman" w:hAnsi="Times New Roman" w:cs="Times New Roman"/>
+                <w:sz w:val="18"/>
+                <w:szCs w:val="18"/>
+              </w:rPr>
+              <w:t>-0.51</w:t>
+            </w:r>
+          </w:p>
+        </w:tc>
+        <w:tc>
+          <w:tcPr>
+            <w:tcW w:w="4230" w:type="dxa"/>
+          </w:tcPr>
+          <w:p>
+            <w:pPr>
+              <w:rPr>
+                <w:rFonts w:ascii="Times New Roman" w:hAnsi="Times New Roman" w:cs="Times New Roman"/>
+                <w:sz w:val="18"/>
+                <w:szCs w:val="18"/>
+              </w:rPr>
+            </w:pPr>
+            <w:r>
+              <w:rPr>
+                <w:rFonts w:ascii="Times New Roman" w:hAnsi="Times New Roman" w:cs="Times New Roman"/>
+                <w:noProof/>
+                <w:sz w:val="18"/>
+                <w:szCs w:val="18"/>
+              </w:rPr>
+              <w:drawing>
+                <wp:inline distT="0" distB="0" distL="0" distR="0" wp14:anchorId="5E548F6C" wp14:editId="636BC36B">
+                  <wp:extent cx="2406683" cy="359833"/>
+                  <wp:effectExtent l="0" t="0" r="6350" b="0"/>
+                  <wp:docPr id="35" name="Picture 35" descr="Macintosh HD:Users:alexandraplassaras:Desktop:Screen Shot 2017-04-21 at 12.06.30 AM.png"/>
+                  <wp:cNvGraphicFramePr>
+                    <a:graphicFrameLocks xmlns:a="http://schemas.openxmlformats.org/drawingml/2006/main" noChangeAspect="1"/>
+                  </wp:cNvGraphicFramePr>
+                  <a:graphic xmlns:a="http://schemas.openxmlformats.org/drawingml/2006/main">
+                    <a:graphicData uri="http://schemas.openxmlformats.org/drawingml/2006/picture">
+                      <pic:pic xmlns:pic="http://schemas.openxmlformats.org/drawingml/2006/picture">
+                        <pic:nvPicPr>
+                          <pic:cNvPr id="0" name="Picture 21" descr="Macintosh HD:Users:alexandraplassaras:Desktop:Screen Shot 2017-04-21 at 12.06.30 AM.png"/>
+                          <pic:cNvPicPr>
+                            <a:picLocks noChangeAspect="1" noChangeArrowheads="1"/>
+                          </pic:cNvPicPr>
+                        </pic:nvPicPr>
+                        <pic:blipFill>
+                          <a:blip r:embed="rId35">
+                            <a:extLst>
+                              <a:ext uri="{28A0092B-C50C-407E-A947-70E740481C1C}">
+                                <a14:useLocalDpi xmlns:a14="http://schemas.microsoft.com/office/drawing/2010/main" val="0"/>
+                              </a:ext>
+                            </a:extLst>
+                          </a:blip>
+                          <a:srcRect/>
+                          <a:stretch>
+                            <a:fillRect/>
+                          </a:stretch>
+                        </pic:blipFill>
+                        <pic:spPr bwMode="auto">
+                          <a:xfrm>
+                            <a:off x="0" y="0"/>
+                            <a:ext cx="2406683" cy="359833"/>
+                          </a:xfrm>
+                          <a:prstGeom prst="rect">
+                            <a:avLst/>
+                          </a:prstGeom>
+                          <a:noFill/>
+                          <a:ln>
+                            <a:noFill/>
+                          </a:ln>
+                        </pic:spPr>
+                      </pic:pic>
+                    </a:graphicData>
+                  </a:graphic>
+                </wp:inline>
+              </w:drawing>
+            </w:r>
+          </w:p>
+        </w:tc>
+        <w:tc>
+          <w:tcPr>
+            <w:tcW w:w="630" w:type="dxa"/>
+          </w:tcPr>
+          <w:p>
+            <w:pPr>
+              <w:rPr>
+                <w:rFonts w:ascii="Times New Roman" w:hAnsi="Times New Roman" w:cs="Times New Roman"/>
+                <w:sz w:val="18"/>
+                <w:szCs w:val="18"/>
+              </w:rPr>
+            </w:pPr>
+            <w:r>
+              <w:rPr>
+                <w:rFonts w:ascii="Times New Roman" w:hAnsi="Times New Roman" w:cs="Times New Roman"/>
+                <w:sz w:val="18"/>
+                <w:szCs w:val="18"/>
+              </w:rPr>
+              <w:t>-0.60</w:t>
+            </w:r>
+          </w:p>
+        </w:tc>
+      </w:tr>
+      <w:tr>
+        <w:trPr>
+          <w:trHeight w:val="604"/>
+        </w:trPr>
+        <w:tc>
+          <w:tcPr>
+            <w:tcW w:w="4698" w:type="dxa"/>
+          </w:tcPr>
+          <w:p>
+            <w:pPr>
+              <w:rPr>
+                <w:rFonts w:ascii="Times New Roman" w:hAnsi="Times New Roman" w:cs="Times New Roman"/>
+                <w:sz w:val="18"/>
+                <w:szCs w:val="18"/>
+              </w:rPr>
+            </w:pPr>
+            <w:r>
+              <w:rPr>
+                <w:rFonts w:ascii="Times New Roman" w:hAnsi="Times New Roman" w:cs="Times New Roman"/>
+                <w:noProof/>
+                <w:sz w:val="18"/>
+                <w:szCs w:val="18"/>
+              </w:rPr>
+              <w:drawing>
+                <wp:inline distT="0" distB="0" distL="0" distR="0" wp14:anchorId="65B5EA84" wp14:editId="6DE06C87">
+                  <wp:extent cx="2857500" cy="280865"/>
+                  <wp:effectExtent l="0" t="0" r="0" b="0"/>
+                  <wp:docPr id="25" name="Picture 25" descr="Macintosh HD:Users:alexandraplassaras:Desktop:Screen Shot 2017-04-20 at 11.51.28 PM.png"/>
+                  <wp:cNvGraphicFramePr>
+                    <a:graphicFrameLocks xmlns:a="http://schemas.openxmlformats.org/drawingml/2006/main" noChangeAspect="1"/>
+                  </wp:cNvGraphicFramePr>
+                  <a:graphic xmlns:a="http://schemas.openxmlformats.org/drawingml/2006/main">
+                    <a:graphicData uri="http://schemas.openxmlformats.org/drawingml/2006/picture">
+                      <pic:pic xmlns:pic="http://schemas.openxmlformats.org/drawingml/2006/picture">
+                        <pic:nvPicPr>
+                          <pic:cNvPr id="0" name="Picture 11" descr="Macintosh HD:Users:alexandraplassaras:Desktop:Screen Shot 2017-04-20 at 11.51.28 PM.png"/>
+                          <pic:cNvPicPr>
+                            <a:picLocks noChangeAspect="1" noChangeArrowheads="1"/>
+                          </pic:cNvPicPr>
+                        </pic:nvPicPr>
+                        <pic:blipFill>
+                          <a:blip r:embed="rId36">
+                            <a:extLst>
+                              <a:ext uri="{28A0092B-C50C-407E-A947-70E740481C1C}">
+                                <a14:useLocalDpi xmlns:a14="http://schemas.microsoft.com/office/drawing/2010/main" val="0"/>
+                              </a:ext>
+                            </a:extLst>
+                          </a:blip>
+                          <a:srcRect/>
+                          <a:stretch>
+                            <a:fillRect/>
+                          </a:stretch>
+                        </pic:blipFill>
+                        <pic:spPr bwMode="auto">
+                          <a:xfrm>
+                            <a:off x="0" y="0"/>
+                            <a:ext cx="2861645" cy="281272"/>
+                          </a:xfrm>
+                          <a:prstGeom prst="rect">
+                            <a:avLst/>
+                          </a:prstGeom>
+                          <a:noFill/>
+                          <a:ln>
+                            <a:noFill/>
+                          </a:ln>
+                        </pic:spPr>
+                      </pic:pic>
+                    </a:graphicData>
+                  </a:graphic>
+                </wp:inline>
+              </w:drawing>
+            </w:r>
+          </w:p>
+        </w:tc>
+        <w:tc>
+          <w:tcPr>
+            <w:tcW w:w="702" w:type="dxa"/>
+          </w:tcPr>
+          <w:p>
+            <w:pPr>
+              <w:rPr>
+                <w:rFonts w:ascii="Times New Roman" w:hAnsi="Times New Roman" w:cs="Times New Roman"/>
+                <w:sz w:val="18"/>
+                <w:szCs w:val="18"/>
+              </w:rPr>
+            </w:pPr>
+            <w:r>
+              <w:rPr>
+                <w:rFonts w:ascii="Times New Roman" w:hAnsi="Times New Roman" w:cs="Times New Roman"/>
+                <w:sz w:val="18"/>
+                <w:szCs w:val="18"/>
+              </w:rPr>
+              <w:t>-0.51</w:t>
+            </w:r>
+          </w:p>
+        </w:tc>
+        <w:tc>
+          <w:tcPr>
+            <w:tcW w:w="4230" w:type="dxa"/>
+          </w:tcPr>
+          <w:p>
+            <w:pPr>
+              <w:rPr>
+                <w:rFonts w:ascii="Times New Roman" w:hAnsi="Times New Roman" w:cs="Times New Roman"/>
+                <w:sz w:val="18"/>
+                <w:szCs w:val="18"/>
+              </w:rPr>
+            </w:pPr>
+            <w:bookmarkStart w:id="11" w:name="_GoBack"/>
+            <w:r>
+              <w:rPr>
+                <w:rFonts w:ascii="Times New Roman" w:hAnsi="Times New Roman" w:cs="Times New Roman"/>
+                <w:noProof/>
+                <w:sz w:val="18"/>
+                <w:szCs w:val="18"/>
+              </w:rPr>
+              <w:drawing>
+                <wp:inline distT="0" distB="0" distL="0" distR="0" wp14:anchorId="6BE6808D" wp14:editId="3D3277C7">
+                  <wp:extent cx="2277533" cy="385926"/>
+                  <wp:effectExtent l="0" t="0" r="8890" b="0"/>
+                  <wp:docPr id="34" name="Picture 34" descr="Macintosh HD:Users:alexandraplassaras:Desktop:Screen Shot 2017-04-21 at 12.06.43 AM.png"/>
+                  <wp:cNvGraphicFramePr>
+                    <a:graphicFrameLocks xmlns:a="http://schemas.openxmlformats.org/drawingml/2006/main" noChangeAspect="1"/>
+                  </wp:cNvGraphicFramePr>
+                  <a:graphic xmlns:a="http://schemas.openxmlformats.org/drawingml/2006/main">
+                    <a:graphicData uri="http://schemas.openxmlformats.org/drawingml/2006/picture">
+                      <pic:pic xmlns:pic="http://schemas.openxmlformats.org/drawingml/2006/picture">
+                        <pic:nvPicPr>
+                          <pic:cNvPr id="0" name="Picture 20" descr="Macintosh HD:Users:alexandraplassaras:Desktop:Screen Shot 2017-04-21 at 12.06.43 AM.png"/>
+                          <pic:cNvPicPr>
+                            <a:picLocks noChangeAspect="1" noChangeArrowheads="1"/>
+                          </pic:cNvPicPr>
+                        </pic:nvPicPr>
+                        <pic:blipFill>
+                          <a:blip r:embed="rId37">
+                            <a:extLst>
+                              <a:ext uri="{28A0092B-C50C-407E-A947-70E740481C1C}">
+                                <a14:useLocalDpi xmlns:a14="http://schemas.microsoft.com/office/drawing/2010/main" val="0"/>
+                              </a:ext>
+                            </a:extLst>
+                          </a:blip>
+                          <a:srcRect/>
+                          <a:stretch>
+                            <a:fillRect/>
+                          </a:stretch>
+                        </pic:blipFill>
+                        <pic:spPr bwMode="auto">
+                          <a:xfrm>
+                            <a:off x="0" y="0"/>
+                            <a:ext cx="2278663" cy="386117"/>
+                          </a:xfrm>
+                          <a:prstGeom prst="rect">
+                            <a:avLst/>
+                          </a:prstGeom>
+                          <a:noFill/>
+                          <a:ln>
+                            <a:noFill/>
+                          </a:ln>
+                        </pic:spPr>
+                      </pic:pic>
+                    </a:graphicData>
+                  </a:graphic>
+                </wp:inline>
+              </w:drawing>
+            </w:r>
+            <w:bookmarkEnd w:id="11"/>
+          </w:p>
+        </w:tc>
+        <w:tc>
+          <w:tcPr>
+            <w:tcW w:w="630" w:type="dxa"/>
+          </w:tcPr>
+          <w:p>
+            <w:pPr>
+              <w:rPr>
+                <w:rFonts w:ascii="Times New Roman" w:hAnsi="Times New Roman" w:cs="Times New Roman"/>
+                <w:sz w:val="18"/>
+                <w:szCs w:val="18"/>
+              </w:rPr>
+            </w:pPr>
+            <w:r>
+              <w:rPr>
+                <w:rFonts w:ascii="Times New Roman" w:hAnsi="Times New Roman" w:cs="Times New Roman"/>
+                <w:sz w:val="18"/>
+                <w:szCs w:val="18"/>
+              </w:rPr>
+              <w:t>-0.60</w:t>
+            </w:r>
+          </w:p>
+        </w:tc>
+      </w:tr>
+      <w:tr>
+        <w:trPr>
+          <w:trHeight w:val="577"/>
+        </w:trPr>
+        <w:tc>
+          <w:tcPr>
+            <w:tcW w:w="4698" w:type="dxa"/>
+          </w:tcPr>
+          <w:p>
+            <w:pPr>
+              <w:rPr>
+                <w:rFonts w:ascii="Times New Roman" w:hAnsi="Times New Roman" w:cs="Times New Roman"/>
+                <w:sz w:val="18"/>
+                <w:szCs w:val="18"/>
+              </w:rPr>
+            </w:pPr>
+            <w:r>
+              <w:rPr>
+                <w:rFonts w:ascii="Times New Roman" w:hAnsi="Times New Roman" w:cs="Times New Roman"/>
+                <w:noProof/>
+                <w:sz w:val="18"/>
+                <w:szCs w:val="18"/>
+              </w:rPr>
+              <w:drawing>
+                <wp:inline distT="0" distB="0" distL="0" distR="0" wp14:anchorId="1E40B4E6" wp14:editId="3611D300">
+                  <wp:extent cx="2879255" cy="266700"/>
+                  <wp:effectExtent l="0" t="0" r="0" b="0"/>
+                  <wp:docPr id="26" name="Picture 26" descr="Macintosh HD:Users:alexandraplassaras:Desktop:Screen Shot 2017-04-20 at 11.51.45 PM.png"/>
+                  <wp:cNvGraphicFramePr>
+                    <a:graphicFrameLocks xmlns:a="http://schemas.openxmlformats.org/drawingml/2006/main" noChangeAspect="1"/>
+                  </wp:cNvGraphicFramePr>
+                  <a:graphic xmlns:a="http://schemas.openxmlformats.org/drawingml/2006/main">
+                    <a:graphicData uri="http://schemas.openxmlformats.org/drawingml/2006/picture">
+                      <pic:pic xmlns:pic="http://schemas.openxmlformats.org/drawingml/2006/picture">
+                        <pic:nvPicPr>
+                          <pic:cNvPr id="0" name="Picture 12" descr="Macintosh HD:Users:alexandraplassaras:Desktop:Screen Shot 2017-04-20 at 11.51.45 PM.png"/>
+                          <pic:cNvPicPr>
+                            <a:picLocks noChangeAspect="1" noChangeArrowheads="1"/>
+                          </pic:cNvPicPr>
+                        </pic:nvPicPr>
+                        <pic:blipFill>
+                          <a:blip r:embed="rId38">
+                            <a:extLst>
+                              <a:ext uri="{28A0092B-C50C-407E-A947-70E740481C1C}">
+                                <a14:useLocalDpi xmlns:a14="http://schemas.microsoft.com/office/drawing/2010/main" val="0"/>
+                              </a:ext>
+                            </a:extLst>
+                          </a:blip>
+                          <a:srcRect/>
+                          <a:stretch>
+                            <a:fillRect/>
+                          </a:stretch>
+                        </pic:blipFill>
+                        <pic:spPr bwMode="auto">
+                          <a:xfrm>
+                            <a:off x="0" y="0"/>
+                            <a:ext cx="2880360" cy="266802"/>
+                          </a:xfrm>
+                          <a:prstGeom prst="rect">
+                            <a:avLst/>
+                          </a:prstGeom>
+                          <a:noFill/>
+                          <a:ln>
+                            <a:noFill/>
+                          </a:ln>
+                        </pic:spPr>
+                      </pic:pic>
+                    </a:graphicData>
+                  </a:graphic>
+                </wp:inline>
+              </w:drawing>
+            </w:r>
+          </w:p>
+        </w:tc>
+        <w:tc>
+          <w:tcPr>
+            <w:tcW w:w="702" w:type="dxa"/>
+          </w:tcPr>
+          <w:p>
+            <w:pPr>
+              <w:rPr>
+                <w:rFonts w:ascii="Times New Roman" w:hAnsi="Times New Roman" w:cs="Times New Roman"/>
+                <w:sz w:val="18"/>
+                <w:szCs w:val="18"/>
+              </w:rPr>
+            </w:pPr>
+            <w:r>
+              <w:rPr>
+                <w:rFonts w:ascii="Times New Roman" w:hAnsi="Times New Roman" w:cs="Times New Roman"/>
+                <w:sz w:val="18"/>
+                <w:szCs w:val="18"/>
+              </w:rPr>
+              <w:t>-0.51</w:t>
+            </w:r>
+          </w:p>
+        </w:tc>
+        <w:tc>
+          <w:tcPr>
+            <w:tcW w:w="4230" w:type="dxa"/>
+          </w:tcPr>
+          <w:p>
+            <w:pPr>
+              <w:rPr>
+                <w:rFonts w:ascii="Times New Roman" w:hAnsi="Times New Roman" w:cs="Times New Roman"/>
+                <w:sz w:val="18"/>
+                <w:szCs w:val="18"/>
+              </w:rPr>
+            </w:pPr>
+            <w:r>
+              <w:rPr>
+                <w:rFonts w:ascii="Times New Roman" w:hAnsi="Times New Roman" w:cs="Times New Roman"/>
+                <w:noProof/>
+                <w:sz w:val="18"/>
+                <w:szCs w:val="18"/>
+              </w:rPr>
+              <w:drawing>
+                <wp:inline distT="0" distB="0" distL="0" distR="0" wp14:anchorId="69D3EA95" wp14:editId="407FFBBB">
+                  <wp:extent cx="2548255" cy="296545"/>
+                  <wp:effectExtent l="0" t="0" r="0" b="8255"/>
+                  <wp:docPr id="33" name="Picture 33" descr="Macintosh HD:Users:alexandraplassaras:Desktop:Screen Shot 2017-04-21 at 12.06.58 AM.png"/>
+                  <wp:cNvGraphicFramePr>
+                    <a:graphicFrameLocks xmlns:a="http://schemas.openxmlformats.org/drawingml/2006/main" noChangeAspect="1"/>
+                  </wp:cNvGraphicFramePr>
+                  <a:graphic xmlns:a="http://schemas.openxmlformats.org/drawingml/2006/main">
+                    <a:graphicData uri="http://schemas.openxmlformats.org/drawingml/2006/picture">
+                      <pic:pic xmlns:pic="http://schemas.openxmlformats.org/drawingml/2006/picture">
+                        <pic:nvPicPr>
+                          <pic:cNvPr id="0" name="Picture 19" descr="Macintosh HD:Users:alexandraplassaras:Desktop:Screen Shot 2017-04-21 at 12.06.58 AM.png"/>
+                          <pic:cNvPicPr>
+                            <a:picLocks noChangeAspect="1" noChangeArrowheads="1"/>
+                          </pic:cNvPicPr>
+                        </pic:nvPicPr>
+                        <pic:blipFill>
+                          <a:blip r:embed="rId39">
+                            <a:extLst>
+                              <a:ext uri="{28A0092B-C50C-407E-A947-70E740481C1C}">
+                                <a14:useLocalDpi xmlns:a14="http://schemas.microsoft.com/office/drawing/2010/main" val="0"/>
+                              </a:ext>
+                            </a:extLst>
+                          </a:blip>
+                          <a:srcRect/>
+                          <a:stretch>
+                            <a:fillRect/>
+                          </a:stretch>
+                        </pic:blipFill>
+                        <pic:spPr bwMode="auto">
+                          <a:xfrm>
+                            <a:off x="0" y="0"/>
+                            <a:ext cx="2548255" cy="296545"/>
+                          </a:xfrm>
+                          <a:prstGeom prst="rect">
+                            <a:avLst/>
+                          </a:prstGeom>
+                          <a:noFill/>
+                          <a:ln>
+                            <a:noFill/>
+                          </a:ln>
+                        </pic:spPr>
+                      </pic:pic>
+                    </a:graphicData>
+                  </a:graphic>
+                </wp:inline>
+              </w:drawing>
+            </w:r>
+          </w:p>
+        </w:tc>
+        <w:tc>
+          <w:tcPr>
+            <w:tcW w:w="630" w:type="dxa"/>
+          </w:tcPr>
+          <w:p>
+            <w:pPr>
+              <w:rPr>
+                <w:rFonts w:ascii="Times New Roman" w:hAnsi="Times New Roman" w:cs="Times New Roman"/>
+                <w:sz w:val="18"/>
+                <w:szCs w:val="18"/>
+              </w:rPr>
+            </w:pPr>
+            <w:r>
+              <w:rPr>
+                <w:rFonts w:ascii="Times New Roman" w:hAnsi="Times New Roman" w:cs="Times New Roman"/>
+                <w:sz w:val="18"/>
+                <w:szCs w:val="18"/>
+              </w:rPr>
+              <w:t>-0.80</w:t>
+            </w:r>
+          </w:p>
+        </w:tc>
+      </w:tr>
+    </w:tbl>
+    <w:p>
+      <w:pPr>
+        <w:spacing w:line="480" w:lineRule="auto"/>
+        <w:jc w:val="center"/>
+        <w:rPr>
+          <w:rFonts w:ascii="Times New Roman" w:hAnsi="Times New Roman" w:cs="Times New Roman"/>
+          <w:sz w:val="20"/>
+          <w:szCs w:val="20"/>
+        </w:rPr>
+      </w:pPr>
+      <w:r>
         <w:rPr>
           <w:rFonts w:ascii="Times New Roman" w:hAnsi="Times New Roman" w:cs="Times New Roman"/>
           <w:b/>
-        </w:rPr>
-      </w:pPr>
+          <w:sz w:val="20"/>
+          <w:szCs w:val="20"/>
+        </w:rPr>
+        <w:t xml:space="preserve">Figure </w:t>
+      </w:r>
       <w:r>
         <w:rPr>
           <w:rFonts w:ascii="Times New Roman" w:hAnsi="Times New Roman" w:cs="Times New Roman"/>
           <w:b/>
-          <w:highlight w:val="red"/>
-        </w:rPr>
-        <w:t>Attempt OLS Regression? And stat sig for Tweets calculations</w:t>
-      </w:r>
+          <w:sz w:val="20"/>
+          <w:szCs w:val="20"/>
+        </w:rPr>
+        <w:t>16</w:t>
+      </w:r>
+      <w:r>
+        <w:rPr>
+          <w:rFonts w:ascii="Times New Roman" w:hAnsi="Times New Roman" w:cs="Times New Roman"/>
+          <w:sz w:val="20"/>
+          <w:szCs w:val="20"/>
+        </w:rPr>
+        <w:t xml:space="preserve"> – Top Emoji and Text Sentiment Tweets </w:t>
+      </w:r>
+    </w:p>
+    <w:p>
+      <w:pPr>
+        <w:rPr>
+          <w:rFonts w:ascii="Times New Roman" w:hAnsi="Times New Roman" w:cs="Times New Roman"/>
+        </w:rPr>
+      </w:pPr>
     </w:p>
     <w:p>
       <w:pPr>
@@ -12386,7 +14373,7 @@
           <w:szCs w:val="24"/>
         </w:rPr>
       </w:pPr>
-      <w:bookmarkStart w:id="14" w:name="_Toc354147269"/>
+      <w:bookmarkStart w:id="12" w:name="_Toc354347768"/>
       <w:r>
         <w:rPr>
           <w:rFonts w:ascii="Times New Roman" w:hAnsi="Times New Roman" w:cs="Times New Roman"/>
@@ -12395,17 +14382,17 @@
         </w:rPr>
         <w:t>Discussion</w:t>
       </w:r>
-      <w:bookmarkEnd w:id="14"/>
+      <w:bookmarkEnd w:id="12"/>
     </w:p>
     <w:p>
       <w:pPr>
         <w:pStyle w:val="Heading2"/>
       </w:pPr>
-      <w:bookmarkStart w:id="15" w:name="_Toc354147270"/>
+      <w:bookmarkStart w:id="13" w:name="_Toc354347769"/>
       <w:r>
         <w:t>Results</w:t>
       </w:r>
-      <w:bookmarkEnd w:id="15"/>
+      <w:bookmarkEnd w:id="13"/>
     </w:p>
     <w:p>
       <w:pPr>
@@ -12461,13 +14448,31 @@
         <w:rPr>
           <w:rFonts w:ascii="Times New Roman" w:hAnsi="Times New Roman" w:cs="Times New Roman"/>
         </w:rPr>
-        <w:t xml:space="preserve"> which postulated that there would be a difference in sentiment between text and emoji</w:t>
-      </w:r>
-      <w:r>
-        <w:rPr>
-          <w:rFonts w:ascii="Times New Roman" w:hAnsi="Times New Roman" w:cs="Times New Roman"/>
-        </w:rPr>
-        <w:t xml:space="preserve">. Keep in mind, however, that is this merely a correlation and has not been proven to statistically significant or not. As discussed below in the limitations and further study sections, an improved text analysis will most likely provide better insight as this paper’s model does not account for double negative, bi-grams or weighted frequency – all valuable attributions for analyzing text. </w:t>
+        <w:t>,</w:t>
+      </w:r>
+      <w:r>
+        <w:rPr>
+          <w:rFonts w:ascii="Times New Roman" w:hAnsi="Times New Roman" w:cs="Times New Roman"/>
+        </w:rPr>
+        <w:t xml:space="preserve"> which postulated that there would be a </w:t>
+      </w:r>
+      <w:r>
+        <w:rPr>
+          <w:rFonts w:ascii="Times New Roman" w:hAnsi="Times New Roman" w:cs="Times New Roman"/>
+        </w:rPr>
+        <w:t xml:space="preserve">statistically significant </w:t>
+      </w:r>
+      <w:r>
+        <w:rPr>
+          <w:rFonts w:ascii="Times New Roman" w:hAnsi="Times New Roman" w:cs="Times New Roman"/>
+        </w:rPr>
+        <w:t>difference in sentiment between text and emoji</w:t>
+      </w:r>
+      <w:r>
+        <w:rPr>
+          <w:rFonts w:ascii="Times New Roman" w:hAnsi="Times New Roman" w:cs="Times New Roman"/>
+        </w:rPr>
+        <w:t xml:space="preserve">. As discussed below in the limitations and further study sections, an improved text analysis will most likely provide better insight as this paper’s model does not account for double negative, bi-grams or weighted frequency – all valuable attributions for analyzing text. </w:t>
       </w:r>
     </w:p>
     <w:p>
@@ -12488,7 +14493,7 @@
         <w:rPr>
           <w:rFonts w:ascii="Times New Roman" w:hAnsi="Times New Roman" w:cs="Times New Roman"/>
         </w:rPr>
-        <w:t xml:space="preserve"> showed above, in general tweets referring to Republicans appear to have more negative sentiment for emojis at 10.6% than tweets referring to Democrats at 6%, which is what the second hypothesis of this paper stated. The same figure also shows that tweets referring to Republicans appear to have more negative sentiment for text at 23.3% compared to tweets referring to Democrats at 11%. This negates what the third hypothesis stated. As discussed below in the limitations and further study sections, more work is needed to show that these results are statistically significant as well as ensure that the text sentiment analysis is more robust. </w:t>
+        <w:t xml:space="preserve"> showed above, in general tweets referring to Republicans appear to have more negative sentiment for emojis at 10.6% than tweets referring to Democrats at 6%, which is what the second hypothesis of this paper stated. The same figure also shows that tweets referring to Republicans appear to have more negative sentiment for text at 23.3% compared to tweets referring to Democrats at 11%. This negates what the third hypothesis stated. </w:t>
       </w:r>
     </w:p>
     <w:p>
@@ -12595,7 +14600,7 @@
           <w:szCs w:val="24"/>
         </w:rPr>
       </w:pPr>
-      <w:bookmarkStart w:id="16" w:name="_Toc354147271"/>
+      <w:bookmarkStart w:id="14" w:name="_Toc354347770"/>
       <w:r>
         <w:rPr>
           <w:rFonts w:ascii="Times New Roman" w:hAnsi="Times New Roman" w:cs="Times New Roman"/>
@@ -12604,7 +14609,7 @@
         </w:rPr>
         <w:t>Limitations</w:t>
       </w:r>
-      <w:bookmarkEnd w:id="16"/>
+      <w:bookmarkEnd w:id="14"/>
       <w:r>
         <w:rPr>
           <w:rFonts w:ascii="Times New Roman" w:hAnsi="Times New Roman" w:cs="Times New Roman"/>
@@ -12850,7 +14855,7 @@
                     </pic:cNvPicPr>
                   </pic:nvPicPr>
                   <pic:blipFill>
-                    <a:blip r:embed="rId20">
+                    <a:blip r:embed="rId40">
                       <a:extLst>
                         <a:ext uri="{28A0092B-C50C-407E-A947-70E740481C1C}">
                           <a14:useLocalDpi xmlns:a14="http://schemas.microsoft.com/office/drawing/2010/main" val="0"/>
@@ -12954,7 +14959,7 @@
                     </pic:cNvPicPr>
                   </pic:nvPicPr>
                   <pic:blipFill>
-                    <a:blip r:embed="rId21">
+                    <a:blip r:embed="rId41">
                       <a:extLst>
                         <a:ext uri="{28A0092B-C50C-407E-A947-70E740481C1C}">
                           <a14:useLocalDpi xmlns:a14="http://schemas.microsoft.com/office/drawing/2010/main" val="0"/>
@@ -13278,14 +15283,14 @@
           <w:rFonts w:ascii="Times New Roman" w:hAnsi="Times New Roman" w:cs="Times New Roman"/>
         </w:rPr>
       </w:pPr>
-      <w:bookmarkStart w:id="17" w:name="_Toc354147272"/>
+      <w:bookmarkStart w:id="15" w:name="_Toc354347771"/>
       <w:r>
         <w:rPr>
           <w:rFonts w:ascii="Times New Roman" w:hAnsi="Times New Roman" w:cs="Times New Roman"/>
         </w:rPr>
         <w:t>Further Study</w:t>
       </w:r>
-      <w:bookmarkEnd w:id="17"/>
+      <w:bookmarkEnd w:id="15"/>
     </w:p>
     <w:p>
       <w:pPr>
@@ -13514,7 +15519,7 @@
           <w:szCs w:val="24"/>
         </w:rPr>
       </w:pPr>
-      <w:bookmarkStart w:id="18" w:name="_Toc354147273"/>
+      <w:bookmarkStart w:id="16" w:name="_Toc354347772"/>
       <w:r>
         <w:rPr>
           <w:rFonts w:ascii="Times New Roman" w:hAnsi="Times New Roman" w:cs="Times New Roman"/>
@@ -13523,7 +15528,7 @@
         </w:rPr>
         <w:t>Conclusion</w:t>
       </w:r>
-      <w:bookmarkEnd w:id="18"/>
+      <w:bookmarkEnd w:id="16"/>
     </w:p>
     <w:p>
       <w:pPr>
@@ -13711,7 +15716,7 @@
           <w:szCs w:val="24"/>
         </w:rPr>
       </w:pPr>
-      <w:bookmarkStart w:id="19" w:name="_Toc354147274"/>
+      <w:bookmarkStart w:id="17" w:name="_Toc354347773"/>
       <w:r>
         <w:rPr>
           <w:rFonts w:ascii="Times New Roman" w:hAnsi="Times New Roman" w:cs="Times New Roman"/>
@@ -13720,7 +15725,7 @@
         </w:rPr>
         <w:t>Appendices</w:t>
       </w:r>
-      <w:bookmarkEnd w:id="19"/>
+      <w:bookmarkEnd w:id="17"/>
     </w:p>
     <w:p>
       <w:pPr>
@@ -13729,7 +15734,7 @@
           <w:rFonts w:ascii="Times New Roman" w:hAnsi="Times New Roman" w:cs="Times New Roman"/>
         </w:rPr>
       </w:pPr>
-      <w:bookmarkStart w:id="20" w:name="_Toc354147275"/>
+      <w:bookmarkStart w:id="18" w:name="_Toc354347774"/>
       <w:r>
         <w:rPr>
           <w:rFonts w:ascii="Times New Roman" w:hAnsi="Times New Roman" w:cs="Times New Roman"/>
@@ -13742,7 +15747,7 @@
         </w:rPr>
         <w:t xml:space="preserve"> – QMSS G4063 Information</w:t>
       </w:r>
-      <w:bookmarkEnd w:id="20"/>
+      <w:bookmarkEnd w:id="18"/>
     </w:p>
     <w:p>
       <w:pPr>
@@ -13777,7 +15782,7 @@
           <w:rFonts w:ascii="Times New Roman" w:hAnsi="Times New Roman" w:cs="Times New Roman"/>
         </w:rPr>
       </w:pPr>
-      <w:hyperlink r:id="rId22" w:history="1">
+      <w:hyperlink r:id="rId42" w:history="1">
         <w:r>
           <w:rPr>
             <w:rStyle w:val="Hyperlink"/>
@@ -13804,7 +15809,7 @@
           <w:rFonts w:ascii="Times New Roman" w:hAnsi="Times New Roman" w:cs="Times New Roman"/>
         </w:rPr>
       </w:pPr>
-      <w:hyperlink r:id="rId23" w:history="1">
+      <w:hyperlink r:id="rId43" w:history="1">
         <w:r>
           <w:rPr>
             <w:rStyle w:val="Hyperlink"/>
@@ -13834,7 +15839,7 @@
           <w:rFonts w:ascii="Times New Roman" w:hAnsi="Times New Roman" w:cs="Times New Roman"/>
         </w:rPr>
       </w:pPr>
-      <w:bookmarkStart w:id="21" w:name="_Toc354147276"/>
+      <w:bookmarkStart w:id="19" w:name="_Toc354347775"/>
       <w:r>
         <w:rPr>
           <w:rFonts w:ascii="Times New Roman" w:hAnsi="Times New Roman" w:cs="Times New Roman"/>
@@ -13847,7 +15852,7 @@
         </w:rPr>
         <w:t xml:space="preserve"> – All variables associated with a single tweet</w:t>
       </w:r>
-      <w:bookmarkEnd w:id="21"/>
+      <w:bookmarkEnd w:id="19"/>
     </w:p>
     <w:p>
       <w:pPr>
@@ -14312,7 +16317,7 @@
           <w:rFonts w:ascii="Times New Roman" w:hAnsi="Times New Roman" w:cs="Times New Roman"/>
         </w:rPr>
       </w:pPr>
-      <w:bookmarkStart w:id="22" w:name="_Toc354147277"/>
+      <w:bookmarkStart w:id="20" w:name="_Toc354347776"/>
       <w:r>
         <w:rPr>
           <w:rFonts w:ascii="Times New Roman" w:hAnsi="Times New Roman" w:cs="Times New Roman"/>
@@ -14337,7 +16342,7 @@
         </w:rPr>
         <w:t xml:space="preserve"> – Unicode List of Emoji</w:t>
       </w:r>
-      <w:bookmarkEnd w:id="22"/>
+      <w:bookmarkEnd w:id="20"/>
     </w:p>
     <w:p>
       <w:pPr>
@@ -14415,7 +16420,7 @@
                     </pic:cNvPicPr>
                   </pic:nvPicPr>
                   <pic:blipFill>
-                    <a:blip r:embed="rId24">
+                    <a:blip r:embed="rId44">
                       <a:extLst>
                         <a:ext uri="{28A0092B-C50C-407E-A947-70E740481C1C}">
                           <a14:useLocalDpi xmlns:a14="http://schemas.microsoft.com/office/drawing/2010/main" val="0"/>
@@ -14454,7 +16459,7 @@
           <w:rFonts w:ascii="Times New Roman" w:hAnsi="Times New Roman" w:cs="Times New Roman"/>
         </w:rPr>
       </w:pPr>
-      <w:bookmarkStart w:id="23" w:name="_Toc354147278"/>
+      <w:bookmarkStart w:id="21" w:name="_Toc354347777"/>
       <w:r>
         <w:rPr>
           <w:rFonts w:ascii="Times New Roman" w:hAnsi="Times New Roman" w:cs="Times New Roman"/>
@@ -14467,7 +16472,7 @@
         </w:rPr>
         <w:t xml:space="preserve"> – Hu and Liu’s Lexicon for Text Analysis</w:t>
       </w:r>
-      <w:bookmarkEnd w:id="23"/>
+      <w:bookmarkEnd w:id="21"/>
     </w:p>
     <w:p>
       <w:pPr>
@@ -14509,7 +16514,7 @@
         </w:rPr>
         <w:t xml:space="preserve">Access to the positive and negative lexicons can be found on the following github page: </w:t>
       </w:r>
-      <w:hyperlink r:id="rId25" w:history="1">
+      <w:hyperlink r:id="rId45" w:history="1">
         <w:r>
           <w:rPr>
             <w:rStyle w:val="Hyperlink"/>
@@ -14539,7 +16544,7 @@
           <w:rFonts w:ascii="Times New Roman" w:hAnsi="Times New Roman" w:cs="Times New Roman"/>
         </w:rPr>
       </w:pPr>
-      <w:bookmarkStart w:id="24" w:name="_Toc354147279"/>
+      <w:bookmarkStart w:id="22" w:name="_Toc354347778"/>
       <w:r>
         <w:rPr>
           <w:rFonts w:ascii="Times New Roman" w:hAnsi="Times New Roman" w:cs="Times New Roman"/>
@@ -14552,7 +16557,7 @@
         </w:rPr>
         <w:t xml:space="preserve"> – Text Sentiment Analysis Visualizations</w:t>
       </w:r>
-      <w:bookmarkEnd w:id="24"/>
+      <w:bookmarkEnd w:id="22"/>
     </w:p>
     <w:p>
       <w:pPr>
@@ -14584,7 +16589,7 @@
                     </pic:cNvPicPr>
                   </pic:nvPicPr>
                   <pic:blipFill>
-                    <a:blip r:embed="rId26">
+                    <a:blip r:embed="rId46">
                       <a:extLst>
                         <a:ext uri="{28A0092B-C50C-407E-A947-70E740481C1C}">
                           <a14:useLocalDpi xmlns:a14="http://schemas.microsoft.com/office/drawing/2010/main" val="0"/>
@@ -14681,7 +16686,7 @@
                     </pic:cNvPicPr>
                   </pic:nvPicPr>
                   <pic:blipFill>
-                    <a:blip r:embed="rId27">
+                    <a:blip r:embed="rId47">
                       <a:extLst>
                         <a:ext uri="{28A0092B-C50C-407E-A947-70E740481C1C}">
                           <a14:useLocalDpi xmlns:a14="http://schemas.microsoft.com/office/drawing/2010/main" val="0"/>
@@ -14776,7 +16781,7 @@
           <w:rFonts w:ascii="Times New Roman" w:hAnsi="Times New Roman" w:cs="Times New Roman"/>
         </w:rPr>
       </w:pPr>
-      <w:hyperlink r:id="rId28" w:history="1">
+      <w:hyperlink r:id="rId48" w:history="1">
         <w:r>
           <w:rPr>
             <w:rStyle w:val="Hyperlink"/>
@@ -14815,7 +16820,7 @@
           <w:rFonts w:ascii="Times New Roman" w:hAnsi="Times New Roman" w:cs="Times New Roman"/>
         </w:rPr>
       </w:pPr>
-      <w:bookmarkStart w:id="25" w:name="_Toc354147280"/>
+      <w:bookmarkStart w:id="23" w:name="_Toc354347779"/>
       <w:r>
         <w:rPr>
           <w:rFonts w:ascii="Times New Roman" w:hAnsi="Times New Roman" w:cs="Times New Roman"/>
@@ -14828,7 +16833,7 @@
         </w:rPr>
         <w:t xml:space="preserve"> – Emoji Sentiment Lexicon</w:t>
       </w:r>
-      <w:bookmarkEnd w:id="25"/>
+      <w:bookmarkEnd w:id="23"/>
     </w:p>
     <w:p>
       <w:pPr>
@@ -14852,7 +16857,7 @@
         </w:rPr>
         <w:t xml:space="preserve">Below is a screenshot of the information found on </w:t>
       </w:r>
-      <w:hyperlink r:id="rId29" w:history="1">
+      <w:hyperlink r:id="rId49" w:history="1">
         <w:r>
           <w:rPr>
             <w:rStyle w:val="Hyperlink"/>
@@ -14906,7 +16911,7 @@
                     </pic:cNvPicPr>
                   </pic:nvPicPr>
                   <pic:blipFill>
-                    <a:blip r:embed="rId30">
+                    <a:blip r:embed="rId50">
                       <a:extLst>
                         <a:ext uri="{28A0092B-C50C-407E-A947-70E740481C1C}">
                           <a14:useLocalDpi xmlns:a14="http://schemas.microsoft.com/office/drawing/2010/main" val="0"/>
@@ -14952,14 +16957,14 @@
           <w:rFonts w:ascii="Times New Roman" w:hAnsi="Times New Roman" w:cs="Times New Roman"/>
         </w:rPr>
       </w:pPr>
-      <w:bookmarkStart w:id="26" w:name="_Toc354147281"/>
+      <w:bookmarkStart w:id="24" w:name="_Toc354347780"/>
       <w:r>
         <w:rPr>
           <w:rFonts w:ascii="Times New Roman" w:hAnsi="Times New Roman" w:cs="Times New Roman"/>
         </w:rPr>
         <w:t>Appendix G – Additional Visualizations</w:t>
       </w:r>
-      <w:bookmarkEnd w:id="26"/>
+      <w:bookmarkEnd w:id="24"/>
     </w:p>
     <w:p>
       <w:pPr>
@@ -14990,7 +16995,7 @@
                     </pic:cNvPicPr>
                   </pic:nvPicPr>
                   <pic:blipFill>
-                    <a:blip r:embed="rId31">
+                    <a:blip r:embed="rId51">
                       <a:extLst>
                         <a:ext uri="{28A0092B-C50C-407E-A947-70E740481C1C}">
                           <a14:useLocalDpi xmlns:a14="http://schemas.microsoft.com/office/drawing/2010/main" val="0"/>
@@ -15084,7 +17089,7 @@
                     </pic:cNvPicPr>
                   </pic:nvPicPr>
                   <pic:blipFill>
-                    <a:blip r:embed="rId32">
+                    <a:blip r:embed="rId52">
                       <a:extLst>
                         <a:ext uri="{28A0092B-C50C-407E-A947-70E740481C1C}">
                           <a14:useLocalDpi xmlns:a14="http://schemas.microsoft.com/office/drawing/2010/main" val="0"/>
@@ -15198,7 +17203,7 @@
                     </pic:cNvPicPr>
                   </pic:nvPicPr>
                   <pic:blipFill>
-                    <a:blip r:embed="rId33">
+                    <a:blip r:embed="rId53">
                       <a:extLst>
                         <a:ext uri="{28A0092B-C50C-407E-A947-70E740481C1C}">
                           <a14:useLocalDpi xmlns:a14="http://schemas.microsoft.com/office/drawing/2010/main" val="0"/>
@@ -15252,7 +17257,7 @@
                     </pic:cNvPicPr>
                   </pic:nvPicPr>
                   <pic:blipFill>
-                    <a:blip r:embed="rId34">
+                    <a:blip r:embed="rId54">
                       <a:extLst>
                         <a:ext uri="{28A0092B-C50C-407E-A947-70E740481C1C}">
                           <a14:useLocalDpi xmlns:a14="http://schemas.microsoft.com/office/drawing/2010/main" val="0"/>
@@ -15373,7 +17378,7 @@
                     </pic:cNvPicPr>
                   </pic:nvPicPr>
                   <pic:blipFill>
-                    <a:blip r:embed="rId35">
+                    <a:blip r:embed="rId55">
                       <a:extLst>
                         <a:ext uri="{28A0092B-C50C-407E-A947-70E740481C1C}">
                           <a14:useLocalDpi xmlns:a14="http://schemas.microsoft.com/office/drawing/2010/main" val="0"/>
@@ -15450,7 +17455,7 @@
           <w:szCs w:val="24"/>
         </w:rPr>
       </w:pPr>
-      <w:bookmarkStart w:id="27" w:name="_Toc354147282"/>
+      <w:bookmarkStart w:id="25" w:name="_Toc354347781"/>
       <w:r>
         <w:rPr>
           <w:rFonts w:ascii="Times New Roman" w:hAnsi="Times New Roman" w:cs="Times New Roman"/>
@@ -15459,7 +17464,7 @@
         </w:rPr>
         <w:t>References</w:t>
       </w:r>
-      <w:bookmarkEnd w:id="27"/>
+      <w:bookmarkEnd w:id="25"/>
     </w:p>
     <w:p>
       <w:pPr>
@@ -15593,7 +17598,7 @@
         </w:rPr>
         <w:t xml:space="preserve">Brown, L. (2014). Twitter - 30 Must-Know Twitter Abbreviations and Acronyms. Retrieved November 25, 2016, from </w:t>
       </w:r>
-      <w:hyperlink r:id="rId36" w:history="1">
+      <w:hyperlink r:id="rId56" w:history="1">
         <w:r>
           <w:rPr>
             <w:rFonts w:ascii="Times New Roman" w:hAnsi="Times New Roman" w:cs="Times New Roman"/>
@@ -15759,7 +17764,7 @@
         </w:rPr>
         <w:t xml:space="preserve">Emoji Sentiment Ranking v1.0. (n.d.). Retrieved November 02, 2016, from </w:t>
       </w:r>
-      <w:hyperlink r:id="rId37" w:history="1">
+      <w:hyperlink r:id="rId57" w:history="1">
         <w:r>
           <w:rPr>
             <w:rFonts w:ascii="Times New Roman" w:hAnsi="Times New Roman" w:cs="Times New Roman"/>
@@ -16087,7 +18092,7 @@
         </w:rPr>
         <w:t xml:space="preserve">Kleinman, Z. (2013). Authorities 'use analytics tool that recognises sarcasm' Retrieved December 02, 2016, from </w:t>
       </w:r>
-      <w:hyperlink r:id="rId38" w:history="1">
+      <w:hyperlink r:id="rId58" w:history="1">
         <w:r>
           <w:rPr>
             <w:rFonts w:ascii="Times New Roman" w:hAnsi="Times New Roman" w:cs="Times New Roman"/>
@@ -16313,7 +18318,7 @@
         </w:rPr>
         <w:t xml:space="preserve">Maynard,, D., &amp; Greenwood, M. A. (n.d.). Who cares about sarcastic tweets? Investigating the impact of sarcasm on sentiment analysis. Retrieved from </w:t>
       </w:r>
-      <w:hyperlink r:id="rId39" w:history="1">
+      <w:hyperlink r:id="rId59" w:history="1">
         <w:r>
           <w:rPr>
             <w:rFonts w:ascii="Times New Roman" w:hAnsi="Times New Roman" w:cs="Times New Roman"/>
@@ -16631,7 +18636,7 @@
         </w:rPr>
         <w:t xml:space="preserve">Shafer, J. (2015, August 13). Donald Trump Talks Like a Third-Grader. Retrieved December 01, 2016, from </w:t>
       </w:r>
-      <w:hyperlink r:id="rId40" w:history="1">
+      <w:hyperlink r:id="rId60" w:history="1">
         <w:r>
           <w:rPr>
             <w:rFonts w:ascii="Times New Roman" w:hAnsi="Times New Roman" w:cs="Times New Roman"/>
@@ -16693,7 +18698,7 @@
         </w:rPr>
         <w:t xml:space="preserve">Stack, L. (2016). ‘Braggadocious?’ In Trump and Clinton Debate, Words That Sent Viewers to the Dictionary. Retrieved December 02, 2016, from </w:t>
       </w:r>
-      <w:hyperlink r:id="rId41" w:history="1">
+      <w:hyperlink r:id="rId61" w:history="1">
         <w:r>
           <w:rPr>
             <w:rFonts w:ascii="Times New Roman" w:hAnsi="Times New Roman" w:cs="Times New Roman"/>
@@ -16923,7 +18928,7 @@
         </w:rPr>
         <w:t xml:space="preserve">Yan, H., Sgueglia, K., &amp; Walker, K. (2016, November 29). 'Make America White Again': Hate speech and crimes post-election. Retrieved December 01, 2016, from </w:t>
       </w:r>
-      <w:hyperlink r:id="rId42" w:history="1">
+      <w:hyperlink r:id="rId62" w:history="1">
         <w:r>
           <w:rPr>
             <w:rStyle w:val="Hyperlink"/>
@@ -16980,7 +18985,7 @@
           <w:szCs w:val="22"/>
         </w:rPr>
       </w:pPr>
-      <w:hyperlink r:id="rId43" w:history="1">
+      <w:hyperlink r:id="rId63" w:history="1">
         <w:r>
           <w:rPr>
             <w:rStyle w:val="Hyperlink"/>
@@ -17012,9 +19017,9 @@
       </w:pPr>
     </w:p>
     <w:sectPr>
-      <w:headerReference w:type="even" r:id="rId44"/>
-      <w:headerReference w:type="default" r:id="rId45"/>
-      <w:headerReference w:type="first" r:id="rId46"/>
+      <w:headerReference w:type="even" r:id="rId64"/>
+      <w:headerReference w:type="default" r:id="rId65"/>
+      <w:headerReference w:type="first" r:id="rId66"/>
       <w:pgSz w:w="12240" w:h="15840"/>
       <w:pgMar w:top="1440" w:right="1080" w:bottom="1440" w:left="1800" w:header="720" w:footer="720" w:gutter="0"/>
       <w:cols w:space="720"/>
@@ -17335,7 +19340,7 @@
         <w:rStyle w:val="PageNumber"/>
         <w:noProof/>
       </w:rPr>
-      <w:t>4</w:t>
+      <w:t>21</w:t>
     </w:r>
     <w:r>
       <w:rPr>
@@ -19952,7 +21957,7 @@
 </file>
 
 <file path=customXml/itemProps1.xml><?xml version="1.0" encoding="utf-8"?>
-<ds:datastoreItem xmlns:ds="http://schemas.openxmlformats.org/officeDocument/2006/customXml" ds:itemID="{31BF5B28-E392-2C44-8AFC-BA51B4C1A79A}">
+<ds:datastoreItem xmlns:ds="http://schemas.openxmlformats.org/officeDocument/2006/customXml" ds:itemID="{15B7BBF6-8714-634F-8E41-D76B22982C0E}">
   <ds:schemaRefs>
     <ds:schemaRef ds:uri="http://schemas.openxmlformats.org/officeDocument/2006/bibliography"/>
   </ds:schemaRefs>

</xml_diff>

<commit_message>
added weighted sent - working on thesis draft
</commit_message>
<xml_diff>
--- a/reports/documents/Working_Thesis.docx
+++ b/reports/documents/Working_Thesis.docx
@@ -11883,6 +11883,418 @@
           <w:rFonts w:ascii="Times New Roman" w:hAnsi="Times New Roman" w:cs="Times New Roman"/>
         </w:rPr>
       </w:pPr>
+      <w:r>
+        <w:rPr>
+          <w:rFonts w:ascii="Times New Roman" w:hAnsi="Times New Roman" w:cs="Times New Roman"/>
+          <w:noProof/>
+        </w:rPr>
+        <w:drawing>
+          <wp:inline distT="0" distB="0" distL="0" distR="0" wp14:anchorId="5B16FC4D" wp14:editId="1B0014B8">
+            <wp:extent cx="5935345" cy="4021455"/>
+            <wp:effectExtent l="0" t="0" r="8255" b="0"/>
+            <wp:docPr id="16" name="Picture 16" descr="Macintosh HD:Users:alexandraplassaras:Desktop:Screen Shot 2017-04-21 at 12.05.11 PM.png"/>
+            <wp:cNvGraphicFramePr>
+              <a:graphicFrameLocks xmlns:a="http://schemas.openxmlformats.org/drawingml/2006/main" noChangeAspect="1"/>
+            </wp:cNvGraphicFramePr>
+            <a:graphic xmlns:a="http://schemas.openxmlformats.org/drawingml/2006/main">
+              <a:graphicData uri="http://schemas.openxmlformats.org/drawingml/2006/picture">
+                <pic:pic xmlns:pic="http://schemas.openxmlformats.org/drawingml/2006/picture">
+                  <pic:nvPicPr>
+                    <pic:cNvPr id="0" name="Picture 1" descr="Macintosh HD:Users:alexandraplassaras:Desktop:Screen Shot 2017-04-21 at 12.05.11 PM.png"/>
+                    <pic:cNvPicPr>
+                      <a:picLocks noChangeAspect="1" noChangeArrowheads="1"/>
+                    </pic:cNvPicPr>
+                  </pic:nvPicPr>
+                  <pic:blipFill>
+                    <a:blip r:embed="rId20">
+                      <a:extLst>
+                        <a:ext uri="{28A0092B-C50C-407E-A947-70E740481C1C}">
+                          <a14:useLocalDpi xmlns:a14="http://schemas.microsoft.com/office/drawing/2010/main" val="0"/>
+                        </a:ext>
+                      </a:extLst>
+                    </a:blip>
+                    <a:srcRect/>
+                    <a:stretch>
+                      <a:fillRect/>
+                    </a:stretch>
+                  </pic:blipFill>
+                  <pic:spPr bwMode="auto">
+                    <a:xfrm>
+                      <a:off x="0" y="0"/>
+                      <a:ext cx="5935345" cy="4021455"/>
+                    </a:xfrm>
+                    <a:prstGeom prst="rect">
+                      <a:avLst/>
+                    </a:prstGeom>
+                    <a:noFill/>
+                    <a:ln>
+                      <a:noFill/>
+                    </a:ln>
+                  </pic:spPr>
+                </pic:pic>
+              </a:graphicData>
+            </a:graphic>
+          </wp:inline>
+        </w:drawing>
+      </w:r>
+    </w:p>
+    <w:p>
+      <w:pPr>
+        <w:rPr>
+          <w:rFonts w:ascii="Times New Roman" w:hAnsi="Times New Roman" w:cs="Times New Roman"/>
+        </w:rPr>
+      </w:pPr>
+    </w:p>
+    <w:p>
+      <w:pPr>
+        <w:rPr>
+          <w:rFonts w:ascii="Times New Roman" w:hAnsi="Times New Roman" w:cs="Times New Roman"/>
+        </w:rPr>
+      </w:pPr>
+      <w:r>
+        <w:rPr>
+          <w:rFonts w:ascii="Times New Roman" w:hAnsi="Times New Roman" w:cs="Times New Roman"/>
+          <w:noProof/>
+        </w:rPr>
+        <w:drawing>
+          <wp:inline distT="0" distB="0" distL="0" distR="0" wp14:anchorId="10EFB82B" wp14:editId="56289AFC">
+            <wp:extent cx="5943600" cy="4004945"/>
+            <wp:effectExtent l="0" t="0" r="0" b="8255"/>
+            <wp:docPr id="27" name="Picture 27" descr="Macintosh HD:Users:alexandraplassaras:Desktop:Screen Shot 2017-04-21 at 12.04.45 PM.png"/>
+            <wp:cNvGraphicFramePr>
+              <a:graphicFrameLocks xmlns:a="http://schemas.openxmlformats.org/drawingml/2006/main" noChangeAspect="1"/>
+            </wp:cNvGraphicFramePr>
+            <a:graphic xmlns:a="http://schemas.openxmlformats.org/drawingml/2006/main">
+              <a:graphicData uri="http://schemas.openxmlformats.org/drawingml/2006/picture">
+                <pic:pic xmlns:pic="http://schemas.openxmlformats.org/drawingml/2006/picture">
+                  <pic:nvPicPr>
+                    <pic:cNvPr id="0" name="Picture 2" descr="Macintosh HD:Users:alexandraplassaras:Desktop:Screen Shot 2017-04-21 at 12.04.45 PM.png"/>
+                    <pic:cNvPicPr>
+                      <a:picLocks noChangeAspect="1" noChangeArrowheads="1"/>
+                    </pic:cNvPicPr>
+                  </pic:nvPicPr>
+                  <pic:blipFill>
+                    <a:blip r:embed="rId21">
+                      <a:extLst>
+                        <a:ext uri="{28A0092B-C50C-407E-A947-70E740481C1C}">
+                          <a14:useLocalDpi xmlns:a14="http://schemas.microsoft.com/office/drawing/2010/main" val="0"/>
+                        </a:ext>
+                      </a:extLst>
+                    </a:blip>
+                    <a:srcRect/>
+                    <a:stretch>
+                      <a:fillRect/>
+                    </a:stretch>
+                  </pic:blipFill>
+                  <pic:spPr bwMode="auto">
+                    <a:xfrm>
+                      <a:off x="0" y="0"/>
+                      <a:ext cx="5943600" cy="4004945"/>
+                    </a:xfrm>
+                    <a:prstGeom prst="rect">
+                      <a:avLst/>
+                    </a:prstGeom>
+                    <a:noFill/>
+                    <a:ln>
+                      <a:noFill/>
+                    </a:ln>
+                  </pic:spPr>
+                </pic:pic>
+              </a:graphicData>
+            </a:graphic>
+          </wp:inline>
+        </w:drawing>
+      </w:r>
+    </w:p>
+    <w:p>
+      <w:pPr>
+        <w:rPr>
+          <w:rFonts w:ascii="Times New Roman" w:hAnsi="Times New Roman" w:cs="Times New Roman"/>
+        </w:rPr>
+      </w:pPr>
+    </w:p>
+    <w:p>
+      <w:pPr>
+        <w:rPr>
+          <w:rFonts w:ascii="Times New Roman" w:hAnsi="Times New Roman" w:cs="Times New Roman"/>
+        </w:rPr>
+      </w:pPr>
+    </w:p>
+    <w:p>
+      <w:pPr>
+        <w:rPr>
+          <w:rFonts w:ascii="Times New Roman" w:hAnsi="Times New Roman" w:cs="Times New Roman"/>
+        </w:rPr>
+      </w:pPr>
+      <w:r>
+        <w:rPr>
+          <w:rFonts w:ascii="Times New Roman" w:hAnsi="Times New Roman" w:cs="Times New Roman"/>
+          <w:noProof/>
+        </w:rPr>
+        <w:drawing>
+          <wp:inline distT="0" distB="0" distL="0" distR="0" wp14:anchorId="2F6D1E9E" wp14:editId="06FBB4E9">
+            <wp:extent cx="5943600" cy="3996055"/>
+            <wp:effectExtent l="0" t="0" r="0" b="0"/>
+            <wp:docPr id="39" name="Picture 39" descr="Macintosh HD:Users:alexandraplassaras:Desktop:Screen Shot 2017-04-21 at 12.03.15 PM.png"/>
+            <wp:cNvGraphicFramePr>
+              <a:graphicFrameLocks xmlns:a="http://schemas.openxmlformats.org/drawingml/2006/main" noChangeAspect="1"/>
+            </wp:cNvGraphicFramePr>
+            <a:graphic xmlns:a="http://schemas.openxmlformats.org/drawingml/2006/main">
+              <a:graphicData uri="http://schemas.openxmlformats.org/drawingml/2006/picture">
+                <pic:pic xmlns:pic="http://schemas.openxmlformats.org/drawingml/2006/picture">
+                  <pic:nvPicPr>
+                    <pic:cNvPr id="0" name="Picture 3" descr="Macintosh HD:Users:alexandraplassaras:Desktop:Screen Shot 2017-04-21 at 12.03.15 PM.png"/>
+                    <pic:cNvPicPr>
+                      <a:picLocks noChangeAspect="1" noChangeArrowheads="1"/>
+                    </pic:cNvPicPr>
+                  </pic:nvPicPr>
+                  <pic:blipFill>
+                    <a:blip r:embed="rId22">
+                      <a:extLst>
+                        <a:ext uri="{28A0092B-C50C-407E-A947-70E740481C1C}">
+                          <a14:useLocalDpi xmlns:a14="http://schemas.microsoft.com/office/drawing/2010/main" val="0"/>
+                        </a:ext>
+                      </a:extLst>
+                    </a:blip>
+                    <a:srcRect/>
+                    <a:stretch>
+                      <a:fillRect/>
+                    </a:stretch>
+                  </pic:blipFill>
+                  <pic:spPr bwMode="auto">
+                    <a:xfrm>
+                      <a:off x="0" y="0"/>
+                      <a:ext cx="5943600" cy="3996055"/>
+                    </a:xfrm>
+                    <a:prstGeom prst="rect">
+                      <a:avLst/>
+                    </a:prstGeom>
+                    <a:noFill/>
+                    <a:ln>
+                      <a:noFill/>
+                    </a:ln>
+                  </pic:spPr>
+                </pic:pic>
+              </a:graphicData>
+            </a:graphic>
+          </wp:inline>
+        </w:drawing>
+      </w:r>
+    </w:p>
+    <w:p>
+      <w:pPr>
+        <w:rPr>
+          <w:rFonts w:ascii="Times New Roman" w:hAnsi="Times New Roman" w:cs="Times New Roman"/>
+        </w:rPr>
+      </w:pPr>
+    </w:p>
+    <w:p>
+      <w:pPr>
+        <w:rPr>
+          <w:rFonts w:ascii="Times New Roman" w:hAnsi="Times New Roman" w:cs="Times New Roman"/>
+        </w:rPr>
+      </w:pPr>
+      <w:r>
+        <w:rPr>
+          <w:rFonts w:ascii="Times New Roman" w:hAnsi="Times New Roman" w:cs="Times New Roman"/>
+          <w:noProof/>
+        </w:rPr>
+        <w:drawing>
+          <wp:inline distT="0" distB="0" distL="0" distR="0" wp14:anchorId="212383BC" wp14:editId="4FAE2ECF">
+            <wp:extent cx="5935345" cy="4004945"/>
+            <wp:effectExtent l="0" t="0" r="8255" b="8255"/>
+            <wp:docPr id="40" name="Picture 40" descr="Macintosh HD:Users:alexandraplassaras:Desktop:Screen Shot 2017-04-21 at 12.02.06 PM.png"/>
+            <wp:cNvGraphicFramePr>
+              <a:graphicFrameLocks xmlns:a="http://schemas.openxmlformats.org/drawingml/2006/main" noChangeAspect="1"/>
+            </wp:cNvGraphicFramePr>
+            <a:graphic xmlns:a="http://schemas.openxmlformats.org/drawingml/2006/main">
+              <a:graphicData uri="http://schemas.openxmlformats.org/drawingml/2006/picture">
+                <pic:pic xmlns:pic="http://schemas.openxmlformats.org/drawingml/2006/picture">
+                  <pic:nvPicPr>
+                    <pic:cNvPr id="0" name="Picture 4" descr="Macintosh HD:Users:alexandraplassaras:Desktop:Screen Shot 2017-04-21 at 12.02.06 PM.png"/>
+                    <pic:cNvPicPr>
+                      <a:picLocks noChangeAspect="1" noChangeArrowheads="1"/>
+                    </pic:cNvPicPr>
+                  </pic:nvPicPr>
+                  <pic:blipFill>
+                    <a:blip r:embed="rId23">
+                      <a:extLst>
+                        <a:ext uri="{28A0092B-C50C-407E-A947-70E740481C1C}">
+                          <a14:useLocalDpi xmlns:a14="http://schemas.microsoft.com/office/drawing/2010/main" val="0"/>
+                        </a:ext>
+                      </a:extLst>
+                    </a:blip>
+                    <a:srcRect/>
+                    <a:stretch>
+                      <a:fillRect/>
+                    </a:stretch>
+                  </pic:blipFill>
+                  <pic:spPr bwMode="auto">
+                    <a:xfrm>
+                      <a:off x="0" y="0"/>
+                      <a:ext cx="5935345" cy="4004945"/>
+                    </a:xfrm>
+                    <a:prstGeom prst="rect">
+                      <a:avLst/>
+                    </a:prstGeom>
+                    <a:noFill/>
+                    <a:ln>
+                      <a:noFill/>
+                    </a:ln>
+                  </pic:spPr>
+                </pic:pic>
+              </a:graphicData>
+            </a:graphic>
+          </wp:inline>
+        </w:drawing>
+      </w:r>
+    </w:p>
+    <w:p>
+      <w:pPr>
+        <w:rPr>
+          <w:rFonts w:ascii="Times New Roman" w:hAnsi="Times New Roman" w:cs="Times New Roman"/>
+        </w:rPr>
+      </w:pPr>
+      <w:r>
+        <w:rPr>
+          <w:rFonts w:ascii="Times New Roman" w:hAnsi="Times New Roman" w:cs="Times New Roman"/>
+          <w:noProof/>
+        </w:rPr>
+        <w:drawing>
+          <wp:inline distT="0" distB="0" distL="0" distR="0" wp14:anchorId="64A08BBD" wp14:editId="5CF4CE3C">
+            <wp:extent cx="5943600" cy="4030345"/>
+            <wp:effectExtent l="0" t="0" r="0" b="8255"/>
+            <wp:docPr id="41" name="Picture 41" descr="Macintosh HD:Users:alexandraplassaras:Desktop:Screen Shot 2017-04-21 at 12.02.47 PM.png"/>
+            <wp:cNvGraphicFramePr>
+              <a:graphicFrameLocks xmlns:a="http://schemas.openxmlformats.org/drawingml/2006/main" noChangeAspect="1"/>
+            </wp:cNvGraphicFramePr>
+            <a:graphic xmlns:a="http://schemas.openxmlformats.org/drawingml/2006/main">
+              <a:graphicData uri="http://schemas.openxmlformats.org/drawingml/2006/picture">
+                <pic:pic xmlns:pic="http://schemas.openxmlformats.org/drawingml/2006/picture">
+                  <pic:nvPicPr>
+                    <pic:cNvPr id="0" name="Picture 5" descr="Macintosh HD:Users:alexandraplassaras:Desktop:Screen Shot 2017-04-21 at 12.02.47 PM.png"/>
+                    <pic:cNvPicPr>
+                      <a:picLocks noChangeAspect="1" noChangeArrowheads="1"/>
+                    </pic:cNvPicPr>
+                  </pic:nvPicPr>
+                  <pic:blipFill>
+                    <a:blip r:embed="rId24">
+                      <a:extLst>
+                        <a:ext uri="{28A0092B-C50C-407E-A947-70E740481C1C}">
+                          <a14:useLocalDpi xmlns:a14="http://schemas.microsoft.com/office/drawing/2010/main" val="0"/>
+                        </a:ext>
+                      </a:extLst>
+                    </a:blip>
+                    <a:srcRect/>
+                    <a:stretch>
+                      <a:fillRect/>
+                    </a:stretch>
+                  </pic:blipFill>
+                  <pic:spPr bwMode="auto">
+                    <a:xfrm>
+                      <a:off x="0" y="0"/>
+                      <a:ext cx="5943600" cy="4030345"/>
+                    </a:xfrm>
+                    <a:prstGeom prst="rect">
+                      <a:avLst/>
+                    </a:prstGeom>
+                    <a:noFill/>
+                    <a:ln>
+                      <a:noFill/>
+                    </a:ln>
+                  </pic:spPr>
+                </pic:pic>
+              </a:graphicData>
+            </a:graphic>
+          </wp:inline>
+        </w:drawing>
+      </w:r>
+    </w:p>
+    <w:p>
+      <w:pPr>
+        <w:rPr>
+          <w:rFonts w:ascii="Times New Roman" w:hAnsi="Times New Roman" w:cs="Times New Roman"/>
+        </w:rPr>
+      </w:pPr>
+    </w:p>
+    <w:p>
+      <w:pPr>
+        <w:rPr>
+          <w:rFonts w:ascii="Times New Roman" w:hAnsi="Times New Roman" w:cs="Times New Roman"/>
+        </w:rPr>
+      </w:pPr>
+    </w:p>
+    <w:p>
+      <w:pPr>
+        <w:rPr>
+          <w:rFonts w:ascii="Times New Roman" w:hAnsi="Times New Roman" w:cs="Times New Roman"/>
+        </w:rPr>
+      </w:pPr>
+    </w:p>
+    <w:p>
+      <w:pPr>
+        <w:rPr>
+          <w:rFonts w:ascii="Times New Roman" w:hAnsi="Times New Roman" w:cs="Times New Roman"/>
+        </w:rPr>
+      </w:pPr>
+    </w:p>
+    <w:p>
+      <w:pPr>
+        <w:rPr>
+          <w:rFonts w:ascii="Times New Roman" w:hAnsi="Times New Roman" w:cs="Times New Roman"/>
+        </w:rPr>
+      </w:pPr>
+    </w:p>
+    <w:p>
+      <w:pPr>
+        <w:rPr>
+          <w:rFonts w:ascii="Times New Roman" w:hAnsi="Times New Roman" w:cs="Times New Roman"/>
+        </w:rPr>
+      </w:pPr>
+    </w:p>
+    <w:p>
+      <w:pPr>
+        <w:rPr>
+          <w:rFonts w:ascii="Times New Roman" w:hAnsi="Times New Roman" w:cs="Times New Roman"/>
+        </w:rPr>
+      </w:pPr>
+      <w:bookmarkStart w:id="11" w:name="_GoBack"/>
+      <w:bookmarkEnd w:id="11"/>
+    </w:p>
+    <w:p>
+      <w:pPr>
+        <w:rPr>
+          <w:rFonts w:ascii="Times New Roman" w:hAnsi="Times New Roman" w:cs="Times New Roman"/>
+        </w:rPr>
+      </w:pPr>
+    </w:p>
+    <w:p>
+      <w:pPr>
+        <w:rPr>
+          <w:rFonts w:ascii="Times New Roman" w:hAnsi="Times New Roman" w:cs="Times New Roman"/>
+        </w:rPr>
+      </w:pPr>
+    </w:p>
+    <w:p>
+      <w:pPr>
+        <w:rPr>
+          <w:rFonts w:ascii="Times New Roman" w:hAnsi="Times New Roman" w:cs="Times New Roman"/>
+        </w:rPr>
+      </w:pPr>
+    </w:p>
+    <w:p>
+      <w:pPr>
+        <w:rPr>
+          <w:rFonts w:ascii="Times New Roman" w:hAnsi="Times New Roman" w:cs="Times New Roman"/>
+        </w:rPr>
+      </w:pPr>
+    </w:p>
+    <w:p>
+      <w:pPr>
+        <w:rPr>
+          <w:rFonts w:ascii="Times New Roman" w:hAnsi="Times New Roman" w:cs="Times New Roman"/>
+        </w:rPr>
+      </w:pPr>
     </w:p>
     <w:p>
       <w:pPr>
@@ -12397,7 +12809,7 @@
                           </pic:cNvPicPr>
                         </pic:nvPicPr>
                         <pic:blipFill>
-                          <a:blip r:embed="rId20">
+                          <a:blip r:embed="rId25">
                             <a:extLst>
                               <a:ext uri="{28A0092B-C50C-407E-A947-70E740481C1C}">
                                 <a14:useLocalDpi xmlns:a14="http://schemas.microsoft.com/office/drawing/2010/main" val="0"/>
@@ -12489,7 +12901,7 @@
                           </pic:cNvPicPr>
                         </pic:nvPicPr>
                         <pic:blipFill>
-                          <a:blip r:embed="rId21">
+                          <a:blip r:embed="rId26">
                             <a:extLst>
                               <a:ext uri="{28A0092B-C50C-407E-A947-70E740481C1C}">
                                 <a14:useLocalDpi xmlns:a14="http://schemas.microsoft.com/office/drawing/2010/main" val="0"/>
@@ -12586,7 +12998,7 @@
                           </pic:cNvPicPr>
                         </pic:nvPicPr>
                         <pic:blipFill>
-                          <a:blip r:embed="rId22">
+                          <a:blip r:embed="rId27">
                             <a:extLst>
                               <a:ext uri="{28A0092B-C50C-407E-A947-70E740481C1C}">
                                 <a14:useLocalDpi xmlns:a14="http://schemas.microsoft.com/office/drawing/2010/main" val="0"/>
@@ -12678,7 +13090,7 @@
                           </pic:cNvPicPr>
                         </pic:nvPicPr>
                         <pic:blipFill>
-                          <a:blip r:embed="rId23">
+                          <a:blip r:embed="rId28">
                             <a:extLst>
                               <a:ext uri="{28A0092B-C50C-407E-A947-70E740481C1C}">
                                 <a14:useLocalDpi xmlns:a14="http://schemas.microsoft.com/office/drawing/2010/main" val="0"/>
@@ -12775,7 +13187,7 @@
                           </pic:cNvPicPr>
                         </pic:nvPicPr>
                         <pic:blipFill>
-                          <a:blip r:embed="rId24">
+                          <a:blip r:embed="rId29">
                             <a:extLst>
                               <a:ext uri="{28A0092B-C50C-407E-A947-70E740481C1C}">
                                 <a14:useLocalDpi xmlns:a14="http://schemas.microsoft.com/office/drawing/2010/main" val="0"/>
@@ -12867,7 +13279,7 @@
                           </pic:cNvPicPr>
                         </pic:nvPicPr>
                         <pic:blipFill>
-                          <a:blip r:embed="rId25">
+                          <a:blip r:embed="rId30">
                             <a:extLst>
                               <a:ext uri="{28A0092B-C50C-407E-A947-70E740481C1C}">
                                 <a14:useLocalDpi xmlns:a14="http://schemas.microsoft.com/office/drawing/2010/main" val="0"/>
@@ -12964,7 +13376,7 @@
                           </pic:cNvPicPr>
                         </pic:nvPicPr>
                         <pic:blipFill>
-                          <a:blip r:embed="rId26">
+                          <a:blip r:embed="rId31">
                             <a:extLst>
                               <a:ext uri="{28A0092B-C50C-407E-A947-70E740481C1C}">
                                 <a14:useLocalDpi xmlns:a14="http://schemas.microsoft.com/office/drawing/2010/main" val="0"/>
@@ -13056,7 +13468,7 @@
                           </pic:cNvPicPr>
                         </pic:nvPicPr>
                         <pic:blipFill>
-                          <a:blip r:embed="rId27">
+                          <a:blip r:embed="rId32">
                             <a:extLst>
                               <a:ext uri="{28A0092B-C50C-407E-A947-70E740481C1C}">
                                 <a14:useLocalDpi xmlns:a14="http://schemas.microsoft.com/office/drawing/2010/main" val="0"/>
@@ -13153,7 +13565,7 @@
                           </pic:cNvPicPr>
                         </pic:nvPicPr>
                         <pic:blipFill>
-                          <a:blip r:embed="rId28">
+                          <a:blip r:embed="rId33">
                             <a:extLst>
                               <a:ext uri="{28A0092B-C50C-407E-A947-70E740481C1C}">
                                 <a14:useLocalDpi xmlns:a14="http://schemas.microsoft.com/office/drawing/2010/main" val="0"/>
@@ -13245,7 +13657,7 @@
                           </pic:cNvPicPr>
                         </pic:nvPicPr>
                         <pic:blipFill>
-                          <a:blip r:embed="rId29">
+                          <a:blip r:embed="rId34">
                             <a:extLst>
                               <a:ext uri="{28A0092B-C50C-407E-A947-70E740481C1C}">
                                 <a14:useLocalDpi xmlns:a14="http://schemas.microsoft.com/office/drawing/2010/main" val="0"/>
@@ -13411,7 +13823,7 @@
                           </pic:cNvPicPr>
                         </pic:nvPicPr>
                         <pic:blipFill>
-                          <a:blip r:embed="rId30">
+                          <a:blip r:embed="rId35">
                             <a:extLst>
                               <a:ext uri="{28A0092B-C50C-407E-A947-70E740481C1C}">
                                 <a14:useLocalDpi xmlns:a14="http://schemas.microsoft.com/office/drawing/2010/main" val="0"/>
@@ -13503,7 +13915,7 @@
                           </pic:cNvPicPr>
                         </pic:nvPicPr>
                         <pic:blipFill>
-                          <a:blip r:embed="rId31">
+                          <a:blip r:embed="rId36">
                             <a:extLst>
                               <a:ext uri="{28A0092B-C50C-407E-A947-70E740481C1C}">
                                 <a14:useLocalDpi xmlns:a14="http://schemas.microsoft.com/office/drawing/2010/main" val="0"/>
@@ -13600,7 +14012,7 @@
                           </pic:cNvPicPr>
                         </pic:nvPicPr>
                         <pic:blipFill>
-                          <a:blip r:embed="rId32">
+                          <a:blip r:embed="rId37">
                             <a:extLst>
                               <a:ext uri="{28A0092B-C50C-407E-A947-70E740481C1C}">
                                 <a14:useLocalDpi xmlns:a14="http://schemas.microsoft.com/office/drawing/2010/main" val="0"/>
@@ -13692,7 +14104,7 @@
                           </pic:cNvPicPr>
                         </pic:nvPicPr>
                         <pic:blipFill>
-                          <a:blip r:embed="rId33">
+                          <a:blip r:embed="rId38">
                             <a:extLst>
                               <a:ext uri="{28A0092B-C50C-407E-A947-70E740481C1C}">
                                 <a14:useLocalDpi xmlns:a14="http://schemas.microsoft.com/office/drawing/2010/main" val="0"/>
@@ -13789,7 +14201,7 @@
                           </pic:cNvPicPr>
                         </pic:nvPicPr>
                         <pic:blipFill>
-                          <a:blip r:embed="rId34">
+                          <a:blip r:embed="rId39">
                             <a:extLst>
                               <a:ext uri="{28A0092B-C50C-407E-A947-70E740481C1C}">
                                 <a14:useLocalDpi xmlns:a14="http://schemas.microsoft.com/office/drawing/2010/main" val="0"/>
@@ -13881,7 +14293,7 @@
                           </pic:cNvPicPr>
                         </pic:nvPicPr>
                         <pic:blipFill>
-                          <a:blip r:embed="rId35">
+                          <a:blip r:embed="rId40">
                             <a:extLst>
                               <a:ext uri="{28A0092B-C50C-407E-A947-70E740481C1C}">
                                 <a14:useLocalDpi xmlns:a14="http://schemas.microsoft.com/office/drawing/2010/main" val="0"/>
@@ -13978,7 +14390,7 @@
                           </pic:cNvPicPr>
                         </pic:nvPicPr>
                         <pic:blipFill>
-                          <a:blip r:embed="rId36">
+                          <a:blip r:embed="rId41">
                             <a:extLst>
                               <a:ext uri="{28A0092B-C50C-407E-A947-70E740481C1C}">
                                 <a14:useLocalDpi xmlns:a14="http://schemas.microsoft.com/office/drawing/2010/main" val="0"/>
@@ -14045,7 +14457,6 @@
                 <w:szCs w:val="18"/>
               </w:rPr>
             </w:pPr>
-            <w:bookmarkStart w:id="11" w:name="_GoBack"/>
             <w:r>
               <w:rPr>
                 <w:rFonts w:ascii="Times New Roman" w:hAnsi="Times New Roman" w:cs="Times New Roman"/>
@@ -14071,7 +14482,7 @@
                           </pic:cNvPicPr>
                         </pic:nvPicPr>
                         <pic:blipFill>
-                          <a:blip r:embed="rId37">
+                          <a:blip r:embed="rId42">
                             <a:extLst>
                               <a:ext uri="{28A0092B-C50C-407E-A947-70E740481C1C}">
                                 <a14:useLocalDpi xmlns:a14="http://schemas.microsoft.com/office/drawing/2010/main" val="0"/>
@@ -14102,7 +14513,6 @@
                 </wp:inline>
               </w:drawing>
             </w:r>
-            <w:bookmarkEnd w:id="11"/>
           </w:p>
         </w:tc>
         <w:tc>
@@ -14169,7 +14579,7 @@
                           </pic:cNvPicPr>
                         </pic:nvPicPr>
                         <pic:blipFill>
-                          <a:blip r:embed="rId38">
+                          <a:blip r:embed="rId43">
                             <a:extLst>
                               <a:ext uri="{28A0092B-C50C-407E-A947-70E740481C1C}">
                                 <a14:useLocalDpi xmlns:a14="http://schemas.microsoft.com/office/drawing/2010/main" val="0"/>
@@ -14261,7 +14671,7 @@
                           </pic:cNvPicPr>
                         </pic:nvPicPr>
                         <pic:blipFill>
-                          <a:blip r:embed="rId39">
+                          <a:blip r:embed="rId44">
                             <a:extLst>
                               <a:ext uri="{28A0092B-C50C-407E-A947-70E740481C1C}">
                                 <a14:useLocalDpi xmlns:a14="http://schemas.microsoft.com/office/drawing/2010/main" val="0"/>
@@ -14501,93 +14911,128 @@
         <w:spacing w:line="480" w:lineRule="auto"/>
         <w:ind w:firstLine="720"/>
         <w:rPr>
-          <w:rFonts w:ascii="Times New Roman" w:hAnsi="Times New Roman" w:cs="Times New Roman"/>
-        </w:rPr>
-      </w:pPr>
-      <w:r>
-        <w:rPr>
-          <w:rFonts w:ascii="Times New Roman" w:hAnsi="Times New Roman" w:cs="Times New Roman"/>
-        </w:rPr>
-        <w:t xml:space="preserve">Throughout the presidential election, the Republican party’s investment on social media may have had a much larger impact on </w:t>
-      </w:r>
-      <w:r>
-        <w:rPr>
-          <w:rFonts w:ascii="Times New Roman" w:hAnsi="Times New Roman" w:cs="Times New Roman"/>
-        </w:rPr>
-        <w:t>the outcome of the election. A</w:t>
-      </w:r>
-      <w:r>
-        <w:rPr>
-          <w:rFonts w:ascii="Times New Roman" w:hAnsi="Times New Roman" w:cs="Times New Roman"/>
-        </w:rPr>
-        <w:t xml:space="preserve"> Bloomberg article</w:t>
-      </w:r>
-      <w:r>
-        <w:rPr>
-          <w:rFonts w:ascii="Times New Roman" w:hAnsi="Times New Roman" w:cs="Times New Roman"/>
-        </w:rPr>
-        <w:t xml:space="preserve"> that </w:t>
-      </w:r>
-      <w:r>
-        <w:rPr>
-          <w:rFonts w:ascii="Times New Roman" w:hAnsi="Times New Roman" w:cs="Times New Roman"/>
-        </w:rPr>
-        <w:t>broke down spending by political party in the presidential election</w:t>
-      </w:r>
-      <w:r>
-        <w:rPr>
-          <w:rFonts w:ascii="Times New Roman" w:hAnsi="Times New Roman" w:cs="Times New Roman"/>
-        </w:rPr>
-        <w:t xml:space="preserve"> stated that Trump’s digital strategy </w:t>
-      </w:r>
-      <w:r>
-        <w:rPr>
-          <w:rFonts w:ascii="Times New Roman" w:hAnsi="Times New Roman" w:cs="Times New Roman"/>
-        </w:rPr>
-        <w:t>may have been decisive in his victory. Per the article, a</w:t>
-      </w:r>
-      <w:r>
-        <w:rPr>
-          <w:rFonts w:ascii="Times New Roman" w:hAnsi="Times New Roman" w:cs="Times New Roman"/>
-        </w:rPr>
-        <w:t xml:space="preserve"> Trump campaign official stated that social media platforms were used to target</w:t>
-      </w:r>
-      <w:r>
-        <w:rPr>
-          <w:rFonts w:ascii="Times New Roman" w:hAnsi="Times New Roman" w:cs="Times New Roman"/>
-        </w:rPr>
-        <w:t xml:space="preserve"> “</w:t>
-      </w:r>
-      <w:r>
-        <w:rPr>
-          <w:rFonts w:ascii="Times New Roman" w:eastAsia="Times New Roman" w:hAnsi="Times New Roman" w:cs="Times New Roman"/>
-          <w:color w:val="19202D"/>
-        </w:rPr>
-        <w:t>specific groups of Clinton backers with negative ads on social media to lower Democratic turnout”</w:t>
-      </w:r>
-      <w:r>
-        <w:rPr>
-          <w:rStyle w:val="FootnoteReference"/>
-          <w:rFonts w:ascii="Times New Roman" w:eastAsia="Times New Roman" w:hAnsi="Times New Roman" w:cs="Times New Roman"/>
-          <w:color w:val="19202D"/>
-        </w:rPr>
-        <w:footnoteReference w:id="8"/>
-      </w:r>
-      <w:r>
-        <w:rPr>
-          <w:rFonts w:ascii="Times New Roman" w:eastAsia="Times New Roman" w:hAnsi="Times New Roman" w:cs="Times New Roman"/>
-          <w:color w:val="19202D"/>
-        </w:rPr>
-        <w:t>. The article continues by highlighting the Clinton campaign’s focus on television ads and get-out-the-vote campaigns but does not mention much focus on social media platforms.</w:t>
-      </w:r>
-      <w:r>
-        <w:rPr>
           <w:rFonts w:ascii="Georgia" w:eastAsia="Times New Roman" w:hAnsi="Georgia" w:cs="Times New Roman"/>
           <w:color w:val="19202D"/>
           <w:sz w:val="27"/>
           <w:szCs w:val="27"/>
         </w:rPr>
+      </w:pPr>
+      <w:r>
+        <w:rPr>
+          <w:rFonts w:ascii="Times New Roman" w:hAnsi="Times New Roman" w:cs="Times New Roman"/>
+        </w:rPr>
+        <w:t xml:space="preserve">Throughout the presidential election, the Republican party’s investment on social media may have had a much larger impact on </w:t>
+      </w:r>
+      <w:r>
+        <w:rPr>
+          <w:rFonts w:ascii="Times New Roman" w:hAnsi="Times New Roman" w:cs="Times New Roman"/>
+        </w:rPr>
+        <w:t>the outcome of the election. A</w:t>
+      </w:r>
+      <w:r>
+        <w:rPr>
+          <w:rFonts w:ascii="Times New Roman" w:hAnsi="Times New Roman" w:cs="Times New Roman"/>
+        </w:rPr>
+        <w:t xml:space="preserve"> Bloomberg article</w:t>
+      </w:r>
+      <w:r>
+        <w:rPr>
+          <w:rFonts w:ascii="Times New Roman" w:hAnsi="Times New Roman" w:cs="Times New Roman"/>
+        </w:rPr>
+        <w:t xml:space="preserve"> that </w:t>
+      </w:r>
+      <w:r>
+        <w:rPr>
+          <w:rFonts w:ascii="Times New Roman" w:hAnsi="Times New Roman" w:cs="Times New Roman"/>
+        </w:rPr>
+        <w:t>broke down spending by political party in the presidential election</w:t>
+      </w:r>
+      <w:r>
+        <w:rPr>
+          <w:rFonts w:ascii="Times New Roman" w:hAnsi="Times New Roman" w:cs="Times New Roman"/>
+        </w:rPr>
+        <w:t xml:space="preserve"> stated that Trump’s digital strategy </w:t>
+      </w:r>
+      <w:r>
+        <w:rPr>
+          <w:rFonts w:ascii="Times New Roman" w:hAnsi="Times New Roman" w:cs="Times New Roman"/>
+        </w:rPr>
+        <w:t>may have been decisive in his victory. Per the article, a</w:t>
+      </w:r>
+      <w:r>
+        <w:rPr>
+          <w:rFonts w:ascii="Times New Roman" w:hAnsi="Times New Roman" w:cs="Times New Roman"/>
+        </w:rPr>
+        <w:t xml:space="preserve"> Trump campaign official stated that social media platforms were used to target</w:t>
+      </w:r>
+      <w:r>
+        <w:rPr>
+          <w:rFonts w:ascii="Times New Roman" w:hAnsi="Times New Roman" w:cs="Times New Roman"/>
+        </w:rPr>
+        <w:t xml:space="preserve"> “</w:t>
+      </w:r>
+      <w:r>
+        <w:rPr>
+          <w:rFonts w:ascii="Times New Roman" w:eastAsia="Times New Roman" w:hAnsi="Times New Roman" w:cs="Times New Roman"/>
+          <w:color w:val="19202D"/>
+        </w:rPr>
+        <w:t>specific groups of Clinton backers with negative ads on social media to lower Democratic turnout”</w:t>
+      </w:r>
+      <w:r>
+        <w:rPr>
+          <w:rStyle w:val="FootnoteReference"/>
+          <w:rFonts w:ascii="Times New Roman" w:eastAsia="Times New Roman" w:hAnsi="Times New Roman" w:cs="Times New Roman"/>
+          <w:color w:val="19202D"/>
+        </w:rPr>
+        <w:footnoteReference w:id="8"/>
+      </w:r>
+      <w:r>
+        <w:rPr>
+          <w:rFonts w:ascii="Times New Roman" w:eastAsia="Times New Roman" w:hAnsi="Times New Roman" w:cs="Times New Roman"/>
+          <w:color w:val="19202D"/>
+        </w:rPr>
+        <w:t>. The article continues by highlighting the Clinton campaign’s focus on television ads and get-out-the-vote campaigns but does not mention much focus on social media platforms.</w:t>
+      </w:r>
+      <w:r>
+        <w:rPr>
+          <w:rFonts w:ascii="Georgia" w:eastAsia="Times New Roman" w:hAnsi="Georgia" w:cs="Times New Roman"/>
+          <w:color w:val="19202D"/>
+          <w:sz w:val="27"/>
+          <w:szCs w:val="27"/>
+        </w:rPr>
         <w:t xml:space="preserve"> </w:t>
+      </w:r>
+    </w:p>
+    <w:p>
+      <w:pPr>
+        <w:spacing w:line="480" w:lineRule="auto"/>
+        <w:ind w:firstLine="720"/>
+        <w:rPr>
+          <w:rFonts w:ascii="Georgia" w:eastAsia="Times New Roman" w:hAnsi="Georgia" w:cs="Times New Roman"/>
+          <w:color w:val="19202D"/>
+          <w:sz w:val="27"/>
+          <w:szCs w:val="27"/>
+        </w:rPr>
+      </w:pPr>
+    </w:p>
+    <w:p>
+      <w:pPr>
+        <w:spacing w:line="480" w:lineRule="auto"/>
+        <w:ind w:firstLine="720"/>
+        <w:rPr>
+          <w:rFonts w:ascii="Times New Roman" w:hAnsi="Times New Roman" w:cs="Times New Roman"/>
+          <w:b/>
+        </w:rPr>
+      </w:pPr>
+      <w:r>
+        <w:rPr>
+          <w:rFonts w:ascii="Georgia" w:eastAsia="Times New Roman" w:hAnsi="Georgia" w:cs="Times New Roman"/>
+          <w:b/>
+          <w:color w:val="19202D"/>
+          <w:sz w:val="27"/>
+          <w:szCs w:val="27"/>
+        </w:rPr>
+        <w:t>Talk about the difference in top 5 tweets by type and the limitations we see in this study. Also note that in analysis links and case were removed/normalized</w:t>
       </w:r>
     </w:p>
     <w:p>
@@ -14855,7 +15300,7 @@
                     </pic:cNvPicPr>
                   </pic:nvPicPr>
                   <pic:blipFill>
-                    <a:blip r:embed="rId40">
+                    <a:blip r:embed="rId45">
                       <a:extLst>
                         <a:ext uri="{28A0092B-C50C-407E-A947-70E740481C1C}">
                           <a14:useLocalDpi xmlns:a14="http://schemas.microsoft.com/office/drawing/2010/main" val="0"/>
@@ -14959,7 +15404,7 @@
                     </pic:cNvPicPr>
                   </pic:nvPicPr>
                   <pic:blipFill>
-                    <a:blip r:embed="rId41">
+                    <a:blip r:embed="rId46">
                       <a:extLst>
                         <a:ext uri="{28A0092B-C50C-407E-A947-70E740481C1C}">
                           <a14:useLocalDpi xmlns:a14="http://schemas.microsoft.com/office/drawing/2010/main" val="0"/>
@@ -15782,7 +16227,7 @@
           <w:rFonts w:ascii="Times New Roman" w:hAnsi="Times New Roman" w:cs="Times New Roman"/>
         </w:rPr>
       </w:pPr>
-      <w:hyperlink r:id="rId42" w:history="1">
+      <w:hyperlink r:id="rId47" w:history="1">
         <w:r>
           <w:rPr>
             <w:rStyle w:val="Hyperlink"/>
@@ -15809,7 +16254,7 @@
           <w:rFonts w:ascii="Times New Roman" w:hAnsi="Times New Roman" w:cs="Times New Roman"/>
         </w:rPr>
       </w:pPr>
-      <w:hyperlink r:id="rId43" w:history="1">
+      <w:hyperlink r:id="rId48" w:history="1">
         <w:r>
           <w:rPr>
             <w:rStyle w:val="Hyperlink"/>
@@ -16420,7 +16865,7 @@
                     </pic:cNvPicPr>
                   </pic:nvPicPr>
                   <pic:blipFill>
-                    <a:blip r:embed="rId44">
+                    <a:blip r:embed="rId49">
                       <a:extLst>
                         <a:ext uri="{28A0092B-C50C-407E-A947-70E740481C1C}">
                           <a14:useLocalDpi xmlns:a14="http://schemas.microsoft.com/office/drawing/2010/main" val="0"/>
@@ -16514,7 +16959,7 @@
         </w:rPr>
         <w:t xml:space="preserve">Access to the positive and negative lexicons can be found on the following github page: </w:t>
       </w:r>
-      <w:hyperlink r:id="rId45" w:history="1">
+      <w:hyperlink r:id="rId50" w:history="1">
         <w:r>
           <w:rPr>
             <w:rStyle w:val="Hyperlink"/>
@@ -16589,7 +17034,7 @@
                     </pic:cNvPicPr>
                   </pic:nvPicPr>
                   <pic:blipFill>
-                    <a:blip r:embed="rId46">
+                    <a:blip r:embed="rId51">
                       <a:extLst>
                         <a:ext uri="{28A0092B-C50C-407E-A947-70E740481C1C}">
                           <a14:useLocalDpi xmlns:a14="http://schemas.microsoft.com/office/drawing/2010/main" val="0"/>
@@ -16686,7 +17131,7 @@
                     </pic:cNvPicPr>
                   </pic:nvPicPr>
                   <pic:blipFill>
-                    <a:blip r:embed="rId47">
+                    <a:blip r:embed="rId52">
                       <a:extLst>
                         <a:ext uri="{28A0092B-C50C-407E-A947-70E740481C1C}">
                           <a14:useLocalDpi xmlns:a14="http://schemas.microsoft.com/office/drawing/2010/main" val="0"/>
@@ -16781,7 +17226,7 @@
           <w:rFonts w:ascii="Times New Roman" w:hAnsi="Times New Roman" w:cs="Times New Roman"/>
         </w:rPr>
       </w:pPr>
-      <w:hyperlink r:id="rId48" w:history="1">
+      <w:hyperlink r:id="rId53" w:history="1">
         <w:r>
           <w:rPr>
             <w:rStyle w:val="Hyperlink"/>
@@ -16857,7 +17302,7 @@
         </w:rPr>
         <w:t xml:space="preserve">Below is a screenshot of the information found on </w:t>
       </w:r>
-      <w:hyperlink r:id="rId49" w:history="1">
+      <w:hyperlink r:id="rId54" w:history="1">
         <w:r>
           <w:rPr>
             <w:rStyle w:val="Hyperlink"/>
@@ -16911,7 +17356,7 @@
                     </pic:cNvPicPr>
                   </pic:nvPicPr>
                   <pic:blipFill>
-                    <a:blip r:embed="rId50">
+                    <a:blip r:embed="rId55">
                       <a:extLst>
                         <a:ext uri="{28A0092B-C50C-407E-A947-70E740481C1C}">
                           <a14:useLocalDpi xmlns:a14="http://schemas.microsoft.com/office/drawing/2010/main" val="0"/>
@@ -16995,7 +17440,7 @@
                     </pic:cNvPicPr>
                   </pic:nvPicPr>
                   <pic:blipFill>
-                    <a:blip r:embed="rId51">
+                    <a:blip r:embed="rId56">
                       <a:extLst>
                         <a:ext uri="{28A0092B-C50C-407E-A947-70E740481C1C}">
                           <a14:useLocalDpi xmlns:a14="http://schemas.microsoft.com/office/drawing/2010/main" val="0"/>
@@ -17089,7 +17534,7 @@
                     </pic:cNvPicPr>
                   </pic:nvPicPr>
                   <pic:blipFill>
-                    <a:blip r:embed="rId52">
+                    <a:blip r:embed="rId57">
                       <a:extLst>
                         <a:ext uri="{28A0092B-C50C-407E-A947-70E740481C1C}">
                           <a14:useLocalDpi xmlns:a14="http://schemas.microsoft.com/office/drawing/2010/main" val="0"/>
@@ -17203,7 +17648,7 @@
                     </pic:cNvPicPr>
                   </pic:nvPicPr>
                   <pic:blipFill>
-                    <a:blip r:embed="rId53">
+                    <a:blip r:embed="rId58">
                       <a:extLst>
                         <a:ext uri="{28A0092B-C50C-407E-A947-70E740481C1C}">
                           <a14:useLocalDpi xmlns:a14="http://schemas.microsoft.com/office/drawing/2010/main" val="0"/>
@@ -17257,7 +17702,7 @@
                     </pic:cNvPicPr>
                   </pic:nvPicPr>
                   <pic:blipFill>
-                    <a:blip r:embed="rId54">
+                    <a:blip r:embed="rId59">
                       <a:extLst>
                         <a:ext uri="{28A0092B-C50C-407E-A947-70E740481C1C}">
                           <a14:useLocalDpi xmlns:a14="http://schemas.microsoft.com/office/drawing/2010/main" val="0"/>
@@ -17378,7 +17823,7 @@
                     </pic:cNvPicPr>
                   </pic:nvPicPr>
                   <pic:blipFill>
-                    <a:blip r:embed="rId55">
+                    <a:blip r:embed="rId60">
                       <a:extLst>
                         <a:ext uri="{28A0092B-C50C-407E-A947-70E740481C1C}">
                           <a14:useLocalDpi xmlns:a14="http://schemas.microsoft.com/office/drawing/2010/main" val="0"/>
@@ -17598,7 +18043,7 @@
         </w:rPr>
         <w:t xml:space="preserve">Brown, L. (2014). Twitter - 30 Must-Know Twitter Abbreviations and Acronyms. Retrieved November 25, 2016, from </w:t>
       </w:r>
-      <w:hyperlink r:id="rId56" w:history="1">
+      <w:hyperlink r:id="rId61" w:history="1">
         <w:r>
           <w:rPr>
             <w:rFonts w:ascii="Times New Roman" w:hAnsi="Times New Roman" w:cs="Times New Roman"/>
@@ -17764,7 +18209,7 @@
         </w:rPr>
         <w:t xml:space="preserve">Emoji Sentiment Ranking v1.0. (n.d.). Retrieved November 02, 2016, from </w:t>
       </w:r>
-      <w:hyperlink r:id="rId57" w:history="1">
+      <w:hyperlink r:id="rId62" w:history="1">
         <w:r>
           <w:rPr>
             <w:rFonts w:ascii="Times New Roman" w:hAnsi="Times New Roman" w:cs="Times New Roman"/>
@@ -18092,7 +18537,7 @@
         </w:rPr>
         <w:t xml:space="preserve">Kleinman, Z. (2013). Authorities 'use analytics tool that recognises sarcasm' Retrieved December 02, 2016, from </w:t>
       </w:r>
-      <w:hyperlink r:id="rId58" w:history="1">
+      <w:hyperlink r:id="rId63" w:history="1">
         <w:r>
           <w:rPr>
             <w:rFonts w:ascii="Times New Roman" w:hAnsi="Times New Roman" w:cs="Times New Roman"/>
@@ -18318,7 +18763,7 @@
         </w:rPr>
         <w:t xml:space="preserve">Maynard,, D., &amp; Greenwood, M. A. (n.d.). Who cares about sarcastic tweets? Investigating the impact of sarcasm on sentiment analysis. Retrieved from </w:t>
       </w:r>
-      <w:hyperlink r:id="rId59" w:history="1">
+      <w:hyperlink r:id="rId64" w:history="1">
         <w:r>
           <w:rPr>
             <w:rFonts w:ascii="Times New Roman" w:hAnsi="Times New Roman" w:cs="Times New Roman"/>
@@ -18636,7 +19081,7 @@
         </w:rPr>
         <w:t xml:space="preserve">Shafer, J. (2015, August 13). Donald Trump Talks Like a Third-Grader. Retrieved December 01, 2016, from </w:t>
       </w:r>
-      <w:hyperlink r:id="rId60" w:history="1">
+      <w:hyperlink r:id="rId65" w:history="1">
         <w:r>
           <w:rPr>
             <w:rFonts w:ascii="Times New Roman" w:hAnsi="Times New Roman" w:cs="Times New Roman"/>
@@ -18698,7 +19143,7 @@
         </w:rPr>
         <w:t xml:space="preserve">Stack, L. (2016). ‘Braggadocious?’ In Trump and Clinton Debate, Words That Sent Viewers to the Dictionary. Retrieved December 02, 2016, from </w:t>
       </w:r>
-      <w:hyperlink r:id="rId61" w:history="1">
+      <w:hyperlink r:id="rId66" w:history="1">
         <w:r>
           <w:rPr>
             <w:rFonts w:ascii="Times New Roman" w:hAnsi="Times New Roman" w:cs="Times New Roman"/>
@@ -18928,7 +19373,7 @@
         </w:rPr>
         <w:t xml:space="preserve">Yan, H., Sgueglia, K., &amp; Walker, K. (2016, November 29). 'Make America White Again': Hate speech and crimes post-election. Retrieved December 01, 2016, from </w:t>
       </w:r>
-      <w:hyperlink r:id="rId62" w:history="1">
+      <w:hyperlink r:id="rId67" w:history="1">
         <w:r>
           <w:rPr>
             <w:rStyle w:val="Hyperlink"/>
@@ -18985,7 +19430,7 @@
           <w:szCs w:val="22"/>
         </w:rPr>
       </w:pPr>
-      <w:hyperlink r:id="rId63" w:history="1">
+      <w:hyperlink r:id="rId68" w:history="1">
         <w:r>
           <w:rPr>
             <w:rStyle w:val="Hyperlink"/>
@@ -19017,9 +19462,9 @@
       </w:pPr>
     </w:p>
     <w:sectPr>
-      <w:headerReference w:type="even" r:id="rId64"/>
-      <w:headerReference w:type="default" r:id="rId65"/>
-      <w:headerReference w:type="first" r:id="rId66"/>
+      <w:headerReference w:type="even" r:id="rId69"/>
+      <w:headerReference w:type="default" r:id="rId70"/>
+      <w:headerReference w:type="first" r:id="rId71"/>
       <w:pgSz w:w="12240" w:h="15840"/>
       <w:pgMar w:top="1440" w:right="1080" w:bottom="1440" w:left="1800" w:header="720" w:footer="720" w:gutter="0"/>
       <w:cols w:space="720"/>
@@ -19340,7 +19785,7 @@
         <w:rStyle w:val="PageNumber"/>
         <w:noProof/>
       </w:rPr>
-      <w:t>21</w:t>
+      <w:t>30</w:t>
     </w:r>
     <w:r>
       <w:rPr>
@@ -21957,7 +22402,7 @@
 </file>
 
 <file path=customXml/itemProps1.xml><?xml version="1.0" encoding="utf-8"?>
-<ds:datastoreItem xmlns:ds="http://schemas.openxmlformats.org/officeDocument/2006/customXml" ds:itemID="{15B7BBF6-8714-634F-8E41-D76B22982C0E}">
+<ds:datastoreItem xmlns:ds="http://schemas.openxmlformats.org/officeDocument/2006/customXml" ds:itemID="{1592011C-1E12-DA46-B101-31C6F506E7F7}">
   <ds:schemaRefs>
     <ds:schemaRef ds:uri="http://schemas.openxmlformats.org/officeDocument/2006/bibliography"/>
   </ds:schemaRefs>

</xml_diff>

<commit_message>
added weighted sent to thesis - working on explaining results
</commit_message>
<xml_diff>
--- a/reports/documents/Working_Thesis.docx
+++ b/reports/documents/Working_Thesis.docx
@@ -1115,7 +1115,7 @@
             <w:rPr>
               <w:noProof/>
             </w:rPr>
-            <w:t>20</w:t>
+            <w:t>23</w:t>
           </w:r>
           <w:r>
             <w:rPr>
@@ -1178,7 +1178,7 @@
             <w:rPr>
               <w:noProof/>
             </w:rPr>
-            <w:t>20</w:t>
+            <w:t>23</w:t>
           </w:r>
           <w:r>
             <w:rPr>
@@ -1242,7 +1242,7 @@
             <w:rPr>
               <w:noProof/>
             </w:rPr>
-            <w:t>22</w:t>
+            <w:t>24</w:t>
           </w:r>
           <w:r>
             <w:rPr>
@@ -1306,7 +1306,7 @@
             <w:rPr>
               <w:noProof/>
             </w:rPr>
-            <w:t>25</w:t>
+            <w:t>28</w:t>
           </w:r>
           <w:r>
             <w:rPr>
@@ -1370,7 +1370,7 @@
             <w:rPr>
               <w:noProof/>
             </w:rPr>
-            <w:t>26</w:t>
+            <w:t>28</w:t>
           </w:r>
           <w:r>
             <w:rPr>
@@ -1434,7 +1434,7 @@
             <w:rPr>
               <w:noProof/>
             </w:rPr>
-            <w:t>27</w:t>
+            <w:t>30</w:t>
           </w:r>
           <w:r>
             <w:rPr>
@@ -1497,7 +1497,7 @@
             <w:rPr>
               <w:noProof/>
             </w:rPr>
-            <w:t>27</w:t>
+            <w:t>30</w:t>
           </w:r>
           <w:r>
             <w:rPr>
@@ -1560,7 +1560,7 @@
             <w:rPr>
               <w:noProof/>
             </w:rPr>
-            <w:t>27</w:t>
+            <w:t>30</w:t>
           </w:r>
           <w:r>
             <w:rPr>
@@ -1623,7 +1623,7 @@
             <w:rPr>
               <w:noProof/>
             </w:rPr>
-            <w:t>27</w:t>
+            <w:t>30</w:t>
           </w:r>
           <w:r>
             <w:rPr>
@@ -1686,7 +1686,7 @@
             <w:rPr>
               <w:noProof/>
             </w:rPr>
-            <w:t>28</w:t>
+            <w:t>31</w:t>
           </w:r>
           <w:r>
             <w:rPr>
@@ -1749,7 +1749,7 @@
             <w:rPr>
               <w:noProof/>
             </w:rPr>
-            <w:t>28</w:t>
+            <w:t>31</w:t>
           </w:r>
           <w:r>
             <w:rPr>
@@ -1812,7 +1812,7 @@
             <w:rPr>
               <w:noProof/>
             </w:rPr>
-            <w:t>29</w:t>
+            <w:t>32</w:t>
           </w:r>
           <w:r>
             <w:rPr>
@@ -1875,7 +1875,7 @@
             <w:rPr>
               <w:noProof/>
             </w:rPr>
-            <w:t>30</w:t>
+            <w:t>33</w:t>
           </w:r>
           <w:r>
             <w:rPr>
@@ -1939,7 +1939,7 @@
             <w:rPr>
               <w:noProof/>
             </w:rPr>
-            <w:t>31</w:t>
+            <w:t>34</w:t>
           </w:r>
           <w:r>
             <w:rPr>
@@ -5969,6 +5969,12 @@
         <w:rPr>
           <w:rFonts w:ascii="Times New Roman" w:hAnsi="Times New Roman" w:cs="Times New Roman"/>
         </w:rPr>
+        <w:t xml:space="preserve">The average emoji sentiment was 0.206 while the average for text sentiment was 0.014. </w:t>
+      </w:r>
+      <w:r>
+        <w:rPr>
+          <w:rFonts w:ascii="Times New Roman" w:hAnsi="Times New Roman" w:cs="Times New Roman"/>
+        </w:rPr>
         <w:t>When broken down by political party</w:t>
       </w:r>
       <w:r>
@@ -6001,13 +6007,6 @@
         </w:rPr>
         <w:t xml:space="preserve">this trend remains. </w:t>
       </w:r>
-    </w:p>
-    <w:p>
-      <w:pPr>
-        <w:rPr>
-          <w:rFonts w:ascii="Times New Roman" w:eastAsia="Times New Roman" w:hAnsi="Times New Roman" w:cs="Times New Roman"/>
-        </w:rPr>
-      </w:pPr>
     </w:p>
     <w:p>
       <w:pPr>
@@ -7212,15 +7211,6 @@
     </w:p>
     <w:p>
       <w:pPr>
-        <w:spacing w:line="480" w:lineRule="auto"/>
-        <w:ind w:firstLine="720"/>
-        <w:rPr>
-          <w:rFonts w:ascii="Times New Roman" w:hAnsi="Times New Roman" w:cs="Times New Roman"/>
-        </w:rPr>
-      </w:pPr>
-    </w:p>
-    <w:p>
-      <w:pPr>
         <w:jc w:val="center"/>
         <w:rPr>
           <w:rFonts w:ascii="Times New Roman" w:hAnsi="Times New Roman" w:cs="Times New Roman"/>
@@ -11478,14 +11468,6 @@
           <w:sz w:val="20"/>
           <w:szCs w:val="20"/>
         </w:rPr>
-        <w:t xml:space="preserve"> </w:t>
-      </w:r>
-      <w:r>
-        <w:rPr>
-          <w:rFonts w:ascii="Times New Roman" w:hAnsi="Times New Roman" w:cs="Times New Roman"/>
-          <w:sz w:val="20"/>
-          <w:szCs w:val="20"/>
-        </w:rPr>
         <w:t>Polarized Bi-Grams</w:t>
       </w:r>
     </w:p>
@@ -11612,7 +11594,19 @@
         <w:rPr>
           <w:rFonts w:ascii="Times New Roman" w:hAnsi="Times New Roman" w:cs="Times New Roman"/>
         </w:rPr>
-        <w:t xml:space="preserve">adjust for how rarely a word is used within the realm of all tweets used in this stage of analysis, 26,026. As </w:t>
+        <w:t>adjust for how rarely a word is used within the realm of all tweets</w:t>
+      </w:r>
+      <w:r>
+        <w:rPr>
+          <w:rFonts w:ascii="Times New Roman" w:hAnsi="Times New Roman" w:cs="Times New Roman"/>
+        </w:rPr>
+        <w:t xml:space="preserve"> used in this stage of analysis – </w:t>
+      </w:r>
+      <w:r>
+        <w:rPr>
+          <w:rFonts w:ascii="Times New Roman" w:hAnsi="Times New Roman" w:cs="Times New Roman"/>
+        </w:rPr>
+        <w:t xml:space="preserve">26,026. As </w:t>
       </w:r>
       <w:r>
         <w:rPr>
@@ -11717,9 +11711,9 @@
           <w:noProof/>
         </w:rPr>
         <w:drawing>
-          <wp:inline distT="0" distB="0" distL="0" distR="0" wp14:anchorId="5553DB2B" wp14:editId="26EFD978">
-            <wp:extent cx="4800600" cy="2584938"/>
-            <wp:effectExtent l="0" t="0" r="0" b="6350"/>
+          <wp:inline distT="0" distB="0" distL="0" distR="0" wp14:anchorId="5553DB2B" wp14:editId="05D891FC">
+            <wp:extent cx="4567767" cy="2459566"/>
+            <wp:effectExtent l="0" t="0" r="4445" b="4445"/>
             <wp:docPr id="53" name="Picture 53" descr="Macintosh HD:Users:alexandraplassaras:Desktop:Screen Shot 2017-04-08 at 10.20.31 PM.png"/>
             <wp:cNvGraphicFramePr>
               <a:graphicFrameLocks xmlns:a="http://schemas.openxmlformats.org/drawingml/2006/main" noChangeAspect="1"/>
@@ -11749,7 +11743,7 @@
                   <pic:spPr bwMode="auto">
                     <a:xfrm>
                       <a:off x="0" y="0"/>
-                      <a:ext cx="4800600" cy="2584938"/>
+                      <a:ext cx="4568629" cy="2460030"/>
                     </a:xfrm>
                     <a:prstGeom prst="rect">
                       <a:avLst/>
@@ -11809,7 +11803,7 @@
           <w:sz w:val="20"/>
           <w:szCs w:val="20"/>
         </w:rPr>
-        <w:t xml:space="preserve"> – Model 3</w:t>
+        <w:t xml:space="preserve"> – </w:t>
       </w:r>
       <w:r>
         <w:rPr>
@@ -11817,30 +11811,28 @@
           <w:sz w:val="20"/>
           <w:szCs w:val="20"/>
         </w:rPr>
-        <w:t xml:space="preserve">: </w:t>
-      </w:r>
-      <w:r>
-        <w:rPr>
-          <w:rFonts w:ascii="Times New Roman" w:hAnsi="Times New Roman" w:cs="Times New Roman"/>
-          <w:sz w:val="20"/>
-          <w:szCs w:val="20"/>
-        </w:rPr>
         <w:t>Top Weighted Frequency of Words by Political Party</w:t>
       </w:r>
     </w:p>
     <w:p>
       <w:pPr>
         <w:spacing w:line="480" w:lineRule="auto"/>
-        <w:rPr>
-          <w:rFonts w:ascii="Times New Roman" w:hAnsi="Times New Roman" w:cs="Times New Roman"/>
-          <w:highlight w:val="red"/>
-        </w:rPr>
-      </w:pPr>
-      <w:r>
-        <w:rPr>
-          <w:rFonts w:ascii="Times New Roman" w:hAnsi="Times New Roman" w:cs="Times New Roman"/>
-        </w:rPr>
-        <w:t xml:space="preserve">After calculated adjusted weight frequencies for the text corpus attempts were made to integrate this information with </w:t>
+        <w:ind w:firstLine="720"/>
+        <w:rPr>
+          <w:rFonts w:ascii="Times New Roman" w:hAnsi="Times New Roman" w:cs="Times New Roman"/>
+        </w:rPr>
+      </w:pPr>
+      <w:r>
+        <w:rPr>
+          <w:rFonts w:ascii="Times New Roman" w:hAnsi="Times New Roman" w:cs="Times New Roman"/>
+        </w:rPr>
+        <w:t>After calculating</w:t>
+      </w:r>
+      <w:r>
+        <w:rPr>
+          <w:rFonts w:ascii="Times New Roman" w:hAnsi="Times New Roman" w:cs="Times New Roman"/>
+        </w:rPr>
+        <w:t xml:space="preserve"> adjusted weight frequencies for the text corpus attempts were made to integrate this information with </w:t>
       </w:r>
       <w:r>
         <w:rPr>
@@ -11852,33 +11844,50 @@
         <w:rPr>
           <w:rFonts w:ascii="Times New Roman" w:hAnsi="Times New Roman" w:cs="Times New Roman"/>
         </w:rPr>
-        <w:t xml:space="preserve"> Afinn lexicon. </w:t>
-      </w:r>
-      <w:r>
-        <w:rPr>
-          <w:rFonts w:ascii="Times New Roman" w:hAnsi="Times New Roman" w:cs="Times New Roman"/>
-          <w:b/>
-          <w:highlight w:val="red"/>
-        </w:rPr>
-        <w:t>And it is here that I have run into a roadblock.</w:t>
-      </w:r>
-      <w:r>
-        <w:rPr>
-          <w:rFonts w:ascii="Times New Roman" w:hAnsi="Times New Roman" w:cs="Times New Roman"/>
-          <w:highlight w:val="red"/>
+        <w:t xml:space="preserve"> Afinn lexicon.</w:t>
+      </w:r>
+      <w:r>
+        <w:rPr>
+          <w:rFonts w:ascii="Times New Roman" w:hAnsi="Times New Roman" w:cs="Times New Roman"/>
         </w:rPr>
         <w:t xml:space="preserve"> </w:t>
       </w:r>
-    </w:p>
-    <w:p>
-      <w:pPr>
-        <w:rPr>
-          <w:rFonts w:ascii="Times New Roman" w:hAnsi="Times New Roman" w:cs="Times New Roman"/>
-        </w:rPr>
-      </w:pPr>
-    </w:p>
-    <w:p>
-      <w:pPr>
+      <w:r>
+        <w:rPr>
+          <w:rFonts w:ascii="Times New Roman" w:hAnsi="Times New Roman" w:cs="Times New Roman"/>
+        </w:rPr>
+        <w:t xml:space="preserve">Multiplying the Afinn sentiment strengths with the new weighted frequencies resulted in the figures depicted below. </w:t>
+      </w:r>
+      <w:r>
+        <w:rPr>
+          <w:rFonts w:ascii="Times New Roman" w:hAnsi="Times New Roman" w:cs="Times New Roman"/>
+        </w:rPr>
+        <w:t xml:space="preserve">Since the tweet corpus was broken into three ‘documents’ in order to calculate </w:t>
+      </w:r>
+      <w:r>
+        <w:rPr>
+          <w:rFonts w:ascii="Times New Roman" w:hAnsi="Times New Roman" w:cs="Times New Roman"/>
+          <w:i/>
+        </w:rPr>
+        <w:t>tf-idf</w:t>
+      </w:r>
+      <w:r>
+        <w:rPr>
+          <w:rFonts w:ascii="Times New Roman" w:hAnsi="Times New Roman" w:cs="Times New Roman"/>
+        </w:rPr>
+        <w:t xml:space="preserve"> – namely Republican, Democrat and both political parties – there was the possibility of having three separate weighted sentiment scores for a single word if it was used in all three political party reference groups. In an effort to normalize any differences, the average of up to three weighted frequencies per word was taken. Figure 15 shows an updated version of the relationship between text and emoji sentiment. Compared to Figure 8 above, the correlation is weaker at 0.019 than the earlier correlation of 0.183. This new value is still statistically significant but its p-value is much larger (0.001733 compared to 2.2e-16). </w:t>
+      </w:r>
+    </w:p>
+    <w:p>
+      <w:pPr>
+        <w:rPr>
+          <w:rFonts w:ascii="Times New Roman" w:hAnsi="Times New Roman" w:cs="Times New Roman"/>
+        </w:rPr>
+      </w:pPr>
+    </w:p>
+    <w:p>
+      <w:pPr>
+        <w:jc w:val="center"/>
         <w:rPr>
           <w:rFonts w:ascii="Times New Roman" w:hAnsi="Times New Roman" w:cs="Times New Roman"/>
         </w:rPr>
@@ -11889,9 +11898,9 @@
           <w:noProof/>
         </w:rPr>
         <w:drawing>
-          <wp:inline distT="0" distB="0" distL="0" distR="0" wp14:anchorId="67821DA4" wp14:editId="7CE510E5">
-            <wp:extent cx="5935345" cy="4072255"/>
-            <wp:effectExtent l="0" t="0" r="8255" b="0"/>
+          <wp:inline distT="0" distB="0" distL="0" distR="0" wp14:anchorId="67821DA4" wp14:editId="534256A9">
+            <wp:extent cx="4331423" cy="2971800"/>
+            <wp:effectExtent l="0" t="0" r="12065" b="0"/>
             <wp:docPr id="42" name="Picture 42" descr="Macintosh HD:Users:alexandraplassaras:Desktop:Screen Shot 2017-04-21 at 2.57.37 PM.png"/>
             <wp:cNvGraphicFramePr>
               <a:graphicFrameLocks xmlns:a="http://schemas.openxmlformats.org/drawingml/2006/main" noChangeAspect="1"/>
@@ -11921,7 +11930,7 @@
                   <pic:spPr bwMode="auto">
                     <a:xfrm>
                       <a:off x="0" y="0"/>
-                      <a:ext cx="5935345" cy="4072255"/>
+                      <a:ext cx="4331796" cy="2972056"/>
                     </a:xfrm>
                     <a:prstGeom prst="rect">
                       <a:avLst/>
@@ -11940,20 +11949,218 @@
     </w:p>
     <w:p>
       <w:pPr>
-        <w:rPr>
-          <w:rFonts w:ascii="Times New Roman" w:hAnsi="Times New Roman" w:cs="Times New Roman"/>
-        </w:rPr>
-      </w:pPr>
-    </w:p>
-    <w:p>
-      <w:pPr>
-        <w:rPr>
-          <w:rFonts w:ascii="Times New Roman" w:hAnsi="Times New Roman" w:cs="Times New Roman"/>
-        </w:rPr>
-      </w:pPr>
-    </w:p>
-    <w:p>
-      <w:pPr>
+        <w:spacing w:line="480" w:lineRule="auto"/>
+        <w:jc w:val="center"/>
+        <w:rPr>
+          <w:rFonts w:ascii="Times New Roman" w:hAnsi="Times New Roman" w:cs="Times New Roman"/>
+          <w:sz w:val="20"/>
+          <w:szCs w:val="20"/>
+        </w:rPr>
+      </w:pPr>
+      <w:r>
+        <w:rPr>
+          <w:rFonts w:ascii="Times New Roman" w:hAnsi="Times New Roman" w:cs="Times New Roman"/>
+          <w:b/>
+          <w:sz w:val="20"/>
+          <w:szCs w:val="20"/>
+        </w:rPr>
+        <w:t xml:space="preserve">Figure </w:t>
+      </w:r>
+      <w:r>
+        <w:rPr>
+          <w:rFonts w:ascii="Times New Roman" w:hAnsi="Times New Roman" w:cs="Times New Roman"/>
+          <w:b/>
+          <w:sz w:val="20"/>
+          <w:szCs w:val="20"/>
+        </w:rPr>
+        <w:t>15</w:t>
+      </w:r>
+      <w:r>
+        <w:rPr>
+          <w:rFonts w:ascii="Times New Roman" w:hAnsi="Times New Roman" w:cs="Times New Roman"/>
+          <w:sz w:val="20"/>
+          <w:szCs w:val="20"/>
+        </w:rPr>
+        <w:t>–Weighted Sentiment of Text vs. Emoji</w:t>
+      </w:r>
+    </w:p>
+    <w:p>
+      <w:pPr>
+        <w:spacing w:line="480" w:lineRule="auto"/>
+        <w:ind w:firstLine="720"/>
+        <w:rPr>
+          <w:rFonts w:ascii="Times New Roman" w:hAnsi="Times New Roman" w:cs="Times New Roman"/>
+        </w:rPr>
+      </w:pPr>
+      <w:r>
+        <w:rPr>
+          <w:rFonts w:ascii="Times New Roman" w:hAnsi="Times New Roman" w:cs="Times New Roman"/>
+        </w:rPr>
+        <w:t xml:space="preserve">After adding this weighted frequency, the </w:t>
+      </w:r>
+      <w:r>
+        <w:rPr>
+          <w:rFonts w:ascii="Times New Roman" w:hAnsi="Times New Roman" w:cs="Times New Roman"/>
+        </w:rPr>
+        <w:t xml:space="preserve">most common tweet pairing for text and emoji sentiment moved from being positive text – positive emoji in Figure 8 to negative text – positive emoji. Given that the </w:t>
+      </w:r>
+      <w:r>
+        <w:rPr>
+          <w:rFonts w:ascii="Times New Roman" w:hAnsi="Times New Roman" w:cs="Times New Roman"/>
+        </w:rPr>
+        <w:t>range</w:t>
+      </w:r>
+      <w:r>
+        <w:rPr>
+          <w:rFonts w:ascii="Times New Roman" w:hAnsi="Times New Roman" w:cs="Times New Roman"/>
+        </w:rPr>
+        <w:t xml:space="preserve"> </w:t>
+      </w:r>
+      <w:r>
+        <w:rPr>
+          <w:rFonts w:ascii="Times New Roman" w:hAnsi="Times New Roman" w:cs="Times New Roman"/>
+          <w:i/>
+        </w:rPr>
+        <w:t>tf-idf</w:t>
+      </w:r>
+      <w:r>
+        <w:rPr>
+          <w:rFonts w:ascii="Times New Roman" w:hAnsi="Times New Roman" w:cs="Times New Roman"/>
+        </w:rPr>
+        <w:t xml:space="preserve"> for </w:t>
+      </w:r>
+      <w:r>
+        <w:rPr>
+          <w:rFonts w:ascii="Times New Roman" w:hAnsi="Times New Roman" w:cs="Times New Roman"/>
+        </w:rPr>
+        <w:t>identified</w:t>
+      </w:r>
+      <w:r>
+        <w:rPr>
+          <w:rFonts w:ascii="Times New Roman" w:hAnsi="Times New Roman" w:cs="Times New Roman"/>
+        </w:rPr>
+        <w:t xml:space="preserve"> word</w:t>
+      </w:r>
+      <w:r>
+        <w:rPr>
+          <w:rFonts w:ascii="Times New Roman" w:hAnsi="Times New Roman" w:cs="Times New Roman"/>
+        </w:rPr>
+        <w:t xml:space="preserve">s was </w:t>
+      </w:r>
+      <w:r>
+        <w:rPr>
+          <w:rFonts w:ascii="Times New Roman" w:hAnsi="Times New Roman" w:cs="Times New Roman"/>
+        </w:rPr>
+        <w:t xml:space="preserve">-0.0013340622 </w:t>
+      </w:r>
+      <w:r>
+        <w:rPr>
+          <w:rFonts w:ascii="Times New Roman" w:hAnsi="Times New Roman" w:cs="Times New Roman"/>
+        </w:rPr>
+        <w:t xml:space="preserve">to </w:t>
+      </w:r>
+      <w:r>
+        <w:rPr>
+          <w:rFonts w:ascii="Times New Roman" w:hAnsi="Times New Roman" w:cs="Times New Roman"/>
+        </w:rPr>
+        <w:t xml:space="preserve"> 0.0001218875</w:t>
+      </w:r>
+      <w:r>
+        <w:rPr>
+          <w:rFonts w:ascii="Times New Roman" w:hAnsi="Times New Roman" w:cs="Times New Roman"/>
+        </w:rPr>
+        <w:t xml:space="preserve"> with a median of </w:t>
+      </w:r>
+      <w:r>
+        <w:rPr>
+          <w:rFonts w:ascii="Times New Roman" w:hAnsi="Times New Roman" w:cs="Times New Roman"/>
+        </w:rPr>
+        <w:t>-1.91046e-05</w:t>
+      </w:r>
+      <w:r>
+        <w:rPr>
+          <w:rFonts w:ascii="Times New Roman" w:hAnsi="Times New Roman" w:cs="Times New Roman"/>
+        </w:rPr>
+        <w:t xml:space="preserve">, it appears that more words </w:t>
+      </w:r>
+      <w:r>
+        <w:rPr>
+          <w:rFonts w:ascii="Times New Roman" w:hAnsi="Times New Roman" w:cs="Times New Roman"/>
+        </w:rPr>
+        <w:t xml:space="preserve">were given negative weight </w:t>
+      </w:r>
+      <w:r>
+        <w:rPr>
+          <w:rFonts w:ascii="Times New Roman" w:hAnsi="Times New Roman" w:cs="Times New Roman"/>
+        </w:rPr>
+        <w:t xml:space="preserve">than positive </w:t>
+      </w:r>
+      <w:r>
+        <w:rPr>
+          <w:rFonts w:ascii="Times New Roman" w:hAnsi="Times New Roman" w:cs="Times New Roman"/>
+        </w:rPr>
+        <w:t>weight.</w:t>
+      </w:r>
+    </w:p>
+    <w:p>
+      <w:pPr>
+        <w:rPr>
+          <w:rFonts w:ascii="Times New Roman" w:hAnsi="Times New Roman" w:cs="Times New Roman"/>
+        </w:rPr>
+      </w:pPr>
+    </w:p>
+    <w:p>
+      <w:pPr>
+        <w:rPr>
+          <w:rFonts w:ascii="Times New Roman" w:hAnsi="Times New Roman" w:cs="Times New Roman"/>
+        </w:rPr>
+      </w:pPr>
+    </w:p>
+    <w:p>
+      <w:pPr>
+        <w:rPr>
+          <w:rFonts w:ascii="Times New Roman" w:hAnsi="Times New Roman" w:cs="Times New Roman"/>
+        </w:rPr>
+      </w:pPr>
+    </w:p>
+    <w:p>
+      <w:pPr>
+        <w:rPr>
+          <w:rFonts w:ascii="Times New Roman" w:hAnsi="Times New Roman" w:cs="Times New Roman"/>
+        </w:rPr>
+      </w:pPr>
+    </w:p>
+    <w:p>
+      <w:pPr>
+        <w:rPr>
+          <w:rFonts w:ascii="Times New Roman" w:hAnsi="Times New Roman" w:cs="Times New Roman"/>
+        </w:rPr>
+      </w:pPr>
+    </w:p>
+    <w:p>
+      <w:pPr>
+        <w:rPr>
+          <w:rFonts w:ascii="Times New Roman" w:hAnsi="Times New Roman" w:cs="Times New Roman"/>
+        </w:rPr>
+      </w:pPr>
+    </w:p>
+    <w:p>
+      <w:pPr>
+        <w:rPr>
+          <w:rFonts w:ascii="Times New Roman" w:hAnsi="Times New Roman" w:cs="Times New Roman"/>
+        </w:rPr>
+      </w:pPr>
+    </w:p>
+    <w:p>
+      <w:pPr>
+        <w:rPr>
+          <w:rFonts w:ascii="Times New Roman" w:hAnsi="Times New Roman" w:cs="Times New Roman"/>
+        </w:rPr>
+      </w:pPr>
+    </w:p>
+    <w:p>
+      <w:pPr>
+        <w:jc w:val="center"/>
         <w:rPr>
           <w:rFonts w:ascii="Times New Roman" w:hAnsi="Times New Roman" w:cs="Times New Roman"/>
         </w:rPr>
@@ -11964,10 +12171,10 @@
           <w:noProof/>
         </w:rPr>
         <w:drawing>
-          <wp:inline distT="0" distB="0" distL="0" distR="0" wp14:anchorId="6BD990F3" wp14:editId="17BF4709">
-            <wp:extent cx="5935345" cy="4089400"/>
-            <wp:effectExtent l="0" t="0" r="8255" b="0"/>
-            <wp:docPr id="43" name="Picture 43" descr="Macintosh HD:Users:alexandraplassaras:Desktop:Screen Shot 2017-04-21 at 2.58.01 PM.png"/>
+          <wp:inline distT="0" distB="0" distL="0" distR="0" wp14:anchorId="05B8E7F7" wp14:editId="03E82391">
+            <wp:extent cx="4000500" cy="2761873"/>
+            <wp:effectExtent l="0" t="0" r="0" b="6985"/>
+            <wp:docPr id="44" name="Picture 44" descr="Macintosh HD:Users:alexandraplassaras:Desktop:Screen Shot 2017-04-21 at 2.58.15 PM.png"/>
             <wp:cNvGraphicFramePr>
               <a:graphicFrameLocks xmlns:a="http://schemas.openxmlformats.org/drawingml/2006/main" noChangeAspect="1"/>
             </wp:cNvGraphicFramePr>
@@ -11975,7 +12182,7 @@
               <a:graphicData uri="http://schemas.openxmlformats.org/drawingml/2006/picture">
                 <pic:pic xmlns:pic="http://schemas.openxmlformats.org/drawingml/2006/picture">
                   <pic:nvPicPr>
-                    <pic:cNvPr id="0" name="Picture 7" descr="Macintosh HD:Users:alexandraplassaras:Desktop:Screen Shot 2017-04-21 at 2.58.01 PM.png"/>
+                    <pic:cNvPr id="0" name="Picture 8" descr="Macintosh HD:Users:alexandraplassaras:Desktop:Screen Shot 2017-04-21 at 2.58.15 PM.png"/>
                     <pic:cNvPicPr>
                       <a:picLocks noChangeAspect="1" noChangeArrowheads="1"/>
                     </pic:cNvPicPr>
@@ -11996,7 +12203,7 @@
                   <pic:spPr bwMode="auto">
                     <a:xfrm>
                       <a:off x="0" y="0"/>
-                      <a:ext cx="5935345" cy="4089400"/>
+                      <a:ext cx="4000615" cy="2761952"/>
                     </a:xfrm>
                     <a:prstGeom prst="rect">
                       <a:avLst/>
@@ -12015,347 +12222,6 @@
     </w:p>
     <w:p>
       <w:pPr>
-        <w:rPr>
-          <w:rFonts w:ascii="Times New Roman" w:hAnsi="Times New Roman" w:cs="Times New Roman"/>
-        </w:rPr>
-      </w:pPr>
-    </w:p>
-    <w:p>
-      <w:pPr>
-        <w:rPr>
-          <w:rFonts w:ascii="Times New Roman" w:hAnsi="Times New Roman" w:cs="Times New Roman"/>
-        </w:rPr>
-      </w:pPr>
-    </w:p>
-    <w:p>
-      <w:pPr>
-        <w:rPr>
-          <w:rFonts w:ascii="Times New Roman" w:hAnsi="Times New Roman" w:cs="Times New Roman"/>
-        </w:rPr>
-      </w:pPr>
-    </w:p>
-    <w:p>
-      <w:pPr>
-        <w:rPr>
-          <w:rFonts w:ascii="Times New Roman" w:hAnsi="Times New Roman" w:cs="Times New Roman"/>
-        </w:rPr>
-      </w:pPr>
-    </w:p>
-    <w:p>
-      <w:pPr>
-        <w:rPr>
-          <w:rFonts w:ascii="Times New Roman" w:hAnsi="Times New Roman" w:cs="Times New Roman"/>
-        </w:rPr>
-      </w:pPr>
-      <w:r>
-        <w:rPr>
-          <w:rFonts w:ascii="Times New Roman" w:hAnsi="Times New Roman" w:cs="Times New Roman"/>
-          <w:noProof/>
-        </w:rPr>
-        <w:drawing>
-          <wp:inline distT="0" distB="0" distL="0" distR="0" wp14:anchorId="05B8E7F7" wp14:editId="2F58F50E">
-            <wp:extent cx="5935345" cy="4097655"/>
-            <wp:effectExtent l="0" t="0" r="8255" b="0"/>
-            <wp:docPr id="44" name="Picture 44" descr="Macintosh HD:Users:alexandraplassaras:Desktop:Screen Shot 2017-04-21 at 2.58.15 PM.png"/>
-            <wp:cNvGraphicFramePr>
-              <a:graphicFrameLocks xmlns:a="http://schemas.openxmlformats.org/drawingml/2006/main" noChangeAspect="1"/>
-            </wp:cNvGraphicFramePr>
-            <a:graphic xmlns:a="http://schemas.openxmlformats.org/drawingml/2006/main">
-              <a:graphicData uri="http://schemas.openxmlformats.org/drawingml/2006/picture">
-                <pic:pic xmlns:pic="http://schemas.openxmlformats.org/drawingml/2006/picture">
-                  <pic:nvPicPr>
-                    <pic:cNvPr id="0" name="Picture 8" descr="Macintosh HD:Users:alexandraplassaras:Desktop:Screen Shot 2017-04-21 at 2.58.15 PM.png"/>
-                    <pic:cNvPicPr>
-                      <a:picLocks noChangeAspect="1" noChangeArrowheads="1"/>
-                    </pic:cNvPicPr>
-                  </pic:nvPicPr>
-                  <pic:blipFill>
-                    <a:blip r:embed="rId22">
-                      <a:extLst>
-                        <a:ext uri="{28A0092B-C50C-407E-A947-70E740481C1C}">
-                          <a14:useLocalDpi xmlns:a14="http://schemas.microsoft.com/office/drawing/2010/main" val="0"/>
-                        </a:ext>
-                      </a:extLst>
-                    </a:blip>
-                    <a:srcRect/>
-                    <a:stretch>
-                      <a:fillRect/>
-                    </a:stretch>
-                  </pic:blipFill>
-                  <pic:spPr bwMode="auto">
-                    <a:xfrm>
-                      <a:off x="0" y="0"/>
-                      <a:ext cx="5935345" cy="4097655"/>
-                    </a:xfrm>
-                    <a:prstGeom prst="rect">
-                      <a:avLst/>
-                    </a:prstGeom>
-                    <a:noFill/>
-                    <a:ln>
-                      <a:noFill/>
-                    </a:ln>
-                  </pic:spPr>
-                </pic:pic>
-              </a:graphicData>
-            </a:graphic>
-          </wp:inline>
-        </w:drawing>
-      </w:r>
-      <w:bookmarkStart w:id="11" w:name="_GoBack"/>
-      <w:bookmarkEnd w:id="11"/>
-    </w:p>
-    <w:p>
-      <w:pPr>
-        <w:rPr>
-          <w:rFonts w:ascii="Times New Roman" w:hAnsi="Times New Roman" w:cs="Times New Roman"/>
-        </w:rPr>
-      </w:pPr>
-    </w:p>
-    <w:p>
-      <w:pPr>
-        <w:rPr>
-          <w:rFonts w:ascii="Times New Roman" w:hAnsi="Times New Roman" w:cs="Times New Roman"/>
-        </w:rPr>
-      </w:pPr>
-    </w:p>
-    <w:p>
-      <w:pPr>
-        <w:rPr>
-          <w:rFonts w:ascii="Times New Roman" w:hAnsi="Times New Roman" w:cs="Times New Roman"/>
-        </w:rPr>
-      </w:pPr>
-    </w:p>
-    <w:p>
-      <w:pPr>
-        <w:rPr>
-          <w:rFonts w:ascii="Times New Roman" w:hAnsi="Times New Roman" w:cs="Times New Roman"/>
-        </w:rPr>
-      </w:pPr>
-    </w:p>
-    <w:p>
-      <w:pPr>
-        <w:rPr>
-          <w:rFonts w:ascii="Times New Roman" w:hAnsi="Times New Roman" w:cs="Times New Roman"/>
-        </w:rPr>
-      </w:pPr>
-    </w:p>
-    <w:tbl>
-      <w:tblPr>
-        <w:tblStyle w:val="LightShading"/>
-        <w:tblW w:w="0" w:type="auto"/>
-        <w:jc w:val="center"/>
-        <w:tblLook w:val="04A0" w:firstRow="1" w:lastRow="0" w:firstColumn="1" w:lastColumn="0" w:noHBand="0" w:noVBand="1"/>
-      </w:tblPr>
-      <w:tblGrid>
-        <w:gridCol w:w="2494"/>
-        <w:gridCol w:w="990"/>
-      </w:tblGrid>
-      <w:tr>
-        <w:trPr>
-          <w:cnfStyle w:val="100000000000" w:firstRow="1" w:lastRow="0" w:firstColumn="0" w:lastColumn="0" w:oddVBand="0" w:evenVBand="0" w:oddHBand="0" w:evenHBand="0" w:firstRowFirstColumn="0" w:firstRowLastColumn="0" w:lastRowFirstColumn="0" w:lastRowLastColumn="0"/>
-          <w:trHeight w:val="180"/>
-          <w:jc w:val="center"/>
-        </w:trPr>
-        <w:tc>
-          <w:tcPr>
-            <w:cnfStyle w:val="001000000000" w:firstRow="0" w:lastRow="0" w:firstColumn="1" w:lastColumn="0" w:oddVBand="0" w:evenVBand="0" w:oddHBand="0" w:evenHBand="0" w:firstRowFirstColumn="0" w:firstRowLastColumn="0" w:lastRowFirstColumn="0" w:lastRowLastColumn="0"/>
-            <w:tcW w:w="2494" w:type="dxa"/>
-          </w:tcPr>
-          <w:p>
-            <w:pPr>
-              <w:rPr>
-                <w:rFonts w:ascii="Times New Roman" w:hAnsi="Times New Roman" w:cs="Times New Roman"/>
-                <w:sz w:val="20"/>
-                <w:szCs w:val="20"/>
-              </w:rPr>
-            </w:pPr>
-          </w:p>
-        </w:tc>
-        <w:tc>
-          <w:tcPr>
-            <w:tcW w:w="990" w:type="dxa"/>
-          </w:tcPr>
-          <w:p>
-            <w:pPr>
-              <w:cnfStyle w:val="100000000000" w:firstRow="1" w:lastRow="0" w:firstColumn="0" w:lastColumn="0" w:oddVBand="0" w:evenVBand="0" w:oddHBand="0" w:evenHBand="0" w:firstRowFirstColumn="0" w:firstRowLastColumn="0" w:lastRowFirstColumn="0" w:lastRowLastColumn="0"/>
-              <w:rPr>
-                <w:rFonts w:ascii="Times New Roman" w:hAnsi="Times New Roman" w:cs="Times New Roman"/>
-                <w:sz w:val="20"/>
-                <w:szCs w:val="20"/>
-              </w:rPr>
-            </w:pPr>
-            <w:r>
-              <w:rPr>
-                <w:rFonts w:ascii="Times New Roman" w:hAnsi="Times New Roman" w:cs="Times New Roman"/>
-                <w:sz w:val="20"/>
-                <w:szCs w:val="20"/>
-              </w:rPr>
-              <w:t>Model 1</w:t>
-            </w:r>
-          </w:p>
-        </w:tc>
-      </w:tr>
-      <w:tr>
-        <w:trPr>
-          <w:cnfStyle w:val="000000100000" w:firstRow="0" w:lastRow="0" w:firstColumn="0" w:lastColumn="0" w:oddVBand="0" w:evenVBand="0" w:oddHBand="1" w:evenHBand="0" w:firstRowFirstColumn="0" w:firstRowLastColumn="0" w:lastRowFirstColumn="0" w:lastRowLastColumn="0"/>
-          <w:trHeight w:val="357"/>
-          <w:jc w:val="center"/>
-        </w:trPr>
-        <w:tc>
-          <w:tcPr>
-            <w:cnfStyle w:val="001000000000" w:firstRow="0" w:lastRow="0" w:firstColumn="1" w:lastColumn="0" w:oddVBand="0" w:evenVBand="0" w:oddHBand="0" w:evenHBand="0" w:firstRowFirstColumn="0" w:firstRowLastColumn="0" w:lastRowFirstColumn="0" w:lastRowLastColumn="0"/>
-            <w:tcW w:w="2494" w:type="dxa"/>
-          </w:tcPr>
-          <w:p>
-            <w:pPr>
-              <w:rPr>
-                <w:rFonts w:ascii="Times New Roman" w:hAnsi="Times New Roman" w:cs="Times New Roman"/>
-                <w:sz w:val="20"/>
-                <w:szCs w:val="20"/>
-              </w:rPr>
-            </w:pPr>
-            <w:r>
-              <w:rPr>
-                <w:rFonts w:ascii="Times New Roman" w:hAnsi="Times New Roman" w:cs="Times New Roman"/>
-                <w:sz w:val="20"/>
-                <w:szCs w:val="20"/>
-              </w:rPr>
-              <w:t>Sentiment Correlation</w:t>
-            </w:r>
-          </w:p>
-        </w:tc>
-        <w:tc>
-          <w:tcPr>
-            <w:tcW w:w="990" w:type="dxa"/>
-          </w:tcPr>
-          <w:p>
-            <w:pPr>
-              <w:cnfStyle w:val="000000100000" w:firstRow="0" w:lastRow="0" w:firstColumn="0" w:lastColumn="0" w:oddVBand="0" w:evenVBand="0" w:oddHBand="1" w:evenHBand="0" w:firstRowFirstColumn="0" w:firstRowLastColumn="0" w:lastRowFirstColumn="0" w:lastRowLastColumn="0"/>
-              <w:rPr>
-                <w:rFonts w:ascii="Times New Roman" w:hAnsi="Times New Roman" w:cs="Times New Roman"/>
-                <w:sz w:val="20"/>
-                <w:szCs w:val="20"/>
-              </w:rPr>
-            </w:pPr>
-            <w:r>
-              <w:rPr>
-                <w:rFonts w:ascii="Times New Roman" w:hAnsi="Times New Roman" w:cs="Times New Roman"/>
-                <w:sz w:val="20"/>
-                <w:szCs w:val="20"/>
-              </w:rPr>
-              <w:t>0.183</w:t>
-            </w:r>
-          </w:p>
-        </w:tc>
-      </w:tr>
-      <w:tr>
-        <w:trPr>
-          <w:trHeight w:val="357"/>
-          <w:jc w:val="center"/>
-        </w:trPr>
-        <w:tc>
-          <w:tcPr>
-            <w:cnfStyle w:val="001000000000" w:firstRow="0" w:lastRow="0" w:firstColumn="1" w:lastColumn="0" w:oddVBand="0" w:evenVBand="0" w:oddHBand="0" w:evenHBand="0" w:firstRowFirstColumn="0" w:firstRowLastColumn="0" w:lastRowFirstColumn="0" w:lastRowLastColumn="0"/>
-            <w:tcW w:w="2494" w:type="dxa"/>
-          </w:tcPr>
-          <w:p>
-            <w:pPr>
-              <w:rPr>
-                <w:rFonts w:ascii="Times New Roman" w:hAnsi="Times New Roman" w:cs="Times New Roman"/>
-                <w:sz w:val="20"/>
-                <w:szCs w:val="20"/>
-              </w:rPr>
-            </w:pPr>
-            <w:r>
-              <w:rPr>
-                <w:rFonts w:ascii="Times New Roman" w:hAnsi="Times New Roman" w:cs="Times New Roman"/>
-                <w:sz w:val="20"/>
-                <w:szCs w:val="20"/>
-              </w:rPr>
-              <w:t>Average Emoji Sentiment</w:t>
-            </w:r>
-          </w:p>
-        </w:tc>
-        <w:tc>
-          <w:tcPr>
-            <w:tcW w:w="990" w:type="dxa"/>
-          </w:tcPr>
-          <w:p>
-            <w:pPr>
-              <w:cnfStyle w:val="000000000000" w:firstRow="0" w:lastRow="0" w:firstColumn="0" w:lastColumn="0" w:oddVBand="0" w:evenVBand="0" w:oddHBand="0" w:evenHBand="0" w:firstRowFirstColumn="0" w:firstRowLastColumn="0" w:lastRowFirstColumn="0" w:lastRowLastColumn="0"/>
-              <w:rPr>
-                <w:rFonts w:ascii="Times New Roman" w:hAnsi="Times New Roman" w:cs="Times New Roman"/>
-                <w:sz w:val="20"/>
-                <w:szCs w:val="20"/>
-              </w:rPr>
-            </w:pPr>
-            <w:r>
-              <w:rPr>
-                <w:rFonts w:ascii="Times New Roman" w:hAnsi="Times New Roman" w:cs="Times New Roman"/>
-                <w:sz w:val="20"/>
-                <w:szCs w:val="20"/>
-              </w:rPr>
-              <w:t>0.206</w:t>
-            </w:r>
-          </w:p>
-        </w:tc>
-      </w:tr>
-      <w:tr>
-        <w:trPr>
-          <w:cnfStyle w:val="000000100000" w:firstRow="0" w:lastRow="0" w:firstColumn="0" w:lastColumn="0" w:oddVBand="0" w:evenVBand="0" w:oddHBand="1" w:evenHBand="0" w:firstRowFirstColumn="0" w:firstRowLastColumn="0" w:lastRowFirstColumn="0" w:lastRowLastColumn="0"/>
-          <w:trHeight w:val="180"/>
-          <w:jc w:val="center"/>
-        </w:trPr>
-        <w:tc>
-          <w:tcPr>
-            <w:cnfStyle w:val="001000000000" w:firstRow="0" w:lastRow="0" w:firstColumn="1" w:lastColumn="0" w:oddVBand="0" w:evenVBand="0" w:oddHBand="0" w:evenHBand="0" w:firstRowFirstColumn="0" w:firstRowLastColumn="0" w:lastRowFirstColumn="0" w:lastRowLastColumn="0"/>
-            <w:tcW w:w="2494" w:type="dxa"/>
-          </w:tcPr>
-          <w:p>
-            <w:pPr>
-              <w:rPr>
-                <w:rFonts w:ascii="Times New Roman" w:hAnsi="Times New Roman" w:cs="Times New Roman"/>
-                <w:sz w:val="20"/>
-                <w:szCs w:val="20"/>
-              </w:rPr>
-            </w:pPr>
-            <w:r>
-              <w:rPr>
-                <w:rFonts w:ascii="Times New Roman" w:hAnsi="Times New Roman" w:cs="Times New Roman"/>
-                <w:sz w:val="20"/>
-                <w:szCs w:val="20"/>
-              </w:rPr>
-              <w:t>Average Text Sentiment</w:t>
-            </w:r>
-          </w:p>
-        </w:tc>
-        <w:tc>
-          <w:tcPr>
-            <w:tcW w:w="990" w:type="dxa"/>
-          </w:tcPr>
-          <w:p>
-            <w:pPr>
-              <w:cnfStyle w:val="000000100000" w:firstRow="0" w:lastRow="0" w:firstColumn="0" w:lastColumn="0" w:oddVBand="0" w:evenVBand="0" w:oddHBand="1" w:evenHBand="0" w:firstRowFirstColumn="0" w:firstRowLastColumn="0" w:lastRowFirstColumn="0" w:lastRowLastColumn="0"/>
-              <w:rPr>
-                <w:rFonts w:ascii="Times New Roman" w:hAnsi="Times New Roman" w:cs="Times New Roman"/>
-                <w:sz w:val="20"/>
-                <w:szCs w:val="20"/>
-              </w:rPr>
-            </w:pPr>
-            <w:r>
-              <w:rPr>
-                <w:rFonts w:ascii="Times New Roman" w:hAnsi="Times New Roman" w:cs="Times New Roman"/>
-                <w:sz w:val="20"/>
-                <w:szCs w:val="20"/>
-              </w:rPr>
-              <w:t>0.014</w:t>
-            </w:r>
-          </w:p>
-        </w:tc>
-      </w:tr>
-    </w:tbl>
-    <w:p>
-      <w:pPr>
         <w:spacing w:line="480" w:lineRule="auto"/>
         <w:jc w:val="center"/>
         <w:rPr>
@@ -12389,7 +12255,7 @@
           <w:sz w:val="20"/>
           <w:szCs w:val="20"/>
         </w:rPr>
-        <w:t>5</w:t>
+        <w:t>6</w:t>
       </w:r>
       <w:r>
         <w:rPr>
@@ -12397,19 +12263,26 @@
           <w:sz w:val="20"/>
           <w:szCs w:val="20"/>
         </w:rPr>
-        <w:t xml:space="preserve"> – </w:t>
-      </w:r>
-      <w:r>
-        <w:rPr>
-          <w:rFonts w:ascii="Times New Roman" w:hAnsi="Times New Roman" w:cs="Times New Roman"/>
-          <w:sz w:val="20"/>
-          <w:szCs w:val="20"/>
-        </w:rPr>
-        <w:t>Summary of Results</w:t>
-      </w:r>
-    </w:p>
-    <w:p>
-      <w:pPr>
+        <w:t>–Weighted Text- Emoji Sentiment by Political Party Reference</w:t>
+      </w:r>
+    </w:p>
+    <w:p>
+      <w:pPr>
+        <w:rPr>
+          <w:rFonts w:ascii="Times New Roman" w:hAnsi="Times New Roman" w:cs="Times New Roman"/>
+        </w:rPr>
+      </w:pPr>
+    </w:p>
+    <w:p>
+      <w:pPr>
+        <w:rPr>
+          <w:rFonts w:ascii="Times New Roman" w:hAnsi="Times New Roman" w:cs="Times New Roman"/>
+        </w:rPr>
+      </w:pPr>
+    </w:p>
+    <w:p>
+      <w:pPr>
+        <w:jc w:val="center"/>
         <w:rPr>
           <w:rFonts w:ascii="Times New Roman" w:hAnsi="Times New Roman" w:cs="Times New Roman"/>
         </w:rPr>
@@ -12417,28 +12290,30 @@
     </w:p>
     <w:tbl>
       <w:tblPr>
-        <w:tblStyle w:val="TableGrid"/>
-        <w:tblW w:w="10260" w:type="dxa"/>
-        <w:tblInd w:w="-702" w:type="dxa"/>
+        <w:tblStyle w:val="LightList"/>
+        <w:tblW w:w="5400" w:type="dxa"/>
+        <w:tblInd w:w="2088" w:type="dxa"/>
         <w:tblLayout w:type="fixed"/>
         <w:tblLook w:val="04A0" w:firstRow="1" w:lastRow="0" w:firstColumn="1" w:lastColumn="0" w:noHBand="0" w:noVBand="1"/>
       </w:tblPr>
       <w:tblGrid>
         <w:gridCol w:w="4698"/>
         <w:gridCol w:w="702"/>
-        <w:gridCol w:w="4230"/>
-        <w:gridCol w:w="630"/>
       </w:tblGrid>
       <w:tr>
         <w:trPr>
+          <w:cnfStyle w:val="100000000000" w:firstRow="1" w:lastRow="0" w:firstColumn="0" w:lastColumn="0" w:oddVBand="0" w:evenVBand="0" w:oddHBand="0" w:evenHBand="0" w:firstRowFirstColumn="0" w:firstRowLastColumn="0" w:lastRowFirstColumn="0" w:lastRowLastColumn="0"/>
           <w:trHeight w:val="282"/>
         </w:trPr>
         <w:tc>
           <w:tcPr>
-            <w:tcW w:w="4698" w:type="dxa"/>
-          </w:tcPr>
-          <w:p>
-            <w:pPr>
+            <w:cnfStyle w:val="001000000000" w:firstRow="0" w:lastRow="0" w:firstColumn="1" w:lastColumn="0" w:oddVBand="0" w:evenVBand="0" w:oddHBand="0" w:evenHBand="0" w:firstRowFirstColumn="0" w:firstRowLastColumn="0" w:lastRowFirstColumn="0" w:lastRowLastColumn="0"/>
+            <w:tcW w:w="5400" w:type="dxa"/>
+            <w:gridSpan w:val="2"/>
+          </w:tcPr>
+          <w:p>
+            <w:pPr>
+              <w:jc w:val="center"/>
               <w:rPr>
                 <w:rFonts w:ascii="Times New Roman" w:hAnsi="Times New Roman" w:cs="Times New Roman"/>
                 <w:sz w:val="18"/>
@@ -12451,67 +12326,19 @@
                 <w:sz w:val="18"/>
                 <w:szCs w:val="18"/>
               </w:rPr>
-              <w:t>Emoji</w:t>
+              <w:t>Top Emoji Tweets</w:t>
             </w:r>
-          </w:p>
-        </w:tc>
-        <w:tc>
-          <w:tcPr>
-            <w:tcW w:w="702" w:type="dxa"/>
-          </w:tcPr>
-          <w:p>
-            <w:pPr>
-              <w:rPr>
-                <w:rFonts w:ascii="Times New Roman" w:hAnsi="Times New Roman" w:cs="Times New Roman"/>
-                <w:sz w:val="18"/>
-                <w:szCs w:val="18"/>
-              </w:rPr>
-            </w:pPr>
-          </w:p>
-        </w:tc>
-        <w:tc>
-          <w:tcPr>
-            <w:tcW w:w="4230" w:type="dxa"/>
-          </w:tcPr>
-          <w:p>
-            <w:pPr>
-              <w:rPr>
-                <w:rFonts w:ascii="Times New Roman" w:hAnsi="Times New Roman" w:cs="Times New Roman"/>
-                <w:sz w:val="18"/>
-                <w:szCs w:val="18"/>
-              </w:rPr>
-            </w:pPr>
-            <w:r>
-              <w:rPr>
-                <w:rFonts w:ascii="Times New Roman" w:hAnsi="Times New Roman" w:cs="Times New Roman"/>
-                <w:sz w:val="18"/>
-                <w:szCs w:val="18"/>
-              </w:rPr>
-              <w:t>Text</w:t>
-            </w:r>
-          </w:p>
-        </w:tc>
-        <w:tc>
-          <w:tcPr>
-            <w:tcW w:w="630" w:type="dxa"/>
-          </w:tcPr>
-          <w:p>
-            <w:pPr>
-              <w:rPr>
-                <w:rFonts w:ascii="Times New Roman" w:hAnsi="Times New Roman" w:cs="Times New Roman"/>
-                <w:sz w:val="18"/>
-                <w:szCs w:val="18"/>
-              </w:rPr>
-            </w:pPr>
           </w:p>
         </w:tc>
       </w:tr>
       <w:tr>
         <w:trPr>
+          <w:cnfStyle w:val="000000100000" w:firstRow="0" w:lastRow="0" w:firstColumn="0" w:lastColumn="0" w:oddVBand="0" w:evenVBand="0" w:oddHBand="1" w:evenHBand="0" w:firstRowFirstColumn="0" w:firstRowLastColumn="0" w:lastRowFirstColumn="0" w:lastRowLastColumn="0"/>
           <w:trHeight w:val="282"/>
         </w:trPr>
         <w:tc>
           <w:tcPr>
+            <w:cnfStyle w:val="001000000000" w:firstRow="0" w:lastRow="0" w:firstColumn="1" w:lastColumn="0" w:oddVBand="0" w:evenVBand="0" w:oddHBand="0" w:evenHBand="0" w:firstRowFirstColumn="0" w:firstRowLastColumn="0" w:lastRowFirstColumn="0" w:lastRowLastColumn="0"/>
             <w:tcW w:w="4698" w:type="dxa"/>
           </w:tcPr>
           <w:p>
@@ -12538,8 +12365,10 @@
           </w:tcPr>
           <w:p>
             <w:pPr>
-              <w:rPr>
-                <w:rFonts w:ascii="Times New Roman" w:hAnsi="Times New Roman" w:cs="Times New Roman"/>
+              <w:cnfStyle w:val="000000100000" w:firstRow="0" w:lastRow="0" w:firstColumn="0" w:lastColumn="0" w:oddVBand="0" w:evenVBand="0" w:oddHBand="1" w:evenHBand="0" w:firstRowFirstColumn="0" w:firstRowLastColumn="0" w:lastRowFirstColumn="0" w:lastRowLastColumn="0"/>
+              <w:rPr>
+                <w:rFonts w:ascii="Times New Roman" w:hAnsi="Times New Roman" w:cs="Times New Roman"/>
+                <w:b/>
                 <w:sz w:val="18"/>
                 <w:szCs w:val="18"/>
               </w:rPr>
@@ -12547,42 +12376,7 @@
             <w:r>
               <w:rPr>
                 <w:rFonts w:ascii="Times New Roman" w:hAnsi="Times New Roman" w:cs="Times New Roman"/>
-                <w:sz w:val="18"/>
-                <w:szCs w:val="18"/>
-              </w:rPr>
-              <w:t>Score</w:t>
-            </w:r>
-          </w:p>
-        </w:tc>
-        <w:tc>
-          <w:tcPr>
-            <w:tcW w:w="4230" w:type="dxa"/>
-          </w:tcPr>
-          <w:p>
-            <w:pPr>
-              <w:rPr>
-                <w:rFonts w:ascii="Times New Roman" w:hAnsi="Times New Roman" w:cs="Times New Roman"/>
-                <w:sz w:val="18"/>
-                <w:szCs w:val="18"/>
-              </w:rPr>
-            </w:pPr>
-          </w:p>
-        </w:tc>
-        <w:tc>
-          <w:tcPr>
-            <w:tcW w:w="630" w:type="dxa"/>
-          </w:tcPr>
-          <w:p>
-            <w:pPr>
-              <w:rPr>
-                <w:rFonts w:ascii="Times New Roman" w:hAnsi="Times New Roman" w:cs="Times New Roman"/>
-                <w:sz w:val="18"/>
-                <w:szCs w:val="18"/>
-              </w:rPr>
-            </w:pPr>
-            <w:r>
-              <w:rPr>
-                <w:rFonts w:ascii="Times New Roman" w:hAnsi="Times New Roman" w:cs="Times New Roman"/>
+                <w:b/>
                 <w:sz w:val="18"/>
                 <w:szCs w:val="18"/>
               </w:rPr>
@@ -12597,10 +12391,12 @@
         </w:trPr>
         <w:tc>
           <w:tcPr>
+            <w:cnfStyle w:val="001000000000" w:firstRow="0" w:lastRow="0" w:firstColumn="1" w:lastColumn="0" w:oddVBand="0" w:evenVBand="0" w:oddHBand="0" w:evenHBand="0" w:firstRowFirstColumn="0" w:firstRowLastColumn="0" w:lastRowFirstColumn="0" w:lastRowLastColumn="0"/>
             <w:tcW w:w="4698" w:type="dxa"/>
           </w:tcPr>
           <w:p>
             <w:pPr>
+              <w:jc w:val="center"/>
               <w:rPr>
                 <w:rFonts w:ascii="Times New Roman" w:hAnsi="Times New Roman" w:cs="Times New Roman"/>
                 <w:sz w:val="18"/>
@@ -12632,7 +12428,7 @@
                           </pic:cNvPicPr>
                         </pic:nvPicPr>
                         <pic:blipFill>
-                          <a:blip r:embed="rId23">
+                          <a:blip r:embed="rId22">
                             <a:extLst>
                               <a:ext uri="{28A0092B-C50C-407E-A947-70E740481C1C}">
                                 <a14:useLocalDpi xmlns:a14="http://schemas.microsoft.com/office/drawing/2010/main" val="0"/>
@@ -12671,6 +12467,8 @@
           </w:tcPr>
           <w:p>
             <w:pPr>
+              <w:jc w:val="center"/>
+              <w:cnfStyle w:val="000000000000" w:firstRow="0" w:lastRow="0" w:firstColumn="0" w:lastColumn="0" w:oddVBand="0" w:evenVBand="0" w:oddHBand="0" w:evenHBand="0" w:firstRowFirstColumn="0" w:firstRowLastColumn="0" w:lastRowFirstColumn="0" w:lastRowLastColumn="0"/>
               <w:rPr>
                 <w:rFonts w:ascii="Times New Roman" w:hAnsi="Times New Roman" w:cs="Times New Roman"/>
                 <w:sz w:val="18"/>
@@ -12687,12 +12485,20 @@
             </w:r>
           </w:p>
         </w:tc>
-        <w:tc>
-          <w:tcPr>
-            <w:tcW w:w="4230" w:type="dxa"/>
-          </w:tcPr>
-          <w:p>
-            <w:pPr>
+      </w:tr>
+      <w:tr>
+        <w:trPr>
+          <w:cnfStyle w:val="000000100000" w:firstRow="0" w:lastRow="0" w:firstColumn="0" w:lastColumn="0" w:oddVBand="0" w:evenVBand="0" w:oddHBand="1" w:evenHBand="0" w:firstRowFirstColumn="0" w:firstRowLastColumn="0" w:lastRowFirstColumn="0" w:lastRowLastColumn="0"/>
+          <w:trHeight w:val="644"/>
+        </w:trPr>
+        <w:tc>
+          <w:tcPr>
+            <w:cnfStyle w:val="001000000000" w:firstRow="0" w:lastRow="0" w:firstColumn="1" w:lastColumn="0" w:oddVBand="0" w:evenVBand="0" w:oddHBand="0" w:evenHBand="0" w:firstRowFirstColumn="0" w:firstRowLastColumn="0" w:lastRowFirstColumn="0" w:lastRowLastColumn="0"/>
+            <w:tcW w:w="4698" w:type="dxa"/>
+          </w:tcPr>
+          <w:p>
+            <w:pPr>
+              <w:jc w:val="center"/>
               <w:rPr>
                 <w:rFonts w:ascii="Times New Roman" w:hAnsi="Times New Roman" w:cs="Times New Roman"/>
                 <w:sz w:val="18"/>
@@ -12707,10 +12513,1241 @@
                 <w:szCs w:val="18"/>
               </w:rPr>
               <w:drawing>
-                <wp:inline distT="0" distB="0" distL="0" distR="0" wp14:anchorId="2C08D929" wp14:editId="7E2E665D">
+                <wp:inline distT="0" distB="0" distL="0" distR="0" wp14:anchorId="2F20EE2D" wp14:editId="5CC1A1F0">
+                  <wp:extent cx="2857500" cy="289510"/>
+                  <wp:effectExtent l="0" t="0" r="0" b="0"/>
+                  <wp:docPr id="17" name="Picture 17" descr="Macintosh HD:Users:alexandraplassaras:Desktop:Screen Shot 2017-04-20 at 11.46.46 PM.png"/>
+                  <wp:cNvGraphicFramePr>
+                    <a:graphicFrameLocks xmlns:a="http://schemas.openxmlformats.org/drawingml/2006/main" noChangeAspect="1"/>
+                  </wp:cNvGraphicFramePr>
+                  <a:graphic xmlns:a="http://schemas.openxmlformats.org/drawingml/2006/main">
+                    <a:graphicData uri="http://schemas.openxmlformats.org/drawingml/2006/picture">
+                      <pic:pic xmlns:pic="http://schemas.openxmlformats.org/drawingml/2006/picture">
+                        <pic:nvPicPr>
+                          <pic:cNvPr id="0" name="Picture 4" descr="Macintosh HD:Users:alexandraplassaras:Desktop:Screen Shot 2017-04-20 at 11.46.46 PM.png"/>
+                          <pic:cNvPicPr>
+                            <a:picLocks noChangeAspect="1" noChangeArrowheads="1"/>
+                          </pic:cNvPicPr>
+                        </pic:nvPicPr>
+                        <pic:blipFill>
+                          <a:blip r:embed="rId23">
+                            <a:extLst>
+                              <a:ext uri="{28A0092B-C50C-407E-A947-70E740481C1C}">
+                                <a14:useLocalDpi xmlns:a14="http://schemas.microsoft.com/office/drawing/2010/main" val="0"/>
+                              </a:ext>
+                            </a:extLst>
+                          </a:blip>
+                          <a:srcRect/>
+                          <a:stretch>
+                            <a:fillRect/>
+                          </a:stretch>
+                        </pic:blipFill>
+                        <pic:spPr bwMode="auto">
+                          <a:xfrm>
+                            <a:off x="0" y="0"/>
+                            <a:ext cx="2859757" cy="289739"/>
+                          </a:xfrm>
+                          <a:prstGeom prst="rect">
+                            <a:avLst/>
+                          </a:prstGeom>
+                          <a:noFill/>
+                          <a:ln>
+                            <a:noFill/>
+                          </a:ln>
+                        </pic:spPr>
+                      </pic:pic>
+                    </a:graphicData>
+                  </a:graphic>
+                </wp:inline>
+              </w:drawing>
+            </w:r>
+          </w:p>
+        </w:tc>
+        <w:tc>
+          <w:tcPr>
+            <w:tcW w:w="702" w:type="dxa"/>
+          </w:tcPr>
+          <w:p>
+            <w:pPr>
+              <w:jc w:val="center"/>
+              <w:cnfStyle w:val="000000100000" w:firstRow="0" w:lastRow="0" w:firstColumn="0" w:lastColumn="0" w:oddVBand="0" w:evenVBand="0" w:oddHBand="1" w:evenHBand="0" w:firstRowFirstColumn="0" w:firstRowLastColumn="0" w:lastRowFirstColumn="0" w:lastRowLastColumn="0"/>
+              <w:rPr>
+                <w:rFonts w:ascii="Times New Roman" w:hAnsi="Times New Roman" w:cs="Times New Roman"/>
+                <w:sz w:val="18"/>
+                <w:szCs w:val="18"/>
+              </w:rPr>
+            </w:pPr>
+            <w:r>
+              <w:rPr>
+                <w:rFonts w:ascii="Times New Roman" w:hAnsi="Times New Roman" w:cs="Times New Roman"/>
+                <w:sz w:val="18"/>
+                <w:szCs w:val="18"/>
+              </w:rPr>
+              <w:t>0.92</w:t>
+            </w:r>
+          </w:p>
+        </w:tc>
+      </w:tr>
+      <w:tr>
+        <w:trPr>
+          <w:trHeight w:val="644"/>
+        </w:trPr>
+        <w:tc>
+          <w:tcPr>
+            <w:cnfStyle w:val="001000000000" w:firstRow="0" w:lastRow="0" w:firstColumn="1" w:lastColumn="0" w:oddVBand="0" w:evenVBand="0" w:oddHBand="0" w:evenHBand="0" w:firstRowFirstColumn="0" w:firstRowLastColumn="0" w:lastRowFirstColumn="0" w:lastRowLastColumn="0"/>
+            <w:tcW w:w="4698" w:type="dxa"/>
+          </w:tcPr>
+          <w:p>
+            <w:pPr>
+              <w:jc w:val="center"/>
+              <w:rPr>
+                <w:rFonts w:ascii="Times New Roman" w:hAnsi="Times New Roman" w:cs="Times New Roman"/>
+                <w:sz w:val="18"/>
+                <w:szCs w:val="18"/>
+              </w:rPr>
+            </w:pPr>
+            <w:r>
+              <w:rPr>
+                <w:rFonts w:ascii="Times New Roman" w:hAnsi="Times New Roman" w:cs="Times New Roman"/>
+                <w:noProof/>
+                <w:sz w:val="18"/>
+                <w:szCs w:val="18"/>
+              </w:rPr>
+              <w:drawing>
+                <wp:inline distT="0" distB="0" distL="0" distR="0" wp14:anchorId="1B0B7572" wp14:editId="08D5B7CB">
+                  <wp:extent cx="2857500" cy="289108"/>
+                  <wp:effectExtent l="0" t="0" r="0" b="0"/>
+                  <wp:docPr id="18" name="Picture 18" descr="Macintosh HD:Users:alexandraplassaras:Desktop:Screen Shot 2017-04-20 at 11.47.22 PM.png"/>
+                  <wp:cNvGraphicFramePr>
+                    <a:graphicFrameLocks xmlns:a="http://schemas.openxmlformats.org/drawingml/2006/main" noChangeAspect="1"/>
+                  </wp:cNvGraphicFramePr>
+                  <a:graphic xmlns:a="http://schemas.openxmlformats.org/drawingml/2006/main">
+                    <a:graphicData uri="http://schemas.openxmlformats.org/drawingml/2006/picture">
+                      <pic:pic xmlns:pic="http://schemas.openxmlformats.org/drawingml/2006/picture">
+                        <pic:nvPicPr>
+                          <pic:cNvPr id="0" name="Picture 5" descr="Macintosh HD:Users:alexandraplassaras:Desktop:Screen Shot 2017-04-20 at 11.47.22 PM.png"/>
+                          <pic:cNvPicPr>
+                            <a:picLocks noChangeAspect="1" noChangeArrowheads="1"/>
+                          </pic:cNvPicPr>
+                        </pic:nvPicPr>
+                        <pic:blipFill>
+                          <a:blip r:embed="rId24">
+                            <a:extLst>
+                              <a:ext uri="{28A0092B-C50C-407E-A947-70E740481C1C}">
+                                <a14:useLocalDpi xmlns:a14="http://schemas.microsoft.com/office/drawing/2010/main" val="0"/>
+                              </a:ext>
+                            </a:extLst>
+                          </a:blip>
+                          <a:srcRect/>
+                          <a:stretch>
+                            <a:fillRect/>
+                          </a:stretch>
+                        </pic:blipFill>
+                        <pic:spPr bwMode="auto">
+                          <a:xfrm>
+                            <a:off x="0" y="0"/>
+                            <a:ext cx="2859308" cy="289291"/>
+                          </a:xfrm>
+                          <a:prstGeom prst="rect">
+                            <a:avLst/>
+                          </a:prstGeom>
+                          <a:noFill/>
+                          <a:ln>
+                            <a:noFill/>
+                          </a:ln>
+                        </pic:spPr>
+                      </pic:pic>
+                    </a:graphicData>
+                  </a:graphic>
+                </wp:inline>
+              </w:drawing>
+            </w:r>
+          </w:p>
+        </w:tc>
+        <w:tc>
+          <w:tcPr>
+            <w:tcW w:w="702" w:type="dxa"/>
+          </w:tcPr>
+          <w:p>
+            <w:pPr>
+              <w:jc w:val="center"/>
+              <w:cnfStyle w:val="000000000000" w:firstRow="0" w:lastRow="0" w:firstColumn="0" w:lastColumn="0" w:oddVBand="0" w:evenVBand="0" w:oddHBand="0" w:evenHBand="0" w:firstRowFirstColumn="0" w:firstRowLastColumn="0" w:lastRowFirstColumn="0" w:lastRowLastColumn="0"/>
+              <w:rPr>
+                <w:rFonts w:ascii="Times New Roman" w:hAnsi="Times New Roman" w:cs="Times New Roman"/>
+                <w:sz w:val="18"/>
+                <w:szCs w:val="18"/>
+              </w:rPr>
+            </w:pPr>
+            <w:r>
+              <w:rPr>
+                <w:rFonts w:ascii="Times New Roman" w:hAnsi="Times New Roman" w:cs="Times New Roman"/>
+                <w:sz w:val="18"/>
+                <w:szCs w:val="18"/>
+              </w:rPr>
+              <w:t>0.92</w:t>
+            </w:r>
+          </w:p>
+        </w:tc>
+      </w:tr>
+      <w:tr>
+        <w:trPr>
+          <w:cnfStyle w:val="000000100000" w:firstRow="0" w:lastRow="0" w:firstColumn="0" w:lastColumn="0" w:oddVBand="0" w:evenVBand="0" w:oddHBand="1" w:evenHBand="0" w:firstRowFirstColumn="0" w:firstRowLastColumn="0" w:lastRowFirstColumn="0" w:lastRowLastColumn="0"/>
+          <w:trHeight w:val="617"/>
+        </w:trPr>
+        <w:tc>
+          <w:tcPr>
+            <w:cnfStyle w:val="001000000000" w:firstRow="0" w:lastRow="0" w:firstColumn="1" w:lastColumn="0" w:oddVBand="0" w:evenVBand="0" w:oddHBand="0" w:evenHBand="0" w:firstRowFirstColumn="0" w:firstRowLastColumn="0" w:lastRowFirstColumn="0" w:lastRowLastColumn="0"/>
+            <w:tcW w:w="4698" w:type="dxa"/>
+          </w:tcPr>
+          <w:p>
+            <w:pPr>
+              <w:jc w:val="center"/>
+              <w:rPr>
+                <w:rFonts w:ascii="Times New Roman" w:hAnsi="Times New Roman" w:cs="Times New Roman"/>
+                <w:sz w:val="18"/>
+                <w:szCs w:val="18"/>
+              </w:rPr>
+            </w:pPr>
+            <w:r>
+              <w:rPr>
+                <w:rFonts w:ascii="Times New Roman" w:hAnsi="Times New Roman" w:cs="Times New Roman"/>
+                <w:noProof/>
+                <w:sz w:val="18"/>
+                <w:szCs w:val="18"/>
+              </w:rPr>
+              <w:drawing>
+                <wp:inline distT="0" distB="0" distL="0" distR="0" wp14:anchorId="1775BAED" wp14:editId="2423F19E">
+                  <wp:extent cx="2857500" cy="273001"/>
+                  <wp:effectExtent l="0" t="0" r="0" b="6985"/>
+                  <wp:docPr id="19" name="Picture 19" descr="Macintosh HD:Users:alexandraplassaras:Desktop:Screen Shot 2017-04-20 at 11.47.43 PM.png"/>
+                  <wp:cNvGraphicFramePr>
+                    <a:graphicFrameLocks xmlns:a="http://schemas.openxmlformats.org/drawingml/2006/main" noChangeAspect="1"/>
+                  </wp:cNvGraphicFramePr>
+                  <a:graphic xmlns:a="http://schemas.openxmlformats.org/drawingml/2006/main">
+                    <a:graphicData uri="http://schemas.openxmlformats.org/drawingml/2006/picture">
+                      <pic:pic xmlns:pic="http://schemas.openxmlformats.org/drawingml/2006/picture">
+                        <pic:nvPicPr>
+                          <pic:cNvPr id="0" name="Picture 6" descr="Macintosh HD:Users:alexandraplassaras:Desktop:Screen Shot 2017-04-20 at 11.47.43 PM.png"/>
+                          <pic:cNvPicPr>
+                            <a:picLocks noChangeAspect="1" noChangeArrowheads="1"/>
+                          </pic:cNvPicPr>
+                        </pic:nvPicPr>
+                        <pic:blipFill>
+                          <a:blip r:embed="rId25">
+                            <a:extLst>
+                              <a:ext uri="{28A0092B-C50C-407E-A947-70E740481C1C}">
+                                <a14:useLocalDpi xmlns:a14="http://schemas.microsoft.com/office/drawing/2010/main" val="0"/>
+                              </a:ext>
+                            </a:extLst>
+                          </a:blip>
+                          <a:srcRect/>
+                          <a:stretch>
+                            <a:fillRect/>
+                          </a:stretch>
+                        </pic:blipFill>
+                        <pic:spPr bwMode="auto">
+                          <a:xfrm>
+                            <a:off x="0" y="0"/>
+                            <a:ext cx="2861745" cy="273407"/>
+                          </a:xfrm>
+                          <a:prstGeom prst="rect">
+                            <a:avLst/>
+                          </a:prstGeom>
+                          <a:noFill/>
+                          <a:ln>
+                            <a:noFill/>
+                          </a:ln>
+                        </pic:spPr>
+                      </pic:pic>
+                    </a:graphicData>
+                  </a:graphic>
+                </wp:inline>
+              </w:drawing>
+            </w:r>
+          </w:p>
+        </w:tc>
+        <w:tc>
+          <w:tcPr>
+            <w:tcW w:w="702" w:type="dxa"/>
+          </w:tcPr>
+          <w:p>
+            <w:pPr>
+              <w:jc w:val="center"/>
+              <w:cnfStyle w:val="000000100000" w:firstRow="0" w:lastRow="0" w:firstColumn="0" w:lastColumn="0" w:oddVBand="0" w:evenVBand="0" w:oddHBand="1" w:evenHBand="0" w:firstRowFirstColumn="0" w:firstRowLastColumn="0" w:lastRowFirstColumn="0" w:lastRowLastColumn="0"/>
+              <w:rPr>
+                <w:rFonts w:ascii="Times New Roman" w:hAnsi="Times New Roman" w:cs="Times New Roman"/>
+                <w:sz w:val="18"/>
+                <w:szCs w:val="18"/>
+              </w:rPr>
+            </w:pPr>
+            <w:r>
+              <w:rPr>
+                <w:rFonts w:ascii="Times New Roman" w:hAnsi="Times New Roman" w:cs="Times New Roman"/>
+                <w:sz w:val="18"/>
+                <w:szCs w:val="18"/>
+              </w:rPr>
+              <w:t>0.86</w:t>
+            </w:r>
+          </w:p>
+        </w:tc>
+      </w:tr>
+      <w:tr>
+        <w:trPr>
+          <w:trHeight w:val="644"/>
+        </w:trPr>
+        <w:tc>
+          <w:tcPr>
+            <w:cnfStyle w:val="001000000000" w:firstRow="0" w:lastRow="0" w:firstColumn="1" w:lastColumn="0" w:oddVBand="0" w:evenVBand="0" w:oddHBand="0" w:evenHBand="0" w:firstRowFirstColumn="0" w:firstRowLastColumn="0" w:lastRowFirstColumn="0" w:lastRowLastColumn="0"/>
+            <w:tcW w:w="4698" w:type="dxa"/>
+          </w:tcPr>
+          <w:p>
+            <w:pPr>
+              <w:jc w:val="center"/>
+              <w:rPr>
+                <w:rFonts w:ascii="Times New Roman" w:hAnsi="Times New Roman" w:cs="Times New Roman"/>
+                <w:sz w:val="18"/>
+                <w:szCs w:val="18"/>
+              </w:rPr>
+            </w:pPr>
+            <w:r>
+              <w:rPr>
+                <w:rFonts w:ascii="Times New Roman" w:hAnsi="Times New Roman" w:cs="Times New Roman"/>
+                <w:noProof/>
+                <w:sz w:val="18"/>
+                <w:szCs w:val="18"/>
+              </w:rPr>
+              <w:drawing>
+                <wp:inline distT="0" distB="0" distL="0" distR="0" wp14:anchorId="2A7D2A6C" wp14:editId="64AABA31">
+                  <wp:extent cx="2743200" cy="277544"/>
+                  <wp:effectExtent l="0" t="0" r="0" b="1905"/>
+                  <wp:docPr id="20" name="Picture 20" descr="Macintosh HD:Users:alexandraplassaras:Desktop:Screen Shot 2017-04-20 at 11.48.16 PM.png"/>
+                  <wp:cNvGraphicFramePr>
+                    <a:graphicFrameLocks xmlns:a="http://schemas.openxmlformats.org/drawingml/2006/main" noChangeAspect="1"/>
+                  </wp:cNvGraphicFramePr>
+                  <a:graphic xmlns:a="http://schemas.openxmlformats.org/drawingml/2006/main">
+                    <a:graphicData uri="http://schemas.openxmlformats.org/drawingml/2006/picture">
+                      <pic:pic xmlns:pic="http://schemas.openxmlformats.org/drawingml/2006/picture">
+                        <pic:nvPicPr>
+                          <pic:cNvPr id="0" name="Picture 7" descr="Macintosh HD:Users:alexandraplassaras:Desktop:Screen Shot 2017-04-20 at 11.48.16 PM.png"/>
+                          <pic:cNvPicPr>
+                            <a:picLocks noChangeAspect="1" noChangeArrowheads="1"/>
+                          </pic:cNvPicPr>
+                        </pic:nvPicPr>
+                        <pic:blipFill>
+                          <a:blip r:embed="rId26">
+                            <a:extLst>
+                              <a:ext uri="{28A0092B-C50C-407E-A947-70E740481C1C}">
+                                <a14:useLocalDpi xmlns:a14="http://schemas.microsoft.com/office/drawing/2010/main" val="0"/>
+                              </a:ext>
+                            </a:extLst>
+                          </a:blip>
+                          <a:srcRect/>
+                          <a:stretch>
+                            <a:fillRect/>
+                          </a:stretch>
+                        </pic:blipFill>
+                        <pic:spPr bwMode="auto">
+                          <a:xfrm>
+                            <a:off x="0" y="0"/>
+                            <a:ext cx="2745424" cy="277769"/>
+                          </a:xfrm>
+                          <a:prstGeom prst="rect">
+                            <a:avLst/>
+                          </a:prstGeom>
+                          <a:noFill/>
+                          <a:ln>
+                            <a:noFill/>
+                          </a:ln>
+                        </pic:spPr>
+                      </pic:pic>
+                    </a:graphicData>
+                  </a:graphic>
+                </wp:inline>
+              </w:drawing>
+            </w:r>
+          </w:p>
+        </w:tc>
+        <w:tc>
+          <w:tcPr>
+            <w:tcW w:w="702" w:type="dxa"/>
+          </w:tcPr>
+          <w:p>
+            <w:pPr>
+              <w:jc w:val="center"/>
+              <w:cnfStyle w:val="000000000000" w:firstRow="0" w:lastRow="0" w:firstColumn="0" w:lastColumn="0" w:oddVBand="0" w:evenVBand="0" w:oddHBand="0" w:evenHBand="0" w:firstRowFirstColumn="0" w:firstRowLastColumn="0" w:lastRowFirstColumn="0" w:lastRowLastColumn="0"/>
+              <w:rPr>
+                <w:rFonts w:ascii="Times New Roman" w:hAnsi="Times New Roman" w:cs="Times New Roman"/>
+                <w:sz w:val="18"/>
+                <w:szCs w:val="18"/>
+              </w:rPr>
+            </w:pPr>
+            <w:r>
+              <w:rPr>
+                <w:rFonts w:ascii="Times New Roman" w:hAnsi="Times New Roman" w:cs="Times New Roman"/>
+                <w:sz w:val="18"/>
+                <w:szCs w:val="18"/>
+              </w:rPr>
+              <w:t>0.83</w:t>
+            </w:r>
+          </w:p>
+        </w:tc>
+      </w:tr>
+      <w:tr>
+        <w:trPr>
+          <w:cnfStyle w:val="000000100000" w:firstRow="0" w:lastRow="0" w:firstColumn="0" w:lastColumn="0" w:oddVBand="0" w:evenVBand="0" w:oddHBand="1" w:evenHBand="0" w:firstRowFirstColumn="0" w:firstRowLastColumn="0" w:lastRowFirstColumn="0" w:lastRowLastColumn="0"/>
+          <w:trHeight w:val="269"/>
+        </w:trPr>
+        <w:tc>
+          <w:tcPr>
+            <w:cnfStyle w:val="001000000000" w:firstRow="0" w:lastRow="0" w:firstColumn="1" w:lastColumn="0" w:oddVBand="0" w:evenVBand="0" w:oddHBand="0" w:evenHBand="0" w:firstRowFirstColumn="0" w:firstRowLastColumn="0" w:lastRowFirstColumn="0" w:lastRowLastColumn="0"/>
+            <w:tcW w:w="4698" w:type="dxa"/>
+          </w:tcPr>
+          <w:p>
+            <w:pPr>
+              <w:rPr>
+                <w:rFonts w:ascii="Times New Roman" w:hAnsi="Times New Roman" w:cs="Times New Roman"/>
+                <w:sz w:val="18"/>
+                <w:szCs w:val="18"/>
+              </w:rPr>
+            </w:pPr>
+            <w:r>
+              <w:rPr>
+                <w:rFonts w:ascii="Times New Roman" w:hAnsi="Times New Roman" w:cs="Times New Roman"/>
+                <w:sz w:val="18"/>
+                <w:szCs w:val="18"/>
+              </w:rPr>
+              <w:t>Top Negative Tweets</w:t>
+            </w:r>
+          </w:p>
+        </w:tc>
+        <w:tc>
+          <w:tcPr>
+            <w:tcW w:w="702" w:type="dxa"/>
+          </w:tcPr>
+          <w:p>
+            <w:pPr>
+              <w:cnfStyle w:val="000000100000" w:firstRow="0" w:lastRow="0" w:firstColumn="0" w:lastColumn="0" w:oddVBand="0" w:evenVBand="0" w:oddHBand="1" w:evenHBand="0" w:firstRowFirstColumn="0" w:firstRowLastColumn="0" w:lastRowFirstColumn="0" w:lastRowLastColumn="0"/>
+              <w:rPr>
+                <w:rFonts w:ascii="Times New Roman" w:hAnsi="Times New Roman" w:cs="Times New Roman"/>
+                <w:b/>
+                <w:sz w:val="18"/>
+                <w:szCs w:val="18"/>
+              </w:rPr>
+            </w:pPr>
+            <w:r>
+              <w:rPr>
+                <w:rFonts w:ascii="Times New Roman" w:hAnsi="Times New Roman" w:cs="Times New Roman"/>
+                <w:b/>
+                <w:sz w:val="18"/>
+                <w:szCs w:val="18"/>
+              </w:rPr>
+              <w:t>Score</w:t>
+            </w:r>
+          </w:p>
+        </w:tc>
+      </w:tr>
+      <w:tr>
+        <w:trPr>
+          <w:trHeight w:val="617"/>
+        </w:trPr>
+        <w:tc>
+          <w:tcPr>
+            <w:cnfStyle w:val="001000000000" w:firstRow="0" w:lastRow="0" w:firstColumn="1" w:lastColumn="0" w:oddVBand="0" w:evenVBand="0" w:oddHBand="0" w:evenHBand="0" w:firstRowFirstColumn="0" w:firstRowLastColumn="0" w:lastRowFirstColumn="0" w:lastRowLastColumn="0"/>
+            <w:tcW w:w="4698" w:type="dxa"/>
+          </w:tcPr>
+          <w:p>
+            <w:pPr>
+              <w:jc w:val="center"/>
+              <w:rPr>
+                <w:rFonts w:ascii="Times New Roman" w:hAnsi="Times New Roman" w:cs="Times New Roman"/>
+                <w:sz w:val="18"/>
+                <w:szCs w:val="18"/>
+              </w:rPr>
+            </w:pPr>
+            <w:r>
+              <w:rPr>
+                <w:rFonts w:ascii="Times New Roman" w:hAnsi="Times New Roman" w:cs="Times New Roman"/>
+                <w:noProof/>
+                <w:sz w:val="18"/>
+                <w:szCs w:val="18"/>
+              </w:rPr>
+              <w:drawing>
+                <wp:inline distT="0" distB="0" distL="0" distR="0" wp14:anchorId="4C75C738" wp14:editId="4F728715">
+                  <wp:extent cx="2743200" cy="273440"/>
+                  <wp:effectExtent l="0" t="0" r="0" b="6350"/>
+                  <wp:docPr id="21" name="Picture 21" descr="Macintosh HD:Users:alexandraplassaras:Desktop:Screen Shot 2017-04-20 at 11.50.29 PM.png"/>
+                  <wp:cNvGraphicFramePr>
+                    <a:graphicFrameLocks xmlns:a="http://schemas.openxmlformats.org/drawingml/2006/main" noChangeAspect="1"/>
+                  </wp:cNvGraphicFramePr>
+                  <a:graphic xmlns:a="http://schemas.openxmlformats.org/drawingml/2006/main">
+                    <a:graphicData uri="http://schemas.openxmlformats.org/drawingml/2006/picture">
+                      <pic:pic xmlns:pic="http://schemas.openxmlformats.org/drawingml/2006/picture">
+                        <pic:nvPicPr>
+                          <pic:cNvPr id="0" name="Picture 8" descr="Macintosh HD:Users:alexandraplassaras:Desktop:Screen Shot 2017-04-20 at 11.50.29 PM.png"/>
+                          <pic:cNvPicPr>
+                            <a:picLocks noChangeAspect="1" noChangeArrowheads="1"/>
+                          </pic:cNvPicPr>
+                        </pic:nvPicPr>
+                        <pic:blipFill>
+                          <a:blip r:embed="rId27">
+                            <a:extLst>
+                              <a:ext uri="{28A0092B-C50C-407E-A947-70E740481C1C}">
+                                <a14:useLocalDpi xmlns:a14="http://schemas.microsoft.com/office/drawing/2010/main" val="0"/>
+                              </a:ext>
+                            </a:extLst>
+                          </a:blip>
+                          <a:srcRect/>
+                          <a:stretch>
+                            <a:fillRect/>
+                          </a:stretch>
+                        </pic:blipFill>
+                        <pic:spPr bwMode="auto">
+                          <a:xfrm>
+                            <a:off x="0" y="0"/>
+                            <a:ext cx="2743370" cy="273457"/>
+                          </a:xfrm>
+                          <a:prstGeom prst="rect">
+                            <a:avLst/>
+                          </a:prstGeom>
+                          <a:noFill/>
+                          <a:ln>
+                            <a:noFill/>
+                          </a:ln>
+                        </pic:spPr>
+                      </pic:pic>
+                    </a:graphicData>
+                  </a:graphic>
+                </wp:inline>
+              </w:drawing>
+            </w:r>
+          </w:p>
+        </w:tc>
+        <w:tc>
+          <w:tcPr>
+            <w:tcW w:w="702" w:type="dxa"/>
+          </w:tcPr>
+          <w:p>
+            <w:pPr>
+              <w:jc w:val="center"/>
+              <w:cnfStyle w:val="000000000000" w:firstRow="0" w:lastRow="0" w:firstColumn="0" w:lastColumn="0" w:oddVBand="0" w:evenVBand="0" w:oddHBand="0" w:evenHBand="0" w:firstRowFirstColumn="0" w:firstRowLastColumn="0" w:lastRowFirstColumn="0" w:lastRowLastColumn="0"/>
+              <w:rPr>
+                <w:rFonts w:ascii="Times New Roman" w:hAnsi="Times New Roman" w:cs="Times New Roman"/>
+                <w:sz w:val="18"/>
+                <w:szCs w:val="18"/>
+              </w:rPr>
+            </w:pPr>
+            <w:r>
+              <w:rPr>
+                <w:rFonts w:ascii="Times New Roman" w:hAnsi="Times New Roman" w:cs="Times New Roman"/>
+                <w:sz w:val="18"/>
+                <w:szCs w:val="18"/>
+              </w:rPr>
+              <w:t>-0.51</w:t>
+            </w:r>
+          </w:p>
+        </w:tc>
+      </w:tr>
+      <w:tr>
+        <w:trPr>
+          <w:cnfStyle w:val="000000100000" w:firstRow="0" w:lastRow="0" w:firstColumn="0" w:lastColumn="0" w:oddVBand="0" w:evenVBand="0" w:oddHBand="1" w:evenHBand="0" w:firstRowFirstColumn="0" w:firstRowLastColumn="0" w:lastRowFirstColumn="0" w:lastRowLastColumn="0"/>
+          <w:trHeight w:val="550"/>
+        </w:trPr>
+        <w:tc>
+          <w:tcPr>
+            <w:cnfStyle w:val="001000000000" w:firstRow="0" w:lastRow="0" w:firstColumn="1" w:lastColumn="0" w:oddVBand="0" w:evenVBand="0" w:oddHBand="0" w:evenHBand="0" w:firstRowFirstColumn="0" w:firstRowLastColumn="0" w:lastRowFirstColumn="0" w:lastRowLastColumn="0"/>
+            <w:tcW w:w="4698" w:type="dxa"/>
+          </w:tcPr>
+          <w:p>
+            <w:pPr>
+              <w:jc w:val="center"/>
+              <w:rPr>
+                <w:rFonts w:ascii="Times New Roman" w:hAnsi="Times New Roman" w:cs="Times New Roman"/>
+                <w:sz w:val="18"/>
+                <w:szCs w:val="18"/>
+              </w:rPr>
+            </w:pPr>
+            <w:r>
+              <w:rPr>
+                <w:rFonts w:ascii="Times New Roman" w:hAnsi="Times New Roman" w:cs="Times New Roman"/>
+                <w:noProof/>
+                <w:sz w:val="18"/>
+                <w:szCs w:val="18"/>
+              </w:rPr>
+              <w:drawing>
+                <wp:inline distT="0" distB="0" distL="0" distR="0" wp14:anchorId="18B690A5" wp14:editId="644EEC4E">
+                  <wp:extent cx="2877450" cy="258233"/>
+                  <wp:effectExtent l="0" t="0" r="0" b="0"/>
+                  <wp:docPr id="23" name="Picture 23" descr="Macintosh HD:Users:alexandraplassaras:Desktop:Screen Shot 2017-04-20 at 11.50.46 PM.png"/>
+                  <wp:cNvGraphicFramePr>
+                    <a:graphicFrameLocks xmlns:a="http://schemas.openxmlformats.org/drawingml/2006/main" noChangeAspect="1"/>
+                  </wp:cNvGraphicFramePr>
+                  <a:graphic xmlns:a="http://schemas.openxmlformats.org/drawingml/2006/main">
+                    <a:graphicData uri="http://schemas.openxmlformats.org/drawingml/2006/picture">
+                      <pic:pic xmlns:pic="http://schemas.openxmlformats.org/drawingml/2006/picture">
+                        <pic:nvPicPr>
+                          <pic:cNvPr id="0" name="Picture 9" descr="Macintosh HD:Users:alexandraplassaras:Desktop:Screen Shot 2017-04-20 at 11.50.46 PM.png"/>
+                          <pic:cNvPicPr>
+                            <a:picLocks noChangeAspect="1" noChangeArrowheads="1"/>
+                          </pic:cNvPicPr>
+                        </pic:nvPicPr>
+                        <pic:blipFill>
+                          <a:blip r:embed="rId28">
+                            <a:extLst>
+                              <a:ext uri="{28A0092B-C50C-407E-A947-70E740481C1C}">
+                                <a14:useLocalDpi xmlns:a14="http://schemas.microsoft.com/office/drawing/2010/main" val="0"/>
+                              </a:ext>
+                            </a:extLst>
+                          </a:blip>
+                          <a:srcRect/>
+                          <a:stretch>
+                            <a:fillRect/>
+                          </a:stretch>
+                        </pic:blipFill>
+                        <pic:spPr bwMode="auto">
+                          <a:xfrm>
+                            <a:off x="0" y="0"/>
+                            <a:ext cx="2878663" cy="258342"/>
+                          </a:xfrm>
+                          <a:prstGeom prst="rect">
+                            <a:avLst/>
+                          </a:prstGeom>
+                          <a:noFill/>
+                          <a:ln>
+                            <a:noFill/>
+                          </a:ln>
+                        </pic:spPr>
+                      </pic:pic>
+                    </a:graphicData>
+                  </a:graphic>
+                </wp:inline>
+              </w:drawing>
+            </w:r>
+          </w:p>
+        </w:tc>
+        <w:tc>
+          <w:tcPr>
+            <w:tcW w:w="702" w:type="dxa"/>
+          </w:tcPr>
+          <w:p>
+            <w:pPr>
+              <w:jc w:val="center"/>
+              <w:cnfStyle w:val="000000100000" w:firstRow="0" w:lastRow="0" w:firstColumn="0" w:lastColumn="0" w:oddVBand="0" w:evenVBand="0" w:oddHBand="1" w:evenHBand="0" w:firstRowFirstColumn="0" w:firstRowLastColumn="0" w:lastRowFirstColumn="0" w:lastRowLastColumn="0"/>
+              <w:rPr>
+                <w:rFonts w:ascii="Times New Roman" w:hAnsi="Times New Roman" w:cs="Times New Roman"/>
+                <w:sz w:val="18"/>
+                <w:szCs w:val="18"/>
+              </w:rPr>
+            </w:pPr>
+            <w:r>
+              <w:rPr>
+                <w:rFonts w:ascii="Times New Roman" w:hAnsi="Times New Roman" w:cs="Times New Roman"/>
+                <w:sz w:val="18"/>
+                <w:szCs w:val="18"/>
+              </w:rPr>
+              <w:t>-0.51</w:t>
+            </w:r>
+          </w:p>
+        </w:tc>
+      </w:tr>
+      <w:tr>
+        <w:trPr>
+          <w:trHeight w:val="604"/>
+        </w:trPr>
+        <w:tc>
+          <w:tcPr>
+            <w:cnfStyle w:val="001000000000" w:firstRow="0" w:lastRow="0" w:firstColumn="1" w:lastColumn="0" w:oddVBand="0" w:evenVBand="0" w:oddHBand="0" w:evenHBand="0" w:firstRowFirstColumn="0" w:firstRowLastColumn="0" w:lastRowFirstColumn="0" w:lastRowLastColumn="0"/>
+            <w:tcW w:w="4698" w:type="dxa"/>
+          </w:tcPr>
+          <w:p>
+            <w:pPr>
+              <w:jc w:val="center"/>
+              <w:rPr>
+                <w:rFonts w:ascii="Times New Roman" w:hAnsi="Times New Roman" w:cs="Times New Roman"/>
+                <w:sz w:val="18"/>
+                <w:szCs w:val="18"/>
+              </w:rPr>
+            </w:pPr>
+            <w:r>
+              <w:rPr>
+                <w:rFonts w:ascii="Times New Roman" w:hAnsi="Times New Roman" w:cs="Times New Roman"/>
+                <w:noProof/>
+                <w:sz w:val="18"/>
+                <w:szCs w:val="18"/>
+              </w:rPr>
+              <w:drawing>
+                <wp:inline distT="0" distB="0" distL="0" distR="0" wp14:anchorId="21D19FD0" wp14:editId="60033796">
+                  <wp:extent cx="2857500" cy="280865"/>
+                  <wp:effectExtent l="0" t="0" r="0" b="0"/>
+                  <wp:docPr id="24" name="Picture 24" descr="Macintosh HD:Users:alexandraplassaras:Desktop:Screen Shot 2017-04-20 at 11.51.05 PM.png"/>
+                  <wp:cNvGraphicFramePr>
+                    <a:graphicFrameLocks xmlns:a="http://schemas.openxmlformats.org/drawingml/2006/main" noChangeAspect="1"/>
+                  </wp:cNvGraphicFramePr>
+                  <a:graphic xmlns:a="http://schemas.openxmlformats.org/drawingml/2006/main">
+                    <a:graphicData uri="http://schemas.openxmlformats.org/drawingml/2006/picture">
+                      <pic:pic xmlns:pic="http://schemas.openxmlformats.org/drawingml/2006/picture">
+                        <pic:nvPicPr>
+                          <pic:cNvPr id="0" name="Picture 10" descr="Macintosh HD:Users:alexandraplassaras:Desktop:Screen Shot 2017-04-20 at 11.51.05 PM.png"/>
+                          <pic:cNvPicPr>
+                            <a:picLocks noChangeAspect="1" noChangeArrowheads="1"/>
+                          </pic:cNvPicPr>
+                        </pic:nvPicPr>
+                        <pic:blipFill>
+                          <a:blip r:embed="rId29">
+                            <a:extLst>
+                              <a:ext uri="{28A0092B-C50C-407E-A947-70E740481C1C}">
+                                <a14:useLocalDpi xmlns:a14="http://schemas.microsoft.com/office/drawing/2010/main" val="0"/>
+                              </a:ext>
+                            </a:extLst>
+                          </a:blip>
+                          <a:srcRect/>
+                          <a:stretch>
+                            <a:fillRect/>
+                          </a:stretch>
+                        </pic:blipFill>
+                        <pic:spPr bwMode="auto">
+                          <a:xfrm>
+                            <a:off x="0" y="0"/>
+                            <a:ext cx="2861645" cy="281272"/>
+                          </a:xfrm>
+                          <a:prstGeom prst="rect">
+                            <a:avLst/>
+                          </a:prstGeom>
+                          <a:noFill/>
+                          <a:ln>
+                            <a:noFill/>
+                          </a:ln>
+                        </pic:spPr>
+                      </pic:pic>
+                    </a:graphicData>
+                  </a:graphic>
+                </wp:inline>
+              </w:drawing>
+            </w:r>
+          </w:p>
+        </w:tc>
+        <w:tc>
+          <w:tcPr>
+            <w:tcW w:w="702" w:type="dxa"/>
+          </w:tcPr>
+          <w:p>
+            <w:pPr>
+              <w:jc w:val="center"/>
+              <w:cnfStyle w:val="000000000000" w:firstRow="0" w:lastRow="0" w:firstColumn="0" w:lastColumn="0" w:oddVBand="0" w:evenVBand="0" w:oddHBand="0" w:evenHBand="0" w:firstRowFirstColumn="0" w:firstRowLastColumn="0" w:lastRowFirstColumn="0" w:lastRowLastColumn="0"/>
+              <w:rPr>
+                <w:rFonts w:ascii="Times New Roman" w:hAnsi="Times New Roman" w:cs="Times New Roman"/>
+                <w:sz w:val="18"/>
+                <w:szCs w:val="18"/>
+              </w:rPr>
+            </w:pPr>
+            <w:r>
+              <w:rPr>
+                <w:rFonts w:ascii="Times New Roman" w:hAnsi="Times New Roman" w:cs="Times New Roman"/>
+                <w:sz w:val="18"/>
+                <w:szCs w:val="18"/>
+              </w:rPr>
+              <w:t>-0.51</w:t>
+            </w:r>
+          </w:p>
+        </w:tc>
+      </w:tr>
+      <w:tr>
+        <w:trPr>
+          <w:cnfStyle w:val="000000100000" w:firstRow="0" w:lastRow="0" w:firstColumn="0" w:lastColumn="0" w:oddVBand="0" w:evenVBand="0" w:oddHBand="1" w:evenHBand="0" w:firstRowFirstColumn="0" w:firstRowLastColumn="0" w:lastRowFirstColumn="0" w:lastRowLastColumn="0"/>
+          <w:trHeight w:val="604"/>
+        </w:trPr>
+        <w:tc>
+          <w:tcPr>
+            <w:cnfStyle w:val="001000000000" w:firstRow="0" w:lastRow="0" w:firstColumn="1" w:lastColumn="0" w:oddVBand="0" w:evenVBand="0" w:oddHBand="0" w:evenHBand="0" w:firstRowFirstColumn="0" w:firstRowLastColumn="0" w:lastRowFirstColumn="0" w:lastRowLastColumn="0"/>
+            <w:tcW w:w="4698" w:type="dxa"/>
+          </w:tcPr>
+          <w:p>
+            <w:pPr>
+              <w:jc w:val="center"/>
+              <w:rPr>
+                <w:rFonts w:ascii="Times New Roman" w:hAnsi="Times New Roman" w:cs="Times New Roman"/>
+                <w:sz w:val="18"/>
+                <w:szCs w:val="18"/>
+              </w:rPr>
+            </w:pPr>
+            <w:r>
+              <w:rPr>
+                <w:rFonts w:ascii="Times New Roman" w:hAnsi="Times New Roman" w:cs="Times New Roman"/>
+                <w:noProof/>
+                <w:sz w:val="18"/>
+                <w:szCs w:val="18"/>
+              </w:rPr>
+              <w:drawing>
+                <wp:inline distT="0" distB="0" distL="0" distR="0" wp14:anchorId="65B5EA84" wp14:editId="6DE06C87">
+                  <wp:extent cx="2857500" cy="280865"/>
+                  <wp:effectExtent l="0" t="0" r="0" b="0"/>
+                  <wp:docPr id="25" name="Picture 25" descr="Macintosh HD:Users:alexandraplassaras:Desktop:Screen Shot 2017-04-20 at 11.51.28 PM.png"/>
+                  <wp:cNvGraphicFramePr>
+                    <a:graphicFrameLocks xmlns:a="http://schemas.openxmlformats.org/drawingml/2006/main" noChangeAspect="1"/>
+                  </wp:cNvGraphicFramePr>
+                  <a:graphic xmlns:a="http://schemas.openxmlformats.org/drawingml/2006/main">
+                    <a:graphicData uri="http://schemas.openxmlformats.org/drawingml/2006/picture">
+                      <pic:pic xmlns:pic="http://schemas.openxmlformats.org/drawingml/2006/picture">
+                        <pic:nvPicPr>
+                          <pic:cNvPr id="0" name="Picture 11" descr="Macintosh HD:Users:alexandraplassaras:Desktop:Screen Shot 2017-04-20 at 11.51.28 PM.png"/>
+                          <pic:cNvPicPr>
+                            <a:picLocks noChangeAspect="1" noChangeArrowheads="1"/>
+                          </pic:cNvPicPr>
+                        </pic:nvPicPr>
+                        <pic:blipFill>
+                          <a:blip r:embed="rId30">
+                            <a:extLst>
+                              <a:ext uri="{28A0092B-C50C-407E-A947-70E740481C1C}">
+                                <a14:useLocalDpi xmlns:a14="http://schemas.microsoft.com/office/drawing/2010/main" val="0"/>
+                              </a:ext>
+                            </a:extLst>
+                          </a:blip>
+                          <a:srcRect/>
+                          <a:stretch>
+                            <a:fillRect/>
+                          </a:stretch>
+                        </pic:blipFill>
+                        <pic:spPr bwMode="auto">
+                          <a:xfrm>
+                            <a:off x="0" y="0"/>
+                            <a:ext cx="2861645" cy="281272"/>
+                          </a:xfrm>
+                          <a:prstGeom prst="rect">
+                            <a:avLst/>
+                          </a:prstGeom>
+                          <a:noFill/>
+                          <a:ln>
+                            <a:noFill/>
+                          </a:ln>
+                        </pic:spPr>
+                      </pic:pic>
+                    </a:graphicData>
+                  </a:graphic>
+                </wp:inline>
+              </w:drawing>
+            </w:r>
+          </w:p>
+        </w:tc>
+        <w:tc>
+          <w:tcPr>
+            <w:tcW w:w="702" w:type="dxa"/>
+          </w:tcPr>
+          <w:p>
+            <w:pPr>
+              <w:jc w:val="center"/>
+              <w:cnfStyle w:val="000000100000" w:firstRow="0" w:lastRow="0" w:firstColumn="0" w:lastColumn="0" w:oddVBand="0" w:evenVBand="0" w:oddHBand="1" w:evenHBand="0" w:firstRowFirstColumn="0" w:firstRowLastColumn="0" w:lastRowFirstColumn="0" w:lastRowLastColumn="0"/>
+              <w:rPr>
+                <w:rFonts w:ascii="Times New Roman" w:hAnsi="Times New Roman" w:cs="Times New Roman"/>
+                <w:sz w:val="18"/>
+                <w:szCs w:val="18"/>
+              </w:rPr>
+            </w:pPr>
+            <w:r>
+              <w:rPr>
+                <w:rFonts w:ascii="Times New Roman" w:hAnsi="Times New Roman" w:cs="Times New Roman"/>
+                <w:sz w:val="18"/>
+                <w:szCs w:val="18"/>
+              </w:rPr>
+              <w:t>-0.51</w:t>
+            </w:r>
+          </w:p>
+        </w:tc>
+      </w:tr>
+      <w:tr>
+        <w:trPr>
+          <w:trHeight w:val="577"/>
+        </w:trPr>
+        <w:tc>
+          <w:tcPr>
+            <w:cnfStyle w:val="001000000000" w:firstRow="0" w:lastRow="0" w:firstColumn="1" w:lastColumn="0" w:oddVBand="0" w:evenVBand="0" w:oddHBand="0" w:evenHBand="0" w:firstRowFirstColumn="0" w:firstRowLastColumn="0" w:lastRowFirstColumn="0" w:lastRowLastColumn="0"/>
+            <w:tcW w:w="4698" w:type="dxa"/>
+          </w:tcPr>
+          <w:p>
+            <w:pPr>
+              <w:jc w:val="center"/>
+              <w:rPr>
+                <w:rFonts w:ascii="Times New Roman" w:hAnsi="Times New Roman" w:cs="Times New Roman"/>
+                <w:sz w:val="18"/>
+                <w:szCs w:val="18"/>
+              </w:rPr>
+            </w:pPr>
+            <w:r>
+              <w:rPr>
+                <w:rFonts w:ascii="Times New Roman" w:hAnsi="Times New Roman" w:cs="Times New Roman"/>
+                <w:noProof/>
+                <w:sz w:val="18"/>
+                <w:szCs w:val="18"/>
+              </w:rPr>
+              <w:drawing>
+                <wp:inline distT="0" distB="0" distL="0" distR="0" wp14:anchorId="1E40B4E6" wp14:editId="3611D300">
+                  <wp:extent cx="2879255" cy="266700"/>
+                  <wp:effectExtent l="0" t="0" r="0" b="0"/>
+                  <wp:docPr id="26" name="Picture 26" descr="Macintosh HD:Users:alexandraplassaras:Desktop:Screen Shot 2017-04-20 at 11.51.45 PM.png"/>
+                  <wp:cNvGraphicFramePr>
+                    <a:graphicFrameLocks xmlns:a="http://schemas.openxmlformats.org/drawingml/2006/main" noChangeAspect="1"/>
+                  </wp:cNvGraphicFramePr>
+                  <a:graphic xmlns:a="http://schemas.openxmlformats.org/drawingml/2006/main">
+                    <a:graphicData uri="http://schemas.openxmlformats.org/drawingml/2006/picture">
+                      <pic:pic xmlns:pic="http://schemas.openxmlformats.org/drawingml/2006/picture">
+                        <pic:nvPicPr>
+                          <pic:cNvPr id="0" name="Picture 12" descr="Macintosh HD:Users:alexandraplassaras:Desktop:Screen Shot 2017-04-20 at 11.51.45 PM.png"/>
+                          <pic:cNvPicPr>
+                            <a:picLocks noChangeAspect="1" noChangeArrowheads="1"/>
+                          </pic:cNvPicPr>
+                        </pic:nvPicPr>
+                        <pic:blipFill>
+                          <a:blip r:embed="rId31">
+                            <a:extLst>
+                              <a:ext uri="{28A0092B-C50C-407E-A947-70E740481C1C}">
+                                <a14:useLocalDpi xmlns:a14="http://schemas.microsoft.com/office/drawing/2010/main" val="0"/>
+                              </a:ext>
+                            </a:extLst>
+                          </a:blip>
+                          <a:srcRect/>
+                          <a:stretch>
+                            <a:fillRect/>
+                          </a:stretch>
+                        </pic:blipFill>
+                        <pic:spPr bwMode="auto">
+                          <a:xfrm>
+                            <a:off x="0" y="0"/>
+                            <a:ext cx="2880360" cy="266802"/>
+                          </a:xfrm>
+                          <a:prstGeom prst="rect">
+                            <a:avLst/>
+                          </a:prstGeom>
+                          <a:noFill/>
+                          <a:ln>
+                            <a:noFill/>
+                          </a:ln>
+                        </pic:spPr>
+                      </pic:pic>
+                    </a:graphicData>
+                  </a:graphic>
+                </wp:inline>
+              </w:drawing>
+            </w:r>
+          </w:p>
+        </w:tc>
+        <w:tc>
+          <w:tcPr>
+            <w:tcW w:w="702" w:type="dxa"/>
+          </w:tcPr>
+          <w:p>
+            <w:pPr>
+              <w:jc w:val="center"/>
+              <w:cnfStyle w:val="000000000000" w:firstRow="0" w:lastRow="0" w:firstColumn="0" w:lastColumn="0" w:oddVBand="0" w:evenVBand="0" w:oddHBand="0" w:evenHBand="0" w:firstRowFirstColumn="0" w:firstRowLastColumn="0" w:lastRowFirstColumn="0" w:lastRowLastColumn="0"/>
+              <w:rPr>
+                <w:rFonts w:ascii="Times New Roman" w:hAnsi="Times New Roman" w:cs="Times New Roman"/>
+                <w:sz w:val="18"/>
+                <w:szCs w:val="18"/>
+              </w:rPr>
+            </w:pPr>
+            <w:r>
+              <w:rPr>
+                <w:rFonts w:ascii="Times New Roman" w:hAnsi="Times New Roman" w:cs="Times New Roman"/>
+                <w:sz w:val="18"/>
+                <w:szCs w:val="18"/>
+              </w:rPr>
+              <w:t>-0.51</w:t>
+            </w:r>
+          </w:p>
+        </w:tc>
+      </w:tr>
+    </w:tbl>
+    <w:p>
+      <w:pPr>
+        <w:spacing w:line="480" w:lineRule="auto"/>
+        <w:jc w:val="center"/>
+        <w:rPr>
+          <w:rFonts w:ascii="Times New Roman" w:hAnsi="Times New Roman" w:cs="Times New Roman"/>
+          <w:sz w:val="20"/>
+          <w:szCs w:val="20"/>
+        </w:rPr>
+      </w:pPr>
+      <w:r>
+        <w:rPr>
+          <w:rFonts w:ascii="Times New Roman" w:hAnsi="Times New Roman" w:cs="Times New Roman"/>
+          <w:b/>
+          <w:sz w:val="20"/>
+          <w:szCs w:val="20"/>
+        </w:rPr>
+        <w:t xml:space="preserve">Figure </w:t>
+      </w:r>
+      <w:r>
+        <w:rPr>
+          <w:rFonts w:ascii="Times New Roman" w:hAnsi="Times New Roman" w:cs="Times New Roman"/>
+          <w:b/>
+          <w:sz w:val="20"/>
+          <w:szCs w:val="20"/>
+        </w:rPr>
+        <w:t>1</w:t>
+      </w:r>
+      <w:r>
+        <w:rPr>
+          <w:rFonts w:ascii="Times New Roman" w:hAnsi="Times New Roman" w:cs="Times New Roman"/>
+          <w:b/>
+          <w:sz w:val="20"/>
+          <w:szCs w:val="20"/>
+        </w:rPr>
+        <w:t>7</w:t>
+      </w:r>
+      <w:r>
+        <w:rPr>
+          <w:rFonts w:ascii="Times New Roman" w:hAnsi="Times New Roman" w:cs="Times New Roman"/>
+          <w:sz w:val="20"/>
+          <w:szCs w:val="20"/>
+        </w:rPr>
+        <w:t xml:space="preserve"> – Top Emoji Sentiment Tweets</w:t>
+      </w:r>
+    </w:p>
+    <w:p>
+      <w:pPr>
+        <w:spacing w:line="480" w:lineRule="auto"/>
+        <w:rPr>
+          <w:rFonts w:ascii="Times New Roman" w:hAnsi="Times New Roman" w:cs="Times New Roman"/>
+          <w:sz w:val="20"/>
+          <w:szCs w:val="20"/>
+        </w:rPr>
+      </w:pPr>
+      <w:r>
+        <w:rPr>
+          <w:rFonts w:ascii="Times New Roman" w:hAnsi="Times New Roman" w:cs="Times New Roman"/>
+          <w:sz w:val="20"/>
+          <w:szCs w:val="20"/>
+        </w:rPr>
+        <w:t>jhbvjv</w:t>
+      </w:r>
+      <w:bookmarkStart w:id="11" w:name="_GoBack"/>
+      <w:bookmarkEnd w:id="11"/>
+    </w:p>
+    <w:tbl>
+      <w:tblPr>
+        <w:tblStyle w:val="LightList"/>
+        <w:tblW w:w="10260" w:type="dxa"/>
+        <w:tblLayout w:type="fixed"/>
+        <w:tblLook w:val="04A0" w:firstRow="1" w:lastRow="0" w:firstColumn="1" w:lastColumn="0" w:noHBand="0" w:noVBand="1"/>
+      </w:tblPr>
+      <w:tblGrid>
+        <w:gridCol w:w="4698"/>
+        <w:gridCol w:w="702"/>
+        <w:gridCol w:w="3888"/>
+        <w:gridCol w:w="972"/>
+      </w:tblGrid>
+      <w:tr>
+        <w:trPr>
+          <w:cnfStyle w:val="100000000000" w:firstRow="1" w:lastRow="0" w:firstColumn="0" w:lastColumn="0" w:oddVBand="0" w:evenVBand="0" w:oddHBand="0" w:evenHBand="0" w:firstRowFirstColumn="0" w:firstRowLastColumn="0" w:lastRowFirstColumn="0" w:lastRowLastColumn="0"/>
+          <w:trHeight w:val="282"/>
+        </w:trPr>
+        <w:tc>
+          <w:tcPr>
+            <w:cnfStyle w:val="001000000000" w:firstRow="0" w:lastRow="0" w:firstColumn="1" w:lastColumn="0" w:oddVBand="0" w:evenVBand="0" w:oddHBand="0" w:evenHBand="0" w:firstRowFirstColumn="0" w:firstRowLastColumn="0" w:lastRowFirstColumn="0" w:lastRowLastColumn="0"/>
+            <w:tcW w:w="4698" w:type="dxa"/>
+          </w:tcPr>
+          <w:p>
+            <w:pPr>
+              <w:rPr>
+                <w:rFonts w:ascii="Times New Roman" w:hAnsi="Times New Roman" w:cs="Times New Roman"/>
+                <w:sz w:val="18"/>
+                <w:szCs w:val="18"/>
+              </w:rPr>
+            </w:pPr>
+            <w:r>
+              <w:rPr>
+                <w:rFonts w:ascii="Times New Roman" w:hAnsi="Times New Roman" w:cs="Times New Roman"/>
+                <w:sz w:val="18"/>
+                <w:szCs w:val="18"/>
+              </w:rPr>
+              <w:t>Afinn Lexicon</w:t>
+            </w:r>
+          </w:p>
+        </w:tc>
+        <w:tc>
+          <w:tcPr>
+            <w:tcW w:w="702" w:type="dxa"/>
+          </w:tcPr>
+          <w:p>
+            <w:pPr>
+              <w:cnfStyle w:val="100000000000" w:firstRow="1" w:lastRow="0" w:firstColumn="0" w:lastColumn="0" w:oddVBand="0" w:evenVBand="0" w:oddHBand="0" w:evenHBand="0" w:firstRowFirstColumn="0" w:firstRowLastColumn="0" w:lastRowFirstColumn="0" w:lastRowLastColumn="0"/>
+              <w:rPr>
+                <w:rFonts w:ascii="Times New Roman" w:hAnsi="Times New Roman" w:cs="Times New Roman"/>
+                <w:sz w:val="18"/>
+                <w:szCs w:val="18"/>
+              </w:rPr>
+            </w:pPr>
+          </w:p>
+        </w:tc>
+        <w:tc>
+          <w:tcPr>
+            <w:tcW w:w="3888" w:type="dxa"/>
+          </w:tcPr>
+          <w:p>
+            <w:pPr>
+              <w:cnfStyle w:val="100000000000" w:firstRow="1" w:lastRow="0" w:firstColumn="0" w:lastColumn="0" w:oddVBand="0" w:evenVBand="0" w:oddHBand="0" w:evenHBand="0" w:firstRowFirstColumn="0" w:firstRowLastColumn="0" w:lastRowFirstColumn="0" w:lastRowLastColumn="0"/>
+              <w:rPr>
+                <w:rFonts w:ascii="Times New Roman" w:hAnsi="Times New Roman" w:cs="Times New Roman"/>
+                <w:sz w:val="18"/>
+                <w:szCs w:val="18"/>
+              </w:rPr>
+            </w:pPr>
+            <w:r>
+              <w:rPr>
+                <w:rFonts w:ascii="Times New Roman" w:hAnsi="Times New Roman" w:cs="Times New Roman"/>
+                <w:sz w:val="18"/>
+                <w:szCs w:val="18"/>
+              </w:rPr>
+              <w:t>Weighted Afinn Lexicon</w:t>
+            </w:r>
+          </w:p>
+        </w:tc>
+        <w:tc>
+          <w:tcPr>
+            <w:tcW w:w="972" w:type="dxa"/>
+          </w:tcPr>
+          <w:p>
+            <w:pPr>
+              <w:cnfStyle w:val="100000000000" w:firstRow="1" w:lastRow="0" w:firstColumn="0" w:lastColumn="0" w:oddVBand="0" w:evenVBand="0" w:oddHBand="0" w:evenHBand="0" w:firstRowFirstColumn="0" w:firstRowLastColumn="0" w:lastRowFirstColumn="0" w:lastRowLastColumn="0"/>
+              <w:rPr>
+                <w:rFonts w:ascii="Times New Roman" w:hAnsi="Times New Roman" w:cs="Times New Roman"/>
+                <w:sz w:val="18"/>
+                <w:szCs w:val="18"/>
+              </w:rPr>
+            </w:pPr>
+          </w:p>
+        </w:tc>
+      </w:tr>
+      <w:tr>
+        <w:trPr>
+          <w:cnfStyle w:val="000000100000" w:firstRow="0" w:lastRow="0" w:firstColumn="0" w:lastColumn="0" w:oddVBand="0" w:evenVBand="0" w:oddHBand="1" w:evenHBand="0" w:firstRowFirstColumn="0" w:firstRowLastColumn="0" w:lastRowFirstColumn="0" w:lastRowLastColumn="0"/>
+          <w:trHeight w:val="282"/>
+        </w:trPr>
+        <w:tc>
+          <w:tcPr>
+            <w:cnfStyle w:val="001000000000" w:firstRow="0" w:lastRow="0" w:firstColumn="1" w:lastColumn="0" w:oddVBand="0" w:evenVBand="0" w:oddHBand="0" w:evenHBand="0" w:firstRowFirstColumn="0" w:firstRowLastColumn="0" w:lastRowFirstColumn="0" w:lastRowLastColumn="0"/>
+            <w:tcW w:w="4698" w:type="dxa"/>
+          </w:tcPr>
+          <w:p>
+            <w:pPr>
+              <w:rPr>
+                <w:rFonts w:ascii="Times New Roman" w:hAnsi="Times New Roman" w:cs="Times New Roman"/>
+                <w:sz w:val="18"/>
+                <w:szCs w:val="18"/>
+              </w:rPr>
+            </w:pPr>
+            <w:r>
+              <w:rPr>
+                <w:rFonts w:ascii="Times New Roman" w:hAnsi="Times New Roman" w:cs="Times New Roman"/>
+                <w:sz w:val="18"/>
+                <w:szCs w:val="18"/>
+              </w:rPr>
+              <w:t>Top Positive Tweets</w:t>
+            </w:r>
+          </w:p>
+        </w:tc>
+        <w:tc>
+          <w:tcPr>
+            <w:tcW w:w="702" w:type="dxa"/>
+          </w:tcPr>
+          <w:p>
+            <w:pPr>
+              <w:cnfStyle w:val="000000100000" w:firstRow="0" w:lastRow="0" w:firstColumn="0" w:lastColumn="0" w:oddVBand="0" w:evenVBand="0" w:oddHBand="1" w:evenHBand="0" w:firstRowFirstColumn="0" w:firstRowLastColumn="0" w:lastRowFirstColumn="0" w:lastRowLastColumn="0"/>
+              <w:rPr>
+                <w:rFonts w:ascii="Times New Roman" w:hAnsi="Times New Roman" w:cs="Times New Roman"/>
+                <w:b/>
+                <w:sz w:val="18"/>
+                <w:szCs w:val="18"/>
+              </w:rPr>
+            </w:pPr>
+            <w:r>
+              <w:rPr>
+                <w:rFonts w:ascii="Times New Roman" w:hAnsi="Times New Roman" w:cs="Times New Roman"/>
+                <w:b/>
+                <w:sz w:val="18"/>
+                <w:szCs w:val="18"/>
+              </w:rPr>
+              <w:t>Score</w:t>
+            </w:r>
+          </w:p>
+        </w:tc>
+        <w:tc>
+          <w:tcPr>
+            <w:tcW w:w="3888" w:type="dxa"/>
+          </w:tcPr>
+          <w:p>
+            <w:pPr>
+              <w:cnfStyle w:val="000000100000" w:firstRow="0" w:lastRow="0" w:firstColumn="0" w:lastColumn="0" w:oddVBand="0" w:evenVBand="0" w:oddHBand="1" w:evenHBand="0" w:firstRowFirstColumn="0" w:firstRowLastColumn="0" w:lastRowFirstColumn="0" w:lastRowLastColumn="0"/>
+              <w:rPr>
+                <w:rFonts w:ascii="Times New Roman" w:hAnsi="Times New Roman" w:cs="Times New Roman"/>
+                <w:b/>
+                <w:sz w:val="18"/>
+                <w:szCs w:val="18"/>
+              </w:rPr>
+            </w:pPr>
+            <w:r>
+              <w:rPr>
+                <w:rFonts w:ascii="Times New Roman" w:hAnsi="Times New Roman" w:cs="Times New Roman"/>
+                <w:b/>
+                <w:sz w:val="18"/>
+                <w:szCs w:val="18"/>
+              </w:rPr>
+              <w:t>Top Positive Tweets</w:t>
+            </w:r>
+          </w:p>
+        </w:tc>
+        <w:tc>
+          <w:tcPr>
+            <w:tcW w:w="972" w:type="dxa"/>
+          </w:tcPr>
+          <w:p>
+            <w:pPr>
+              <w:cnfStyle w:val="000000100000" w:firstRow="0" w:lastRow="0" w:firstColumn="0" w:lastColumn="0" w:oddVBand="0" w:evenVBand="0" w:oddHBand="1" w:evenHBand="0" w:firstRowFirstColumn="0" w:firstRowLastColumn="0" w:lastRowFirstColumn="0" w:lastRowLastColumn="0"/>
+              <w:rPr>
+                <w:rFonts w:ascii="Times New Roman" w:hAnsi="Times New Roman" w:cs="Times New Roman"/>
+                <w:b/>
+                <w:sz w:val="18"/>
+                <w:szCs w:val="18"/>
+              </w:rPr>
+            </w:pPr>
+            <w:r>
+              <w:rPr>
+                <w:rFonts w:ascii="Times New Roman" w:hAnsi="Times New Roman" w:cs="Times New Roman"/>
+                <w:b/>
+                <w:sz w:val="18"/>
+                <w:szCs w:val="18"/>
+              </w:rPr>
+              <w:t>Score</w:t>
+            </w:r>
+          </w:p>
+        </w:tc>
+      </w:tr>
+      <w:tr>
+        <w:trPr>
+          <w:trHeight w:val="604"/>
+        </w:trPr>
+        <w:tc>
+          <w:tcPr>
+            <w:cnfStyle w:val="001000000000" w:firstRow="0" w:lastRow="0" w:firstColumn="1" w:lastColumn="0" w:oddVBand="0" w:evenVBand="0" w:oddHBand="0" w:evenHBand="0" w:firstRowFirstColumn="0" w:firstRowLastColumn="0" w:lastRowFirstColumn="0" w:lastRowLastColumn="0"/>
+            <w:tcW w:w="4698" w:type="dxa"/>
+          </w:tcPr>
+          <w:p>
+            <w:pPr>
+              <w:rPr>
+                <w:rFonts w:ascii="Times New Roman" w:hAnsi="Times New Roman" w:cs="Times New Roman"/>
+                <w:sz w:val="18"/>
+                <w:szCs w:val="18"/>
+              </w:rPr>
+            </w:pPr>
+            <w:r>
+              <w:rPr>
+                <w:rFonts w:ascii="Times New Roman" w:hAnsi="Times New Roman" w:cs="Times New Roman"/>
+                <w:noProof/>
+                <w:sz w:val="18"/>
+                <w:szCs w:val="18"/>
+              </w:rPr>
+              <w:drawing>
+                <wp:inline distT="0" distB="0" distL="0" distR="0" wp14:anchorId="379FCA0C" wp14:editId="081705F4">
                   <wp:extent cx="3628245" cy="364067"/>
                   <wp:effectExtent l="0" t="0" r="4445" b="0"/>
-                  <wp:docPr id="28" name="Picture 28" descr="Macintosh HD:Users:alexandraplassaras:Desktop:Screen Shot 2017-04-21 at 12.02.04 AM.png"/>
+                  <wp:docPr id="70" name="Picture 70" descr="Macintosh HD:Users:alexandraplassaras:Desktop:Screen Shot 2017-04-21 at 12.02.04 AM.png"/>
                   <wp:cNvGraphicFramePr>
                     <a:graphicFrameLocks xmlns:a="http://schemas.openxmlformats.org/drawingml/2006/main" noChangeAspect="1"/>
                   </wp:cNvGraphicFramePr>
@@ -12724,7 +13761,7 @@
                           </pic:cNvPicPr>
                         </pic:nvPicPr>
                         <pic:blipFill>
-                          <a:blip r:embed="rId24">
+                          <a:blip r:embed="rId32">
                             <a:extLst>
                               <a:ext uri="{28A0092B-C50C-407E-A947-70E740481C1C}">
                                 <a14:useLocalDpi xmlns:a14="http://schemas.microsoft.com/office/drawing/2010/main" val="0"/>
@@ -12759,10 +13796,11 @@
         </w:tc>
         <w:tc>
           <w:tcPr>
-            <w:tcW w:w="630" w:type="dxa"/>
-          </w:tcPr>
-          <w:p>
-            <w:pPr>
+            <w:tcW w:w="702" w:type="dxa"/>
+          </w:tcPr>
+          <w:p>
+            <w:pPr>
+              <w:cnfStyle w:val="000000000000" w:firstRow="0" w:lastRow="0" w:firstColumn="0" w:lastColumn="0" w:oddVBand="0" w:evenVBand="0" w:oddHBand="0" w:evenHBand="0" w:firstRowFirstColumn="0" w:firstRowLastColumn="0" w:lastRowFirstColumn="0" w:lastRowLastColumn="0"/>
               <w:rPr>
                 <w:rFonts w:ascii="Times New Roman" w:hAnsi="Times New Roman" w:cs="Times New Roman"/>
                 <w:sz w:val="18"/>
@@ -12776,16 +13814,56 @@
                 <w:szCs w:val="18"/>
               </w:rPr>
               <w:t>0.80</w:t>
+            </w:r>
+          </w:p>
+        </w:tc>
+        <w:tc>
+          <w:tcPr>
+            <w:tcW w:w="3888" w:type="dxa"/>
+          </w:tcPr>
+          <w:p>
+            <w:pPr>
+              <w:cnfStyle w:val="000000000000" w:firstRow="0" w:lastRow="0" w:firstColumn="0" w:lastColumn="0" w:oddVBand="0" w:evenVBand="0" w:oddHBand="0" w:evenHBand="0" w:firstRowFirstColumn="0" w:firstRowLastColumn="0" w:lastRowFirstColumn="0" w:lastRowLastColumn="0"/>
+              <w:rPr>
+                <w:rFonts w:ascii="Times New Roman" w:hAnsi="Times New Roman" w:cs="Times New Roman"/>
+                <w:sz w:val="18"/>
+                <w:szCs w:val="18"/>
+              </w:rPr>
+            </w:pPr>
+          </w:p>
+        </w:tc>
+        <w:tc>
+          <w:tcPr>
+            <w:tcW w:w="972" w:type="dxa"/>
+          </w:tcPr>
+          <w:p>
+            <w:pPr>
+              <w:cnfStyle w:val="000000000000" w:firstRow="0" w:lastRow="0" w:firstColumn="0" w:lastColumn="0" w:oddVBand="0" w:evenVBand="0" w:oddHBand="0" w:evenHBand="0" w:firstRowFirstColumn="0" w:firstRowLastColumn="0" w:lastRowFirstColumn="0" w:lastRowLastColumn="0"/>
+              <w:rPr>
+                <w:rFonts w:ascii="Times New Roman" w:hAnsi="Times New Roman" w:cs="Times New Roman"/>
+                <w:sz w:val="18"/>
+                <w:szCs w:val="18"/>
+              </w:rPr>
+            </w:pPr>
+            <w:r>
+              <w:rPr>
+                <w:rFonts w:ascii="Times New Roman" w:hAnsi="Times New Roman" w:cs="Times New Roman"/>
+                <w:sz w:val="18"/>
+                <w:szCs w:val="18"/>
+              </w:rPr>
+              <w:t xml:space="preserve"> </w:t>
             </w:r>
           </w:p>
         </w:tc>
       </w:tr>
       <w:tr>
         <w:trPr>
+          <w:cnfStyle w:val="000000100000" w:firstRow="0" w:lastRow="0" w:firstColumn="0" w:lastColumn="0" w:oddVBand="0" w:evenVBand="0" w:oddHBand="1" w:evenHBand="0" w:firstRowFirstColumn="0" w:firstRowLastColumn="0" w:lastRowFirstColumn="0" w:lastRowLastColumn="0"/>
           <w:trHeight w:val="644"/>
         </w:trPr>
         <w:tc>
           <w:tcPr>
+            <w:cnfStyle w:val="001000000000" w:firstRow="0" w:lastRow="0" w:firstColumn="1" w:lastColumn="0" w:oddVBand="0" w:evenVBand="0" w:oddHBand="0" w:evenHBand="0" w:firstRowFirstColumn="0" w:firstRowLastColumn="0" w:lastRowFirstColumn="0" w:lastRowLastColumn="0"/>
             <w:tcW w:w="4698" w:type="dxa"/>
           </w:tcPr>
           <w:p>
@@ -12804,102 +13882,10 @@
                 <w:szCs w:val="18"/>
               </w:rPr>
               <w:drawing>
-                <wp:inline distT="0" distB="0" distL="0" distR="0" wp14:anchorId="2F20EE2D" wp14:editId="5CC1A1F0">
-                  <wp:extent cx="2857500" cy="289510"/>
-                  <wp:effectExtent l="0" t="0" r="0" b="0"/>
-                  <wp:docPr id="17" name="Picture 17" descr="Macintosh HD:Users:alexandraplassaras:Desktop:Screen Shot 2017-04-20 at 11.46.46 PM.png"/>
-                  <wp:cNvGraphicFramePr>
-                    <a:graphicFrameLocks xmlns:a="http://schemas.openxmlformats.org/drawingml/2006/main" noChangeAspect="1"/>
-                  </wp:cNvGraphicFramePr>
-                  <a:graphic xmlns:a="http://schemas.openxmlformats.org/drawingml/2006/main">
-                    <a:graphicData uri="http://schemas.openxmlformats.org/drawingml/2006/picture">
-                      <pic:pic xmlns:pic="http://schemas.openxmlformats.org/drawingml/2006/picture">
-                        <pic:nvPicPr>
-                          <pic:cNvPr id="0" name="Picture 4" descr="Macintosh HD:Users:alexandraplassaras:Desktop:Screen Shot 2017-04-20 at 11.46.46 PM.png"/>
-                          <pic:cNvPicPr>
-                            <a:picLocks noChangeAspect="1" noChangeArrowheads="1"/>
-                          </pic:cNvPicPr>
-                        </pic:nvPicPr>
-                        <pic:blipFill>
-                          <a:blip r:embed="rId25">
-                            <a:extLst>
-                              <a:ext uri="{28A0092B-C50C-407E-A947-70E740481C1C}">
-                                <a14:useLocalDpi xmlns:a14="http://schemas.microsoft.com/office/drawing/2010/main" val="0"/>
-                              </a:ext>
-                            </a:extLst>
-                          </a:blip>
-                          <a:srcRect/>
-                          <a:stretch>
-                            <a:fillRect/>
-                          </a:stretch>
-                        </pic:blipFill>
-                        <pic:spPr bwMode="auto">
-                          <a:xfrm>
-                            <a:off x="0" y="0"/>
-                            <a:ext cx="2859757" cy="289739"/>
-                          </a:xfrm>
-                          <a:prstGeom prst="rect">
-                            <a:avLst/>
-                          </a:prstGeom>
-                          <a:noFill/>
-                          <a:ln>
-                            <a:noFill/>
-                          </a:ln>
-                        </pic:spPr>
-                      </pic:pic>
-                    </a:graphicData>
-                  </a:graphic>
-                </wp:inline>
-              </w:drawing>
-            </w:r>
-          </w:p>
-        </w:tc>
-        <w:tc>
-          <w:tcPr>
-            <w:tcW w:w="702" w:type="dxa"/>
-          </w:tcPr>
-          <w:p>
-            <w:pPr>
-              <w:rPr>
-                <w:rFonts w:ascii="Times New Roman" w:hAnsi="Times New Roman" w:cs="Times New Roman"/>
-                <w:sz w:val="18"/>
-                <w:szCs w:val="18"/>
-              </w:rPr>
-            </w:pPr>
-            <w:r>
-              <w:rPr>
-                <w:rFonts w:ascii="Times New Roman" w:hAnsi="Times New Roman" w:cs="Times New Roman"/>
-                <w:sz w:val="18"/>
-                <w:szCs w:val="18"/>
-              </w:rPr>
-              <w:t>0.92</w:t>
-            </w:r>
-          </w:p>
-        </w:tc>
-        <w:tc>
-          <w:tcPr>
-            <w:tcW w:w="4230" w:type="dxa"/>
-          </w:tcPr>
-          <w:p>
-            <w:pPr>
-              <w:rPr>
-                <w:rFonts w:ascii="Times New Roman" w:hAnsi="Times New Roman" w:cs="Times New Roman"/>
-                <w:sz w:val="18"/>
-                <w:szCs w:val="18"/>
-              </w:rPr>
-            </w:pPr>
-            <w:r>
-              <w:rPr>
-                <w:rFonts w:ascii="Times New Roman" w:hAnsi="Times New Roman" w:cs="Times New Roman"/>
-                <w:noProof/>
-                <w:sz w:val="18"/>
-                <w:szCs w:val="18"/>
-              </w:rPr>
-              <w:drawing>
-                <wp:inline distT="0" distB="0" distL="0" distR="0" wp14:anchorId="144D5CD7" wp14:editId="0776F220">
+                <wp:inline distT="0" distB="0" distL="0" distR="0" wp14:anchorId="3CA892EB" wp14:editId="2A1910CC">
                   <wp:extent cx="3164164" cy="317500"/>
                   <wp:effectExtent l="0" t="0" r="11430" b="0"/>
-                  <wp:docPr id="29" name="Picture 29" descr="Macintosh HD:Users:alexandraplassaras:Desktop:Screen Shot 2017-04-21 at 12.01.51 AM.png"/>
+                  <wp:docPr id="71" name="Picture 71" descr="Macintosh HD:Users:alexandraplassaras:Desktop:Screen Shot 2017-04-21 at 12.01.51 AM.png"/>
                   <wp:cNvGraphicFramePr>
                     <a:graphicFrameLocks xmlns:a="http://schemas.openxmlformats.org/drawingml/2006/main" noChangeAspect="1"/>
                   </wp:cNvGraphicFramePr>
@@ -12913,7 +13899,7 @@
                           </pic:cNvPicPr>
                         </pic:nvPicPr>
                         <pic:blipFill>
-                          <a:blip r:embed="rId26">
+                          <a:blip r:embed="rId33">
                             <a:extLst>
                               <a:ext uri="{28A0092B-C50C-407E-A947-70E740481C1C}">
                                 <a14:useLocalDpi xmlns:a14="http://schemas.microsoft.com/office/drawing/2010/main" val="0"/>
@@ -12948,10 +13934,11 @@
         </w:tc>
         <w:tc>
           <w:tcPr>
-            <w:tcW w:w="630" w:type="dxa"/>
-          </w:tcPr>
-          <w:p>
-            <w:pPr>
+            <w:tcW w:w="702" w:type="dxa"/>
+          </w:tcPr>
+          <w:p>
+            <w:pPr>
+              <w:cnfStyle w:val="000000100000" w:firstRow="0" w:lastRow="0" w:firstColumn="0" w:lastColumn="0" w:oddVBand="0" w:evenVBand="0" w:oddHBand="1" w:evenHBand="0" w:firstRowFirstColumn="0" w:firstRowLastColumn="0" w:lastRowFirstColumn="0" w:lastRowLastColumn="0"/>
               <w:rPr>
                 <w:rFonts w:ascii="Times New Roman" w:hAnsi="Times New Roman" w:cs="Times New Roman"/>
                 <w:sz w:val="18"/>
@@ -12965,6 +13952,44 @@
                 <w:szCs w:val="18"/>
               </w:rPr>
               <w:t>0.80</w:t>
+            </w:r>
+          </w:p>
+        </w:tc>
+        <w:tc>
+          <w:tcPr>
+            <w:tcW w:w="3888" w:type="dxa"/>
+          </w:tcPr>
+          <w:p>
+            <w:pPr>
+              <w:cnfStyle w:val="000000100000" w:firstRow="0" w:lastRow="0" w:firstColumn="0" w:lastColumn="0" w:oddVBand="0" w:evenVBand="0" w:oddHBand="1" w:evenHBand="0" w:firstRowFirstColumn="0" w:firstRowLastColumn="0" w:lastRowFirstColumn="0" w:lastRowLastColumn="0"/>
+              <w:rPr>
+                <w:rFonts w:ascii="Times New Roman" w:hAnsi="Times New Roman" w:cs="Times New Roman"/>
+                <w:sz w:val="18"/>
+                <w:szCs w:val="18"/>
+              </w:rPr>
+            </w:pPr>
+          </w:p>
+        </w:tc>
+        <w:tc>
+          <w:tcPr>
+            <w:tcW w:w="972" w:type="dxa"/>
+          </w:tcPr>
+          <w:p>
+            <w:pPr>
+              <w:cnfStyle w:val="000000100000" w:firstRow="0" w:lastRow="0" w:firstColumn="0" w:lastColumn="0" w:oddVBand="0" w:evenVBand="0" w:oddHBand="1" w:evenHBand="0" w:firstRowFirstColumn="0" w:firstRowLastColumn="0" w:lastRowFirstColumn="0" w:lastRowLastColumn="0"/>
+              <w:rPr>
+                <w:rFonts w:ascii="Times New Roman" w:hAnsi="Times New Roman" w:cs="Times New Roman"/>
+                <w:sz w:val="18"/>
+                <w:szCs w:val="18"/>
+              </w:rPr>
+            </w:pPr>
+            <w:r>
+              <w:rPr>
+                <w:rFonts w:ascii="Times New Roman" w:hAnsi="Times New Roman" w:cs="Times New Roman"/>
+                <w:sz w:val="18"/>
+                <w:szCs w:val="18"/>
+              </w:rPr>
+              <w:t xml:space="preserve"> </w:t>
             </w:r>
           </w:p>
         </w:tc>
@@ -12975,6 +14000,7 @@
         </w:trPr>
         <w:tc>
           <w:tcPr>
+            <w:cnfStyle w:val="001000000000" w:firstRow="0" w:lastRow="0" w:firstColumn="1" w:lastColumn="0" w:oddVBand="0" w:evenVBand="0" w:oddHBand="0" w:evenHBand="0" w:firstRowFirstColumn="0" w:firstRowLastColumn="0" w:lastRowFirstColumn="0" w:lastRowLastColumn="0"/>
             <w:tcW w:w="4698" w:type="dxa"/>
           </w:tcPr>
           <w:p>
@@ -12993,102 +14019,10 @@
                 <w:szCs w:val="18"/>
               </w:rPr>
               <w:drawing>
-                <wp:inline distT="0" distB="0" distL="0" distR="0" wp14:anchorId="1B0B7572" wp14:editId="08D5B7CB">
-                  <wp:extent cx="2857500" cy="289108"/>
-                  <wp:effectExtent l="0" t="0" r="0" b="0"/>
-                  <wp:docPr id="18" name="Picture 18" descr="Macintosh HD:Users:alexandraplassaras:Desktop:Screen Shot 2017-04-20 at 11.47.22 PM.png"/>
-                  <wp:cNvGraphicFramePr>
-                    <a:graphicFrameLocks xmlns:a="http://schemas.openxmlformats.org/drawingml/2006/main" noChangeAspect="1"/>
-                  </wp:cNvGraphicFramePr>
-                  <a:graphic xmlns:a="http://schemas.openxmlformats.org/drawingml/2006/main">
-                    <a:graphicData uri="http://schemas.openxmlformats.org/drawingml/2006/picture">
-                      <pic:pic xmlns:pic="http://schemas.openxmlformats.org/drawingml/2006/picture">
-                        <pic:nvPicPr>
-                          <pic:cNvPr id="0" name="Picture 5" descr="Macintosh HD:Users:alexandraplassaras:Desktop:Screen Shot 2017-04-20 at 11.47.22 PM.png"/>
-                          <pic:cNvPicPr>
-                            <a:picLocks noChangeAspect="1" noChangeArrowheads="1"/>
-                          </pic:cNvPicPr>
-                        </pic:nvPicPr>
-                        <pic:blipFill>
-                          <a:blip r:embed="rId27">
-                            <a:extLst>
-                              <a:ext uri="{28A0092B-C50C-407E-A947-70E740481C1C}">
-                                <a14:useLocalDpi xmlns:a14="http://schemas.microsoft.com/office/drawing/2010/main" val="0"/>
-                              </a:ext>
-                            </a:extLst>
-                          </a:blip>
-                          <a:srcRect/>
-                          <a:stretch>
-                            <a:fillRect/>
-                          </a:stretch>
-                        </pic:blipFill>
-                        <pic:spPr bwMode="auto">
-                          <a:xfrm>
-                            <a:off x="0" y="0"/>
-                            <a:ext cx="2859308" cy="289291"/>
-                          </a:xfrm>
-                          <a:prstGeom prst="rect">
-                            <a:avLst/>
-                          </a:prstGeom>
-                          <a:noFill/>
-                          <a:ln>
-                            <a:noFill/>
-                          </a:ln>
-                        </pic:spPr>
-                      </pic:pic>
-                    </a:graphicData>
-                  </a:graphic>
-                </wp:inline>
-              </w:drawing>
-            </w:r>
-          </w:p>
-        </w:tc>
-        <w:tc>
-          <w:tcPr>
-            <w:tcW w:w="702" w:type="dxa"/>
-          </w:tcPr>
-          <w:p>
-            <w:pPr>
-              <w:rPr>
-                <w:rFonts w:ascii="Times New Roman" w:hAnsi="Times New Roman" w:cs="Times New Roman"/>
-                <w:sz w:val="18"/>
-                <w:szCs w:val="18"/>
-              </w:rPr>
-            </w:pPr>
-            <w:r>
-              <w:rPr>
-                <w:rFonts w:ascii="Times New Roman" w:hAnsi="Times New Roman" w:cs="Times New Roman"/>
-                <w:sz w:val="18"/>
-                <w:szCs w:val="18"/>
-              </w:rPr>
-              <w:t>0.92</w:t>
-            </w:r>
-          </w:p>
-        </w:tc>
-        <w:tc>
-          <w:tcPr>
-            <w:tcW w:w="4230" w:type="dxa"/>
-          </w:tcPr>
-          <w:p>
-            <w:pPr>
-              <w:rPr>
-                <w:rFonts w:ascii="Times New Roman" w:hAnsi="Times New Roman" w:cs="Times New Roman"/>
-                <w:sz w:val="18"/>
-                <w:szCs w:val="18"/>
-              </w:rPr>
-            </w:pPr>
-            <w:r>
-              <w:rPr>
-                <w:rFonts w:ascii="Times New Roman" w:hAnsi="Times New Roman" w:cs="Times New Roman"/>
-                <w:noProof/>
-                <w:sz w:val="18"/>
-                <w:szCs w:val="18"/>
-              </w:rPr>
-              <w:drawing>
-                <wp:inline distT="0" distB="0" distL="0" distR="0" wp14:anchorId="53AA66FA" wp14:editId="6A768E94">
+                <wp:inline distT="0" distB="0" distL="0" distR="0" wp14:anchorId="2BC37A01" wp14:editId="052C3B0E">
                   <wp:extent cx="3420533" cy="341703"/>
                   <wp:effectExtent l="0" t="0" r="8890" b="0"/>
-                  <wp:docPr id="30" name="Picture 30" descr="Macintosh HD:Users:alexandraplassaras:Desktop:Screen Shot 2017-04-21 at 12.01.36 AM.png"/>
+                  <wp:docPr id="72" name="Picture 72" descr="Macintosh HD:Users:alexandraplassaras:Desktop:Screen Shot 2017-04-21 at 12.01.36 AM.png"/>
                   <wp:cNvGraphicFramePr>
                     <a:graphicFrameLocks xmlns:a="http://schemas.openxmlformats.org/drawingml/2006/main" noChangeAspect="1"/>
                   </wp:cNvGraphicFramePr>
@@ -13102,7 +14036,7 @@
                           </pic:cNvPicPr>
                         </pic:nvPicPr>
                         <pic:blipFill>
-                          <a:blip r:embed="rId28">
+                          <a:blip r:embed="rId34">
                             <a:extLst>
                               <a:ext uri="{28A0092B-C50C-407E-A947-70E740481C1C}">
                                 <a14:useLocalDpi xmlns:a14="http://schemas.microsoft.com/office/drawing/2010/main" val="0"/>
@@ -13137,10 +14071,11 @@
         </w:tc>
         <w:tc>
           <w:tcPr>
-            <w:tcW w:w="630" w:type="dxa"/>
-          </w:tcPr>
-          <w:p>
-            <w:pPr>
+            <w:tcW w:w="702" w:type="dxa"/>
+          </w:tcPr>
+          <w:p>
+            <w:pPr>
+              <w:cnfStyle w:val="000000000000" w:firstRow="0" w:lastRow="0" w:firstColumn="0" w:lastColumn="0" w:oddVBand="0" w:evenVBand="0" w:oddHBand="0" w:evenHBand="0" w:firstRowFirstColumn="0" w:firstRowLastColumn="0" w:lastRowFirstColumn="0" w:lastRowLastColumn="0"/>
               <w:rPr>
                 <w:rFonts w:ascii="Times New Roman" w:hAnsi="Times New Roman" w:cs="Times New Roman"/>
                 <w:sz w:val="18"/>
@@ -13154,16 +14089,56 @@
                 <w:szCs w:val="18"/>
               </w:rPr>
               <w:t>0.80</w:t>
+            </w:r>
+          </w:p>
+        </w:tc>
+        <w:tc>
+          <w:tcPr>
+            <w:tcW w:w="3888" w:type="dxa"/>
+          </w:tcPr>
+          <w:p>
+            <w:pPr>
+              <w:cnfStyle w:val="000000000000" w:firstRow="0" w:lastRow="0" w:firstColumn="0" w:lastColumn="0" w:oddVBand="0" w:evenVBand="0" w:oddHBand="0" w:evenHBand="0" w:firstRowFirstColumn="0" w:firstRowLastColumn="0" w:lastRowFirstColumn="0" w:lastRowLastColumn="0"/>
+              <w:rPr>
+                <w:rFonts w:ascii="Times New Roman" w:hAnsi="Times New Roman" w:cs="Times New Roman"/>
+                <w:sz w:val="18"/>
+                <w:szCs w:val="18"/>
+              </w:rPr>
+            </w:pPr>
+          </w:p>
+        </w:tc>
+        <w:tc>
+          <w:tcPr>
+            <w:tcW w:w="972" w:type="dxa"/>
+          </w:tcPr>
+          <w:p>
+            <w:pPr>
+              <w:cnfStyle w:val="000000000000" w:firstRow="0" w:lastRow="0" w:firstColumn="0" w:lastColumn="0" w:oddVBand="0" w:evenVBand="0" w:oddHBand="0" w:evenHBand="0" w:firstRowFirstColumn="0" w:firstRowLastColumn="0" w:lastRowFirstColumn="0" w:lastRowLastColumn="0"/>
+              <w:rPr>
+                <w:rFonts w:ascii="Times New Roman" w:hAnsi="Times New Roman" w:cs="Times New Roman"/>
+                <w:sz w:val="18"/>
+                <w:szCs w:val="18"/>
+              </w:rPr>
+            </w:pPr>
+            <w:r>
+              <w:rPr>
+                <w:rFonts w:ascii="Times New Roman" w:hAnsi="Times New Roman" w:cs="Times New Roman"/>
+                <w:sz w:val="18"/>
+                <w:szCs w:val="18"/>
+              </w:rPr>
+              <w:t xml:space="preserve"> </w:t>
             </w:r>
           </w:p>
         </w:tc>
       </w:tr>
       <w:tr>
         <w:trPr>
+          <w:cnfStyle w:val="000000100000" w:firstRow="0" w:lastRow="0" w:firstColumn="0" w:lastColumn="0" w:oddVBand="0" w:evenVBand="0" w:oddHBand="1" w:evenHBand="0" w:firstRowFirstColumn="0" w:firstRowLastColumn="0" w:lastRowFirstColumn="0" w:lastRowLastColumn="0"/>
           <w:trHeight w:val="617"/>
         </w:trPr>
         <w:tc>
           <w:tcPr>
+            <w:cnfStyle w:val="001000000000" w:firstRow="0" w:lastRow="0" w:firstColumn="1" w:lastColumn="0" w:oddVBand="0" w:evenVBand="0" w:oddHBand="0" w:evenHBand="0" w:firstRowFirstColumn="0" w:firstRowLastColumn="0" w:lastRowFirstColumn="0" w:lastRowLastColumn="0"/>
             <w:tcW w:w="4698" w:type="dxa"/>
           </w:tcPr>
           <w:p>
@@ -13182,102 +14157,10 @@
                 <w:szCs w:val="18"/>
               </w:rPr>
               <w:drawing>
-                <wp:inline distT="0" distB="0" distL="0" distR="0" wp14:anchorId="1775BAED" wp14:editId="2423F19E">
-                  <wp:extent cx="2857500" cy="273001"/>
-                  <wp:effectExtent l="0" t="0" r="0" b="6985"/>
-                  <wp:docPr id="19" name="Picture 19" descr="Macintosh HD:Users:alexandraplassaras:Desktop:Screen Shot 2017-04-20 at 11.47.43 PM.png"/>
-                  <wp:cNvGraphicFramePr>
-                    <a:graphicFrameLocks xmlns:a="http://schemas.openxmlformats.org/drawingml/2006/main" noChangeAspect="1"/>
-                  </wp:cNvGraphicFramePr>
-                  <a:graphic xmlns:a="http://schemas.openxmlformats.org/drawingml/2006/main">
-                    <a:graphicData uri="http://schemas.openxmlformats.org/drawingml/2006/picture">
-                      <pic:pic xmlns:pic="http://schemas.openxmlformats.org/drawingml/2006/picture">
-                        <pic:nvPicPr>
-                          <pic:cNvPr id="0" name="Picture 6" descr="Macintosh HD:Users:alexandraplassaras:Desktop:Screen Shot 2017-04-20 at 11.47.43 PM.png"/>
-                          <pic:cNvPicPr>
-                            <a:picLocks noChangeAspect="1" noChangeArrowheads="1"/>
-                          </pic:cNvPicPr>
-                        </pic:nvPicPr>
-                        <pic:blipFill>
-                          <a:blip r:embed="rId29">
-                            <a:extLst>
-                              <a:ext uri="{28A0092B-C50C-407E-A947-70E740481C1C}">
-                                <a14:useLocalDpi xmlns:a14="http://schemas.microsoft.com/office/drawing/2010/main" val="0"/>
-                              </a:ext>
-                            </a:extLst>
-                          </a:blip>
-                          <a:srcRect/>
-                          <a:stretch>
-                            <a:fillRect/>
-                          </a:stretch>
-                        </pic:blipFill>
-                        <pic:spPr bwMode="auto">
-                          <a:xfrm>
-                            <a:off x="0" y="0"/>
-                            <a:ext cx="2861745" cy="273407"/>
-                          </a:xfrm>
-                          <a:prstGeom prst="rect">
-                            <a:avLst/>
-                          </a:prstGeom>
-                          <a:noFill/>
-                          <a:ln>
-                            <a:noFill/>
-                          </a:ln>
-                        </pic:spPr>
-                      </pic:pic>
-                    </a:graphicData>
-                  </a:graphic>
-                </wp:inline>
-              </w:drawing>
-            </w:r>
-          </w:p>
-        </w:tc>
-        <w:tc>
-          <w:tcPr>
-            <w:tcW w:w="702" w:type="dxa"/>
-          </w:tcPr>
-          <w:p>
-            <w:pPr>
-              <w:rPr>
-                <w:rFonts w:ascii="Times New Roman" w:hAnsi="Times New Roman" w:cs="Times New Roman"/>
-                <w:sz w:val="18"/>
-                <w:szCs w:val="18"/>
-              </w:rPr>
-            </w:pPr>
-            <w:r>
-              <w:rPr>
-                <w:rFonts w:ascii="Times New Roman" w:hAnsi="Times New Roman" w:cs="Times New Roman"/>
-                <w:sz w:val="18"/>
-                <w:szCs w:val="18"/>
-              </w:rPr>
-              <w:t>0.86</w:t>
-            </w:r>
-          </w:p>
-        </w:tc>
-        <w:tc>
-          <w:tcPr>
-            <w:tcW w:w="4230" w:type="dxa"/>
-          </w:tcPr>
-          <w:p>
-            <w:pPr>
-              <w:rPr>
-                <w:rFonts w:ascii="Times New Roman" w:hAnsi="Times New Roman" w:cs="Times New Roman"/>
-                <w:sz w:val="18"/>
-                <w:szCs w:val="18"/>
-              </w:rPr>
-            </w:pPr>
-            <w:r>
-              <w:rPr>
-                <w:rFonts w:ascii="Times New Roman" w:hAnsi="Times New Roman" w:cs="Times New Roman"/>
-                <w:noProof/>
-                <w:sz w:val="18"/>
-                <w:szCs w:val="18"/>
-              </w:rPr>
-              <w:drawing>
-                <wp:inline distT="0" distB="0" distL="0" distR="0" wp14:anchorId="4248B178" wp14:editId="4260A470">
+                <wp:inline distT="0" distB="0" distL="0" distR="0" wp14:anchorId="63AB7D0E" wp14:editId="44E95FAC">
                   <wp:extent cx="2868845" cy="287867"/>
                   <wp:effectExtent l="0" t="0" r="1905" b="0"/>
-                  <wp:docPr id="31" name="Picture 31" descr="Macintosh HD:Users:alexandraplassaras:Desktop:Screen Shot 2017-04-21 at 12.01.23 AM.png"/>
+                  <wp:docPr id="73" name="Picture 73" descr="Macintosh HD:Users:alexandraplassaras:Desktop:Screen Shot 2017-04-21 at 12.01.23 AM.png"/>
                   <wp:cNvGraphicFramePr>
                     <a:graphicFrameLocks xmlns:a="http://schemas.openxmlformats.org/drawingml/2006/main" noChangeAspect="1"/>
                   </wp:cNvGraphicFramePr>
@@ -13291,7 +14174,7 @@
                           </pic:cNvPicPr>
                         </pic:nvPicPr>
                         <pic:blipFill>
-                          <a:blip r:embed="rId30">
+                          <a:blip r:embed="rId35">
                             <a:extLst>
                               <a:ext uri="{28A0092B-C50C-407E-A947-70E740481C1C}">
                                 <a14:useLocalDpi xmlns:a14="http://schemas.microsoft.com/office/drawing/2010/main" val="0"/>
@@ -13326,10 +14209,11 @@
         </w:tc>
         <w:tc>
           <w:tcPr>
-            <w:tcW w:w="630" w:type="dxa"/>
-          </w:tcPr>
-          <w:p>
-            <w:pPr>
+            <w:tcW w:w="702" w:type="dxa"/>
+          </w:tcPr>
+          <w:p>
+            <w:pPr>
+              <w:cnfStyle w:val="000000100000" w:firstRow="0" w:lastRow="0" w:firstColumn="0" w:lastColumn="0" w:oddVBand="0" w:evenVBand="0" w:oddHBand="1" w:evenHBand="0" w:firstRowFirstColumn="0" w:firstRowLastColumn="0" w:lastRowFirstColumn="0" w:lastRowLastColumn="0"/>
               <w:rPr>
                 <w:rFonts w:ascii="Times New Roman" w:hAnsi="Times New Roman" w:cs="Times New Roman"/>
                 <w:sz w:val="18"/>
@@ -13343,6 +14227,44 @@
                 <w:szCs w:val="18"/>
               </w:rPr>
               <w:t>0.67</w:t>
+            </w:r>
+          </w:p>
+        </w:tc>
+        <w:tc>
+          <w:tcPr>
+            <w:tcW w:w="3888" w:type="dxa"/>
+          </w:tcPr>
+          <w:p>
+            <w:pPr>
+              <w:cnfStyle w:val="000000100000" w:firstRow="0" w:lastRow="0" w:firstColumn="0" w:lastColumn="0" w:oddVBand="0" w:evenVBand="0" w:oddHBand="1" w:evenHBand="0" w:firstRowFirstColumn="0" w:firstRowLastColumn="0" w:lastRowFirstColumn="0" w:lastRowLastColumn="0"/>
+              <w:rPr>
+                <w:rFonts w:ascii="Times New Roman" w:hAnsi="Times New Roman" w:cs="Times New Roman"/>
+                <w:sz w:val="18"/>
+                <w:szCs w:val="18"/>
+              </w:rPr>
+            </w:pPr>
+          </w:p>
+        </w:tc>
+        <w:tc>
+          <w:tcPr>
+            <w:tcW w:w="972" w:type="dxa"/>
+          </w:tcPr>
+          <w:p>
+            <w:pPr>
+              <w:cnfStyle w:val="000000100000" w:firstRow="0" w:lastRow="0" w:firstColumn="0" w:lastColumn="0" w:oddVBand="0" w:evenVBand="0" w:oddHBand="1" w:evenHBand="0" w:firstRowFirstColumn="0" w:firstRowLastColumn="0" w:lastRowFirstColumn="0" w:lastRowLastColumn="0"/>
+              <w:rPr>
+                <w:rFonts w:ascii="Times New Roman" w:hAnsi="Times New Roman" w:cs="Times New Roman"/>
+                <w:sz w:val="18"/>
+                <w:szCs w:val="18"/>
+              </w:rPr>
+            </w:pPr>
+            <w:r>
+              <w:rPr>
+                <w:rFonts w:ascii="Times New Roman" w:hAnsi="Times New Roman" w:cs="Times New Roman"/>
+                <w:sz w:val="18"/>
+                <w:szCs w:val="18"/>
+              </w:rPr>
+              <w:t xml:space="preserve"> </w:t>
             </w:r>
           </w:p>
         </w:tc>
@@ -13353,6 +14275,7 @@
         </w:trPr>
         <w:tc>
           <w:tcPr>
+            <w:cnfStyle w:val="001000000000" w:firstRow="0" w:lastRow="0" w:firstColumn="1" w:lastColumn="0" w:oddVBand="0" w:evenVBand="0" w:oddHBand="0" w:evenHBand="0" w:firstRowFirstColumn="0" w:firstRowLastColumn="0" w:lastRowFirstColumn="0" w:lastRowLastColumn="0"/>
             <w:tcW w:w="4698" w:type="dxa"/>
           </w:tcPr>
           <w:p>
@@ -13371,102 +14294,10 @@
                 <w:szCs w:val="18"/>
               </w:rPr>
               <w:drawing>
-                <wp:inline distT="0" distB="0" distL="0" distR="0" wp14:anchorId="2A7D2A6C" wp14:editId="64AABA31">
-                  <wp:extent cx="2743200" cy="277544"/>
-                  <wp:effectExtent l="0" t="0" r="0" b="1905"/>
-                  <wp:docPr id="20" name="Picture 20" descr="Macintosh HD:Users:alexandraplassaras:Desktop:Screen Shot 2017-04-20 at 11.48.16 PM.png"/>
-                  <wp:cNvGraphicFramePr>
-                    <a:graphicFrameLocks xmlns:a="http://schemas.openxmlformats.org/drawingml/2006/main" noChangeAspect="1"/>
-                  </wp:cNvGraphicFramePr>
-                  <a:graphic xmlns:a="http://schemas.openxmlformats.org/drawingml/2006/main">
-                    <a:graphicData uri="http://schemas.openxmlformats.org/drawingml/2006/picture">
-                      <pic:pic xmlns:pic="http://schemas.openxmlformats.org/drawingml/2006/picture">
-                        <pic:nvPicPr>
-                          <pic:cNvPr id="0" name="Picture 7" descr="Macintosh HD:Users:alexandraplassaras:Desktop:Screen Shot 2017-04-20 at 11.48.16 PM.png"/>
-                          <pic:cNvPicPr>
-                            <a:picLocks noChangeAspect="1" noChangeArrowheads="1"/>
-                          </pic:cNvPicPr>
-                        </pic:nvPicPr>
-                        <pic:blipFill>
-                          <a:blip r:embed="rId31">
-                            <a:extLst>
-                              <a:ext uri="{28A0092B-C50C-407E-A947-70E740481C1C}">
-                                <a14:useLocalDpi xmlns:a14="http://schemas.microsoft.com/office/drawing/2010/main" val="0"/>
-                              </a:ext>
-                            </a:extLst>
-                          </a:blip>
-                          <a:srcRect/>
-                          <a:stretch>
-                            <a:fillRect/>
-                          </a:stretch>
-                        </pic:blipFill>
-                        <pic:spPr bwMode="auto">
-                          <a:xfrm>
-                            <a:off x="0" y="0"/>
-                            <a:ext cx="2745424" cy="277769"/>
-                          </a:xfrm>
-                          <a:prstGeom prst="rect">
-                            <a:avLst/>
-                          </a:prstGeom>
-                          <a:noFill/>
-                          <a:ln>
-                            <a:noFill/>
-                          </a:ln>
-                        </pic:spPr>
-                      </pic:pic>
-                    </a:graphicData>
-                  </a:graphic>
-                </wp:inline>
-              </w:drawing>
-            </w:r>
-          </w:p>
-        </w:tc>
-        <w:tc>
-          <w:tcPr>
-            <w:tcW w:w="702" w:type="dxa"/>
-          </w:tcPr>
-          <w:p>
-            <w:pPr>
-              <w:rPr>
-                <w:rFonts w:ascii="Times New Roman" w:hAnsi="Times New Roman" w:cs="Times New Roman"/>
-                <w:sz w:val="18"/>
-                <w:szCs w:val="18"/>
-              </w:rPr>
-            </w:pPr>
-            <w:r>
-              <w:rPr>
-                <w:rFonts w:ascii="Times New Roman" w:hAnsi="Times New Roman" w:cs="Times New Roman"/>
-                <w:sz w:val="18"/>
-                <w:szCs w:val="18"/>
-              </w:rPr>
-              <w:t>0.83</w:t>
-            </w:r>
-          </w:p>
-        </w:tc>
-        <w:tc>
-          <w:tcPr>
-            <w:tcW w:w="4230" w:type="dxa"/>
-          </w:tcPr>
-          <w:p>
-            <w:pPr>
-              <w:rPr>
-                <w:rFonts w:ascii="Times New Roman" w:hAnsi="Times New Roman" w:cs="Times New Roman"/>
-                <w:sz w:val="18"/>
-                <w:szCs w:val="18"/>
-              </w:rPr>
-            </w:pPr>
-            <w:r>
-              <w:rPr>
-                <w:rFonts w:ascii="Times New Roman" w:hAnsi="Times New Roman" w:cs="Times New Roman"/>
-                <w:noProof/>
-                <w:sz w:val="18"/>
-                <w:szCs w:val="18"/>
-              </w:rPr>
-              <w:drawing>
-                <wp:inline distT="0" distB="0" distL="0" distR="0" wp14:anchorId="63A0C08D" wp14:editId="2004B41E">
+                <wp:inline distT="0" distB="0" distL="0" distR="0" wp14:anchorId="54FCEC7A" wp14:editId="0608EDE6">
                   <wp:extent cx="3347754" cy="334433"/>
                   <wp:effectExtent l="0" t="0" r="5080" b="0"/>
-                  <wp:docPr id="32" name="Picture 32" descr="Macintosh HD:Users:alexandraplassaras:Desktop:Screen Shot 2017-04-21 at 12.01.10 AM.png"/>
+                  <wp:docPr id="74" name="Picture 74" descr="Macintosh HD:Users:alexandraplassaras:Desktop:Screen Shot 2017-04-21 at 12.01.10 AM.png"/>
                   <wp:cNvGraphicFramePr>
                     <a:graphicFrameLocks xmlns:a="http://schemas.openxmlformats.org/drawingml/2006/main" noChangeAspect="1"/>
                   </wp:cNvGraphicFramePr>
@@ -13480,7 +14311,7 @@
                           </pic:cNvPicPr>
                         </pic:nvPicPr>
                         <pic:blipFill>
-                          <a:blip r:embed="rId32">
+                          <a:blip r:embed="rId36">
                             <a:extLst>
                               <a:ext uri="{28A0092B-C50C-407E-A947-70E740481C1C}">
                                 <a14:useLocalDpi xmlns:a14="http://schemas.microsoft.com/office/drawing/2010/main" val="0"/>
@@ -13515,10 +14346,11 @@
         </w:tc>
         <w:tc>
           <w:tcPr>
-            <w:tcW w:w="630" w:type="dxa"/>
-          </w:tcPr>
-          <w:p>
-            <w:pPr>
+            <w:tcW w:w="702" w:type="dxa"/>
+          </w:tcPr>
+          <w:p>
+            <w:pPr>
+              <w:cnfStyle w:val="000000000000" w:firstRow="0" w:lastRow="0" w:firstColumn="0" w:lastColumn="0" w:oddVBand="0" w:evenVBand="0" w:oddHBand="0" w:evenHBand="0" w:firstRowFirstColumn="0" w:firstRowLastColumn="0" w:lastRowFirstColumn="0" w:lastRowLastColumn="0"/>
               <w:rPr>
                 <w:rFonts w:ascii="Times New Roman" w:hAnsi="Times New Roman" w:cs="Times New Roman"/>
                 <w:sz w:val="18"/>
@@ -13532,16 +14364,56 @@
                 <w:szCs w:val="18"/>
               </w:rPr>
               <w:t>0.60</w:t>
+            </w:r>
+          </w:p>
+        </w:tc>
+        <w:tc>
+          <w:tcPr>
+            <w:tcW w:w="3888" w:type="dxa"/>
+          </w:tcPr>
+          <w:p>
+            <w:pPr>
+              <w:cnfStyle w:val="000000000000" w:firstRow="0" w:lastRow="0" w:firstColumn="0" w:lastColumn="0" w:oddVBand="0" w:evenVBand="0" w:oddHBand="0" w:evenHBand="0" w:firstRowFirstColumn="0" w:firstRowLastColumn="0" w:lastRowFirstColumn="0" w:lastRowLastColumn="0"/>
+              <w:rPr>
+                <w:rFonts w:ascii="Times New Roman" w:hAnsi="Times New Roman" w:cs="Times New Roman"/>
+                <w:sz w:val="18"/>
+                <w:szCs w:val="18"/>
+              </w:rPr>
+            </w:pPr>
+          </w:p>
+        </w:tc>
+        <w:tc>
+          <w:tcPr>
+            <w:tcW w:w="972" w:type="dxa"/>
+          </w:tcPr>
+          <w:p>
+            <w:pPr>
+              <w:cnfStyle w:val="000000000000" w:firstRow="0" w:lastRow="0" w:firstColumn="0" w:lastColumn="0" w:oddVBand="0" w:evenVBand="0" w:oddHBand="0" w:evenHBand="0" w:firstRowFirstColumn="0" w:firstRowLastColumn="0" w:lastRowFirstColumn="0" w:lastRowLastColumn="0"/>
+              <w:rPr>
+                <w:rFonts w:ascii="Times New Roman" w:hAnsi="Times New Roman" w:cs="Times New Roman"/>
+                <w:sz w:val="18"/>
+                <w:szCs w:val="18"/>
+              </w:rPr>
+            </w:pPr>
+            <w:r>
+              <w:rPr>
+                <w:rFonts w:ascii="Times New Roman" w:hAnsi="Times New Roman" w:cs="Times New Roman"/>
+                <w:sz w:val="18"/>
+                <w:szCs w:val="18"/>
+              </w:rPr>
+              <w:t xml:space="preserve"> </w:t>
             </w:r>
           </w:p>
         </w:tc>
       </w:tr>
       <w:tr>
         <w:trPr>
+          <w:cnfStyle w:val="000000100000" w:firstRow="0" w:lastRow="0" w:firstColumn="0" w:lastColumn="0" w:oddVBand="0" w:evenVBand="0" w:oddHBand="1" w:evenHBand="0" w:firstRowFirstColumn="0" w:firstRowLastColumn="0" w:lastRowFirstColumn="0" w:lastRowLastColumn="0"/>
           <w:trHeight w:val="269"/>
         </w:trPr>
         <w:tc>
           <w:tcPr>
+            <w:cnfStyle w:val="001000000000" w:firstRow="0" w:lastRow="0" w:firstColumn="1" w:lastColumn="0" w:oddVBand="0" w:evenVBand="0" w:oddHBand="0" w:evenHBand="0" w:firstRowFirstColumn="0" w:firstRowLastColumn="0" w:lastRowFirstColumn="0" w:lastRowLastColumn="0"/>
             <w:tcW w:w="4698" w:type="dxa"/>
           </w:tcPr>
           <w:p>
@@ -13568,40 +14440,73 @@
           </w:tcPr>
           <w:p>
             <w:pPr>
-              <w:rPr>
-                <w:rFonts w:ascii="Times New Roman" w:hAnsi="Times New Roman" w:cs="Times New Roman"/>
+              <w:cnfStyle w:val="000000100000" w:firstRow="0" w:lastRow="0" w:firstColumn="0" w:lastColumn="0" w:oddVBand="0" w:evenVBand="0" w:oddHBand="1" w:evenHBand="0" w:firstRowFirstColumn="0" w:firstRowLastColumn="0" w:lastRowFirstColumn="0" w:lastRowLastColumn="0"/>
+              <w:rPr>
+                <w:rFonts w:ascii="Times New Roman" w:hAnsi="Times New Roman" w:cs="Times New Roman"/>
+                <w:b/>
                 <w:sz w:val="18"/>
                 <w:szCs w:val="18"/>
               </w:rPr>
             </w:pPr>
-          </w:p>
-        </w:tc>
-        <w:tc>
-          <w:tcPr>
-            <w:tcW w:w="4230" w:type="dxa"/>
-          </w:tcPr>
-          <w:p>
-            <w:pPr>
-              <w:rPr>
-                <w:rFonts w:ascii="Times New Roman" w:hAnsi="Times New Roman" w:cs="Times New Roman"/>
+            <w:r>
+              <w:rPr>
+                <w:rFonts w:ascii="Times New Roman" w:hAnsi="Times New Roman" w:cs="Times New Roman"/>
+                <w:b/>
                 <w:sz w:val="18"/>
                 <w:szCs w:val="18"/>
               </w:rPr>
-            </w:pPr>
-          </w:p>
-        </w:tc>
-        <w:tc>
-          <w:tcPr>
-            <w:tcW w:w="630" w:type="dxa"/>
-          </w:tcPr>
-          <w:p>
-            <w:pPr>
-              <w:rPr>
-                <w:rFonts w:ascii="Times New Roman" w:hAnsi="Times New Roman" w:cs="Times New Roman"/>
+              <w:t>Score</w:t>
+            </w:r>
+          </w:p>
+        </w:tc>
+        <w:tc>
+          <w:tcPr>
+            <w:tcW w:w="3888" w:type="dxa"/>
+          </w:tcPr>
+          <w:p>
+            <w:pPr>
+              <w:cnfStyle w:val="000000100000" w:firstRow="0" w:lastRow="0" w:firstColumn="0" w:lastColumn="0" w:oddVBand="0" w:evenVBand="0" w:oddHBand="1" w:evenHBand="0" w:firstRowFirstColumn="0" w:firstRowLastColumn="0" w:lastRowFirstColumn="0" w:lastRowLastColumn="0"/>
+              <w:rPr>
+                <w:rFonts w:ascii="Times New Roman" w:hAnsi="Times New Roman" w:cs="Times New Roman"/>
+                <w:b/>
                 <w:sz w:val="18"/>
                 <w:szCs w:val="18"/>
               </w:rPr>
             </w:pPr>
+            <w:r>
+              <w:rPr>
+                <w:rFonts w:ascii="Times New Roman" w:hAnsi="Times New Roman" w:cs="Times New Roman"/>
+                <w:b/>
+                <w:sz w:val="18"/>
+                <w:szCs w:val="18"/>
+              </w:rPr>
+              <w:t>Top Negative Tweets</w:t>
+            </w:r>
+          </w:p>
+        </w:tc>
+        <w:tc>
+          <w:tcPr>
+            <w:tcW w:w="972" w:type="dxa"/>
+          </w:tcPr>
+          <w:p>
+            <w:pPr>
+              <w:cnfStyle w:val="000000100000" w:firstRow="0" w:lastRow="0" w:firstColumn="0" w:lastColumn="0" w:oddVBand="0" w:evenVBand="0" w:oddHBand="1" w:evenHBand="0" w:firstRowFirstColumn="0" w:firstRowLastColumn="0" w:lastRowFirstColumn="0" w:lastRowLastColumn="0"/>
+              <w:rPr>
+                <w:rFonts w:ascii="Times New Roman" w:hAnsi="Times New Roman" w:cs="Times New Roman"/>
+                <w:b/>
+                <w:sz w:val="18"/>
+                <w:szCs w:val="18"/>
+              </w:rPr>
+            </w:pPr>
+            <w:r>
+              <w:rPr>
+                <w:rFonts w:ascii="Times New Roman" w:hAnsi="Times New Roman" w:cs="Times New Roman"/>
+                <w:b/>
+                <w:sz w:val="18"/>
+                <w:szCs w:val="18"/>
+              </w:rPr>
+              <w:t>Score</w:t>
+            </w:r>
           </w:p>
         </w:tc>
       </w:tr>
@@ -13611,6 +14516,7 @@
         </w:trPr>
         <w:tc>
           <w:tcPr>
+            <w:cnfStyle w:val="001000000000" w:firstRow="0" w:lastRow="0" w:firstColumn="1" w:lastColumn="0" w:oddVBand="0" w:evenVBand="0" w:oddHBand="0" w:evenHBand="0" w:firstRowFirstColumn="0" w:firstRowLastColumn="0" w:lastRowFirstColumn="0" w:lastRowLastColumn="0"/>
             <w:tcW w:w="4698" w:type="dxa"/>
           </w:tcPr>
           <w:p>
@@ -13629,102 +14535,10 @@
                 <w:szCs w:val="18"/>
               </w:rPr>
               <w:drawing>
-                <wp:inline distT="0" distB="0" distL="0" distR="0" wp14:anchorId="4C75C738" wp14:editId="4F728715">
-                  <wp:extent cx="2743200" cy="273440"/>
-                  <wp:effectExtent l="0" t="0" r="0" b="6350"/>
-                  <wp:docPr id="21" name="Picture 21" descr="Macintosh HD:Users:alexandraplassaras:Desktop:Screen Shot 2017-04-20 at 11.50.29 PM.png"/>
-                  <wp:cNvGraphicFramePr>
-                    <a:graphicFrameLocks xmlns:a="http://schemas.openxmlformats.org/drawingml/2006/main" noChangeAspect="1"/>
-                  </wp:cNvGraphicFramePr>
-                  <a:graphic xmlns:a="http://schemas.openxmlformats.org/drawingml/2006/main">
-                    <a:graphicData uri="http://schemas.openxmlformats.org/drawingml/2006/picture">
-                      <pic:pic xmlns:pic="http://schemas.openxmlformats.org/drawingml/2006/picture">
-                        <pic:nvPicPr>
-                          <pic:cNvPr id="0" name="Picture 8" descr="Macintosh HD:Users:alexandraplassaras:Desktop:Screen Shot 2017-04-20 at 11.50.29 PM.png"/>
-                          <pic:cNvPicPr>
-                            <a:picLocks noChangeAspect="1" noChangeArrowheads="1"/>
-                          </pic:cNvPicPr>
-                        </pic:nvPicPr>
-                        <pic:blipFill>
-                          <a:blip r:embed="rId33">
-                            <a:extLst>
-                              <a:ext uri="{28A0092B-C50C-407E-A947-70E740481C1C}">
-                                <a14:useLocalDpi xmlns:a14="http://schemas.microsoft.com/office/drawing/2010/main" val="0"/>
-                              </a:ext>
-                            </a:extLst>
-                          </a:blip>
-                          <a:srcRect/>
-                          <a:stretch>
-                            <a:fillRect/>
-                          </a:stretch>
-                        </pic:blipFill>
-                        <pic:spPr bwMode="auto">
-                          <a:xfrm>
-                            <a:off x="0" y="0"/>
-                            <a:ext cx="2743370" cy="273457"/>
-                          </a:xfrm>
-                          <a:prstGeom prst="rect">
-                            <a:avLst/>
-                          </a:prstGeom>
-                          <a:noFill/>
-                          <a:ln>
-                            <a:noFill/>
-                          </a:ln>
-                        </pic:spPr>
-                      </pic:pic>
-                    </a:graphicData>
-                  </a:graphic>
-                </wp:inline>
-              </w:drawing>
-            </w:r>
-          </w:p>
-        </w:tc>
-        <w:tc>
-          <w:tcPr>
-            <w:tcW w:w="702" w:type="dxa"/>
-          </w:tcPr>
-          <w:p>
-            <w:pPr>
-              <w:rPr>
-                <w:rFonts w:ascii="Times New Roman" w:hAnsi="Times New Roman" w:cs="Times New Roman"/>
-                <w:sz w:val="18"/>
-                <w:szCs w:val="18"/>
-              </w:rPr>
-            </w:pPr>
-            <w:r>
-              <w:rPr>
-                <w:rFonts w:ascii="Times New Roman" w:hAnsi="Times New Roman" w:cs="Times New Roman"/>
-                <w:sz w:val="18"/>
-                <w:szCs w:val="18"/>
-              </w:rPr>
-              <w:t>-0.51</w:t>
-            </w:r>
-          </w:p>
-        </w:tc>
-        <w:tc>
-          <w:tcPr>
-            <w:tcW w:w="4230" w:type="dxa"/>
-          </w:tcPr>
-          <w:p>
-            <w:pPr>
-              <w:rPr>
-                <w:rFonts w:ascii="Times New Roman" w:hAnsi="Times New Roman" w:cs="Times New Roman"/>
-                <w:sz w:val="18"/>
-                <w:szCs w:val="18"/>
-              </w:rPr>
-            </w:pPr>
-            <w:r>
-              <w:rPr>
-                <w:rFonts w:ascii="Times New Roman" w:hAnsi="Times New Roman" w:cs="Times New Roman"/>
-                <w:noProof/>
-                <w:sz w:val="18"/>
-                <w:szCs w:val="18"/>
-              </w:rPr>
-              <w:drawing>
-                <wp:inline distT="0" distB="0" distL="0" distR="0" wp14:anchorId="7F2FAF21" wp14:editId="57912AD9">
+                <wp:inline distT="0" distB="0" distL="0" distR="0" wp14:anchorId="0584AAB0" wp14:editId="4D94E79F">
                   <wp:extent cx="2548255" cy="338455"/>
                   <wp:effectExtent l="0" t="0" r="0" b="0"/>
-                  <wp:docPr id="38" name="Picture 38" descr="Macintosh HD:Users:alexandraplassaras:Desktop:Screen Shot 2017-04-21 at 12.06.01 AM.png"/>
+                  <wp:docPr id="75" name="Picture 75" descr="Macintosh HD:Users:alexandraplassaras:Desktop:Screen Shot 2017-04-21 at 12.06.01 AM.png"/>
                   <wp:cNvGraphicFramePr>
                     <a:graphicFrameLocks xmlns:a="http://schemas.openxmlformats.org/drawingml/2006/main" noChangeAspect="1"/>
                   </wp:cNvGraphicFramePr>
@@ -13738,7 +14552,7 @@
                           </pic:cNvPicPr>
                         </pic:nvPicPr>
                         <pic:blipFill>
-                          <a:blip r:embed="rId34">
+                          <a:blip r:embed="rId37">
                             <a:extLst>
                               <a:ext uri="{28A0092B-C50C-407E-A947-70E740481C1C}">
                                 <a14:useLocalDpi xmlns:a14="http://schemas.microsoft.com/office/drawing/2010/main" val="0"/>
@@ -13773,10 +14587,11 @@
         </w:tc>
         <w:tc>
           <w:tcPr>
-            <w:tcW w:w="630" w:type="dxa"/>
-          </w:tcPr>
-          <w:p>
-            <w:pPr>
+            <w:tcW w:w="702" w:type="dxa"/>
+          </w:tcPr>
+          <w:p>
+            <w:pPr>
+              <w:cnfStyle w:val="000000000000" w:firstRow="0" w:lastRow="0" w:firstColumn="0" w:lastColumn="0" w:oddVBand="0" w:evenVBand="0" w:oddHBand="0" w:evenHBand="0" w:firstRowFirstColumn="0" w:firstRowLastColumn="0" w:lastRowFirstColumn="0" w:lastRowLastColumn="0"/>
               <w:rPr>
                 <w:rFonts w:ascii="Times New Roman" w:hAnsi="Times New Roman" w:cs="Times New Roman"/>
                 <w:sz w:val="18"/>
@@ -13790,16 +14605,56 @@
                 <w:szCs w:val="18"/>
               </w:rPr>
               <w:t>-0.53</w:t>
+            </w:r>
+          </w:p>
+        </w:tc>
+        <w:tc>
+          <w:tcPr>
+            <w:tcW w:w="3888" w:type="dxa"/>
+          </w:tcPr>
+          <w:p>
+            <w:pPr>
+              <w:cnfStyle w:val="000000000000" w:firstRow="0" w:lastRow="0" w:firstColumn="0" w:lastColumn="0" w:oddVBand="0" w:evenVBand="0" w:oddHBand="0" w:evenHBand="0" w:firstRowFirstColumn="0" w:firstRowLastColumn="0" w:lastRowFirstColumn="0" w:lastRowLastColumn="0"/>
+              <w:rPr>
+                <w:rFonts w:ascii="Times New Roman" w:hAnsi="Times New Roman" w:cs="Times New Roman"/>
+                <w:sz w:val="18"/>
+                <w:szCs w:val="18"/>
+              </w:rPr>
+            </w:pPr>
+          </w:p>
+        </w:tc>
+        <w:tc>
+          <w:tcPr>
+            <w:tcW w:w="972" w:type="dxa"/>
+          </w:tcPr>
+          <w:p>
+            <w:pPr>
+              <w:cnfStyle w:val="000000000000" w:firstRow="0" w:lastRow="0" w:firstColumn="0" w:lastColumn="0" w:oddVBand="0" w:evenVBand="0" w:oddHBand="0" w:evenHBand="0" w:firstRowFirstColumn="0" w:firstRowLastColumn="0" w:lastRowFirstColumn="0" w:lastRowLastColumn="0"/>
+              <w:rPr>
+                <w:rFonts w:ascii="Times New Roman" w:hAnsi="Times New Roman" w:cs="Times New Roman"/>
+                <w:sz w:val="18"/>
+                <w:szCs w:val="18"/>
+              </w:rPr>
+            </w:pPr>
+            <w:r>
+              <w:rPr>
+                <w:rFonts w:ascii="Times New Roman" w:hAnsi="Times New Roman" w:cs="Times New Roman"/>
+                <w:sz w:val="18"/>
+                <w:szCs w:val="18"/>
+              </w:rPr>
+              <w:t xml:space="preserve"> </w:t>
             </w:r>
           </w:p>
         </w:tc>
       </w:tr>
       <w:tr>
         <w:trPr>
+          <w:cnfStyle w:val="000000100000" w:firstRow="0" w:lastRow="0" w:firstColumn="0" w:lastColumn="0" w:oddVBand="0" w:evenVBand="0" w:oddHBand="1" w:evenHBand="0" w:firstRowFirstColumn="0" w:firstRowLastColumn="0" w:lastRowFirstColumn="0" w:lastRowLastColumn="0"/>
           <w:trHeight w:val="550"/>
         </w:trPr>
         <w:tc>
           <w:tcPr>
+            <w:cnfStyle w:val="001000000000" w:firstRow="0" w:lastRow="0" w:firstColumn="1" w:lastColumn="0" w:oddVBand="0" w:evenVBand="0" w:oddHBand="0" w:evenHBand="0" w:firstRowFirstColumn="0" w:firstRowLastColumn="0" w:lastRowFirstColumn="0" w:lastRowLastColumn="0"/>
             <w:tcW w:w="4698" w:type="dxa"/>
           </w:tcPr>
           <w:p>
@@ -13818,102 +14673,10 @@
                 <w:szCs w:val="18"/>
               </w:rPr>
               <w:drawing>
-                <wp:inline distT="0" distB="0" distL="0" distR="0" wp14:anchorId="18B690A5" wp14:editId="644EEC4E">
-                  <wp:extent cx="2877450" cy="258233"/>
-                  <wp:effectExtent l="0" t="0" r="0" b="0"/>
-                  <wp:docPr id="23" name="Picture 23" descr="Macintosh HD:Users:alexandraplassaras:Desktop:Screen Shot 2017-04-20 at 11.50.46 PM.png"/>
-                  <wp:cNvGraphicFramePr>
-                    <a:graphicFrameLocks xmlns:a="http://schemas.openxmlformats.org/drawingml/2006/main" noChangeAspect="1"/>
-                  </wp:cNvGraphicFramePr>
-                  <a:graphic xmlns:a="http://schemas.openxmlformats.org/drawingml/2006/main">
-                    <a:graphicData uri="http://schemas.openxmlformats.org/drawingml/2006/picture">
-                      <pic:pic xmlns:pic="http://schemas.openxmlformats.org/drawingml/2006/picture">
-                        <pic:nvPicPr>
-                          <pic:cNvPr id="0" name="Picture 9" descr="Macintosh HD:Users:alexandraplassaras:Desktop:Screen Shot 2017-04-20 at 11.50.46 PM.png"/>
-                          <pic:cNvPicPr>
-                            <a:picLocks noChangeAspect="1" noChangeArrowheads="1"/>
-                          </pic:cNvPicPr>
-                        </pic:nvPicPr>
-                        <pic:blipFill>
-                          <a:blip r:embed="rId35">
-                            <a:extLst>
-                              <a:ext uri="{28A0092B-C50C-407E-A947-70E740481C1C}">
-                                <a14:useLocalDpi xmlns:a14="http://schemas.microsoft.com/office/drawing/2010/main" val="0"/>
-                              </a:ext>
-                            </a:extLst>
-                          </a:blip>
-                          <a:srcRect/>
-                          <a:stretch>
-                            <a:fillRect/>
-                          </a:stretch>
-                        </pic:blipFill>
-                        <pic:spPr bwMode="auto">
-                          <a:xfrm>
-                            <a:off x="0" y="0"/>
-                            <a:ext cx="2878663" cy="258342"/>
-                          </a:xfrm>
-                          <a:prstGeom prst="rect">
-                            <a:avLst/>
-                          </a:prstGeom>
-                          <a:noFill/>
-                          <a:ln>
-                            <a:noFill/>
-                          </a:ln>
-                        </pic:spPr>
-                      </pic:pic>
-                    </a:graphicData>
-                  </a:graphic>
-                </wp:inline>
-              </w:drawing>
-            </w:r>
-          </w:p>
-        </w:tc>
-        <w:tc>
-          <w:tcPr>
-            <w:tcW w:w="702" w:type="dxa"/>
-          </w:tcPr>
-          <w:p>
-            <w:pPr>
-              <w:rPr>
-                <w:rFonts w:ascii="Times New Roman" w:hAnsi="Times New Roman" w:cs="Times New Roman"/>
-                <w:sz w:val="18"/>
-                <w:szCs w:val="18"/>
-              </w:rPr>
-            </w:pPr>
-            <w:r>
-              <w:rPr>
-                <w:rFonts w:ascii="Times New Roman" w:hAnsi="Times New Roman" w:cs="Times New Roman"/>
-                <w:sz w:val="18"/>
-                <w:szCs w:val="18"/>
-              </w:rPr>
-              <w:t>-0.51</w:t>
-            </w:r>
-          </w:p>
-        </w:tc>
-        <w:tc>
-          <w:tcPr>
-            <w:tcW w:w="4230" w:type="dxa"/>
-          </w:tcPr>
-          <w:p>
-            <w:pPr>
-              <w:rPr>
-                <w:rFonts w:ascii="Times New Roman" w:hAnsi="Times New Roman" w:cs="Times New Roman"/>
-                <w:sz w:val="18"/>
-                <w:szCs w:val="18"/>
-              </w:rPr>
-            </w:pPr>
-            <w:r>
-              <w:rPr>
-                <w:rFonts w:ascii="Times New Roman" w:hAnsi="Times New Roman" w:cs="Times New Roman"/>
-                <w:noProof/>
-                <w:sz w:val="18"/>
-                <w:szCs w:val="18"/>
-              </w:rPr>
-              <w:drawing>
-                <wp:inline distT="0" distB="0" distL="0" distR="0" wp14:anchorId="1C8CA836" wp14:editId="58AD9E05">
+                <wp:inline distT="0" distB="0" distL="0" distR="0" wp14:anchorId="2DFCE267" wp14:editId="59866534">
                   <wp:extent cx="2548255" cy="304800"/>
                   <wp:effectExtent l="0" t="0" r="0" b="0"/>
-                  <wp:docPr id="37" name="Picture 37" descr="Macintosh HD:Users:alexandraplassaras:Desktop:Screen Shot 2017-04-21 at 12.06.16 AM.png"/>
+                  <wp:docPr id="76" name="Picture 76" descr="Macintosh HD:Users:alexandraplassaras:Desktop:Screen Shot 2017-04-21 at 12.06.16 AM.png"/>
                   <wp:cNvGraphicFramePr>
                     <a:graphicFrameLocks xmlns:a="http://schemas.openxmlformats.org/drawingml/2006/main" noChangeAspect="1"/>
                   </wp:cNvGraphicFramePr>
@@ -13927,7 +14690,7 @@
                           </pic:cNvPicPr>
                         </pic:nvPicPr>
                         <pic:blipFill>
-                          <a:blip r:embed="rId36">
+                          <a:blip r:embed="rId38">
                             <a:extLst>
                               <a:ext uri="{28A0092B-C50C-407E-A947-70E740481C1C}">
                                 <a14:useLocalDpi xmlns:a14="http://schemas.microsoft.com/office/drawing/2010/main" val="0"/>
@@ -13962,10 +14725,11 @@
         </w:tc>
         <w:tc>
           <w:tcPr>
-            <w:tcW w:w="630" w:type="dxa"/>
-          </w:tcPr>
-          <w:p>
-            <w:pPr>
+            <w:tcW w:w="702" w:type="dxa"/>
+          </w:tcPr>
+          <w:p>
+            <w:pPr>
+              <w:cnfStyle w:val="000000100000" w:firstRow="0" w:lastRow="0" w:firstColumn="0" w:lastColumn="0" w:oddVBand="0" w:evenVBand="0" w:oddHBand="1" w:evenHBand="0" w:firstRowFirstColumn="0" w:firstRowLastColumn="0" w:lastRowFirstColumn="0" w:lastRowLastColumn="0"/>
               <w:rPr>
                 <w:rFonts w:ascii="Times New Roman" w:hAnsi="Times New Roman" w:cs="Times New Roman"/>
                 <w:sz w:val="18"/>
@@ -13980,6 +14744,36 @@
               </w:rPr>
               <w:t>-0.53</w:t>
             </w:r>
+          </w:p>
+        </w:tc>
+        <w:tc>
+          <w:tcPr>
+            <w:tcW w:w="3888" w:type="dxa"/>
+          </w:tcPr>
+          <w:p>
+            <w:pPr>
+              <w:cnfStyle w:val="000000100000" w:firstRow="0" w:lastRow="0" w:firstColumn="0" w:lastColumn="0" w:oddVBand="0" w:evenVBand="0" w:oddHBand="1" w:evenHBand="0" w:firstRowFirstColumn="0" w:firstRowLastColumn="0" w:lastRowFirstColumn="0" w:lastRowLastColumn="0"/>
+              <w:rPr>
+                <w:rFonts w:ascii="Times New Roman" w:hAnsi="Times New Roman" w:cs="Times New Roman"/>
+                <w:sz w:val="18"/>
+                <w:szCs w:val="18"/>
+              </w:rPr>
+            </w:pPr>
+          </w:p>
+        </w:tc>
+        <w:tc>
+          <w:tcPr>
+            <w:tcW w:w="972" w:type="dxa"/>
+          </w:tcPr>
+          <w:p>
+            <w:pPr>
+              <w:cnfStyle w:val="000000100000" w:firstRow="0" w:lastRow="0" w:firstColumn="0" w:lastColumn="0" w:oddVBand="0" w:evenVBand="0" w:oddHBand="1" w:evenHBand="0" w:firstRowFirstColumn="0" w:firstRowLastColumn="0" w:lastRowFirstColumn="0" w:lastRowLastColumn="0"/>
+              <w:rPr>
+                <w:rFonts w:ascii="Times New Roman" w:hAnsi="Times New Roman" w:cs="Times New Roman"/>
+                <w:sz w:val="18"/>
+                <w:szCs w:val="18"/>
+              </w:rPr>
+            </w:pPr>
           </w:p>
         </w:tc>
       </w:tr>
@@ -13989,6 +14783,7 @@
         </w:trPr>
         <w:tc>
           <w:tcPr>
+            <w:cnfStyle w:val="001000000000" w:firstRow="0" w:lastRow="0" w:firstColumn="1" w:lastColumn="0" w:oddVBand="0" w:evenVBand="0" w:oddHBand="0" w:evenHBand="0" w:firstRowFirstColumn="0" w:firstRowLastColumn="0" w:lastRowFirstColumn="0" w:lastRowLastColumn="0"/>
             <w:tcW w:w="4698" w:type="dxa"/>
           </w:tcPr>
           <w:p>
@@ -14007,102 +14802,10 @@
                 <w:szCs w:val="18"/>
               </w:rPr>
               <w:drawing>
-                <wp:inline distT="0" distB="0" distL="0" distR="0" wp14:anchorId="21D19FD0" wp14:editId="60033796">
-                  <wp:extent cx="2857500" cy="280865"/>
-                  <wp:effectExtent l="0" t="0" r="0" b="0"/>
-                  <wp:docPr id="24" name="Picture 24" descr="Macintosh HD:Users:alexandraplassaras:Desktop:Screen Shot 2017-04-20 at 11.51.05 PM.png"/>
-                  <wp:cNvGraphicFramePr>
-                    <a:graphicFrameLocks xmlns:a="http://schemas.openxmlformats.org/drawingml/2006/main" noChangeAspect="1"/>
-                  </wp:cNvGraphicFramePr>
-                  <a:graphic xmlns:a="http://schemas.openxmlformats.org/drawingml/2006/main">
-                    <a:graphicData uri="http://schemas.openxmlformats.org/drawingml/2006/picture">
-                      <pic:pic xmlns:pic="http://schemas.openxmlformats.org/drawingml/2006/picture">
-                        <pic:nvPicPr>
-                          <pic:cNvPr id="0" name="Picture 10" descr="Macintosh HD:Users:alexandraplassaras:Desktop:Screen Shot 2017-04-20 at 11.51.05 PM.png"/>
-                          <pic:cNvPicPr>
-                            <a:picLocks noChangeAspect="1" noChangeArrowheads="1"/>
-                          </pic:cNvPicPr>
-                        </pic:nvPicPr>
-                        <pic:blipFill>
-                          <a:blip r:embed="rId37">
-                            <a:extLst>
-                              <a:ext uri="{28A0092B-C50C-407E-A947-70E740481C1C}">
-                                <a14:useLocalDpi xmlns:a14="http://schemas.microsoft.com/office/drawing/2010/main" val="0"/>
-                              </a:ext>
-                            </a:extLst>
-                          </a:blip>
-                          <a:srcRect/>
-                          <a:stretch>
-                            <a:fillRect/>
-                          </a:stretch>
-                        </pic:blipFill>
-                        <pic:spPr bwMode="auto">
-                          <a:xfrm>
-                            <a:off x="0" y="0"/>
-                            <a:ext cx="2861645" cy="281272"/>
-                          </a:xfrm>
-                          <a:prstGeom prst="rect">
-                            <a:avLst/>
-                          </a:prstGeom>
-                          <a:noFill/>
-                          <a:ln>
-                            <a:noFill/>
-                          </a:ln>
-                        </pic:spPr>
-                      </pic:pic>
-                    </a:graphicData>
-                  </a:graphic>
-                </wp:inline>
-              </w:drawing>
-            </w:r>
-          </w:p>
-        </w:tc>
-        <w:tc>
-          <w:tcPr>
-            <w:tcW w:w="702" w:type="dxa"/>
-          </w:tcPr>
-          <w:p>
-            <w:pPr>
-              <w:rPr>
-                <w:rFonts w:ascii="Times New Roman" w:hAnsi="Times New Roman" w:cs="Times New Roman"/>
-                <w:sz w:val="18"/>
-                <w:szCs w:val="18"/>
-              </w:rPr>
-            </w:pPr>
-            <w:r>
-              <w:rPr>
-                <w:rFonts w:ascii="Times New Roman" w:hAnsi="Times New Roman" w:cs="Times New Roman"/>
-                <w:sz w:val="18"/>
-                <w:szCs w:val="18"/>
-              </w:rPr>
-              <w:t>-0.51</w:t>
-            </w:r>
-          </w:p>
-        </w:tc>
-        <w:tc>
-          <w:tcPr>
-            <w:tcW w:w="4230" w:type="dxa"/>
-          </w:tcPr>
-          <w:p>
-            <w:pPr>
-              <w:rPr>
-                <w:rFonts w:ascii="Times New Roman" w:hAnsi="Times New Roman" w:cs="Times New Roman"/>
-                <w:sz w:val="18"/>
-                <w:szCs w:val="18"/>
-              </w:rPr>
-            </w:pPr>
-            <w:r>
-              <w:rPr>
-                <w:rFonts w:ascii="Times New Roman" w:hAnsi="Times New Roman" w:cs="Times New Roman"/>
-                <w:noProof/>
-                <w:sz w:val="18"/>
-                <w:szCs w:val="18"/>
-              </w:rPr>
-              <w:drawing>
-                <wp:inline distT="0" distB="0" distL="0" distR="0" wp14:anchorId="5E548F6C" wp14:editId="636BC36B">
+                <wp:inline distT="0" distB="0" distL="0" distR="0" wp14:anchorId="02E91CAD" wp14:editId="43FDDDB5">
                   <wp:extent cx="2406683" cy="359833"/>
                   <wp:effectExtent l="0" t="0" r="6350" b="0"/>
-                  <wp:docPr id="35" name="Picture 35" descr="Macintosh HD:Users:alexandraplassaras:Desktop:Screen Shot 2017-04-21 at 12.06.30 AM.png"/>
+                  <wp:docPr id="77" name="Picture 77" descr="Macintosh HD:Users:alexandraplassaras:Desktop:Screen Shot 2017-04-21 at 12.06.30 AM.png"/>
                   <wp:cNvGraphicFramePr>
                     <a:graphicFrameLocks xmlns:a="http://schemas.openxmlformats.org/drawingml/2006/main" noChangeAspect="1"/>
                   </wp:cNvGraphicFramePr>
@@ -14116,7 +14819,7 @@
                           </pic:cNvPicPr>
                         </pic:nvPicPr>
                         <pic:blipFill>
-                          <a:blip r:embed="rId38">
+                          <a:blip r:embed="rId39">
                             <a:extLst>
                               <a:ext uri="{28A0092B-C50C-407E-A947-70E740481C1C}">
                                 <a14:useLocalDpi xmlns:a14="http://schemas.microsoft.com/office/drawing/2010/main" val="0"/>
@@ -14151,10 +14854,11 @@
         </w:tc>
         <w:tc>
           <w:tcPr>
-            <w:tcW w:w="630" w:type="dxa"/>
-          </w:tcPr>
-          <w:p>
-            <w:pPr>
+            <w:tcW w:w="702" w:type="dxa"/>
+          </w:tcPr>
+          <w:p>
+            <w:pPr>
+              <w:cnfStyle w:val="000000000000" w:firstRow="0" w:lastRow="0" w:firstColumn="0" w:lastColumn="0" w:oddVBand="0" w:evenVBand="0" w:oddHBand="0" w:evenHBand="0" w:firstRowFirstColumn="0" w:firstRowLastColumn="0" w:lastRowFirstColumn="0" w:lastRowLastColumn="0"/>
               <w:rPr>
                 <w:rFonts w:ascii="Times New Roman" w:hAnsi="Times New Roman" w:cs="Times New Roman"/>
                 <w:sz w:val="18"/>
@@ -14169,15 +14873,65 @@
               </w:rPr>
               <w:t>-0.60</w:t>
             </w:r>
+          </w:p>
+        </w:tc>
+        <w:tc>
+          <w:tcPr>
+            <w:tcW w:w="3888" w:type="dxa"/>
+          </w:tcPr>
+          <w:p>
+            <w:pPr>
+              <w:cnfStyle w:val="000000000000" w:firstRow="0" w:lastRow="0" w:firstColumn="0" w:lastColumn="0" w:oddVBand="0" w:evenVBand="0" w:oddHBand="0" w:evenHBand="0" w:firstRowFirstColumn="0" w:firstRowLastColumn="0" w:lastRowFirstColumn="0" w:lastRowLastColumn="0"/>
+              <w:rPr>
+                <w:rFonts w:ascii="Times New Roman" w:hAnsi="Times New Roman" w:cs="Times New Roman"/>
+                <w:sz w:val="18"/>
+                <w:szCs w:val="18"/>
+              </w:rPr>
+            </w:pPr>
+          </w:p>
+        </w:tc>
+        <w:tc>
+          <w:tcPr>
+            <w:tcW w:w="972" w:type="dxa"/>
+          </w:tcPr>
+          <w:p>
+            <w:pPr>
+              <w:cnfStyle w:val="000000000000" w:firstRow="0" w:lastRow="0" w:firstColumn="0" w:lastColumn="0" w:oddVBand="0" w:evenVBand="0" w:oddHBand="0" w:evenHBand="0" w:firstRowFirstColumn="0" w:firstRowLastColumn="0" w:lastRowFirstColumn="0" w:lastRowLastColumn="0"/>
+              <w:rPr>
+                <w:rFonts w:ascii="Times New Roman" w:hAnsi="Times New Roman" w:cs="Times New Roman"/>
+                <w:sz w:val="18"/>
+                <w:szCs w:val="18"/>
+              </w:rPr>
+            </w:pPr>
+            <w:r>
+              <w:rPr>
+                <w:rFonts w:ascii="Times New Roman" w:hAnsi="Times New Roman" w:cs="Times New Roman"/>
+                <w:sz w:val="18"/>
+                <w:szCs w:val="18"/>
+              </w:rPr>
+              <w:t xml:space="preserve"> </w:t>
+            </w:r>
+          </w:p>
+          <w:p>
+            <w:pPr>
+              <w:cnfStyle w:val="000000000000" w:firstRow="0" w:lastRow="0" w:firstColumn="0" w:lastColumn="0" w:oddVBand="0" w:evenVBand="0" w:oddHBand="0" w:evenHBand="0" w:firstRowFirstColumn="0" w:firstRowLastColumn="0" w:lastRowFirstColumn="0" w:lastRowLastColumn="0"/>
+              <w:rPr>
+                <w:rFonts w:ascii="Times New Roman" w:hAnsi="Times New Roman" w:cs="Times New Roman"/>
+                <w:sz w:val="18"/>
+                <w:szCs w:val="18"/>
+              </w:rPr>
+            </w:pPr>
           </w:p>
         </w:tc>
       </w:tr>
       <w:tr>
         <w:trPr>
+          <w:cnfStyle w:val="000000100000" w:firstRow="0" w:lastRow="0" w:firstColumn="0" w:lastColumn="0" w:oddVBand="0" w:evenVBand="0" w:oddHBand="1" w:evenHBand="0" w:firstRowFirstColumn="0" w:firstRowLastColumn="0" w:lastRowFirstColumn="0" w:lastRowLastColumn="0"/>
           <w:trHeight w:val="604"/>
         </w:trPr>
         <w:tc>
           <w:tcPr>
+            <w:cnfStyle w:val="001000000000" w:firstRow="0" w:lastRow="0" w:firstColumn="1" w:lastColumn="0" w:oddVBand="0" w:evenVBand="0" w:oddHBand="0" w:evenHBand="0" w:firstRowFirstColumn="0" w:firstRowLastColumn="0" w:lastRowFirstColumn="0" w:lastRowLastColumn="0"/>
             <w:tcW w:w="4698" w:type="dxa"/>
           </w:tcPr>
           <w:p>
@@ -14196,102 +14950,10 @@
                 <w:szCs w:val="18"/>
               </w:rPr>
               <w:drawing>
-                <wp:inline distT="0" distB="0" distL="0" distR="0" wp14:anchorId="65B5EA84" wp14:editId="6DE06C87">
-                  <wp:extent cx="2857500" cy="280865"/>
-                  <wp:effectExtent l="0" t="0" r="0" b="0"/>
-                  <wp:docPr id="25" name="Picture 25" descr="Macintosh HD:Users:alexandraplassaras:Desktop:Screen Shot 2017-04-20 at 11.51.28 PM.png"/>
-                  <wp:cNvGraphicFramePr>
-                    <a:graphicFrameLocks xmlns:a="http://schemas.openxmlformats.org/drawingml/2006/main" noChangeAspect="1"/>
-                  </wp:cNvGraphicFramePr>
-                  <a:graphic xmlns:a="http://schemas.openxmlformats.org/drawingml/2006/main">
-                    <a:graphicData uri="http://schemas.openxmlformats.org/drawingml/2006/picture">
-                      <pic:pic xmlns:pic="http://schemas.openxmlformats.org/drawingml/2006/picture">
-                        <pic:nvPicPr>
-                          <pic:cNvPr id="0" name="Picture 11" descr="Macintosh HD:Users:alexandraplassaras:Desktop:Screen Shot 2017-04-20 at 11.51.28 PM.png"/>
-                          <pic:cNvPicPr>
-                            <a:picLocks noChangeAspect="1" noChangeArrowheads="1"/>
-                          </pic:cNvPicPr>
-                        </pic:nvPicPr>
-                        <pic:blipFill>
-                          <a:blip r:embed="rId39">
-                            <a:extLst>
-                              <a:ext uri="{28A0092B-C50C-407E-A947-70E740481C1C}">
-                                <a14:useLocalDpi xmlns:a14="http://schemas.microsoft.com/office/drawing/2010/main" val="0"/>
-                              </a:ext>
-                            </a:extLst>
-                          </a:blip>
-                          <a:srcRect/>
-                          <a:stretch>
-                            <a:fillRect/>
-                          </a:stretch>
-                        </pic:blipFill>
-                        <pic:spPr bwMode="auto">
-                          <a:xfrm>
-                            <a:off x="0" y="0"/>
-                            <a:ext cx="2861645" cy="281272"/>
-                          </a:xfrm>
-                          <a:prstGeom prst="rect">
-                            <a:avLst/>
-                          </a:prstGeom>
-                          <a:noFill/>
-                          <a:ln>
-                            <a:noFill/>
-                          </a:ln>
-                        </pic:spPr>
-                      </pic:pic>
-                    </a:graphicData>
-                  </a:graphic>
-                </wp:inline>
-              </w:drawing>
-            </w:r>
-          </w:p>
-        </w:tc>
-        <w:tc>
-          <w:tcPr>
-            <w:tcW w:w="702" w:type="dxa"/>
-          </w:tcPr>
-          <w:p>
-            <w:pPr>
-              <w:rPr>
-                <w:rFonts w:ascii="Times New Roman" w:hAnsi="Times New Roman" w:cs="Times New Roman"/>
-                <w:sz w:val="18"/>
-                <w:szCs w:val="18"/>
-              </w:rPr>
-            </w:pPr>
-            <w:r>
-              <w:rPr>
-                <w:rFonts w:ascii="Times New Roman" w:hAnsi="Times New Roman" w:cs="Times New Roman"/>
-                <w:sz w:val="18"/>
-                <w:szCs w:val="18"/>
-              </w:rPr>
-              <w:t>-0.51</w:t>
-            </w:r>
-          </w:p>
-        </w:tc>
-        <w:tc>
-          <w:tcPr>
-            <w:tcW w:w="4230" w:type="dxa"/>
-          </w:tcPr>
-          <w:p>
-            <w:pPr>
-              <w:rPr>
-                <w:rFonts w:ascii="Times New Roman" w:hAnsi="Times New Roman" w:cs="Times New Roman"/>
-                <w:sz w:val="18"/>
-                <w:szCs w:val="18"/>
-              </w:rPr>
-            </w:pPr>
-            <w:r>
-              <w:rPr>
-                <w:rFonts w:ascii="Times New Roman" w:hAnsi="Times New Roman" w:cs="Times New Roman"/>
-                <w:noProof/>
-                <w:sz w:val="18"/>
-                <w:szCs w:val="18"/>
-              </w:rPr>
-              <w:drawing>
-                <wp:inline distT="0" distB="0" distL="0" distR="0" wp14:anchorId="6BE6808D" wp14:editId="3D3277C7">
+                <wp:inline distT="0" distB="0" distL="0" distR="0" wp14:anchorId="35F9E264" wp14:editId="4E6ED68B">
                   <wp:extent cx="2277533" cy="385926"/>
                   <wp:effectExtent l="0" t="0" r="8890" b="0"/>
-                  <wp:docPr id="34" name="Picture 34" descr="Macintosh HD:Users:alexandraplassaras:Desktop:Screen Shot 2017-04-21 at 12.06.43 AM.png"/>
+                  <wp:docPr id="78" name="Picture 78" descr="Macintosh HD:Users:alexandraplassaras:Desktop:Screen Shot 2017-04-21 at 12.06.43 AM.png"/>
                   <wp:cNvGraphicFramePr>
                     <a:graphicFrameLocks xmlns:a="http://schemas.openxmlformats.org/drawingml/2006/main" noChangeAspect="1"/>
                   </wp:cNvGraphicFramePr>
@@ -14340,10 +15002,11 @@
         </w:tc>
         <w:tc>
           <w:tcPr>
-            <w:tcW w:w="630" w:type="dxa"/>
-          </w:tcPr>
-          <w:p>
-            <w:pPr>
+            <w:tcW w:w="702" w:type="dxa"/>
+          </w:tcPr>
+          <w:p>
+            <w:pPr>
+              <w:cnfStyle w:val="000000100000" w:firstRow="0" w:lastRow="0" w:firstColumn="0" w:lastColumn="0" w:oddVBand="0" w:evenVBand="0" w:oddHBand="1" w:evenHBand="0" w:firstRowFirstColumn="0" w:firstRowLastColumn="0" w:lastRowFirstColumn="0" w:lastRowLastColumn="0"/>
               <w:rPr>
                 <w:rFonts w:ascii="Times New Roman" w:hAnsi="Times New Roman" w:cs="Times New Roman"/>
                 <w:sz w:val="18"/>
@@ -14357,6 +15020,44 @@
                 <w:szCs w:val="18"/>
               </w:rPr>
               <w:t>-0.60</w:t>
+            </w:r>
+          </w:p>
+        </w:tc>
+        <w:tc>
+          <w:tcPr>
+            <w:tcW w:w="3888" w:type="dxa"/>
+          </w:tcPr>
+          <w:p>
+            <w:pPr>
+              <w:cnfStyle w:val="000000100000" w:firstRow="0" w:lastRow="0" w:firstColumn="0" w:lastColumn="0" w:oddVBand="0" w:evenVBand="0" w:oddHBand="1" w:evenHBand="0" w:firstRowFirstColumn="0" w:firstRowLastColumn="0" w:lastRowFirstColumn="0" w:lastRowLastColumn="0"/>
+              <w:rPr>
+                <w:rFonts w:ascii="Times New Roman" w:hAnsi="Times New Roman" w:cs="Times New Roman"/>
+                <w:sz w:val="18"/>
+                <w:szCs w:val="18"/>
+              </w:rPr>
+            </w:pPr>
+          </w:p>
+        </w:tc>
+        <w:tc>
+          <w:tcPr>
+            <w:tcW w:w="972" w:type="dxa"/>
+          </w:tcPr>
+          <w:p>
+            <w:pPr>
+              <w:cnfStyle w:val="000000100000" w:firstRow="0" w:lastRow="0" w:firstColumn="0" w:lastColumn="0" w:oddVBand="0" w:evenVBand="0" w:oddHBand="1" w:evenHBand="0" w:firstRowFirstColumn="0" w:firstRowLastColumn="0" w:lastRowFirstColumn="0" w:lastRowLastColumn="0"/>
+              <w:rPr>
+                <w:rFonts w:ascii="Times New Roman" w:hAnsi="Times New Roman" w:cs="Times New Roman"/>
+                <w:sz w:val="18"/>
+                <w:szCs w:val="18"/>
+              </w:rPr>
+            </w:pPr>
+            <w:r>
+              <w:rPr>
+                <w:rFonts w:ascii="Times New Roman" w:hAnsi="Times New Roman" w:cs="Times New Roman"/>
+                <w:sz w:val="18"/>
+                <w:szCs w:val="18"/>
+              </w:rPr>
+              <w:t xml:space="preserve"> </w:t>
             </w:r>
           </w:p>
         </w:tc>
@@ -14367,6 +15068,7 @@
         </w:trPr>
         <w:tc>
           <w:tcPr>
+            <w:cnfStyle w:val="001000000000" w:firstRow="0" w:lastRow="0" w:firstColumn="1" w:lastColumn="0" w:oddVBand="0" w:evenVBand="0" w:oddHBand="0" w:evenHBand="0" w:firstRowFirstColumn="0" w:firstRowLastColumn="0" w:lastRowFirstColumn="0" w:lastRowLastColumn="0"/>
             <w:tcW w:w="4698" w:type="dxa"/>
           </w:tcPr>
           <w:p>
@@ -14385,102 +15087,10 @@
                 <w:szCs w:val="18"/>
               </w:rPr>
               <w:drawing>
-                <wp:inline distT="0" distB="0" distL="0" distR="0" wp14:anchorId="1E40B4E6" wp14:editId="3611D300">
-                  <wp:extent cx="2879255" cy="266700"/>
-                  <wp:effectExtent l="0" t="0" r="0" b="0"/>
-                  <wp:docPr id="26" name="Picture 26" descr="Macintosh HD:Users:alexandraplassaras:Desktop:Screen Shot 2017-04-20 at 11.51.45 PM.png"/>
-                  <wp:cNvGraphicFramePr>
-                    <a:graphicFrameLocks xmlns:a="http://schemas.openxmlformats.org/drawingml/2006/main" noChangeAspect="1"/>
-                  </wp:cNvGraphicFramePr>
-                  <a:graphic xmlns:a="http://schemas.openxmlformats.org/drawingml/2006/main">
-                    <a:graphicData uri="http://schemas.openxmlformats.org/drawingml/2006/picture">
-                      <pic:pic xmlns:pic="http://schemas.openxmlformats.org/drawingml/2006/picture">
-                        <pic:nvPicPr>
-                          <pic:cNvPr id="0" name="Picture 12" descr="Macintosh HD:Users:alexandraplassaras:Desktop:Screen Shot 2017-04-20 at 11.51.45 PM.png"/>
-                          <pic:cNvPicPr>
-                            <a:picLocks noChangeAspect="1" noChangeArrowheads="1"/>
-                          </pic:cNvPicPr>
-                        </pic:nvPicPr>
-                        <pic:blipFill>
-                          <a:blip r:embed="rId41">
-                            <a:extLst>
-                              <a:ext uri="{28A0092B-C50C-407E-A947-70E740481C1C}">
-                                <a14:useLocalDpi xmlns:a14="http://schemas.microsoft.com/office/drawing/2010/main" val="0"/>
-                              </a:ext>
-                            </a:extLst>
-                          </a:blip>
-                          <a:srcRect/>
-                          <a:stretch>
-                            <a:fillRect/>
-                          </a:stretch>
-                        </pic:blipFill>
-                        <pic:spPr bwMode="auto">
-                          <a:xfrm>
-                            <a:off x="0" y="0"/>
-                            <a:ext cx="2880360" cy="266802"/>
-                          </a:xfrm>
-                          <a:prstGeom prst="rect">
-                            <a:avLst/>
-                          </a:prstGeom>
-                          <a:noFill/>
-                          <a:ln>
-                            <a:noFill/>
-                          </a:ln>
-                        </pic:spPr>
-                      </pic:pic>
-                    </a:graphicData>
-                  </a:graphic>
-                </wp:inline>
-              </w:drawing>
-            </w:r>
-          </w:p>
-        </w:tc>
-        <w:tc>
-          <w:tcPr>
-            <w:tcW w:w="702" w:type="dxa"/>
-          </w:tcPr>
-          <w:p>
-            <w:pPr>
-              <w:rPr>
-                <w:rFonts w:ascii="Times New Roman" w:hAnsi="Times New Roman" w:cs="Times New Roman"/>
-                <w:sz w:val="18"/>
-                <w:szCs w:val="18"/>
-              </w:rPr>
-            </w:pPr>
-            <w:r>
-              <w:rPr>
-                <w:rFonts w:ascii="Times New Roman" w:hAnsi="Times New Roman" w:cs="Times New Roman"/>
-                <w:sz w:val="18"/>
-                <w:szCs w:val="18"/>
-              </w:rPr>
-              <w:t>-0.51</w:t>
-            </w:r>
-          </w:p>
-        </w:tc>
-        <w:tc>
-          <w:tcPr>
-            <w:tcW w:w="4230" w:type="dxa"/>
-          </w:tcPr>
-          <w:p>
-            <w:pPr>
-              <w:rPr>
-                <w:rFonts w:ascii="Times New Roman" w:hAnsi="Times New Roman" w:cs="Times New Roman"/>
-                <w:sz w:val="18"/>
-                <w:szCs w:val="18"/>
-              </w:rPr>
-            </w:pPr>
-            <w:r>
-              <w:rPr>
-                <w:rFonts w:ascii="Times New Roman" w:hAnsi="Times New Roman" w:cs="Times New Roman"/>
-                <w:noProof/>
-                <w:sz w:val="18"/>
-                <w:szCs w:val="18"/>
-              </w:rPr>
-              <w:drawing>
-                <wp:inline distT="0" distB="0" distL="0" distR="0" wp14:anchorId="69D3EA95" wp14:editId="407FFBBB">
+                <wp:inline distT="0" distB="0" distL="0" distR="0" wp14:anchorId="620C7ECF" wp14:editId="1469B7A0">
                   <wp:extent cx="2548255" cy="296545"/>
                   <wp:effectExtent l="0" t="0" r="0" b="8255"/>
-                  <wp:docPr id="33" name="Picture 33" descr="Macintosh HD:Users:alexandraplassaras:Desktop:Screen Shot 2017-04-21 at 12.06.58 AM.png"/>
+                  <wp:docPr id="79" name="Picture 79" descr="Macintosh HD:Users:alexandraplassaras:Desktop:Screen Shot 2017-04-21 at 12.06.58 AM.png"/>
                   <wp:cNvGraphicFramePr>
                     <a:graphicFrameLocks xmlns:a="http://schemas.openxmlformats.org/drawingml/2006/main" noChangeAspect="1"/>
                   </wp:cNvGraphicFramePr>
@@ -14494,7 +15104,7 @@
                           </pic:cNvPicPr>
                         </pic:nvPicPr>
                         <pic:blipFill>
-                          <a:blip r:embed="rId42">
+                          <a:blip r:embed="rId41">
                             <a:extLst>
                               <a:ext uri="{28A0092B-C50C-407E-A947-70E740481C1C}">
                                 <a14:useLocalDpi xmlns:a14="http://schemas.microsoft.com/office/drawing/2010/main" val="0"/>
@@ -14529,10 +15139,49 @@
         </w:tc>
         <w:tc>
           <w:tcPr>
-            <w:tcW w:w="630" w:type="dxa"/>
-          </w:tcPr>
-          <w:p>
-            <w:pPr>
+            <w:tcW w:w="702" w:type="dxa"/>
+          </w:tcPr>
+          <w:p>
+            <w:pPr>
+              <w:cnfStyle w:val="000000000000" w:firstRow="0" w:lastRow="0" w:firstColumn="0" w:lastColumn="0" w:oddVBand="0" w:evenVBand="0" w:oddHBand="0" w:evenHBand="0" w:firstRowFirstColumn="0" w:firstRowLastColumn="0" w:lastRowFirstColumn="0" w:lastRowLastColumn="0"/>
+              <w:rPr>
+                <w:rFonts w:ascii="Times New Roman" w:hAnsi="Times New Roman" w:cs="Times New Roman"/>
+                <w:sz w:val="18"/>
+                <w:szCs w:val="18"/>
+              </w:rPr>
+            </w:pPr>
+            <w:r>
+              <w:rPr>
+                <w:rFonts w:ascii="Times New Roman" w:hAnsi="Times New Roman" w:cs="Times New Roman"/>
+                <w:sz w:val="18"/>
+                <w:szCs w:val="18"/>
+              </w:rPr>
+              <w:t>-0.80</w:t>
+            </w:r>
+          </w:p>
+        </w:tc>
+        <w:tc>
+          <w:tcPr>
+            <w:tcW w:w="3888" w:type="dxa"/>
+          </w:tcPr>
+          <w:p>
+            <w:pPr>
+              <w:cnfStyle w:val="000000000000" w:firstRow="0" w:lastRow="0" w:firstColumn="0" w:lastColumn="0" w:oddVBand="0" w:evenVBand="0" w:oddHBand="0" w:evenHBand="0" w:firstRowFirstColumn="0" w:firstRowLastColumn="0" w:lastRowFirstColumn="0" w:lastRowLastColumn="0"/>
+              <w:rPr>
+                <w:rFonts w:ascii="Times New Roman" w:hAnsi="Times New Roman" w:cs="Times New Roman"/>
+                <w:sz w:val="18"/>
+                <w:szCs w:val="18"/>
+              </w:rPr>
+            </w:pPr>
+          </w:p>
+        </w:tc>
+        <w:tc>
+          <w:tcPr>
+            <w:tcW w:w="972" w:type="dxa"/>
+          </w:tcPr>
+          <w:p>
+            <w:pPr>
+              <w:cnfStyle w:val="000000000000" w:firstRow="0" w:lastRow="0" w:firstColumn="0" w:lastColumn="0" w:oddVBand="0" w:evenVBand="0" w:oddHBand="0" w:evenHBand="0" w:firstRowFirstColumn="0" w:firstRowLastColumn="0" w:lastRowFirstColumn="0" w:lastRowLastColumn="0"/>
               <w:rPr>
                 <w:rFonts w:ascii="Times New Roman" w:hAnsi="Times New Roman" w:cs="Times New Roman"/>
                 <w:sz w:val="18"/>
@@ -14577,7 +15226,7 @@
           <w:sz w:val="20"/>
           <w:szCs w:val="20"/>
         </w:rPr>
-        <w:t>16</w:t>
+        <w:t>18</w:t>
       </w:r>
       <w:r>
         <w:rPr>
@@ -14585,13 +15234,14 @@
           <w:sz w:val="20"/>
           <w:szCs w:val="20"/>
         </w:rPr>
-        <w:t xml:space="preserve"> – Top Emoji and Text Sentiment Tweets </w:t>
-      </w:r>
-    </w:p>
-    <w:p>
-      <w:pPr>
-        <w:rPr>
-          <w:rFonts w:ascii="Times New Roman" w:hAnsi="Times New Roman" w:cs="Times New Roman"/>
+        <w:t xml:space="preserve"> – Top Text Sentiment Tweets</w:t>
+      </w:r>
+    </w:p>
+    <w:p>
+      <w:pPr>
+        <w:rPr>
+          <w:rFonts w:ascii="Times New Roman" w:hAnsi="Times New Roman" w:cs="Times New Roman"/>
+          <w:b/>
         </w:rPr>
       </w:pPr>
     </w:p>
@@ -15123,7 +15773,7 @@
                     </pic:cNvPicPr>
                   </pic:nvPicPr>
                   <pic:blipFill>
-                    <a:blip r:embed="rId43">
+                    <a:blip r:embed="rId42">
                       <a:extLst>
                         <a:ext uri="{28A0092B-C50C-407E-A947-70E740481C1C}">
                           <a14:useLocalDpi xmlns:a14="http://schemas.microsoft.com/office/drawing/2010/main" val="0"/>
@@ -15227,7 +15877,7 @@
                     </pic:cNvPicPr>
                   </pic:nvPicPr>
                   <pic:blipFill>
-                    <a:blip r:embed="rId44">
+                    <a:blip r:embed="rId43">
                       <a:extLst>
                         <a:ext uri="{28A0092B-C50C-407E-A947-70E740481C1C}">
                           <a14:useLocalDpi xmlns:a14="http://schemas.microsoft.com/office/drawing/2010/main" val="0"/>
@@ -16050,7 +16700,7 @@
           <w:rFonts w:ascii="Times New Roman" w:hAnsi="Times New Roman" w:cs="Times New Roman"/>
         </w:rPr>
       </w:pPr>
-      <w:hyperlink r:id="rId45" w:history="1">
+      <w:hyperlink r:id="rId44" w:history="1">
         <w:r>
           <w:rPr>
             <w:rStyle w:val="Hyperlink"/>
@@ -16077,7 +16727,7 @@
           <w:rFonts w:ascii="Times New Roman" w:hAnsi="Times New Roman" w:cs="Times New Roman"/>
         </w:rPr>
       </w:pPr>
-      <w:hyperlink r:id="rId46" w:history="1">
+      <w:hyperlink r:id="rId45" w:history="1">
         <w:r>
           <w:rPr>
             <w:rStyle w:val="Hyperlink"/>
@@ -16688,7 +17338,7 @@
                     </pic:cNvPicPr>
                   </pic:nvPicPr>
                   <pic:blipFill>
-                    <a:blip r:embed="rId47">
+                    <a:blip r:embed="rId46">
                       <a:extLst>
                         <a:ext uri="{28A0092B-C50C-407E-A947-70E740481C1C}">
                           <a14:useLocalDpi xmlns:a14="http://schemas.microsoft.com/office/drawing/2010/main" val="0"/>
@@ -16782,7 +17432,7 @@
         </w:rPr>
         <w:t xml:space="preserve">Access to the positive and negative lexicons can be found on the following github page: </w:t>
       </w:r>
-      <w:hyperlink r:id="rId48" w:history="1">
+      <w:hyperlink r:id="rId47" w:history="1">
         <w:r>
           <w:rPr>
             <w:rStyle w:val="Hyperlink"/>
@@ -16857,7 +17507,7 @@
                     </pic:cNvPicPr>
                   </pic:nvPicPr>
                   <pic:blipFill>
-                    <a:blip r:embed="rId49">
+                    <a:blip r:embed="rId48">
                       <a:extLst>
                         <a:ext uri="{28A0092B-C50C-407E-A947-70E740481C1C}">
                           <a14:useLocalDpi xmlns:a14="http://schemas.microsoft.com/office/drawing/2010/main" val="0"/>
@@ -16954,7 +17604,7 @@
                     </pic:cNvPicPr>
                   </pic:nvPicPr>
                   <pic:blipFill>
-                    <a:blip r:embed="rId50">
+                    <a:blip r:embed="rId49">
                       <a:extLst>
                         <a:ext uri="{28A0092B-C50C-407E-A947-70E740481C1C}">
                           <a14:useLocalDpi xmlns:a14="http://schemas.microsoft.com/office/drawing/2010/main" val="0"/>
@@ -17049,7 +17699,7 @@
           <w:rFonts w:ascii="Times New Roman" w:hAnsi="Times New Roman" w:cs="Times New Roman"/>
         </w:rPr>
       </w:pPr>
-      <w:hyperlink r:id="rId51" w:history="1">
+      <w:hyperlink r:id="rId50" w:history="1">
         <w:r>
           <w:rPr>
             <w:rStyle w:val="Hyperlink"/>
@@ -17125,7 +17775,7 @@
         </w:rPr>
         <w:t xml:space="preserve">Below is a screenshot of the information found on </w:t>
       </w:r>
-      <w:hyperlink r:id="rId52" w:history="1">
+      <w:hyperlink r:id="rId51" w:history="1">
         <w:r>
           <w:rPr>
             <w:rStyle w:val="Hyperlink"/>
@@ -17179,7 +17829,7 @@
                     </pic:cNvPicPr>
                   </pic:nvPicPr>
                   <pic:blipFill>
-                    <a:blip r:embed="rId53">
+                    <a:blip r:embed="rId52">
                       <a:extLst>
                         <a:ext uri="{28A0092B-C50C-407E-A947-70E740481C1C}">
                           <a14:useLocalDpi xmlns:a14="http://schemas.microsoft.com/office/drawing/2010/main" val="0"/>
@@ -17263,7 +17913,7 @@
                     </pic:cNvPicPr>
                   </pic:nvPicPr>
                   <pic:blipFill>
-                    <a:blip r:embed="rId54">
+                    <a:blip r:embed="rId53">
                       <a:extLst>
                         <a:ext uri="{28A0092B-C50C-407E-A947-70E740481C1C}">
                           <a14:useLocalDpi xmlns:a14="http://schemas.microsoft.com/office/drawing/2010/main" val="0"/>
@@ -17357,7 +18007,7 @@
                     </pic:cNvPicPr>
                   </pic:nvPicPr>
                   <pic:blipFill>
-                    <a:blip r:embed="rId55">
+                    <a:blip r:embed="rId54">
                       <a:extLst>
                         <a:ext uri="{28A0092B-C50C-407E-A947-70E740481C1C}">
                           <a14:useLocalDpi xmlns:a14="http://schemas.microsoft.com/office/drawing/2010/main" val="0"/>
@@ -17471,7 +18121,7 @@
                     </pic:cNvPicPr>
                   </pic:nvPicPr>
                   <pic:blipFill>
-                    <a:blip r:embed="rId56">
+                    <a:blip r:embed="rId55">
                       <a:extLst>
                         <a:ext uri="{28A0092B-C50C-407E-A947-70E740481C1C}">
                           <a14:useLocalDpi xmlns:a14="http://schemas.microsoft.com/office/drawing/2010/main" val="0"/>
@@ -17525,7 +18175,7 @@
                     </pic:cNvPicPr>
                   </pic:nvPicPr>
                   <pic:blipFill>
-                    <a:blip r:embed="rId57">
+                    <a:blip r:embed="rId56">
                       <a:extLst>
                         <a:ext uri="{28A0092B-C50C-407E-A947-70E740481C1C}">
                           <a14:useLocalDpi xmlns:a14="http://schemas.microsoft.com/office/drawing/2010/main" val="0"/>
@@ -17646,7 +18296,7 @@
                     </pic:cNvPicPr>
                   </pic:nvPicPr>
                   <pic:blipFill>
-                    <a:blip r:embed="rId58">
+                    <a:blip r:embed="rId57">
                       <a:extLst>
                         <a:ext uri="{28A0092B-C50C-407E-A947-70E740481C1C}">
                           <a14:useLocalDpi xmlns:a14="http://schemas.microsoft.com/office/drawing/2010/main" val="0"/>
@@ -17866,7 +18516,7 @@
         </w:rPr>
         <w:t xml:space="preserve">Brown, L. (2014). Twitter - 30 Must-Know Twitter Abbreviations and Acronyms. Retrieved November 25, 2016, from </w:t>
       </w:r>
-      <w:hyperlink r:id="rId59" w:history="1">
+      <w:hyperlink r:id="rId58" w:history="1">
         <w:r>
           <w:rPr>
             <w:rFonts w:ascii="Times New Roman" w:hAnsi="Times New Roman" w:cs="Times New Roman"/>
@@ -18032,7 +18682,7 @@
         </w:rPr>
         <w:t xml:space="preserve">Emoji Sentiment Ranking v1.0. (n.d.). Retrieved November 02, 2016, from </w:t>
       </w:r>
-      <w:hyperlink r:id="rId60" w:history="1">
+      <w:hyperlink r:id="rId59" w:history="1">
         <w:r>
           <w:rPr>
             <w:rFonts w:ascii="Times New Roman" w:hAnsi="Times New Roman" w:cs="Times New Roman"/>
@@ -18360,7 +19010,7 @@
         </w:rPr>
         <w:t xml:space="preserve">Kleinman, Z. (2013). Authorities 'use analytics tool that recognises sarcasm' Retrieved December 02, 2016, from </w:t>
       </w:r>
-      <w:hyperlink r:id="rId61" w:history="1">
+      <w:hyperlink r:id="rId60" w:history="1">
         <w:r>
           <w:rPr>
             <w:rFonts w:ascii="Times New Roman" w:hAnsi="Times New Roman" w:cs="Times New Roman"/>
@@ -18586,7 +19236,7 @@
         </w:rPr>
         <w:t xml:space="preserve">Maynard,, D., &amp; Greenwood, M. A. (n.d.). Who cares about sarcastic tweets? Investigating the impact of sarcasm on sentiment analysis. Retrieved from </w:t>
       </w:r>
-      <w:hyperlink r:id="rId62" w:history="1">
+      <w:hyperlink r:id="rId61" w:history="1">
         <w:r>
           <w:rPr>
             <w:rFonts w:ascii="Times New Roman" w:hAnsi="Times New Roman" w:cs="Times New Roman"/>
@@ -18904,7 +19554,7 @@
         </w:rPr>
         <w:t xml:space="preserve">Shafer, J. (2015, August 13). Donald Trump Talks Like a Third-Grader. Retrieved December 01, 2016, from </w:t>
       </w:r>
-      <w:hyperlink r:id="rId63" w:history="1">
+      <w:hyperlink r:id="rId62" w:history="1">
         <w:r>
           <w:rPr>
             <w:rFonts w:ascii="Times New Roman" w:hAnsi="Times New Roman" w:cs="Times New Roman"/>
@@ -18966,7 +19616,7 @@
         </w:rPr>
         <w:t xml:space="preserve">Stack, L. (2016). ‘Braggadocious?’ In Trump and Clinton Debate, Words That Sent Viewers to the Dictionary. Retrieved December 02, 2016, from </w:t>
       </w:r>
-      <w:hyperlink r:id="rId64" w:history="1">
+      <w:hyperlink r:id="rId63" w:history="1">
         <w:r>
           <w:rPr>
             <w:rFonts w:ascii="Times New Roman" w:hAnsi="Times New Roman" w:cs="Times New Roman"/>
@@ -19196,7 +19846,7 @@
         </w:rPr>
         <w:t xml:space="preserve">Yan, H., Sgueglia, K., &amp; Walker, K. (2016, November 29). 'Make America White Again': Hate speech and crimes post-election. Retrieved December 01, 2016, from </w:t>
       </w:r>
-      <w:hyperlink r:id="rId65" w:history="1">
+      <w:hyperlink r:id="rId64" w:history="1">
         <w:r>
           <w:rPr>
             <w:rStyle w:val="Hyperlink"/>
@@ -19253,7 +19903,7 @@
           <w:szCs w:val="22"/>
         </w:rPr>
       </w:pPr>
-      <w:hyperlink r:id="rId66" w:history="1">
+      <w:hyperlink r:id="rId65" w:history="1">
         <w:r>
           <w:rPr>
             <w:rStyle w:val="Hyperlink"/>
@@ -19285,9 +19935,9 @@
       </w:pPr>
     </w:p>
     <w:sectPr>
-      <w:headerReference w:type="even" r:id="rId67"/>
-      <w:headerReference w:type="default" r:id="rId68"/>
-      <w:headerReference w:type="first" r:id="rId69"/>
+      <w:headerReference w:type="even" r:id="rId66"/>
+      <w:headerReference w:type="default" r:id="rId67"/>
+      <w:headerReference w:type="first" r:id="rId68"/>
       <w:pgSz w:w="12240" w:h="15840"/>
       <w:pgMar w:top="1440" w:right="1080" w:bottom="1440" w:left="1800" w:header="720" w:footer="720" w:gutter="0"/>
       <w:cols w:space="720"/>
@@ -19608,7 +20258,7 @@
         <w:rStyle w:val="PageNumber"/>
         <w:noProof/>
       </w:rPr>
-      <w:t>20</w:t>
+      <w:t>23</w:t>
     </w:r>
     <w:r>
       <w:rPr>
@@ -21060,6 +21710,95 @@
     <w:basedOn w:val="DefaultParagraphFont"/>
     <w:rsid w:val="00E3228B"/>
   </w:style>
+  <w:style w:type="table" w:styleId="LightList">
+    <w:name w:val="Light List"/>
+    <w:basedOn w:val="TableNormal"/>
+    <w:uiPriority w:val="61"/>
+    <w:rsid w:val="00E114D3"/>
+    <w:tblPr>
+      <w:tblStyleRowBandSize w:val="1"/>
+      <w:tblStyleColBandSize w:val="1"/>
+      <w:tblInd w:w="0" w:type="dxa"/>
+      <w:tblBorders>
+        <w:top w:val="single" w:sz="8" w:space="0" w:color="000000" w:themeColor="text1"/>
+        <w:left w:val="single" w:sz="8" w:space="0" w:color="000000" w:themeColor="text1"/>
+        <w:bottom w:val="single" w:sz="8" w:space="0" w:color="000000" w:themeColor="text1"/>
+        <w:right w:val="single" w:sz="8" w:space="0" w:color="000000" w:themeColor="text1"/>
+      </w:tblBorders>
+      <w:tblCellMar>
+        <w:top w:w="0" w:type="dxa"/>
+        <w:left w:w="108" w:type="dxa"/>
+        <w:bottom w:w="0" w:type="dxa"/>
+        <w:right w:w="108" w:type="dxa"/>
+      </w:tblCellMar>
+    </w:tblPr>
+    <w:tblStylePr w:type="firstRow">
+      <w:pPr>
+        <w:spacing w:before="0" w:after="0" w:line="240" w:lineRule="auto"/>
+      </w:pPr>
+      <w:rPr>
+        <w:b/>
+        <w:bCs/>
+        <w:color w:val="FFFFFF" w:themeColor="background1"/>
+      </w:rPr>
+      <w:tblPr/>
+      <w:tcPr>
+        <w:shd w:val="clear" w:color="auto" w:fill="000000" w:themeFill="text1"/>
+      </w:tcPr>
+    </w:tblStylePr>
+    <w:tblStylePr w:type="lastRow">
+      <w:pPr>
+        <w:spacing w:before="0" w:after="0" w:line="240" w:lineRule="auto"/>
+      </w:pPr>
+      <w:rPr>
+        <w:b/>
+        <w:bCs/>
+      </w:rPr>
+      <w:tblPr/>
+      <w:tcPr>
+        <w:tcBorders>
+          <w:top w:val="double" w:sz="6" w:space="0" w:color="000000" w:themeColor="text1"/>
+          <w:left w:val="single" w:sz="8" w:space="0" w:color="000000" w:themeColor="text1"/>
+          <w:bottom w:val="single" w:sz="8" w:space="0" w:color="000000" w:themeColor="text1"/>
+          <w:right w:val="single" w:sz="8" w:space="0" w:color="000000" w:themeColor="text1"/>
+        </w:tcBorders>
+      </w:tcPr>
+    </w:tblStylePr>
+    <w:tblStylePr w:type="firstCol">
+      <w:rPr>
+        <w:b/>
+        <w:bCs/>
+      </w:rPr>
+    </w:tblStylePr>
+    <w:tblStylePr w:type="lastCol">
+      <w:rPr>
+        <w:b/>
+        <w:bCs/>
+      </w:rPr>
+    </w:tblStylePr>
+    <w:tblStylePr w:type="band1Vert">
+      <w:tblPr/>
+      <w:tcPr>
+        <w:tcBorders>
+          <w:top w:val="single" w:sz="8" w:space="0" w:color="000000" w:themeColor="text1"/>
+          <w:left w:val="single" w:sz="8" w:space="0" w:color="000000" w:themeColor="text1"/>
+          <w:bottom w:val="single" w:sz="8" w:space="0" w:color="000000" w:themeColor="text1"/>
+          <w:right w:val="single" w:sz="8" w:space="0" w:color="000000" w:themeColor="text1"/>
+        </w:tcBorders>
+      </w:tcPr>
+    </w:tblStylePr>
+    <w:tblStylePr w:type="band1Horz">
+      <w:tblPr/>
+      <w:tcPr>
+        <w:tcBorders>
+          <w:top w:val="single" w:sz="8" w:space="0" w:color="000000" w:themeColor="text1"/>
+          <w:left w:val="single" w:sz="8" w:space="0" w:color="000000" w:themeColor="text1"/>
+          <w:bottom w:val="single" w:sz="8" w:space="0" w:color="000000" w:themeColor="text1"/>
+          <w:right w:val="single" w:sz="8" w:space="0" w:color="000000" w:themeColor="text1"/>
+        </w:tcBorders>
+      </w:tcPr>
+    </w:tblStylePr>
+  </w:style>
 </w:styles>
 </file>
 
@@ -21897,6 +22636,95 @@
     <w:basedOn w:val="DefaultParagraphFont"/>
     <w:rsid w:val="00E3228B"/>
   </w:style>
+  <w:style w:type="table" w:styleId="LightList">
+    <w:name w:val="Light List"/>
+    <w:basedOn w:val="TableNormal"/>
+    <w:uiPriority w:val="61"/>
+    <w:rsid w:val="00E114D3"/>
+    <w:tblPr>
+      <w:tblStyleRowBandSize w:val="1"/>
+      <w:tblStyleColBandSize w:val="1"/>
+      <w:tblInd w:w="0" w:type="dxa"/>
+      <w:tblBorders>
+        <w:top w:val="single" w:sz="8" w:space="0" w:color="000000" w:themeColor="text1"/>
+        <w:left w:val="single" w:sz="8" w:space="0" w:color="000000" w:themeColor="text1"/>
+        <w:bottom w:val="single" w:sz="8" w:space="0" w:color="000000" w:themeColor="text1"/>
+        <w:right w:val="single" w:sz="8" w:space="0" w:color="000000" w:themeColor="text1"/>
+      </w:tblBorders>
+      <w:tblCellMar>
+        <w:top w:w="0" w:type="dxa"/>
+        <w:left w:w="108" w:type="dxa"/>
+        <w:bottom w:w="0" w:type="dxa"/>
+        <w:right w:w="108" w:type="dxa"/>
+      </w:tblCellMar>
+    </w:tblPr>
+    <w:tblStylePr w:type="firstRow">
+      <w:pPr>
+        <w:spacing w:before="0" w:after="0" w:line="240" w:lineRule="auto"/>
+      </w:pPr>
+      <w:rPr>
+        <w:b/>
+        <w:bCs/>
+        <w:color w:val="FFFFFF" w:themeColor="background1"/>
+      </w:rPr>
+      <w:tblPr/>
+      <w:tcPr>
+        <w:shd w:val="clear" w:color="auto" w:fill="000000" w:themeFill="text1"/>
+      </w:tcPr>
+    </w:tblStylePr>
+    <w:tblStylePr w:type="lastRow">
+      <w:pPr>
+        <w:spacing w:before="0" w:after="0" w:line="240" w:lineRule="auto"/>
+      </w:pPr>
+      <w:rPr>
+        <w:b/>
+        <w:bCs/>
+      </w:rPr>
+      <w:tblPr/>
+      <w:tcPr>
+        <w:tcBorders>
+          <w:top w:val="double" w:sz="6" w:space="0" w:color="000000" w:themeColor="text1"/>
+          <w:left w:val="single" w:sz="8" w:space="0" w:color="000000" w:themeColor="text1"/>
+          <w:bottom w:val="single" w:sz="8" w:space="0" w:color="000000" w:themeColor="text1"/>
+          <w:right w:val="single" w:sz="8" w:space="0" w:color="000000" w:themeColor="text1"/>
+        </w:tcBorders>
+      </w:tcPr>
+    </w:tblStylePr>
+    <w:tblStylePr w:type="firstCol">
+      <w:rPr>
+        <w:b/>
+        <w:bCs/>
+      </w:rPr>
+    </w:tblStylePr>
+    <w:tblStylePr w:type="lastCol">
+      <w:rPr>
+        <w:b/>
+        <w:bCs/>
+      </w:rPr>
+    </w:tblStylePr>
+    <w:tblStylePr w:type="band1Vert">
+      <w:tblPr/>
+      <w:tcPr>
+        <w:tcBorders>
+          <w:top w:val="single" w:sz="8" w:space="0" w:color="000000" w:themeColor="text1"/>
+          <w:left w:val="single" w:sz="8" w:space="0" w:color="000000" w:themeColor="text1"/>
+          <w:bottom w:val="single" w:sz="8" w:space="0" w:color="000000" w:themeColor="text1"/>
+          <w:right w:val="single" w:sz="8" w:space="0" w:color="000000" w:themeColor="text1"/>
+        </w:tcBorders>
+      </w:tcPr>
+    </w:tblStylePr>
+    <w:tblStylePr w:type="band1Horz">
+      <w:tblPr/>
+      <w:tcPr>
+        <w:tcBorders>
+          <w:top w:val="single" w:sz="8" w:space="0" w:color="000000" w:themeColor="text1"/>
+          <w:left w:val="single" w:sz="8" w:space="0" w:color="000000" w:themeColor="text1"/>
+          <w:bottom w:val="single" w:sz="8" w:space="0" w:color="000000" w:themeColor="text1"/>
+          <w:right w:val="single" w:sz="8" w:space="0" w:color="000000" w:themeColor="text1"/>
+        </w:tcBorders>
+      </w:tcPr>
+    </w:tblStylePr>
+  </w:style>
 </w:styles>
 </file>
 
@@ -22225,7 +23053,7 @@
 </file>
 
 <file path=customXml/itemProps1.xml><?xml version="1.0" encoding="utf-8"?>
-<ds:datastoreItem xmlns:ds="http://schemas.openxmlformats.org/officeDocument/2006/customXml" ds:itemID="{52B04400-4883-D843-937A-6ECE6FDC6743}">
+<ds:datastoreItem xmlns:ds="http://schemas.openxmlformats.org/officeDocument/2006/customXml" ds:itemID="{D40D9136-27D4-F74C-97A8-7481479D5BFD}">
   <ds:schemaRefs>
     <ds:schemaRef ds:uri="http://schemas.openxmlformats.org/officeDocument/2006/bibliography"/>
   </ds:schemaRefs>

</xml_diff>